<commit_message>
Se cambia la introducción y la justificación del proyecto, se cambian los fundamentos teóricos
</commit_message>
<xml_diff>
--- a/docs/Documento de Infraestructura.docx
+++ b/docs/Documento de Infraestructura.docx
@@ -2135,13 +2135,6 @@
           <w:szCs w:val="24"/>
         </w:rPr>
       </w:pPr>
-      <w:r>
-        <w:rPr>
-          <w:rFonts w:cs="Arial"/>
-          <w:szCs w:val="24"/>
-        </w:rPr>
-        <w:t>Con esto dicho, el proyecto ayuda directamente a los encargados de planificación de la Universidad Tecnológica de Chile INACAP, sede Chillán con la compleja planificación de horarios académicos para las distintas secciones de cada carrera con la finalidad de mejorar la eficiencia del proceso de planificación mejorando la calidad de los horarios y el tiempo utilizado en este proceso.</w:t>
-      </w:r>
     </w:p>
     <w:p>
       <w:pPr>
@@ -2152,6 +2145,13 @@
           <w:szCs w:val="24"/>
         </w:rPr>
       </w:pPr>
+      <w:r>
+        <w:rPr>
+          <w:rFonts w:cs="Arial"/>
+          <w:szCs w:val="24"/>
+        </w:rPr>
+        <w:t>Con esto dicho, el proyecto ayuda directamente a los encargados de planificación de la Universidad Tecnológica de Chile INACAP, sede Chillán con la compleja planificación de horarios académicos para las distintas secciones de cada carrera con la finalidad de mejorar la eficiencia del proceso de planificación mejorando la calidad de los horarios y el tiempo utilizado en este proceso.</w:t>
+      </w:r>
     </w:p>
     <w:p>
       <w:pPr>
@@ -2162,20 +2162,6 @@
           <w:szCs w:val="24"/>
         </w:rPr>
       </w:pPr>
-      <w:r>
-        <w:rPr>
-          <w:rFonts w:cs="Arial"/>
-          <w:szCs w:val="24"/>
-        </w:rPr>
-        <w:t>En la actualidad, INACAP posee un sistema de planificación electrónico que permite realizar el proceso de una manera relativamente sencilla en relación a la cantidad de variables que debe manejar (</w:t>
-      </w:r>
-      <w:r>
-        <w:rPr>
-          <w:rFonts w:cs="Arial"/>
-          <w:szCs w:val="24"/>
-        </w:rPr>
-        <w:t>incluyendo qué tan grandes son). Sin embargo, las planificaciones horarias siguen mostrando dificultades al momento de ser realizadas y con la alta cantidad de variables se producen errores de choques de disponibilidad de docentes y salas, teniendo que ocupar una alta cantidad de tiempo en este proceso, además, se producen errores implícitos que no están solucionados por ninguna normativa establecida en la institución, afectando negativamente en la calidad de trabajo de los docentes e, incluso, en su calidad de vida.</w:t>
-      </w:r>
     </w:p>
     <w:p>
       <w:pPr>
@@ -2191,29 +2177,28 @@
           <w:rFonts w:cs="Arial"/>
           <w:szCs w:val="24"/>
         </w:rPr>
-        <w:t>Como se acaba de mencionar, una solución para esto sería implementar una normativa dentro de la institución educacional para mejorar la calidad de las cargas académicas de los docentes, lo cual implicaría una mayor preocupación por esto mismo, disminuyendo los errores mencionados con anterioridad. Una segunda solución es este proyecto que de forma automatizada incluiría el proceso de preocupación por los docentes y no significaría una carga más de complejidad a los encargados del proceso, además de asegurar una mayor calidad y disminución en los errores humanos que por el día de hoy se cometen.</w:t>
-      </w:r>
-      <w:r>
-        <w:rPr>
-          <w:rFonts w:cs="Arial"/>
-          <w:szCs w:val="24"/>
-        </w:rPr>
-        <w:t xml:space="preserve"> Este proyecto apuntaría a la mejora de calidad de los horarios </w:t>
-      </w:r>
-      <w:r>
-        <w:rPr>
-          <w:rFonts w:cs="Arial"/>
-          <w:szCs w:val="24"/>
-        </w:rPr>
-        <w:lastRenderedPageBreak/>
-        <w:t>académicos incluyendo las elecciones de salas y la carga académica de los docentes a través de un sistema web que permitiría la adición de todos los datos necesarios para el proceso por parte de los usuarios y la planificación horaria como proceso automatizado sin necesidad de</w:t>
-      </w:r>
-      <w:r>
-        <w:rPr>
-          <w:rFonts w:cs="Arial"/>
-          <w:szCs w:val="24"/>
-        </w:rPr>
-        <w:t xml:space="preserve"> la intervención humana en esto, disminuyendo considerablemente la cantidad de errores encontrados en el proceso e incluyendo distintas políticas de calidad para la mejora de los resultados esperados, satisfaciendo y superando las expectativas y necesidades de los involucrados en el proceso.</w:t>
+        <w:t xml:space="preserve">En la actualidad, INACAP posee un sistema de planificación </w:t>
+      </w:r>
+      <w:r>
+        <w:rPr>
+          <w:rFonts w:cs="Arial"/>
+          <w:szCs w:val="24"/>
+        </w:rPr>
+        <w:t>informático</w:t>
+      </w:r>
+      <w:r>
+        <w:rPr>
+          <w:rFonts w:cs="Arial"/>
+          <w:szCs w:val="24"/>
+        </w:rPr>
+        <w:t xml:space="preserve"> que permite realizar el proceso de una manera relativamente sencilla en relación a la cantidad de variables que debe manejar (</w:t>
+      </w:r>
+      <w:r>
+        <w:rPr>
+          <w:rFonts w:cs="Arial"/>
+          <w:szCs w:val="24"/>
+        </w:rPr>
+        <w:t>incluyendo qué tan grandes son). Sin embargo, las planificaciones horarias siguen mostrando dificultades al momento de ser realizadas y con la alta cantidad de variables se producen errores de choques de disponibilidad de docentes y salas, teniendo que ocupar una alta cantidad de tiempo en este proceso, además, se producen errores implícitos que no están solucionados por ninguna normativa establecida en la institución, afectando negativamente en la calidad de trabajo de los docentes e, incluso, en su calidad de vida.</w:t>
       </w:r>
     </w:p>
     <w:p>
@@ -2240,6 +2225,69 @@
           <w:rFonts w:cs="Arial"/>
           <w:szCs w:val="24"/>
         </w:rPr>
+        <w:t xml:space="preserve">Como se acaba de mencionar, </w:t>
+      </w:r>
+      <w:r>
+        <w:rPr>
+          <w:rFonts w:cs="Arial"/>
+          <w:szCs w:val="24"/>
+        </w:rPr>
+        <w:t xml:space="preserve">la única </w:t>
+      </w:r>
+      <w:r>
+        <w:rPr>
+          <w:rFonts w:cs="Arial"/>
+          <w:szCs w:val="24"/>
+        </w:rPr>
+        <w:t>solución para esto sería implementar una normativa dentro de la institución educacional para mejorar la calidad de las cargas académicas de los docentes, lo cual implicaría una mayor preocupación por esto mismo, disminuyendo los errores mencionados con anterioridad.</w:t>
+      </w:r>
+      <w:r>
+        <w:rPr>
+          <w:rFonts w:cs="Arial"/>
+          <w:szCs w:val="24"/>
+        </w:rPr>
+        <w:t xml:space="preserve"> </w:t>
+      </w:r>
+      <w:r>
+        <w:rPr>
+          <w:rFonts w:cs="Arial"/>
+          <w:szCs w:val="24"/>
+        </w:rPr>
+        <w:t xml:space="preserve">Esto se desarrollará en más profundidad dentro de los fundamentos teóricos. Sin embargo, la otra solución posible a esta problemática que, cabe destacar, no solucionaría el problema existente en los </w:t>
+      </w:r>
+      <w:r>
+        <w:rPr>
+          <w:rFonts w:cs="Arial"/>
+          <w:szCs w:val="24"/>
+        </w:rPr>
+        <w:lastRenderedPageBreak/>
+        <w:t xml:space="preserve">docentes, sería un sistema web de planificación horaria automatizada. Este permitiría una disminución considerable en los tiempos y complejidad del proceso debido a que todo el análisis y concentración necesarias para el proceso estaría dada por el sistema mismo. Este proyecto apunta a la mejora del proceso en términos de tiempo y complejidad en el manejo de las variables. </w:t>
+      </w:r>
+    </w:p>
+    <w:p>
+      <w:pPr>
+        <w:spacing w:after="0" w:line="360" w:lineRule="auto"/>
+        <w:ind w:firstLine="709"/>
+        <w:rPr>
+          <w:rFonts w:cs="Arial"/>
+          <w:szCs w:val="24"/>
+        </w:rPr>
+      </w:pPr>
+    </w:p>
+    <w:p>
+      <w:pPr>
+        <w:spacing w:after="0" w:line="360" w:lineRule="auto"/>
+        <w:ind w:firstLine="709"/>
+        <w:rPr>
+          <w:rFonts w:cs="Arial"/>
+          <w:szCs w:val="24"/>
+        </w:rPr>
+      </w:pPr>
+      <w:r>
+        <w:rPr>
+          <w:rFonts w:cs="Arial"/>
+          <w:szCs w:val="24"/>
+        </w:rPr>
         <w:t>Desde el punto de vista técnico</w:t>
       </w:r>
       <w:r>
@@ -2262,38 +2310,31 @@
           <w:rFonts w:cs="Arial"/>
           <w:szCs w:val="24"/>
         </w:rPr>
-        <w:t>, lo que permitiría un desarrollo de software web ad</w:t>
+        <w:t>, lo que permitiría un desarrollo de software web adecuado para el tipo de implementación del proyecto</w:t>
+      </w:r>
+      <w:r>
+        <w:rPr>
+          <w:rFonts w:cs="Arial"/>
+          <w:szCs w:val="24"/>
+        </w:rPr>
+        <w:t xml:space="preserve"> y </w:t>
+      </w:r>
+      <w:r>
+        <w:rPr>
+          <w:rFonts w:cs="Arial"/>
+          <w:szCs w:val="24"/>
+        </w:rPr>
+        <w:t>requerimientos del cliente</w:t>
+      </w:r>
+      <w:r>
+        <w:rPr>
+          <w:rFonts w:cs="Arial"/>
+          <w:szCs w:val="24"/>
+        </w:rPr>
+        <w:t xml:space="preserve">. </w:t>
       </w:r>
       <w:bookmarkStart w:id="3" w:name="_GoBack"/>
       <w:bookmarkEnd w:id="3"/>
-      <w:r>
-        <w:rPr>
-          <w:rFonts w:cs="Arial"/>
-          <w:szCs w:val="24"/>
-        </w:rPr>
-        <w:t>ecuado para el tipo de implementación del proyecto</w:t>
-      </w:r>
-      <w:r>
-        <w:rPr>
-          <w:rFonts w:cs="Arial"/>
-          <w:szCs w:val="24"/>
-        </w:rPr>
-        <w:t xml:space="preserve"> y </w:t>
-      </w:r>
-      <w:r>
-        <w:rPr>
-          <w:rFonts w:cs="Arial"/>
-          <w:szCs w:val="24"/>
-        </w:rPr>
-        <w:t>requerimientos del cliente</w:t>
-      </w:r>
-      <w:r>
-        <w:rPr>
-          <w:rFonts w:cs="Arial"/>
-          <w:szCs w:val="24"/>
-        </w:rPr>
-        <w:t xml:space="preserve">. </w:t>
-      </w:r>
     </w:p>
     <w:p>
       <w:pPr>
@@ -3066,37 +3107,14 @@
       <w:pPr>
         <w:spacing w:line="360" w:lineRule="auto"/>
         <w:ind w:firstLine="709"/>
-        <w:rPr>
-          <w:rFonts w:cs="Arial"/>
-          <w:szCs w:val="24"/>
-        </w:rPr>
-      </w:pPr>
-      <w:r>
-        <w:rPr>
-          <w:rFonts w:cs="Arial"/>
-          <w:szCs w:val="24"/>
-        </w:rPr>
-        <w:t xml:space="preserve">Como bien se ha mencionado en el </w:t>
-      </w:r>
-      <w:r>
-        <w:rPr>
-          <w:rFonts w:cs="Arial"/>
-          <w:i/>
-          <w:szCs w:val="24"/>
-        </w:rPr>
-        <w:t>Capítulo I</w:t>
-      </w:r>
-      <w:r>
-        <w:rPr>
-          <w:rFonts w:cs="Arial"/>
-          <w:szCs w:val="24"/>
-        </w:rPr>
-        <w:t>, se ha elegido como solución el desarrollo de un sistema web para realizar las planificaciones horarias académicas.</w:t>
-      </w:r>
-    </w:p>
-    <w:p>
-      <w:pPr>
-        <w:spacing w:line="360" w:lineRule="auto"/>
+      </w:pPr>
+      <w:r>
+        <w:t>Primero que todo en esta sección, cabe destacar lo siguiente:</w:t>
+      </w:r>
+    </w:p>
+    <w:p>
+      <w:pPr>
+        <w:spacing w:after="0" w:line="360" w:lineRule="auto"/>
         <w:ind w:firstLine="709"/>
         <w:rPr>
           <w:rFonts w:cs="Arial"/>
@@ -3108,44 +3126,36 @@
           <w:rFonts w:cs="Arial"/>
           <w:szCs w:val="24"/>
         </w:rPr>
-        <w:t>Se ha llegado a esta solución gracias a la identificación de los requerimientos, análisis y constantes conversaciones con el cliente y los stakeholders</w:t>
-      </w:r>
-      <w:r>
-        <w:rPr>
-          <w:rStyle w:val="Refdenotaalpie"/>
-          <w:rFonts w:cs="Arial"/>
-          <w:szCs w:val="24"/>
-        </w:rPr>
-        <w:footnoteReference w:id="4"/>
-      </w:r>
-      <w:r>
-        <w:rPr>
-          <w:rFonts w:cs="Arial"/>
-          <w:szCs w:val="24"/>
-        </w:rPr>
-        <w:t xml:space="preserve"> que solicitaban un sistema capaz de realizar las planificaciones horarias de forma automatizada para alivianar el proceso de planificación con el manejo de todas las variables de las que se compone.</w:t>
-      </w:r>
-    </w:p>
-    <w:p>
-      <w:pPr>
-        <w:spacing w:line="360" w:lineRule="auto"/>
+        <w:t>La normativa mencionada en la introducción</w:t>
+      </w:r>
+      <w:r>
+        <w:rPr>
+          <w:rFonts w:cs="Arial"/>
+          <w:szCs w:val="24"/>
+        </w:rPr>
+        <w:t xml:space="preserve"> implicaría que la disponibilidad de los docentes estuviera bajo ciertos márgenes regulatorios, eliminando la posibilidad existente de que ellos sean quienes tengan el control total sobre su disponibilidad, teniendo que adaptarse. De cualquier otra forma, al existir muchísima variación dentro de todas las disponibilidades de los docentes, es prácticamente imposible realizar un horario de tal grado de que este sea compacto en relación a la carga académica docente. </w:t>
+      </w:r>
+      <w:r>
+        <w:rPr>
+          <w:rFonts w:cs="Arial"/>
+          <w:szCs w:val="24"/>
+        </w:rPr>
+        <w:t>Esta nueva normativa sería absolutamente necesaria si se buscase entregar una solución al gran problema de las ventanas en los docentes.</w:t>
+      </w:r>
+    </w:p>
+    <w:p>
+      <w:pPr>
+        <w:spacing w:after="0" w:line="360" w:lineRule="auto"/>
         <w:ind w:firstLine="709"/>
         <w:rPr>
           <w:rFonts w:cs="Arial"/>
           <w:szCs w:val="24"/>
         </w:rPr>
       </w:pPr>
-      <w:r>
-        <w:rPr>
-          <w:rFonts w:cs="Arial"/>
-          <w:szCs w:val="24"/>
-        </w:rPr>
-        <w:t>De esta forma, permitiría una evaluación más precisa de todos los factores involucrados en el proceso, el uso más eficiente del tiempo invertido y, más importante aún, se disminuirían los errores implícitos cometidos por el manejo humano, destacándose este último en la compactación de la carga académica para los docentes.</w:t>
-      </w:r>
-    </w:p>
-    <w:p>
-      <w:pPr>
-        <w:spacing w:line="360" w:lineRule="auto"/>
+    </w:p>
+    <w:p>
+      <w:pPr>
+        <w:spacing w:after="0" w:line="360" w:lineRule="auto"/>
         <w:ind w:firstLine="709"/>
         <w:rPr>
           <w:rFonts w:cs="Arial"/>
@@ -3157,45 +3167,68 @@
           <w:rFonts w:cs="Arial"/>
           <w:szCs w:val="24"/>
         </w:rPr>
-        <w:t>Este último punto es algo</w:t>
-      </w:r>
-      <w:r>
-        <w:rPr>
-          <w:rFonts w:cs="Arial"/>
-          <w:szCs w:val="24"/>
-        </w:rPr>
-        <w:t xml:space="preserve"> que debiese ser</w:t>
-      </w:r>
-      <w:r>
-        <w:rPr>
-          <w:rFonts w:cs="Arial"/>
-          <w:szCs w:val="24"/>
-        </w:rPr>
-        <w:t xml:space="preserve"> completamente relevante al momento de la planificación horaria, sin embargo, no es algo relevante al momento de validar una planificación, es decir, la preocupación por la compactación de carga académica en los docentes es minúscula o inexistentes, impactando negativa y enormemente en la calidad de trabajo de estos e incluso en su calidad de vida. Con esto, implantar una política de calidad que permita y busque la compactación de carga académica, no solo para los alumnos, sino también para los docentes, sería un beneficio implícito</w:t>
-      </w:r>
-      <w:r>
-        <w:rPr>
-          <w:rFonts w:cs="Arial"/>
-          <w:szCs w:val="24"/>
-        </w:rPr>
-        <w:t xml:space="preserve"> importante.</w:t>
-      </w:r>
-    </w:p>
-    <w:p>
-      <w:pPr>
-        <w:spacing w:line="360" w:lineRule="auto"/>
+        <w:t>Sin embargo, y en razón de tesis y como proceso de investigación aplicada, se ha optado por la solución de un sistema web, dejando registrado todo lo necesario para que en un futuro pueda implementarse esta nueva normativa y demostrando que, sin esta, por muy automatizado o inteligente que sea el sistema, no podrá entregar una solución que satisfaga a todos los implicados en este proceso.</w:t>
+      </w:r>
+    </w:p>
+    <w:p>
+      <w:pPr>
+        <w:spacing w:after="0" w:line="360" w:lineRule="auto"/>
         <w:ind w:firstLine="709"/>
         <w:rPr>
           <w:rFonts w:cs="Arial"/>
           <w:szCs w:val="24"/>
         </w:rPr>
       </w:pPr>
-      <w:r>
-        <w:rPr>
-          <w:rFonts w:cs="Arial"/>
-          <w:szCs w:val="24"/>
-        </w:rPr>
-        <w:t>De esta forma, se satisfarían todos los requerimientos del proyecto y mejorarían enormemente la calidad de los horarios impactando positivamente a todos los stakeholders.</w:t>
+    </w:p>
+    <w:p>
+      <w:pPr>
+        <w:spacing w:after="0" w:line="360" w:lineRule="auto"/>
+        <w:ind w:firstLine="709"/>
+        <w:rPr>
+          <w:rFonts w:cs="Arial"/>
+          <w:szCs w:val="24"/>
+        </w:rPr>
+      </w:pPr>
+      <w:r>
+        <w:rPr>
+          <w:rFonts w:cs="Arial"/>
+          <w:szCs w:val="24"/>
+        </w:rPr>
+        <w:t xml:space="preserve">En cuanto al sistema web, este disminuiría considerable </w:t>
+      </w:r>
+      <w:r>
+        <w:rPr>
+          <w:rFonts w:cs="Arial"/>
+          <w:szCs w:val="24"/>
+        </w:rPr>
+        <w:t>los tiempos y la complejidad implicada en el proceso de planificación horaria académica debido a que el análisis y concentración necesaria para evitar errores estaría dada por el sistema mismo, y no por un ser humano, siguiendo todas las normas y restricciones dadas por la institución.</w:t>
+      </w:r>
+    </w:p>
+    <w:p>
+      <w:pPr>
+        <w:spacing w:after="0" w:line="360" w:lineRule="auto"/>
+        <w:ind w:firstLine="709"/>
+        <w:rPr>
+          <w:rFonts w:cs="Arial"/>
+          <w:szCs w:val="24"/>
+        </w:rPr>
+      </w:pPr>
+    </w:p>
+    <w:p>
+      <w:pPr>
+        <w:spacing w:after="0" w:line="360" w:lineRule="auto"/>
+        <w:ind w:firstLine="709"/>
+        <w:rPr>
+          <w:rFonts w:cs="Arial"/>
+          <w:szCs w:val="24"/>
+        </w:rPr>
+      </w:pPr>
+      <w:r>
+        <w:rPr>
+          <w:rFonts w:cs="Arial"/>
+          <w:szCs w:val="24"/>
+        </w:rPr>
+        <w:t>De esta manera, se cumpliría con todos los requerimientos del proyecto y se impactaría de forma positiva en el proceso de planificación en cuanto a los usuarios.</w:t>
       </w:r>
     </w:p>
     <w:p>
@@ -3256,7 +3289,7 @@
           <w:rFonts w:cs="Arial"/>
           <w:szCs w:val="24"/>
         </w:rPr>
-        <w:footnoteReference w:id="5"/>
+        <w:footnoteReference w:id="4"/>
       </w:r>
       <w:r>
         <w:rPr>
@@ -3313,39 +3346,39 @@
           <w:rFonts w:cs="Arial"/>
           <w:szCs w:val="24"/>
         </w:rPr>
+        <w:footnoteReference w:id="5"/>
+      </w:r>
+      <w:r>
+        <w:rPr>
+          <w:rFonts w:cs="Arial"/>
+          <w:szCs w:val="24"/>
+        </w:rPr>
+        <w:t xml:space="preserve"> para documentar y dejar un historial acerca de cada cambio y avance realizado en el proyecto.</w:t>
+      </w:r>
+    </w:p>
+    <w:p>
+      <w:pPr>
+        <w:spacing w:line="360" w:lineRule="auto"/>
+        <w:ind w:firstLine="709"/>
+        <w:rPr>
+          <w:rFonts w:cs="Arial"/>
+          <w:szCs w:val="24"/>
+        </w:rPr>
+      </w:pPr>
+      <w:r>
+        <w:rPr>
+          <w:rFonts w:cs="Arial"/>
+          <w:szCs w:val="24"/>
+        </w:rPr>
+        <w:t>El uso de una metodología ágil o adaptación de esta permite ir verificando y validando cada mantenedor y algoritmo implementado en el proyecto de una manera más veloz y no sujeta a una extensa cantidad de pasos que pueden llegar a ser innecesarios. Ya que el desarrollo ágil se basa en el desarrollo iterativo e incremental</w:t>
+      </w:r>
+      <w:r>
+        <w:rPr>
+          <w:rStyle w:val="Refdenotaalpie"/>
+          <w:rFonts w:cs="Arial"/>
+          <w:szCs w:val="24"/>
+        </w:rPr>
         <w:footnoteReference w:id="6"/>
-      </w:r>
-      <w:r>
-        <w:rPr>
-          <w:rFonts w:cs="Arial"/>
-          <w:szCs w:val="24"/>
-        </w:rPr>
-        <w:t xml:space="preserve"> para documentar y dejar un historial acerca de cada cambio y avance realizado en el proyecto.</w:t>
-      </w:r>
-    </w:p>
-    <w:p>
-      <w:pPr>
-        <w:spacing w:line="360" w:lineRule="auto"/>
-        <w:ind w:firstLine="709"/>
-        <w:rPr>
-          <w:rFonts w:cs="Arial"/>
-          <w:szCs w:val="24"/>
-        </w:rPr>
-      </w:pPr>
-      <w:r>
-        <w:rPr>
-          <w:rFonts w:cs="Arial"/>
-          <w:szCs w:val="24"/>
-        </w:rPr>
-        <w:t>El uso de una metodología ágil o adaptación de esta permite ir verificando y validando cada mantenedor y algoritmo implementado en el proyecto de una manera más veloz y no sujeta a una extensa cantidad de pasos que pueden llegar a ser innecesarios. Ya que el desarrollo ágil se basa en el desarrollo iterativo e incremental</w:t>
-      </w:r>
-      <w:r>
-        <w:rPr>
-          <w:rStyle w:val="Refdenotaalpie"/>
-          <w:rFonts w:cs="Arial"/>
-          <w:szCs w:val="24"/>
-        </w:rPr>
-        <w:footnoteReference w:id="7"/>
       </w:r>
       <w:r>
         <w:rPr>
@@ -3464,7 +3497,7 @@
           <w:rFonts w:cs="Arial"/>
           <w:szCs w:val="24"/>
         </w:rPr>
-        <w:footnoteReference w:id="8"/>
+        <w:footnoteReference w:id="7"/>
       </w:r>
       <w:r>
         <w:rPr>
@@ -3500,7 +3533,7 @@
           <w:rFonts w:cs="Arial"/>
           <w:szCs w:val="24"/>
         </w:rPr>
-        <w:footnoteReference w:id="9"/>
+        <w:footnoteReference w:id="8"/>
       </w:r>
       <w:r>
         <w:rPr>
@@ -3708,7 +3741,7 @@
         <w:rPr>
           <w:rStyle w:val="Refdenotaalpie"/>
         </w:rPr>
-        <w:footnoteReference w:id="10"/>
+        <w:footnoteReference w:id="9"/>
       </w:r>
       <w:r>
         <w:t xml:space="preserve"> y la instalación de estos está fuera del alcance del proyecto en cuestión.</w:t>
@@ -4042,14 +4075,27 @@
       <w:r>
         <w:t xml:space="preserve">Tabla </w:t>
       </w:r>
-      <w:fldSimple w:instr=" SEQ Tabla \* ARABIC ">
-        <w:r>
-          <w:rPr>
-            <w:noProof/>
-          </w:rPr>
-          <w:t>1</w:t>
-        </w:r>
-      </w:fldSimple>
+      <w:r>
+        <w:fldChar w:fldCharType="begin"/>
+      </w:r>
+      <w:r>
+        <w:instrText xml:space="preserve"> SEQ Tabla \* ARABIC </w:instrText>
+      </w:r>
+      <w:r>
+        <w:fldChar w:fldCharType="separate"/>
+      </w:r>
+      <w:r>
+        <w:rPr>
+          <w:noProof/>
+        </w:rPr>
+        <w:t>1</w:t>
+      </w:r>
+      <w:r>
+        <w:rPr>
+          <w:noProof/>
+        </w:rPr>
+        <w:fldChar w:fldCharType="end"/>
+      </w:r>
       <w:r>
         <w:rPr>
           <w:noProof/>
@@ -4158,14 +4204,27 @@
       <w:r>
         <w:t xml:space="preserve">Ilustración </w:t>
       </w:r>
-      <w:fldSimple w:instr=" SEQ Ilustración \* ARABIC ">
-        <w:r>
-          <w:rPr>
-            <w:noProof/>
-          </w:rPr>
-          <w:t>1</w:t>
-        </w:r>
-      </w:fldSimple>
+      <w:r>
+        <w:fldChar w:fldCharType="begin"/>
+      </w:r>
+      <w:r>
+        <w:instrText xml:space="preserve"> SEQ Ilustración \* ARABIC </w:instrText>
+      </w:r>
+      <w:r>
+        <w:fldChar w:fldCharType="separate"/>
+      </w:r>
+      <w:r>
+        <w:rPr>
+          <w:noProof/>
+        </w:rPr>
+        <w:t>1</w:t>
+      </w:r>
+      <w:r>
+        <w:rPr>
+          <w:noProof/>
+        </w:rPr>
+        <w:fldChar w:fldCharType="end"/>
+      </w:r>
       <w:r>
         <w:rPr>
           <w:noProof/>
@@ -4254,18 +4313,31 @@
       <w:r>
         <w:t xml:space="preserve">Ilustración </w:t>
       </w:r>
-      <w:fldSimple w:instr=" SEQ Ilustración \* ARABIC ">
-        <w:r>
-          <w:rPr>
-            <w:noProof/>
-          </w:rPr>
-          <w:t>2</w:t>
-        </w:r>
-      </w:fldSimple>
+      <w:r>
+        <w:fldChar w:fldCharType="begin"/>
+      </w:r>
+      <w:r>
+        <w:instrText xml:space="preserve"> SEQ Ilustración \* ARABIC </w:instrText>
+      </w:r>
+      <w:r>
+        <w:fldChar w:fldCharType="separate"/>
+      </w:r>
       <w:r>
         <w:rPr>
           <w:noProof/>
         </w:rPr>
+        <w:t>2</w:t>
+      </w:r>
+      <w:r>
+        <w:rPr>
+          <w:noProof/>
+        </w:rPr>
+        <w:fldChar w:fldCharType="end"/>
+      </w:r>
+      <w:r>
+        <w:rPr>
+          <w:noProof/>
+        </w:rPr>
         <w:t xml:space="preserve"> - Diagrama de Casos de Uso acerca de más opciones en el sistema</w:t>
       </w:r>
     </w:p>
@@ -4286,65 +4358,55 @@
         <w:rPr>
           <w:rStyle w:val="Refdenotaalpie"/>
         </w:rPr>
+        <w:footnoteReference w:id="10"/>
+      </w:r>
+      <w:r>
+        <w:t xml:space="preserve"> visualizados en la </w:t>
+      </w:r>
+      <w:r>
+        <w:rPr>
+          <w:i/>
+        </w:rPr>
+        <w:t>Ilustración 1</w:t>
+      </w:r>
+      <w:r>
+        <w:t xml:space="preserve"> entregarían todas las capacidades básicas para poder alimentar al sistema. El proceso de </w:t>
+      </w:r>
+      <w:r>
+        <w:rPr>
+          <w:i/>
+        </w:rPr>
+        <w:t>Visualizar registro de actividades</w:t>
+      </w:r>
+      <w:r>
+        <w:t xml:space="preserve"> en la </w:t>
+      </w:r>
+      <w:r>
+        <w:rPr>
+          <w:i/>
+        </w:rPr>
+        <w:t>Ilustración 2</w:t>
+      </w:r>
+      <w:r>
+        <w:t xml:space="preserve"> permitiría revisar el registro de todas las acciones realizadas en el sistema por todos los usuarios.</w:t>
+      </w:r>
+    </w:p>
+    <w:p>
+      <w:pPr>
+        <w:spacing w:line="360" w:lineRule="auto"/>
+        <w:ind w:firstLine="709"/>
+      </w:pPr>
+      <w:r>
+        <w:t>Todos estos servicios serán configurados a través de la programación, la configuración y puesta en marcha de la base de datos y la configuración y puesta en marcha del VPS en conjunto con el dominio</w:t>
+      </w:r>
+      <w:r>
+        <w:rPr>
+          <w:rStyle w:val="Refdenotaalpie"/>
+        </w:rPr>
         <w:footnoteReference w:id="11"/>
       </w:r>
       <w:r>
-        <w:t xml:space="preserve"> visualizados en la </w:t>
-      </w:r>
-      <w:r>
-        <w:rPr>
-          <w:i/>
-        </w:rPr>
-        <w:t>Ilustración 1</w:t>
-      </w:r>
-      <w:r>
-        <w:t xml:space="preserve"> entregarían todas las capacidades básicas para poder alimentar al sistema. El proceso de </w:t>
-      </w:r>
-      <w:r>
-        <w:rPr>
-          <w:i/>
-        </w:rPr>
-        <w:t>Visualizar registro de actividades</w:t>
-      </w:r>
-      <w:r>
-        <w:t xml:space="preserve"> en la </w:t>
-      </w:r>
-      <w:r>
-        <w:rPr>
-          <w:i/>
-        </w:rPr>
-        <w:t>Ilustración 2</w:t>
-      </w:r>
-      <w:r>
-        <w:t xml:space="preserve"> permitiría revisar el registro de todas las acciones realizadas en el sistema por todos los usuarios.</w:t>
-      </w:r>
-    </w:p>
-    <w:p>
-      <w:pPr>
-        <w:spacing w:line="360" w:lineRule="auto"/>
-        <w:ind w:firstLine="709"/>
-      </w:pPr>
-      <w:r>
-        <w:t>Todos estos servicios serán configurados a través de la programación, la configuración y puesta en marcha de la base de datos y la configuración y puesta en marcha del VPS en conjunto con el dominio</w:t>
-      </w:r>
-      <w:r>
-        <w:rPr>
-          <w:rStyle w:val="Refdenotaalpie"/>
-        </w:rPr>
-        <w:footnoteReference w:id="12"/>
-      </w:r>
-      <w:r>
         <w:t xml:space="preserve"> para su ingreso.</w:t>
-      </w:r>
-    </w:p>
-    <w:p>
-      <w:pPr>
-        <w:pStyle w:val="Ttulo2"/>
-        <w:spacing w:line="360" w:lineRule="auto"/>
-      </w:pPr>
-      <w:r>
-        <w:lastRenderedPageBreak/>
-        <w:t>DESARROLLO EXPERIMENTAL</w:t>
       </w:r>
     </w:p>
     <w:p>
@@ -4516,6 +4578,7 @@
         <w:pStyle w:val="Textonotapie"/>
         <w:rPr>
           <w:rFonts w:cs="Arial"/>
+          <w:lang w:val="es-ES"/>
         </w:rPr>
       </w:pPr>
       <w:r>
@@ -4529,7 +4592,7 @@
         <w:rPr>
           <w:rFonts w:cs="Arial"/>
         </w:rPr>
-        <w:t xml:space="preserve"> Interesados e involucrados en el sistema en cuestión</w:t>
+        <w:t xml:space="preserve"> https://es.wikipedia.org/wiki/Scrum_(desarrollo_de_software)</w:t>
       </w:r>
     </w:p>
   </w:footnote>
@@ -4553,7 +4616,7 @@
         <w:rPr>
           <w:rFonts w:cs="Arial"/>
         </w:rPr>
-        <w:t xml:space="preserve"> https://es.wikipedia.org/wiki/Scrum_(desarrollo_de_software)</w:t>
+        <w:t xml:space="preserve"> https://es.wikipedia.org/wiki/Control_de_versiones</w:t>
       </w:r>
     </w:p>
   </w:footnote>
@@ -4561,23 +4624,15 @@
     <w:p>
       <w:pPr>
         <w:pStyle w:val="Textonotapie"/>
-        <w:rPr>
-          <w:rFonts w:cs="Arial"/>
-          <w:lang w:val="es-ES"/>
-        </w:rPr>
       </w:pPr>
       <w:r>
         <w:rPr>
           <w:rStyle w:val="Refdenotaalpie"/>
-          <w:rFonts w:cs="Arial"/>
         </w:rPr>
         <w:footnoteRef/>
       </w:r>
       <w:r>
-        <w:rPr>
-          <w:rFonts w:cs="Arial"/>
-        </w:rPr>
-        <w:t xml:space="preserve"> https://es.wikipedia.org/wiki/Control_de_versiones</w:t>
+        <w:t xml:space="preserve"> https://es.wikipedia.org/wiki/Desarrollo_iterativo_y_creciente</w:t>
       </w:r>
     </w:p>
   </w:footnote>
@@ -4585,15 +4640,23 @@
     <w:p>
       <w:pPr>
         <w:pStyle w:val="Textonotapie"/>
+        <w:rPr>
+          <w:rFonts w:cs="Arial"/>
+          <w:lang w:val="es-ES"/>
+        </w:rPr>
       </w:pPr>
       <w:r>
         <w:rPr>
           <w:rStyle w:val="Refdenotaalpie"/>
+          <w:rFonts w:cs="Arial"/>
         </w:rPr>
         <w:footnoteRef/>
       </w:r>
       <w:r>
-        <w:t xml:space="preserve"> https://es.wikipedia.org/wiki/Desarrollo_iterativo_y_creciente</w:t>
+        <w:rPr>
+          <w:rFonts w:cs="Arial"/>
+        </w:rPr>
+        <w:t xml:space="preserve"> https://es.wikipedia.org/wiki/Especificaci%C3%B3n_de_requisitos_de_software</w:t>
       </w:r>
     </w:p>
   </w:footnote>
@@ -4602,22 +4665,17 @@
       <w:pPr>
         <w:pStyle w:val="Textonotapie"/>
         <w:rPr>
-          <w:rFonts w:cs="Arial"/>
           <w:lang w:val="es-ES"/>
         </w:rPr>
       </w:pPr>
       <w:r>
         <w:rPr>
           <w:rStyle w:val="Refdenotaalpie"/>
-          <w:rFonts w:cs="Arial"/>
         </w:rPr>
         <w:footnoteRef/>
       </w:r>
       <w:r>
-        <w:rPr>
-          <w:rFonts w:cs="Arial"/>
-        </w:rPr>
-        <w:t xml:space="preserve"> https://es.wikipedia.org/wiki/Especificaci%C3%B3n_de_requisitos_de_software</w:t>
+        <w:t xml:space="preserve"> https://es.wikipedia.org/wiki/ISO/IEC_27002</w:t>
       </w:r>
     </w:p>
   </w:footnote>
@@ -4636,7 +4694,13 @@
         <w:footnoteRef/>
       </w:r>
       <w:r>
-        <w:t xml:space="preserve"> https://es.wikipedia.org/wiki/ISO/IEC_27002</w:t>
+        <w:t xml:space="preserve"> </w:t>
+      </w:r>
+      <w:r>
+        <w:rPr>
+          <w:lang w:val="es-ES"/>
+        </w:rPr>
+        <w:t>Navegadores de internet</w:t>
       </w:r>
     </w:p>
   </w:footnote>
@@ -4658,36 +4722,11 @@
         <w:t xml:space="preserve"> </w:t>
       </w:r>
       <w:r>
-        <w:rPr>
-          <w:lang w:val="es-ES"/>
-        </w:rPr>
-        <w:t>Navegadores de internet</w:t>
+        <w:t>https://es.wikipedia.org/wiki/CRUD</w:t>
       </w:r>
     </w:p>
   </w:footnote>
   <w:footnote w:id="11">
-    <w:p>
-      <w:pPr>
-        <w:pStyle w:val="Textonotapie"/>
-        <w:rPr>
-          <w:lang w:val="es-ES"/>
-        </w:rPr>
-      </w:pPr>
-      <w:r>
-        <w:rPr>
-          <w:rStyle w:val="Refdenotaalpie"/>
-        </w:rPr>
-        <w:footnoteRef/>
-      </w:r>
-      <w:r>
-        <w:t xml:space="preserve"> </w:t>
-      </w:r>
-      <w:r>
-        <w:t>https://es.wikipedia.org/wiki/CRUD</w:t>
-      </w:r>
-    </w:p>
-  </w:footnote>
-  <w:footnote w:id="12">
     <w:p>
       <w:pPr>
         <w:pStyle w:val="Textonotapie"/>
@@ -7518,7 +7557,7 @@
 </file>
 
 <file path=customXml/itemProps1.xml><?xml version="1.0" encoding="utf-8"?>
-<ds:datastoreItem xmlns:ds="http://schemas.openxmlformats.org/officeDocument/2006/customXml" ds:itemID="{2A032431-914E-4B5E-A629-72BDD7909B92}">
+<ds:datastoreItem xmlns:ds="http://schemas.openxmlformats.org/officeDocument/2006/customXml" ds:itemID="{A63EEAD4-B019-49AF-82B0-BAA4E06D6663}">
   <ds:schemaRefs>
     <ds:schemaRef ds:uri="http://schemas.openxmlformats.org/officeDocument/2006/bibliography"/>
   </ds:schemaRefs>

</xml_diff>

<commit_message>
Se añade el capitulo 5 y demás contenido
</commit_message>
<xml_diff>
--- a/docs/Documento de Infraestructura.docx
+++ b/docs/Documento de Infraestructura.docx
@@ -1,6 +1,6 @@
 
 <file path=word/document.xml><?xml version="1.0" encoding="utf-8"?>
-<w:document xmlns:wpc="http://schemas.microsoft.com/office/word/2010/wordprocessingCanvas" xmlns:cx="http://schemas.microsoft.com/office/drawing/2014/chartex" xmlns:cx1="http://schemas.microsoft.com/office/drawing/2015/9/8/chartex" xmlns:cx2="http://schemas.microsoft.com/office/drawing/2015/10/21/chartex" xmlns:cx3="http://schemas.microsoft.com/office/drawing/2016/5/9/chartex" xmlns:cx4="http://schemas.microsoft.com/office/drawing/2016/5/10/chartex" xmlns:cx5="http://schemas.microsoft.com/office/drawing/2016/5/11/chartex" xmlns:cx6="http://schemas.microsoft.com/office/drawing/2016/5/12/chartex" xmlns:cx7="http://schemas.microsoft.com/office/drawing/2016/5/13/chartex" xmlns:cx8="http://schemas.microsoft.com/office/drawing/2016/5/14/chartex" xmlns:mc="http://schemas.openxmlformats.org/markup-compatibility/2006" xmlns:aink="http://schemas.microsoft.com/office/drawing/2016/ink" xmlns:o="urn:schemas-microsoft-com:office:office" xmlns:r="http://schemas.openxmlformats.org/officeDocument/2006/relationships" xmlns:m="http://schemas.openxmlformats.org/officeDocument/2006/math" xmlns:v="urn:schemas-microsoft-com:vml" xmlns:wp14="http://schemas.microsoft.com/office/word/2010/wordprocessingDrawing" xmlns:wp="http://schemas.openxmlformats.org/drawingml/2006/wordprocessingDrawing" xmlns:w10="urn:schemas-microsoft-com:office:word" xmlns:w="http://schemas.openxmlformats.org/wordprocessingml/2006/main" xmlns:w14="http://schemas.microsoft.com/office/word/2010/wordml" xmlns:w15="http://schemas.microsoft.com/office/word/2012/wordml" xmlns:w16se="http://schemas.microsoft.com/office/word/2015/wordml/symex" xmlns:wpg="http://schemas.microsoft.com/office/word/2010/wordprocessingGroup" xmlns:wpi="http://schemas.microsoft.com/office/word/2010/wordprocessingInk" xmlns:wne="http://schemas.microsoft.com/office/word/2006/wordml" xmlns:wps="http://schemas.microsoft.com/office/word/2010/wordprocessingShape" mc:Ignorable="w14 w15 w16se wp14">
+<w:document xmlns:wpc="http://schemas.microsoft.com/office/word/2010/wordprocessingCanvas" xmlns:cx="http://schemas.microsoft.com/office/drawing/2014/chartex" xmlns:cx1="http://schemas.microsoft.com/office/drawing/2015/9/8/chartex" xmlns:mc="http://schemas.openxmlformats.org/markup-compatibility/2006" xmlns:o="urn:schemas-microsoft-com:office:office" xmlns:r="http://schemas.openxmlformats.org/officeDocument/2006/relationships" xmlns:m="http://schemas.openxmlformats.org/officeDocument/2006/math" xmlns:v="urn:schemas-microsoft-com:vml" xmlns:wp14="http://schemas.microsoft.com/office/word/2010/wordprocessingDrawing" xmlns:wp="http://schemas.openxmlformats.org/drawingml/2006/wordprocessingDrawing" xmlns:w10="urn:schemas-microsoft-com:office:word" xmlns:w="http://schemas.openxmlformats.org/wordprocessingml/2006/main" xmlns:w14="http://schemas.microsoft.com/office/word/2010/wordml" xmlns:w15="http://schemas.microsoft.com/office/word/2012/wordml" xmlns:w16se="http://schemas.microsoft.com/office/word/2015/wordml/symex" xmlns:wpg="http://schemas.microsoft.com/office/word/2010/wordprocessingGroup" xmlns:wpi="http://schemas.microsoft.com/office/word/2010/wordprocessingInk" xmlns:wne="http://schemas.microsoft.com/office/word/2006/wordml" xmlns:wps="http://schemas.microsoft.com/office/word/2010/wordprocessingShape" mc:Ignorable="w14 w15 w16se wp14">
   <w:body>
     <w:p>
       <w:pPr>
@@ -2261,7 +2261,56 @@
           <w:szCs w:val="24"/>
         </w:rPr>
         <w:lastRenderedPageBreak/>
-        <w:t xml:space="preserve">docentes, sería un sistema web de planificación horaria automatizada. Este permitiría una disminución considerable en los tiempos y complejidad del proceso debido a que todo el análisis y concentración necesarias para el proceso estaría dada por el sistema mismo. Este proyecto apunta a la mejora del proceso en términos de tiempo y complejidad en el manejo de las variables. </w:t>
+        <w:t>docentes, sería un sistema web de planificación horaria automatizada</w:t>
+      </w:r>
+      <w:r>
+        <w:rPr>
+          <w:rFonts w:cs="Arial"/>
+          <w:szCs w:val="24"/>
+        </w:rPr>
+        <w:t xml:space="preserve"> que entregaría la posibilidad de entregar horarios académicos de forma visual planificados por el sistema mismo a través de las variables involucradas en esto</w:t>
+      </w:r>
+      <w:r>
+        <w:rPr>
+          <w:rFonts w:cs="Arial"/>
+          <w:szCs w:val="24"/>
+        </w:rPr>
+        <w:t>. Este permitiría una disminución considerable en los tiempos y complejidad del proceso debido a que todo el análisis y concentración necesarias para el proceso estaría dada por e</w:t>
+      </w:r>
+      <w:r>
+        <w:rPr>
+          <w:rFonts w:cs="Arial"/>
+          <w:szCs w:val="24"/>
+        </w:rPr>
+        <w:t>ste</w:t>
+      </w:r>
+      <w:r>
+        <w:rPr>
+          <w:rFonts w:cs="Arial"/>
+          <w:szCs w:val="24"/>
+        </w:rPr>
+        <w:t xml:space="preserve"> sistema</w:t>
+      </w:r>
+      <w:r>
+        <w:rPr>
+          <w:rFonts w:cs="Arial"/>
+          <w:szCs w:val="24"/>
+        </w:rPr>
+        <w:t>, además, la excesiva complejidad y tiempo extra utilizado después del proceso en términos de cambios a posteriori de la planificación, también serían disminuidos</w:t>
+      </w:r>
+      <w:r>
+        <w:rPr>
+          <w:rFonts w:cs="Arial"/>
+          <w:szCs w:val="24"/>
+        </w:rPr>
+        <w:t>. Este proyecto apunta a la mejora del proceso en términos de tiempo y complejidad</w:t>
+      </w:r>
+      <w:r>
+        <w:rPr>
+          <w:rFonts w:cs="Arial"/>
+          <w:szCs w:val="24"/>
+        </w:rPr>
+        <w:t xml:space="preserve"> en el manejo de las variables.</w:t>
       </w:r>
     </w:p>
     <w:p>
@@ -2288,6 +2337,72 @@
           <w:rFonts w:cs="Arial"/>
           <w:szCs w:val="24"/>
         </w:rPr>
+        <w:t>Se considera también necesario mencionar que, según los requerimientos iniciales del cliente, este sistema debiese haber sido un Sistema Experto, sin embargo, luego del análisis de las tecnologías posibles a utilizar y las capacidades y requisitos que entrega un Sistema Experto</w:t>
+      </w:r>
+      <w:r>
+        <w:rPr>
+          <w:rStyle w:val="Refdenotaalpie"/>
+          <w:rFonts w:cs="Arial"/>
+          <w:szCs w:val="24"/>
+        </w:rPr>
+        <w:footnoteReference w:id="1"/>
+      </w:r>
+      <w:r>
+        <w:rPr>
+          <w:rFonts w:cs="Arial"/>
+          <w:szCs w:val="24"/>
+        </w:rPr>
+        <w:t xml:space="preserve">, se llegó a la conclusión que la construcción como sistema no experto sería suficiente para satisfacer todos los requerimientos y expectativas de los </w:t>
+      </w:r>
+      <w:proofErr w:type="spellStart"/>
+      <w:r>
+        <w:rPr>
+          <w:rFonts w:cs="Arial"/>
+          <w:szCs w:val="24"/>
+        </w:rPr>
+        <w:t>stakeholders</w:t>
+      </w:r>
+      <w:proofErr w:type="spellEnd"/>
+      <w:r>
+        <w:rPr>
+          <w:rStyle w:val="Refdenotaalpie"/>
+          <w:rFonts w:cs="Arial"/>
+          <w:szCs w:val="24"/>
+        </w:rPr>
+        <w:footnoteReference w:id="2"/>
+      </w:r>
+      <w:r>
+        <w:rPr>
+          <w:rFonts w:cs="Arial"/>
+          <w:szCs w:val="24"/>
+        </w:rPr>
+        <w:t>. Recordar que siempre es necesario mantener una comunicación constante con todos los involucrados en el proyecto para buscar la mejor solución en conjunto y aumentar las probabilidades de éxito.</w:t>
+      </w:r>
+    </w:p>
+    <w:p>
+      <w:pPr>
+        <w:spacing w:after="0" w:line="360" w:lineRule="auto"/>
+        <w:ind w:firstLine="709"/>
+        <w:rPr>
+          <w:rFonts w:cs="Arial"/>
+          <w:szCs w:val="24"/>
+        </w:rPr>
+      </w:pPr>
+    </w:p>
+    <w:p>
+      <w:pPr>
+        <w:spacing w:after="0" w:line="360" w:lineRule="auto"/>
+        <w:ind w:firstLine="709"/>
+        <w:rPr>
+          <w:rFonts w:cs="Arial"/>
+          <w:szCs w:val="24"/>
+        </w:rPr>
+      </w:pPr>
+      <w:r>
+        <w:rPr>
+          <w:rFonts w:cs="Arial"/>
+          <w:szCs w:val="24"/>
+        </w:rPr>
         <w:t>Desde el punto de vista técnico</w:t>
       </w:r>
       <w:r>
@@ -2303,7 +2418,7 @@
           <w:rFonts w:cs="Arial"/>
           <w:szCs w:val="24"/>
         </w:rPr>
-        <w:footnoteReference w:id="1"/>
+        <w:footnoteReference w:id="3"/>
       </w:r>
       <w:r>
         <w:rPr>
@@ -2331,10 +2446,22 @@
           <w:rFonts w:cs="Arial"/>
           <w:szCs w:val="24"/>
         </w:rPr>
+        <w:t xml:space="preserve"> (seguridad sobre todo)</w:t>
+      </w:r>
+      <w:r>
+        <w:rPr>
+          <w:rFonts w:cs="Arial"/>
+          <w:szCs w:val="24"/>
+        </w:rPr>
         <w:t xml:space="preserve">. </w:t>
       </w:r>
-      <w:bookmarkStart w:id="3" w:name="_GoBack"/>
-      <w:bookmarkEnd w:id="3"/>
+      <w:r>
+        <w:rPr>
+          <w:rFonts w:cs="Arial"/>
+          <w:szCs w:val="24"/>
+        </w:rPr>
+        <w:t>Con un total de diez áreas dentro de INACAP sede Chillán, se espera una cantidad de conexiones máximas de treinta al servidor durante el periodo de planificación</w:t>
+      </w:r>
     </w:p>
     <w:p>
       <w:pPr>
@@ -2354,7 +2481,7 @@
         </w:rPr>
         <w:br w:type="page"/>
       </w:r>
-      <w:bookmarkStart w:id="4" w:name="_Toc483684950"/>
+      <w:bookmarkStart w:id="3" w:name="_Toc483684950"/>
       <w:r>
         <w:rPr>
           <w:rFonts w:cs="Arial"/>
@@ -2363,7 +2490,7 @@
         <w:lastRenderedPageBreak/>
         <w:t>DESCRIPCIÓN DEL PROBLEMA</w:t>
       </w:r>
-      <w:bookmarkEnd w:id="4"/>
+      <w:bookmarkEnd w:id="3"/>
     </w:p>
     <w:p>
       <w:pPr>
@@ -2438,7 +2565,7 @@
           <w:szCs w:val="28"/>
         </w:rPr>
       </w:pPr>
-      <w:bookmarkStart w:id="5" w:name="_Toc483684951"/>
+      <w:bookmarkStart w:id="4" w:name="_Toc483684951"/>
       <w:r>
         <w:rPr>
           <w:rFonts w:cs="Arial"/>
@@ -2447,7 +2574,7 @@
         <w:lastRenderedPageBreak/>
         <w:t>ALTERNATIVAS DE SOLUCIÓN</w:t>
       </w:r>
-      <w:bookmarkEnd w:id="5"/>
+      <w:bookmarkEnd w:id="4"/>
     </w:p>
     <w:p>
       <w:pPr>
@@ -2510,7 +2637,7 @@
           <w:rFonts w:cs="Arial"/>
           <w:szCs w:val="24"/>
         </w:rPr>
-        <w:footnoteReference w:id="2"/>
+        <w:footnoteReference w:id="4"/>
       </w:r>
       <w:r>
         <w:rPr>
@@ -2555,7 +2682,7 @@
           <w:szCs w:val="28"/>
         </w:rPr>
       </w:pPr>
-      <w:bookmarkStart w:id="6" w:name="_Toc483684952"/>
+      <w:bookmarkStart w:id="5" w:name="_Toc483684952"/>
       <w:r>
         <w:rPr>
           <w:rFonts w:cs="Arial"/>
@@ -2564,7 +2691,7 @@
         <w:lastRenderedPageBreak/>
         <w:t>DESCRIPCIÓN GENERAL DE LA SOLUCIÓN</w:t>
       </w:r>
-      <w:bookmarkEnd w:id="6"/>
+      <w:bookmarkEnd w:id="5"/>
     </w:p>
     <w:p>
       <w:pPr>
@@ -2593,7 +2720,7 @@
           <w:rFonts w:cs="Arial"/>
           <w:szCs w:val="24"/>
         </w:rPr>
-        <w:footnoteReference w:id="3"/>
+        <w:footnoteReference w:id="5"/>
       </w:r>
       <w:r>
         <w:rPr>
@@ -2788,12 +2915,12 @@
         <w:pStyle w:val="Ttulo1"/>
         <w:spacing w:line="360" w:lineRule="auto"/>
       </w:pPr>
-      <w:bookmarkStart w:id="7" w:name="_Toc483684953"/>
+      <w:bookmarkStart w:id="6" w:name="_Toc483684953"/>
       <w:r>
         <w:lastRenderedPageBreak/>
         <w:t>OBJETIVOS</w:t>
       </w:r>
-      <w:bookmarkEnd w:id="7"/>
+      <w:bookmarkEnd w:id="6"/>
     </w:p>
     <w:p>
       <w:pPr>
@@ -2812,49 +2939,49 @@
         <w:pStyle w:val="Ttulo2"/>
         <w:spacing w:line="360" w:lineRule="auto"/>
       </w:pPr>
-      <w:bookmarkStart w:id="8" w:name="_Toc483684954"/>
+      <w:bookmarkStart w:id="7" w:name="_Toc483684954"/>
       <w:r>
         <w:t>GENERAL</w:t>
       </w:r>
+      <w:bookmarkEnd w:id="7"/>
+    </w:p>
+    <w:p>
+      <w:pPr>
+        <w:spacing w:line="360" w:lineRule="auto"/>
+        <w:ind w:firstLine="709"/>
+        <w:rPr>
+          <w:rFonts w:cs="Arial"/>
+          <w:szCs w:val="40"/>
+        </w:rPr>
+      </w:pPr>
+      <w:r>
+        <w:rPr>
+          <w:rFonts w:cs="Arial"/>
+          <w:szCs w:val="40"/>
+        </w:rPr>
+        <w:t>Desarrollar un sistema web capaz de planificar de una a tres soluciones horarias para los semestres académicos de la Universidad Tecnológica de Chile, INACAP, sede Chillán antes del 30 de noviembre del 2017.</w:t>
+      </w:r>
+    </w:p>
+    <w:p>
+      <w:pPr>
+        <w:spacing w:line="360" w:lineRule="auto"/>
+        <w:ind w:firstLine="709"/>
+        <w:rPr>
+          <w:rFonts w:cs="Arial"/>
+          <w:szCs w:val="40"/>
+        </w:rPr>
+      </w:pPr>
+    </w:p>
+    <w:p>
+      <w:pPr>
+        <w:pStyle w:val="Ttulo2"/>
+        <w:spacing w:line="360" w:lineRule="auto"/>
+      </w:pPr>
+      <w:bookmarkStart w:id="8" w:name="_Toc483684955"/>
+      <w:r>
+        <w:t>ESPECÍFICOS</w:t>
+      </w:r>
       <w:bookmarkEnd w:id="8"/>
-    </w:p>
-    <w:p>
-      <w:pPr>
-        <w:spacing w:line="360" w:lineRule="auto"/>
-        <w:ind w:firstLine="709"/>
-        <w:rPr>
-          <w:rFonts w:cs="Arial"/>
-          <w:szCs w:val="40"/>
-        </w:rPr>
-      </w:pPr>
-      <w:r>
-        <w:rPr>
-          <w:rFonts w:cs="Arial"/>
-          <w:szCs w:val="40"/>
-        </w:rPr>
-        <w:t>Desarrollar un sistema web capaz de planificar de una a tres soluciones horarias para los semestres académicos de la Universidad Tecnológica de Chile, INACAP, sede Chillán antes del 30 de noviembre del 2017.</w:t>
-      </w:r>
-    </w:p>
-    <w:p>
-      <w:pPr>
-        <w:spacing w:line="360" w:lineRule="auto"/>
-        <w:ind w:firstLine="709"/>
-        <w:rPr>
-          <w:rFonts w:cs="Arial"/>
-          <w:szCs w:val="40"/>
-        </w:rPr>
-      </w:pPr>
-    </w:p>
-    <w:p>
-      <w:pPr>
-        <w:pStyle w:val="Ttulo2"/>
-        <w:spacing w:line="360" w:lineRule="auto"/>
-      </w:pPr>
-      <w:bookmarkStart w:id="9" w:name="_Toc483684955"/>
-      <w:r>
-        <w:t>ESPECÍFICOS</w:t>
-      </w:r>
-      <w:bookmarkEnd w:id="9"/>
     </w:p>
     <w:p>
       <w:pPr>
@@ -3080,28 +3207,28 @@
         <w:pStyle w:val="Ttulo1"/>
         <w:spacing w:line="360" w:lineRule="auto"/>
       </w:pPr>
-      <w:bookmarkStart w:id="10" w:name="_Toc483684956"/>
+      <w:bookmarkStart w:id="9" w:name="_Toc483684956"/>
       <w:r>
         <w:lastRenderedPageBreak/>
         <w:t>FUNDAMENTOS TEÓRICOS, NORMAS TÉCNICAS Y ESTÁNDARES</w:t>
       </w:r>
+      <w:bookmarkEnd w:id="9"/>
+    </w:p>
+    <w:p>
+      <w:pPr>
+        <w:spacing w:line="360" w:lineRule="auto"/>
+      </w:pPr>
+    </w:p>
+    <w:p>
+      <w:pPr>
+        <w:pStyle w:val="Ttulo2"/>
+        <w:spacing w:line="360" w:lineRule="auto"/>
+      </w:pPr>
+      <w:bookmarkStart w:id="10" w:name="_Toc483684957"/>
+      <w:r>
+        <w:t>FUNDAMENTOS TEÓRICOS</w:t>
+      </w:r>
       <w:bookmarkEnd w:id="10"/>
-    </w:p>
-    <w:p>
-      <w:pPr>
-        <w:spacing w:line="360" w:lineRule="auto"/>
-      </w:pPr>
-    </w:p>
-    <w:p>
-      <w:pPr>
-        <w:pStyle w:val="Ttulo2"/>
-        <w:spacing w:line="360" w:lineRule="auto"/>
-      </w:pPr>
-      <w:bookmarkStart w:id="11" w:name="_Toc483684957"/>
-      <w:r>
-        <w:t>FUNDAMENTOS TEÓRICOS</w:t>
-      </w:r>
-      <w:bookmarkEnd w:id="11"/>
     </w:p>
     <w:p>
       <w:pPr>
@@ -3126,21 +3253,7 @@
           <w:rFonts w:cs="Arial"/>
           <w:szCs w:val="24"/>
         </w:rPr>
-        <w:t>La normativa mencionada en la introducción</w:t>
-      </w:r>
-      <w:r>
-        <w:rPr>
-          <w:rFonts w:cs="Arial"/>
-          <w:szCs w:val="24"/>
-        </w:rPr>
-        <w:t xml:space="preserve"> implicaría que la disponibilidad de los docentes estuviera bajo ciertos márgenes regulatorios, eliminando la posibilidad existente de que ellos sean quienes tengan el control total sobre su disponibilidad, teniendo que adaptarse. De cualquier otra forma, al existir muchísima variación dentro de todas las disponibilidades de los docentes, es prácticamente imposible realizar un horario de tal grado de que este sea compacto en relación a la carga académica docente. </w:t>
-      </w:r>
-      <w:r>
-        <w:rPr>
-          <w:rFonts w:cs="Arial"/>
-          <w:szCs w:val="24"/>
-        </w:rPr>
-        <w:t>Esta nueva normativa sería absolutamente necesaria si se buscase entregar una solución al gran problema de las ventanas en los docentes.</w:t>
+        <w:t>La normativa mencionada en la introducción implicaría que la disponibilidad de los docentes estuviera bajo ciertos márgenes regulatorios, eliminando la posibilidad existente de que ellos sean quienes tengan el control total sobre su disponibilidad, teniendo que adaptarse. De cualquier otra forma, al existir muchísima variación dentro de todas las disponibilidades de los docentes, es prácticamente imposible realizar un horario de tal grado de que este sea compacto en relación a la carga académica docente. Esta nueva normativa sería absolutamente necesaria si se buscase entregar una solución al gran problema de las ventanas en los docentes.</w:t>
       </w:r>
     </w:p>
     <w:p>
@@ -3194,14 +3307,45 @@
           <w:rFonts w:cs="Arial"/>
           <w:szCs w:val="24"/>
         </w:rPr>
-        <w:t xml:space="preserve">En cuanto al sistema web, este disminuiría considerable </w:t>
-      </w:r>
-      <w:r>
-        <w:rPr>
-          <w:rFonts w:cs="Arial"/>
-          <w:szCs w:val="24"/>
-        </w:rPr>
-        <w:t>los tiempos y la complejidad implicada en el proceso de planificación horaria académica debido a que el análisis y concentración necesaria para evitar errores estaría dada por el sistema mismo, y no por un ser humano, siguiendo todas las normas y restricciones dadas por la institución.</w:t>
+        <w:t xml:space="preserve">En cuanto al sistema web, </w:t>
+      </w:r>
+      <w:r>
+        <w:rPr>
+          <w:rFonts w:cs="Arial"/>
+          <w:szCs w:val="24"/>
+        </w:rPr>
+        <w:t>la planificación actual es un proceso manejado por seres humanos y requiere una alta capacidad de análisis y concentración directamente proporcional al tamaño del área en la que se sitúa el planificador. Sumado al trabajado que debe realizar además de planificador (atención de alumnos, docentes y otras actividades), la concentración resulta ser muy dependiente de todo esto y disminuiría su capacidad, aumentando la cantidad de errores implícitos posibles dentro del proceso, además, si no solo tomamos en consideración al mejor de los casos, este proceso se vuelve más tortuoso al tener que modificar las variables.</w:t>
+      </w:r>
+      <w:r>
+        <w:rPr>
+          <w:rFonts w:cs="Arial"/>
+          <w:szCs w:val="24"/>
+        </w:rPr>
+        <w:t xml:space="preserve"> Sin embargo, si logramos reemplazar el manejo humano en los pasos más complejos del proceso por maquinas, </w:t>
+      </w:r>
+      <w:r>
+        <w:rPr>
+          <w:rFonts w:cs="Arial"/>
+          <w:szCs w:val="24"/>
+        </w:rPr>
+        <w:lastRenderedPageBreak/>
+        <w:t xml:space="preserve">seremos capaces de disminuir considerablemente toda esta carga, no solo disminuyendo los tiempos y la complejidad, sino también los errores implícitos, beneficiando considerablemente a los </w:t>
+      </w:r>
+      <w:proofErr w:type="spellStart"/>
+      <w:r>
+        <w:rPr>
+          <w:rFonts w:cs="Arial"/>
+          <w:szCs w:val="24"/>
+        </w:rPr>
+        <w:t>stakeholders</w:t>
+      </w:r>
+      <w:proofErr w:type="spellEnd"/>
+      <w:r>
+        <w:rPr>
+          <w:rFonts w:cs="Arial"/>
+          <w:szCs w:val="24"/>
+        </w:rPr>
+        <w:t>.</w:t>
       </w:r>
     </w:p>
     <w:p>
@@ -3233,18 +3377,27 @@
     </w:p>
     <w:p>
       <w:pPr>
+        <w:spacing w:after="0" w:line="360" w:lineRule="auto"/>
+        <w:ind w:firstLine="709"/>
+        <w:rPr>
+          <w:rFonts w:cs="Arial"/>
+          <w:szCs w:val="24"/>
+        </w:rPr>
+      </w:pPr>
+    </w:p>
+    <w:p>
+      <w:pPr>
         <w:pStyle w:val="Ttulo2"/>
         <w:spacing w:line="360" w:lineRule="auto"/>
       </w:pPr>
-      <w:bookmarkStart w:id="12" w:name="_Toc483684958"/>
-      <w:r>
-        <w:lastRenderedPageBreak/>
+      <w:bookmarkStart w:id="11" w:name="_Toc483684958"/>
+      <w:r>
         <w:t>NORMAS TÉCNICAS</w:t>
       </w:r>
       <w:r>
         <w:t xml:space="preserve"> Y ESTÁNDARES</w:t>
       </w:r>
-      <w:bookmarkEnd w:id="12"/>
+      <w:bookmarkEnd w:id="11"/>
     </w:p>
     <w:p>
       <w:pPr>
@@ -3289,7 +3442,7 @@
           <w:rFonts w:cs="Arial"/>
           <w:szCs w:val="24"/>
         </w:rPr>
-        <w:footnoteReference w:id="4"/>
+        <w:footnoteReference w:id="6"/>
       </w:r>
       <w:r>
         <w:rPr>
@@ -3346,7 +3499,7 @@
           <w:rFonts w:cs="Arial"/>
           <w:szCs w:val="24"/>
         </w:rPr>
-        <w:footnoteReference w:id="5"/>
+        <w:footnoteReference w:id="7"/>
       </w:r>
       <w:r>
         <w:rPr>
@@ -3378,7 +3531,7 @@
           <w:rFonts w:cs="Arial"/>
           <w:szCs w:val="24"/>
         </w:rPr>
-        <w:footnoteReference w:id="6"/>
+        <w:footnoteReference w:id="8"/>
       </w:r>
       <w:r>
         <w:rPr>
@@ -3489,6 +3642,7 @@
           <w:rFonts w:cs="Arial"/>
           <w:szCs w:val="24"/>
         </w:rPr>
+        <w:lastRenderedPageBreak/>
         <w:t>IEEE 830</w:t>
       </w:r>
       <w:r>
@@ -3497,7 +3651,7 @@
           <w:rFonts w:cs="Arial"/>
           <w:szCs w:val="24"/>
         </w:rPr>
-        <w:footnoteReference w:id="7"/>
+        <w:footnoteReference w:id="9"/>
       </w:r>
       <w:r>
         <w:rPr>
@@ -3533,7 +3687,7 @@
           <w:rFonts w:cs="Arial"/>
           <w:szCs w:val="24"/>
         </w:rPr>
-        <w:footnoteReference w:id="8"/>
+        <w:footnoteReference w:id="10"/>
       </w:r>
       <w:r>
         <w:rPr>
@@ -3706,32 +3860,32 @@
         <w:pStyle w:val="Ttulo1"/>
         <w:spacing w:line="360" w:lineRule="auto"/>
       </w:pPr>
-      <w:bookmarkStart w:id="13" w:name="_Toc483684959"/>
+      <w:bookmarkStart w:id="12" w:name="_Toc483684959"/>
       <w:r>
         <w:lastRenderedPageBreak/>
         <w:t>PLANIFICACIÓN Y DESARROLLO DEL PROYECTO</w:t>
       </w:r>
+      <w:bookmarkEnd w:id="12"/>
+    </w:p>
+    <w:p>
+      <w:pPr>
+        <w:spacing w:line="360" w:lineRule="auto"/>
+      </w:pPr>
+    </w:p>
+    <w:p>
+      <w:pPr>
+        <w:pStyle w:val="Ttulo2"/>
+        <w:spacing w:line="360" w:lineRule="auto"/>
+      </w:pPr>
+      <w:bookmarkStart w:id="13" w:name="_Toc483684960"/>
+      <w:r>
+        <w:t>INSTALACIÓN</w:t>
+      </w:r>
       <w:bookmarkEnd w:id="13"/>
     </w:p>
     <w:p>
       <w:pPr>
         <w:spacing w:line="360" w:lineRule="auto"/>
-      </w:pPr>
-    </w:p>
-    <w:p>
-      <w:pPr>
-        <w:pStyle w:val="Ttulo2"/>
-        <w:spacing w:line="360" w:lineRule="auto"/>
-      </w:pPr>
-      <w:bookmarkStart w:id="14" w:name="_Toc483684960"/>
-      <w:r>
-        <w:t>INSTALACIÓN</w:t>
-      </w:r>
-      <w:bookmarkEnd w:id="14"/>
-    </w:p>
-    <w:p>
-      <w:pPr>
-        <w:spacing w:line="360" w:lineRule="auto"/>
         <w:ind w:firstLine="709"/>
       </w:pPr>
       <w:r>
@@ -3741,7 +3895,7 @@
         <w:rPr>
           <w:rStyle w:val="Refdenotaalpie"/>
         </w:rPr>
-        <w:footnoteReference w:id="9"/>
+        <w:footnoteReference w:id="11"/>
       </w:r>
       <w:r>
         <w:t xml:space="preserve"> y la instalación de estos está fuera del alcance del proyecto en cuestión.</w:t>
@@ -3834,11 +3988,11 @@
         <w:pStyle w:val="Ttulo2"/>
         <w:spacing w:line="360" w:lineRule="auto"/>
       </w:pPr>
-      <w:bookmarkStart w:id="15" w:name="_Toc483684961"/>
+      <w:bookmarkStart w:id="14" w:name="_Toc483684961"/>
       <w:r>
         <w:t>IMPLEMENTACIÓN</w:t>
       </w:r>
-      <w:bookmarkEnd w:id="15"/>
+      <w:bookmarkEnd w:id="14"/>
     </w:p>
     <w:p>
       <w:pPr>
@@ -4091,9 +4245,6 @@
         <w:t>1</w:t>
       </w:r>
       <w:r>
-        <w:rPr>
-          <w:noProof/>
-        </w:rPr>
         <w:fldChar w:fldCharType="end"/>
       </w:r>
       <w:r>
@@ -4128,12 +4279,12 @@
         <w:pStyle w:val="Ttulo2"/>
         <w:spacing w:line="360" w:lineRule="auto"/>
       </w:pPr>
-      <w:bookmarkStart w:id="16" w:name="_Toc483684962"/>
+      <w:bookmarkStart w:id="15" w:name="_Toc483684962"/>
       <w:r>
         <w:lastRenderedPageBreak/>
         <w:t>CONFIGURACIÓN DE SERVICIOS</w:t>
       </w:r>
-      <w:bookmarkEnd w:id="16"/>
+      <w:bookmarkEnd w:id="15"/>
     </w:p>
     <w:p>
       <w:pPr>
@@ -4154,6 +4305,7 @@
       <w:r>
         <w:rPr>
           <w:noProof/>
+          <w:lang w:eastAsia="es-CL"/>
         </w:rPr>
         <w:drawing>
           <wp:inline distT="0" distB="0" distL="0" distR="0" wp14:anchorId="73D2FF00" wp14:editId="614C87E7">
@@ -4262,6 +4414,7 @@
       <w:r>
         <w:rPr>
           <w:noProof/>
+          <w:lang w:eastAsia="es-CL"/>
         </w:rPr>
         <w:lastRenderedPageBreak/>
         <w:drawing>
@@ -4358,7 +4511,7 @@
         <w:rPr>
           <w:rStyle w:val="Refdenotaalpie"/>
         </w:rPr>
-        <w:footnoteReference w:id="10"/>
+        <w:footnoteReference w:id="12"/>
       </w:r>
       <w:r>
         <w:t xml:space="preserve"> visualizados en la </w:t>
@@ -4403,7 +4556,7 @@
         <w:rPr>
           <w:rStyle w:val="Refdenotaalpie"/>
         </w:rPr>
-        <w:footnoteReference w:id="11"/>
+        <w:footnoteReference w:id="13"/>
       </w:r>
       <w:r>
         <w:t xml:space="preserve"> para su ingreso.</w:t>
@@ -4412,12 +4565,1224 @@
     <w:p>
       <w:pPr>
         <w:spacing w:line="360" w:lineRule="auto"/>
+        <w:jc w:val="center"/>
+        <w:rPr>
+          <w:rFonts w:cs="Arial"/>
+          <w:szCs w:val="24"/>
+        </w:rPr>
+      </w:pPr>
+    </w:p>
+    <w:p>
+      <w:pPr>
+        <w:spacing w:line="360" w:lineRule="auto"/>
+        <w:jc w:val="center"/>
+        <w:rPr>
+          <w:rFonts w:cs="Arial"/>
+          <w:szCs w:val="24"/>
+        </w:rPr>
+      </w:pPr>
+    </w:p>
+    <w:p>
+      <w:pPr>
+        <w:spacing w:line="360" w:lineRule="auto"/>
+        <w:jc w:val="center"/>
+        <w:rPr>
+          <w:rFonts w:cs="Arial"/>
+          <w:szCs w:val="24"/>
+        </w:rPr>
+      </w:pPr>
+    </w:p>
+    <w:p>
+      <w:pPr>
+        <w:spacing w:line="360" w:lineRule="auto"/>
+        <w:jc w:val="center"/>
+        <w:rPr>
+          <w:rFonts w:cs="Arial"/>
+          <w:szCs w:val="24"/>
+        </w:rPr>
+      </w:pPr>
+    </w:p>
+    <w:p>
+      <w:pPr>
+        <w:spacing w:line="360" w:lineRule="auto"/>
+        <w:jc w:val="center"/>
+        <w:rPr>
+          <w:rFonts w:cs="Arial"/>
+          <w:szCs w:val="24"/>
+        </w:rPr>
+      </w:pPr>
+    </w:p>
+    <w:p>
+      <w:pPr>
+        <w:spacing w:line="360" w:lineRule="auto"/>
+        <w:jc w:val="center"/>
+        <w:rPr>
+          <w:rFonts w:cs="Arial"/>
+          <w:szCs w:val="24"/>
+        </w:rPr>
+      </w:pPr>
+    </w:p>
+    <w:p>
+      <w:pPr>
+        <w:spacing w:line="360" w:lineRule="auto"/>
+        <w:jc w:val="center"/>
+        <w:rPr>
+          <w:rFonts w:cs="Arial"/>
+          <w:szCs w:val="24"/>
+        </w:rPr>
+      </w:pPr>
+    </w:p>
+    <w:p>
+      <w:pPr>
+        <w:spacing w:line="360" w:lineRule="auto"/>
+        <w:jc w:val="center"/>
+        <w:rPr>
+          <w:rFonts w:cs="Arial"/>
+          <w:szCs w:val="24"/>
+        </w:rPr>
+      </w:pPr>
+    </w:p>
+    <w:p>
+      <w:pPr>
+        <w:spacing w:line="360" w:lineRule="auto"/>
+        <w:jc w:val="center"/>
+        <w:rPr>
+          <w:rFonts w:cs="Arial"/>
+          <w:szCs w:val="24"/>
+        </w:rPr>
+      </w:pPr>
+    </w:p>
+    <w:p>
+      <w:pPr>
+        <w:spacing w:line="360" w:lineRule="auto"/>
+        <w:jc w:val="center"/>
+        <w:rPr>
+          <w:rFonts w:cs="Arial"/>
+          <w:b/>
+          <w:sz w:val="40"/>
+          <w:szCs w:val="24"/>
+        </w:rPr>
+      </w:pPr>
+      <w:r>
+        <w:rPr>
+          <w:rFonts w:cs="Arial"/>
+          <w:b/>
+          <w:sz w:val="40"/>
+          <w:szCs w:val="24"/>
+        </w:rPr>
+        <w:t>CAPÍTULO V</w:t>
+      </w:r>
+    </w:p>
+    <w:p>
+      <w:pPr>
+        <w:spacing w:line="360" w:lineRule="auto"/>
+        <w:jc w:val="left"/>
+        <w:rPr>
+          <w:rFonts w:cs="Arial"/>
+          <w:b/>
+          <w:sz w:val="40"/>
+          <w:szCs w:val="24"/>
+        </w:rPr>
+      </w:pPr>
+      <w:r>
+        <w:rPr>
+          <w:rFonts w:cs="Arial"/>
+          <w:b/>
+          <w:sz w:val="40"/>
+          <w:szCs w:val="24"/>
+        </w:rPr>
+        <w:br w:type="page"/>
+      </w:r>
+    </w:p>
+    <w:p>
+      <w:pPr>
+        <w:pStyle w:val="Ttulo1"/>
+        <w:spacing w:line="360" w:lineRule="auto"/>
+      </w:pPr>
+      <w:r>
+        <w:lastRenderedPageBreak/>
+        <w:t>PRUEBAS</w:t>
+      </w:r>
+    </w:p>
+    <w:p>
+      <w:pPr>
+        <w:spacing w:line="360" w:lineRule="auto"/>
         <w:ind w:firstLine="709"/>
       </w:pPr>
+      <w:r>
+        <w:t>En este capítulo se verán pruebas preliminares aplicadas al proyecto y los resultados de estas mismas para obtener una visión un poco más acertada sobre qué recursos se podrían utilizar para el sistema.</w:t>
+      </w:r>
+    </w:p>
+    <w:p>
+      <w:pPr>
+        <w:spacing w:line="360" w:lineRule="auto"/>
+        <w:ind w:firstLine="709"/>
+      </w:pPr>
+      <w:r>
+        <w:t xml:space="preserve">Como primera estimación de utilización de base de datos, </w:t>
+      </w:r>
+      <w:r>
+        <w:t>se tiene los siguientes cálculos:</w:t>
+      </w:r>
+    </w:p>
+    <w:p>
+      <w:pPr>
+        <w:keepNext/>
+        <w:spacing w:line="360" w:lineRule="auto"/>
+        <w:ind w:firstLine="709"/>
+        <w:jc w:val="center"/>
+      </w:pPr>
+      <w:r>
+        <w:rPr>
+          <w:noProof/>
+          <w:lang w:eastAsia="es-CL"/>
+        </w:rPr>
+        <w:drawing>
+          <wp:inline distT="0" distB="0" distL="0" distR="0" wp14:anchorId="006C7C59" wp14:editId="0EFAC2F3">
+            <wp:extent cx="3488400" cy="4320000"/>
+            <wp:effectExtent l="0" t="0" r="0" b="4445"/>
+            <wp:docPr id="3" name="Imagen 3"/>
+            <wp:cNvGraphicFramePr>
+              <a:graphicFrameLocks xmlns:a="http://schemas.openxmlformats.org/drawingml/2006/main" noChangeAspect="1"/>
+            </wp:cNvGraphicFramePr>
+            <a:graphic xmlns:a="http://schemas.openxmlformats.org/drawingml/2006/main">
+              <a:graphicData uri="http://schemas.openxmlformats.org/drawingml/2006/picture">
+                <pic:pic xmlns:pic="http://schemas.openxmlformats.org/drawingml/2006/picture">
+                  <pic:nvPicPr>
+                    <pic:cNvPr id="3" name="Captura.PNG"/>
+                    <pic:cNvPicPr/>
+                  </pic:nvPicPr>
+                  <pic:blipFill>
+                    <a:blip r:embed="rId10">
+                      <a:extLst>
+                        <a:ext uri="{28A0092B-C50C-407E-A947-70E740481C1C}">
+                          <a14:useLocalDpi xmlns:a14="http://schemas.microsoft.com/office/drawing/2010/main" val="0"/>
+                        </a:ext>
+                      </a:extLst>
+                    </a:blip>
+                    <a:stretch>
+                      <a:fillRect/>
+                    </a:stretch>
+                  </pic:blipFill>
+                  <pic:spPr>
+                    <a:xfrm>
+                      <a:off x="0" y="0"/>
+                      <a:ext cx="3488400" cy="4320000"/>
+                    </a:xfrm>
+                    <a:prstGeom prst="rect">
+                      <a:avLst/>
+                    </a:prstGeom>
+                  </pic:spPr>
+                </pic:pic>
+              </a:graphicData>
+            </a:graphic>
+          </wp:inline>
+        </w:drawing>
+      </w:r>
+    </w:p>
+    <w:p>
+      <w:pPr>
+        <w:pStyle w:val="Descripcin"/>
+        <w:spacing w:line="360" w:lineRule="auto"/>
+        <w:jc w:val="center"/>
+      </w:pPr>
+      <w:r>
+        <w:t xml:space="preserve">Ilustración </w:t>
+      </w:r>
+      <w:r>
+        <w:fldChar w:fldCharType="begin"/>
+      </w:r>
+      <w:r>
+        <w:instrText xml:space="preserve"> SEQ Ilustración \* ARABIC </w:instrText>
+      </w:r>
+      <w:r>
+        <w:fldChar w:fldCharType="separate"/>
+      </w:r>
+      <w:r>
+        <w:rPr>
+          <w:noProof/>
+        </w:rPr>
+        <w:t>3</w:t>
+      </w:r>
+      <w:r>
+        <w:fldChar w:fldCharType="end"/>
+      </w:r>
+      <w:r>
+        <w:rPr>
+          <w:noProof/>
+        </w:rPr>
+        <w:t xml:space="preserve"> - Cantidad de espacio inicial según las configuraciones de MySQL</w:t>
+      </w:r>
+    </w:p>
+    <w:p>
+      <w:pPr>
+        <w:spacing w:line="360" w:lineRule="auto"/>
+        <w:ind w:firstLine="709"/>
+        <w:rPr>
+          <w:i/>
+        </w:rPr>
+      </w:pPr>
+      <w:r>
+        <w:rPr>
+          <w:i/>
+        </w:rPr>
+        <w:t xml:space="preserve">Recordar que el motor de base de datos a utilizar es </w:t>
+      </w:r>
+      <w:proofErr w:type="spellStart"/>
+      <w:r>
+        <w:rPr>
+          <w:i/>
+        </w:rPr>
+        <w:t>MariaDB</w:t>
+      </w:r>
+      <w:proofErr w:type="spellEnd"/>
+      <w:r>
+        <w:rPr>
+          <w:i/>
+        </w:rPr>
+        <w:t xml:space="preserve"> que está basado en </w:t>
+      </w:r>
+      <w:proofErr w:type="spellStart"/>
+      <w:r>
+        <w:rPr>
+          <w:i/>
+        </w:rPr>
+        <w:t>MySQL</w:t>
+      </w:r>
+      <w:proofErr w:type="spellEnd"/>
+      <w:r>
+        <w:rPr>
+          <w:i/>
+        </w:rPr>
+        <w:t>, por lo tanto, los valores indicados en este cálculo son los mismos o muy cercanos.</w:t>
+      </w:r>
+    </w:p>
+    <w:p>
+      <w:pPr>
+        <w:spacing w:line="360" w:lineRule="auto"/>
+        <w:ind w:firstLine="709"/>
+      </w:pPr>
+      <w:r>
+        <w:lastRenderedPageBreak/>
+        <w:t>Los valores mostrados es la cantidad de espacio utilizado al momento de la instalación de la base de datos, para conocer cuánto espacio utilizará con los datos ingresados, se realiza el siguiente cálculo</w:t>
+      </w:r>
+      <w:r>
+        <w:t xml:space="preserve"> donde X equivale a la cantidad de espacio estimado en MB de utilización en la base de datos</w:t>
+      </w:r>
+      <w:r>
+        <w:t>:</w:t>
+      </w:r>
+    </w:p>
+    <w:p>
+      <w:pPr>
+        <w:spacing w:line="360" w:lineRule="auto"/>
+        <w:ind w:firstLine="709"/>
+        <w:jc w:val="center"/>
+        <w:rPr>
+          <w:b/>
+          <w:i/>
+        </w:rPr>
+      </w:pPr>
+      <w:r>
+        <w:rPr>
+          <w:b/>
+          <w:i/>
+        </w:rPr>
+        <w:t>X = (Espacio de instalación) + (</w:t>
+      </w:r>
+      <w:r>
+        <w:rPr>
+          <w:b/>
+          <w:i/>
+        </w:rPr>
+        <w:t>0,0</w:t>
+      </w:r>
+      <w:r>
+        <w:rPr>
+          <w:b/>
+          <w:i/>
+        </w:rPr>
+        <w:t>35 * Cantidad de docentes) + 512</w:t>
+      </w:r>
+    </w:p>
+    <w:p>
+      <w:pPr>
+        <w:spacing w:line="360" w:lineRule="auto"/>
+        <w:ind w:firstLine="709"/>
+        <w:jc w:val="center"/>
+        <w:rPr>
+          <w:b/>
+          <w:i/>
+        </w:rPr>
+      </w:pPr>
+      <w:r>
+        <w:rPr>
+          <w:i/>
+        </w:rPr>
+        <w:t>512 equivale a un espacio de holgura en MB para las demás funciones del sistema.</w:t>
+      </w:r>
+      <w:r>
+        <w:t xml:space="preserve"> </w:t>
+      </w:r>
+    </w:p>
+    <w:p>
+      <w:pPr>
+        <w:spacing w:line="360" w:lineRule="auto"/>
+      </w:pPr>
+    </w:p>
+    <w:p>
+      <w:pPr>
+        <w:pStyle w:val="Ttulo2"/>
+        <w:spacing w:line="360" w:lineRule="auto"/>
+      </w:pPr>
+      <w:r>
+        <w:t>PRESENTACIÓN DE RESULTADOS</w:t>
+      </w:r>
+    </w:p>
+    <w:p>
+      <w:pPr>
+        <w:spacing w:line="360" w:lineRule="auto"/>
+        <w:ind w:firstLine="709"/>
+      </w:pPr>
+      <w:r>
+        <w:t>Como acabamos de ver, podemos calcular cuánto espacio podríamos necesitar para la utilización de la base de datos en el sistema.</w:t>
+      </w:r>
+      <w:r>
+        <w:t xml:space="preserve"> </w:t>
+      </w:r>
+      <w:r>
+        <w:t>S</w:t>
+      </w:r>
+      <w:r>
+        <w:t>i suponemos una cantidad de 500 docentes y tomando el espacio de instalación de 251,24MB, tendríamos lo siguiente:</w:t>
+      </w:r>
+    </w:p>
+    <w:p>
+      <w:pPr>
+        <w:spacing w:line="360" w:lineRule="auto"/>
+        <w:ind w:firstLine="709"/>
+        <w:jc w:val="center"/>
+        <w:rPr>
+          <w:b/>
+          <w:i/>
+        </w:rPr>
+      </w:pPr>
+      <w:r>
+        <w:rPr>
+          <w:b/>
+          <w:i/>
+        </w:rPr>
+        <w:t>X = 251,24 + (0,035 * 500) + 512</w:t>
+      </w:r>
+      <w:r>
+        <w:rPr>
+          <w:b/>
+          <w:i/>
+        </w:rPr>
+        <w:br/>
+        <w:t>X = 251,24 + 17,5 + 512</w:t>
+      </w:r>
+      <w:r>
+        <w:rPr>
+          <w:b/>
+          <w:i/>
+        </w:rPr>
+        <w:br/>
+        <w:t>X = 780,74 MB</w:t>
+      </w:r>
+    </w:p>
+    <w:p>
+      <w:pPr>
+        <w:spacing w:line="360" w:lineRule="auto"/>
+        <w:ind w:firstLine="709"/>
+      </w:pPr>
+      <w:r>
+        <w:t>Es decir, se estima que la cantidad de espacio necesario para un buen funcionamiento del sistema es de 780,74MB.</w:t>
+      </w:r>
+    </w:p>
+    <w:p>
+      <w:pPr>
+        <w:jc w:val="left"/>
+      </w:pPr>
+      <w:r>
+        <w:br w:type="page"/>
+      </w:r>
+    </w:p>
+    <w:p>
+      <w:pPr>
+        <w:pStyle w:val="Ttulo2"/>
+        <w:spacing w:line="360" w:lineRule="auto"/>
+      </w:pPr>
+      <w:r>
+        <w:lastRenderedPageBreak/>
+        <w:t>TABULACIÓN</w:t>
+      </w:r>
+    </w:p>
+    <w:p>
+      <w:pPr>
+        <w:spacing w:line="360" w:lineRule="auto"/>
+        <w:ind w:firstLine="709"/>
+      </w:pPr>
+      <w:r>
+        <w:t>Por motivos de estimación se utilizará la siguiente tabulación de datos para una estimación más certera acerca de la base de datos:</w:t>
+      </w:r>
+    </w:p>
+    <w:tbl>
+      <w:tblPr>
+        <w:tblStyle w:val="Tabladecuadrcula2"/>
+        <w:tblW w:w="0" w:type="auto"/>
+        <w:jc w:val="center"/>
+        <w:tblLook w:val="0420" w:firstRow="1" w:lastRow="0" w:firstColumn="0" w:lastColumn="0" w:noHBand="0" w:noVBand="1"/>
+      </w:tblPr>
+      <w:tblGrid>
+        <w:gridCol w:w="4697"/>
+        <w:gridCol w:w="4698"/>
+      </w:tblGrid>
+      <w:tr>
+        <w:trPr>
+          <w:cnfStyle w:val="100000000000" w:firstRow="1" w:lastRow="0" w:firstColumn="0" w:lastColumn="0" w:oddVBand="0" w:evenVBand="0" w:oddHBand="0" w:evenHBand="0" w:firstRowFirstColumn="0" w:firstRowLastColumn="0" w:lastRowFirstColumn="0" w:lastRowLastColumn="0"/>
+          <w:jc w:val="center"/>
+        </w:trPr>
+        <w:tc>
+          <w:tcPr>
+            <w:tcW w:w="4697" w:type="dxa"/>
+          </w:tcPr>
+          <w:p>
+            <w:pPr>
+              <w:spacing w:line="360" w:lineRule="auto"/>
+              <w:jc w:val="center"/>
+            </w:pPr>
+            <w:r>
+              <w:t>Espacio inicial = 251,24 MB</w:t>
+            </w:r>
+          </w:p>
+        </w:tc>
+        <w:tc>
+          <w:tcPr>
+            <w:tcW w:w="4698" w:type="dxa"/>
+          </w:tcPr>
+          <w:p>
+            <w:pPr>
+              <w:spacing w:line="360" w:lineRule="auto"/>
+              <w:jc w:val="center"/>
+            </w:pPr>
+            <w:r>
+              <w:t>Espacio inicial = 576,2 MB</w:t>
+            </w:r>
+          </w:p>
+        </w:tc>
+      </w:tr>
+      <w:tr>
+        <w:trPr>
+          <w:cnfStyle w:val="000000100000" w:firstRow="0" w:lastRow="0" w:firstColumn="0" w:lastColumn="0" w:oddVBand="0" w:evenVBand="0" w:oddHBand="1" w:evenHBand="0" w:firstRowFirstColumn="0" w:firstRowLastColumn="0" w:lastRowFirstColumn="0" w:lastRowLastColumn="0"/>
+          <w:jc w:val="center"/>
+        </w:trPr>
+        <w:tc>
+          <w:tcPr>
+            <w:tcW w:w="4697" w:type="dxa"/>
+          </w:tcPr>
+          <w:p>
+            <w:pPr>
+              <w:spacing w:line="360" w:lineRule="auto"/>
+              <w:jc w:val="center"/>
+              <w:rPr>
+                <w:i/>
+              </w:rPr>
+            </w:pPr>
+            <w:r>
+              <w:rPr>
+                <w:i/>
+              </w:rPr>
+              <w:t>Docentes = 238</w:t>
+            </w:r>
+          </w:p>
+          <w:p>
+            <w:pPr>
+              <w:spacing w:line="360" w:lineRule="auto"/>
+              <w:jc w:val="center"/>
+            </w:pPr>
+            <w:r>
+              <w:t>X = 251,24 + (0,035 * 238) + 512</w:t>
+            </w:r>
+          </w:p>
+          <w:p>
+            <w:pPr>
+              <w:spacing w:line="360" w:lineRule="auto"/>
+              <w:jc w:val="center"/>
+            </w:pPr>
+            <w:r>
+              <w:t>X = 251,24 + 8,33 + 512</w:t>
+            </w:r>
+          </w:p>
+          <w:p>
+            <w:pPr>
+              <w:spacing w:line="360" w:lineRule="auto"/>
+              <w:jc w:val="center"/>
+              <w:rPr>
+                <w:b/>
+              </w:rPr>
+            </w:pPr>
+            <w:r>
+              <w:rPr>
+                <w:b/>
+              </w:rPr>
+              <w:t>X = 771,57</w:t>
+            </w:r>
+          </w:p>
+        </w:tc>
+        <w:tc>
+          <w:tcPr>
+            <w:tcW w:w="4698" w:type="dxa"/>
+          </w:tcPr>
+          <w:p>
+            <w:pPr>
+              <w:spacing w:line="360" w:lineRule="auto"/>
+              <w:jc w:val="center"/>
+              <w:rPr>
+                <w:i/>
+              </w:rPr>
+            </w:pPr>
+            <w:r>
+              <w:rPr>
+                <w:i/>
+              </w:rPr>
+              <w:t>Docentes = 238</w:t>
+            </w:r>
+          </w:p>
+          <w:p>
+            <w:pPr>
+              <w:spacing w:line="360" w:lineRule="auto"/>
+              <w:jc w:val="center"/>
+            </w:pPr>
+            <w:r>
+              <w:t>X = 576,2 + (0,035 * 238) + 512</w:t>
+            </w:r>
+          </w:p>
+          <w:p>
+            <w:pPr>
+              <w:spacing w:line="360" w:lineRule="auto"/>
+              <w:jc w:val="center"/>
+            </w:pPr>
+            <w:r>
+              <w:t>X = 576,2 + 8,33 + 512</w:t>
+            </w:r>
+          </w:p>
+          <w:p>
+            <w:pPr>
+              <w:spacing w:line="360" w:lineRule="auto"/>
+              <w:jc w:val="center"/>
+              <w:rPr>
+                <w:b/>
+              </w:rPr>
+            </w:pPr>
+            <w:r>
+              <w:rPr>
+                <w:b/>
+              </w:rPr>
+              <w:t>X = 1096,53</w:t>
+            </w:r>
+          </w:p>
+        </w:tc>
+      </w:tr>
+      <w:tr>
+        <w:trPr>
+          <w:jc w:val="center"/>
+        </w:trPr>
+        <w:tc>
+          <w:tcPr>
+            <w:tcW w:w="4697" w:type="dxa"/>
+          </w:tcPr>
+          <w:p>
+            <w:pPr>
+              <w:spacing w:line="360" w:lineRule="auto"/>
+              <w:jc w:val="center"/>
+              <w:rPr>
+                <w:i/>
+              </w:rPr>
+            </w:pPr>
+            <w:r>
+              <w:rPr>
+                <w:i/>
+              </w:rPr>
+              <w:t>Docentes = 300</w:t>
+            </w:r>
+          </w:p>
+          <w:p>
+            <w:pPr>
+              <w:spacing w:line="360" w:lineRule="auto"/>
+              <w:jc w:val="center"/>
+            </w:pPr>
+            <w:r>
+              <w:t>X = 251,24 + (0,035 * 300) + 512</w:t>
+            </w:r>
+          </w:p>
+          <w:p>
+            <w:pPr>
+              <w:spacing w:line="360" w:lineRule="auto"/>
+              <w:jc w:val="center"/>
+            </w:pPr>
+            <w:r>
+              <w:t>X = 251,24 + 10,5 + 512</w:t>
+            </w:r>
+          </w:p>
+          <w:p>
+            <w:pPr>
+              <w:spacing w:line="360" w:lineRule="auto"/>
+              <w:jc w:val="center"/>
+              <w:rPr>
+                <w:b/>
+              </w:rPr>
+            </w:pPr>
+            <w:r>
+              <w:rPr>
+                <w:b/>
+              </w:rPr>
+              <w:t>X = 773,74</w:t>
+            </w:r>
+          </w:p>
+        </w:tc>
+        <w:tc>
+          <w:tcPr>
+            <w:tcW w:w="4698" w:type="dxa"/>
+          </w:tcPr>
+          <w:p>
+            <w:pPr>
+              <w:spacing w:line="360" w:lineRule="auto"/>
+              <w:jc w:val="center"/>
+              <w:rPr>
+                <w:i/>
+              </w:rPr>
+            </w:pPr>
+            <w:r>
+              <w:rPr>
+                <w:i/>
+              </w:rPr>
+              <w:t>Docentes = 300</w:t>
+            </w:r>
+          </w:p>
+          <w:p>
+            <w:pPr>
+              <w:spacing w:line="360" w:lineRule="auto"/>
+              <w:jc w:val="center"/>
+            </w:pPr>
+            <w:r>
+              <w:t>X = 576,2 + (0,035 * 300) + 512</w:t>
+            </w:r>
+          </w:p>
+          <w:p>
+            <w:pPr>
+              <w:spacing w:line="360" w:lineRule="auto"/>
+              <w:jc w:val="center"/>
+            </w:pPr>
+            <w:r>
+              <w:t>X = 576,2 + 10,5 + 512</w:t>
+            </w:r>
+          </w:p>
+          <w:p>
+            <w:pPr>
+              <w:spacing w:line="360" w:lineRule="auto"/>
+              <w:jc w:val="center"/>
+              <w:rPr>
+                <w:b/>
+              </w:rPr>
+            </w:pPr>
+            <w:r>
+              <w:rPr>
+                <w:b/>
+              </w:rPr>
+              <w:t>X = 1098,7</w:t>
+            </w:r>
+          </w:p>
+        </w:tc>
+      </w:tr>
+      <w:tr>
+        <w:trPr>
+          <w:cnfStyle w:val="000000100000" w:firstRow="0" w:lastRow="0" w:firstColumn="0" w:lastColumn="0" w:oddVBand="0" w:evenVBand="0" w:oddHBand="1" w:evenHBand="0" w:firstRowFirstColumn="0" w:firstRowLastColumn="0" w:lastRowFirstColumn="0" w:lastRowLastColumn="0"/>
+          <w:jc w:val="center"/>
+        </w:trPr>
+        <w:tc>
+          <w:tcPr>
+            <w:tcW w:w="4697" w:type="dxa"/>
+          </w:tcPr>
+          <w:p>
+            <w:pPr>
+              <w:spacing w:line="360" w:lineRule="auto"/>
+              <w:jc w:val="center"/>
+              <w:rPr>
+                <w:i/>
+              </w:rPr>
+            </w:pPr>
+            <w:r>
+              <w:rPr>
+                <w:i/>
+              </w:rPr>
+              <w:t>Docentes = 400</w:t>
+            </w:r>
+          </w:p>
+          <w:p>
+            <w:pPr>
+              <w:spacing w:line="360" w:lineRule="auto"/>
+              <w:jc w:val="center"/>
+            </w:pPr>
+            <w:r>
+              <w:t>X = 251,24 + (0,035 * 400) + 512</w:t>
+            </w:r>
+          </w:p>
+          <w:p>
+            <w:pPr>
+              <w:spacing w:line="360" w:lineRule="auto"/>
+              <w:jc w:val="center"/>
+            </w:pPr>
+            <w:r>
+              <w:t>X = 251,24 + 14 + 512</w:t>
+            </w:r>
+          </w:p>
+          <w:p>
+            <w:pPr>
+              <w:spacing w:line="360" w:lineRule="auto"/>
+              <w:jc w:val="center"/>
+              <w:rPr>
+                <w:b/>
+              </w:rPr>
+            </w:pPr>
+            <w:r>
+              <w:rPr>
+                <w:b/>
+              </w:rPr>
+              <w:t>X = 777,24</w:t>
+            </w:r>
+          </w:p>
+        </w:tc>
+        <w:tc>
+          <w:tcPr>
+            <w:tcW w:w="4698" w:type="dxa"/>
+          </w:tcPr>
+          <w:p>
+            <w:pPr>
+              <w:spacing w:line="360" w:lineRule="auto"/>
+              <w:jc w:val="center"/>
+              <w:rPr>
+                <w:i/>
+              </w:rPr>
+            </w:pPr>
+            <w:r>
+              <w:rPr>
+                <w:i/>
+              </w:rPr>
+              <w:t>Docentes = 400</w:t>
+            </w:r>
+          </w:p>
+          <w:p>
+            <w:pPr>
+              <w:spacing w:line="360" w:lineRule="auto"/>
+              <w:jc w:val="center"/>
+            </w:pPr>
+            <w:r>
+              <w:t>X = 576,2 + (0,035 * 400) + 512</w:t>
+            </w:r>
+          </w:p>
+          <w:p>
+            <w:pPr>
+              <w:spacing w:line="360" w:lineRule="auto"/>
+              <w:jc w:val="center"/>
+            </w:pPr>
+            <w:r>
+              <w:t>X = 576,2 + 14 + 512</w:t>
+            </w:r>
+          </w:p>
+          <w:p>
+            <w:pPr>
+              <w:spacing w:line="360" w:lineRule="auto"/>
+              <w:jc w:val="center"/>
+              <w:rPr>
+                <w:b/>
+              </w:rPr>
+            </w:pPr>
+            <w:r>
+              <w:rPr>
+                <w:b/>
+              </w:rPr>
+              <w:t>X = 1102,2</w:t>
+            </w:r>
+          </w:p>
+        </w:tc>
+      </w:tr>
+      <w:tr>
+        <w:trPr>
+          <w:jc w:val="center"/>
+        </w:trPr>
+        <w:tc>
+          <w:tcPr>
+            <w:tcW w:w="4697" w:type="dxa"/>
+          </w:tcPr>
+          <w:p>
+            <w:pPr>
+              <w:spacing w:line="360" w:lineRule="auto"/>
+              <w:jc w:val="center"/>
+              <w:rPr>
+                <w:i/>
+              </w:rPr>
+            </w:pPr>
+            <w:r>
+              <w:rPr>
+                <w:i/>
+              </w:rPr>
+              <w:t>Docentes = 500</w:t>
+            </w:r>
+          </w:p>
+          <w:p>
+            <w:pPr>
+              <w:spacing w:line="360" w:lineRule="auto"/>
+              <w:jc w:val="center"/>
+            </w:pPr>
+            <w:r>
+              <w:t>X = 251,24 + (0,035 * 500) + 512</w:t>
+            </w:r>
+          </w:p>
+          <w:p>
+            <w:pPr>
+              <w:spacing w:line="360" w:lineRule="auto"/>
+              <w:jc w:val="center"/>
+            </w:pPr>
+            <w:r>
+              <w:t>X = 251,24 + 17,5 + 512</w:t>
+            </w:r>
+          </w:p>
+          <w:p>
+            <w:pPr>
+              <w:spacing w:line="360" w:lineRule="auto"/>
+              <w:jc w:val="center"/>
+              <w:rPr>
+                <w:b/>
+              </w:rPr>
+            </w:pPr>
+            <w:r>
+              <w:rPr>
+                <w:b/>
+              </w:rPr>
+              <w:t>X = 780,74</w:t>
+            </w:r>
+          </w:p>
+        </w:tc>
+        <w:tc>
+          <w:tcPr>
+            <w:tcW w:w="4698" w:type="dxa"/>
+          </w:tcPr>
+          <w:p>
+            <w:pPr>
+              <w:spacing w:line="360" w:lineRule="auto"/>
+              <w:jc w:val="center"/>
+              <w:rPr>
+                <w:i/>
+              </w:rPr>
+            </w:pPr>
+            <w:r>
+              <w:rPr>
+                <w:i/>
+              </w:rPr>
+              <w:t>Docentes = 500</w:t>
+            </w:r>
+          </w:p>
+          <w:p>
+            <w:pPr>
+              <w:spacing w:line="360" w:lineRule="auto"/>
+              <w:jc w:val="center"/>
+            </w:pPr>
+            <w:r>
+              <w:t>X = 576,2 + (0,035 * 500) + 512</w:t>
+            </w:r>
+          </w:p>
+          <w:p>
+            <w:pPr>
+              <w:spacing w:line="360" w:lineRule="auto"/>
+              <w:jc w:val="center"/>
+            </w:pPr>
+            <w:r>
+              <w:t>X = 576,2 + 17,5 + 512</w:t>
+            </w:r>
+          </w:p>
+          <w:p>
+            <w:pPr>
+              <w:spacing w:line="360" w:lineRule="auto"/>
+              <w:jc w:val="center"/>
+              <w:rPr>
+                <w:b/>
+              </w:rPr>
+            </w:pPr>
+            <w:r>
+              <w:rPr>
+                <w:b/>
+              </w:rPr>
+              <w:t>X = 1105,7</w:t>
+            </w:r>
+          </w:p>
+        </w:tc>
+      </w:tr>
+      <w:tr>
+        <w:trPr>
+          <w:cnfStyle w:val="000000100000" w:firstRow="0" w:lastRow="0" w:firstColumn="0" w:lastColumn="0" w:oddVBand="0" w:evenVBand="0" w:oddHBand="1" w:evenHBand="0" w:firstRowFirstColumn="0" w:firstRowLastColumn="0" w:lastRowFirstColumn="0" w:lastRowLastColumn="0"/>
+          <w:jc w:val="center"/>
+        </w:trPr>
+        <w:tc>
+          <w:tcPr>
+            <w:tcW w:w="4697" w:type="dxa"/>
+          </w:tcPr>
+          <w:p>
+            <w:pPr>
+              <w:spacing w:line="360" w:lineRule="auto"/>
+              <w:jc w:val="center"/>
+              <w:rPr>
+                <w:i/>
+              </w:rPr>
+            </w:pPr>
+            <w:r>
+              <w:rPr>
+                <w:i/>
+              </w:rPr>
+              <w:t>Docentes = 1000</w:t>
+            </w:r>
+          </w:p>
+          <w:p>
+            <w:pPr>
+              <w:spacing w:line="360" w:lineRule="auto"/>
+              <w:jc w:val="center"/>
+            </w:pPr>
+            <w:r>
+              <w:t>X = 251,24 + (0,035 * 1000) + 512</w:t>
+            </w:r>
+          </w:p>
+          <w:p>
+            <w:pPr>
+              <w:spacing w:line="360" w:lineRule="auto"/>
+              <w:jc w:val="center"/>
+            </w:pPr>
+            <w:r>
+              <w:t>X = 251,24 + 35 + 512</w:t>
+            </w:r>
+          </w:p>
+          <w:p>
+            <w:pPr>
+              <w:spacing w:line="360" w:lineRule="auto"/>
+              <w:jc w:val="center"/>
+              <w:rPr>
+                <w:b/>
+              </w:rPr>
+            </w:pPr>
+            <w:r>
+              <w:rPr>
+                <w:b/>
+              </w:rPr>
+              <w:t>X = 798,24</w:t>
+            </w:r>
+          </w:p>
+        </w:tc>
+        <w:tc>
+          <w:tcPr>
+            <w:tcW w:w="4698" w:type="dxa"/>
+          </w:tcPr>
+          <w:p>
+            <w:pPr>
+              <w:spacing w:line="360" w:lineRule="auto"/>
+              <w:jc w:val="center"/>
+              <w:rPr>
+                <w:i/>
+              </w:rPr>
+            </w:pPr>
+            <w:r>
+              <w:rPr>
+                <w:i/>
+              </w:rPr>
+              <w:t>Docentes = 1000</w:t>
+            </w:r>
+          </w:p>
+          <w:p>
+            <w:pPr>
+              <w:spacing w:line="360" w:lineRule="auto"/>
+              <w:jc w:val="center"/>
+            </w:pPr>
+            <w:r>
+              <w:t>X = 576,2 + (0,035 * 1000) + 512</w:t>
+            </w:r>
+          </w:p>
+          <w:p>
+            <w:pPr>
+              <w:spacing w:line="360" w:lineRule="auto"/>
+              <w:jc w:val="center"/>
+            </w:pPr>
+            <w:r>
+              <w:t>X = 576</w:t>
+            </w:r>
+            <w:r>
+              <w:t>,2 + 35 + 512</w:t>
+            </w:r>
+          </w:p>
+          <w:p>
+            <w:pPr>
+              <w:spacing w:line="360" w:lineRule="auto"/>
+              <w:jc w:val="center"/>
+              <w:rPr>
+                <w:b/>
+              </w:rPr>
+            </w:pPr>
+            <w:r>
+              <w:rPr>
+                <w:b/>
+              </w:rPr>
+              <w:t>X = 1123,2</w:t>
+            </w:r>
+          </w:p>
+        </w:tc>
+      </w:tr>
+      <w:tr>
+        <w:trPr>
+          <w:jc w:val="center"/>
+        </w:trPr>
+        <w:tc>
+          <w:tcPr>
+            <w:tcW w:w="4697" w:type="dxa"/>
+          </w:tcPr>
+          <w:p>
+            <w:pPr>
+              <w:spacing w:line="360" w:lineRule="auto"/>
+              <w:jc w:val="center"/>
+              <w:rPr>
+                <w:i/>
+              </w:rPr>
+            </w:pPr>
+            <w:r>
+              <w:rPr>
+                <w:i/>
+              </w:rPr>
+              <w:t>Docentes = 10000</w:t>
+            </w:r>
+          </w:p>
+          <w:p>
+            <w:pPr>
+              <w:spacing w:line="360" w:lineRule="auto"/>
+              <w:jc w:val="center"/>
+            </w:pPr>
+            <w:r>
+              <w:t>X = 251,24 + (0,035 * 10000) + 512</w:t>
+            </w:r>
+          </w:p>
+          <w:p>
+            <w:pPr>
+              <w:spacing w:line="360" w:lineRule="auto"/>
+              <w:jc w:val="center"/>
+            </w:pPr>
+            <w:r>
+              <w:t>X = 251,24 + 350 + 512</w:t>
+            </w:r>
+          </w:p>
+          <w:p>
+            <w:pPr>
+              <w:spacing w:line="360" w:lineRule="auto"/>
+              <w:jc w:val="center"/>
+              <w:rPr>
+                <w:b/>
+              </w:rPr>
+            </w:pPr>
+            <w:r>
+              <w:rPr>
+                <w:b/>
+              </w:rPr>
+              <w:t>X = 1113,24</w:t>
+            </w:r>
+          </w:p>
+        </w:tc>
+        <w:tc>
+          <w:tcPr>
+            <w:tcW w:w="4698" w:type="dxa"/>
+          </w:tcPr>
+          <w:p>
+            <w:pPr>
+              <w:spacing w:line="360" w:lineRule="auto"/>
+              <w:jc w:val="center"/>
+              <w:rPr>
+                <w:i/>
+              </w:rPr>
+            </w:pPr>
+            <w:r>
+              <w:rPr>
+                <w:i/>
+              </w:rPr>
+              <w:t>Docentes = 10000</w:t>
+            </w:r>
+          </w:p>
+          <w:p>
+            <w:pPr>
+              <w:spacing w:line="360" w:lineRule="auto"/>
+              <w:jc w:val="center"/>
+            </w:pPr>
+            <w:r>
+              <w:t>X = 576,2 + (0,035 * 10000) + 512</w:t>
+            </w:r>
+          </w:p>
+          <w:p>
+            <w:pPr>
+              <w:spacing w:line="360" w:lineRule="auto"/>
+              <w:jc w:val="center"/>
+            </w:pPr>
+            <w:r>
+              <w:t>X = 576,2 + 350 + 512</w:t>
+            </w:r>
+          </w:p>
+          <w:p>
+            <w:pPr>
+              <w:keepNext/>
+              <w:spacing w:line="360" w:lineRule="auto"/>
+              <w:jc w:val="center"/>
+              <w:rPr>
+                <w:b/>
+              </w:rPr>
+            </w:pPr>
+            <w:r>
+              <w:rPr>
+                <w:b/>
+              </w:rPr>
+              <w:t>X = 1438,2</w:t>
+            </w:r>
+          </w:p>
+        </w:tc>
+      </w:tr>
+    </w:tbl>
+    <w:p>
+      <w:pPr>
+        <w:pStyle w:val="Descripcin"/>
+      </w:pPr>
+      <w:r>
+        <w:t xml:space="preserve">Tabla </w:t>
+      </w:r>
+      <w:r>
+        <w:fldChar w:fldCharType="begin"/>
+      </w:r>
+      <w:r>
+        <w:instrText xml:space="preserve"> SEQ Tabla \* ARABIC </w:instrText>
+      </w:r>
+      <w:r>
+        <w:fldChar w:fldCharType="separate"/>
+      </w:r>
+      <w:r>
+        <w:rPr>
+          <w:noProof/>
+        </w:rPr>
+        <w:t>2</w:t>
+      </w:r>
+      <w:r>
+        <w:fldChar w:fldCharType="end"/>
+      </w:r>
+      <w:r>
+        <w:rPr>
+          <w:noProof/>
+        </w:rPr>
+        <w:t xml:space="preserve"> - Espacio utilizado en relación a la cantidad de docentes</w:t>
+      </w:r>
+      <w:bookmarkStart w:id="16" w:name="_GoBack"/>
+      <w:bookmarkEnd w:id="16"/>
     </w:p>
     <w:sectPr>
-      <w:headerReference w:type="default" r:id="rId10"/>
-      <w:footerReference w:type="default" r:id="rId11"/>
+      <w:headerReference w:type="default" r:id="rId11"/>
+      <w:footerReference w:type="default" r:id="rId12"/>
       <w:pgSz w:w="12240" w:h="15840"/>
       <w:pgMar w:top="1701" w:right="1134" w:bottom="1701" w:left="1701" w:header="709" w:footer="0" w:gutter="0"/>
       <w:cols w:space="708"/>
@@ -4428,7 +5793,7 @@
 </file>
 
 <file path=word/endnotes.xml><?xml version="1.0" encoding="utf-8"?>
-<w:endnotes xmlns:wpc="http://schemas.microsoft.com/office/word/2010/wordprocessingCanvas" xmlns:cx="http://schemas.microsoft.com/office/drawing/2014/chartex" xmlns:cx1="http://schemas.microsoft.com/office/drawing/2015/9/8/chartex" xmlns:cx2="http://schemas.microsoft.com/office/drawing/2015/10/21/chartex" xmlns:cx3="http://schemas.microsoft.com/office/drawing/2016/5/9/chartex" xmlns:cx4="http://schemas.microsoft.com/office/drawing/2016/5/10/chartex" xmlns:cx5="http://schemas.microsoft.com/office/drawing/2016/5/11/chartex" xmlns:cx6="http://schemas.microsoft.com/office/drawing/2016/5/12/chartex" xmlns:cx7="http://schemas.microsoft.com/office/drawing/2016/5/13/chartex" xmlns:cx8="http://schemas.microsoft.com/office/drawing/2016/5/14/chartex" xmlns:mc="http://schemas.openxmlformats.org/markup-compatibility/2006" xmlns:aink="http://schemas.microsoft.com/office/drawing/2016/ink" xmlns:o="urn:schemas-microsoft-com:office:office" xmlns:r="http://schemas.openxmlformats.org/officeDocument/2006/relationships" xmlns:m="http://schemas.openxmlformats.org/officeDocument/2006/math" xmlns:v="urn:schemas-microsoft-com:vml" xmlns:wp14="http://schemas.microsoft.com/office/word/2010/wordprocessingDrawing" xmlns:wp="http://schemas.openxmlformats.org/drawingml/2006/wordprocessingDrawing" xmlns:w10="urn:schemas-microsoft-com:office:word" xmlns:w="http://schemas.openxmlformats.org/wordprocessingml/2006/main" xmlns:w14="http://schemas.microsoft.com/office/word/2010/wordml" xmlns:w15="http://schemas.microsoft.com/office/word/2012/wordml" xmlns:w16se="http://schemas.microsoft.com/office/word/2015/wordml/symex" xmlns:wpg="http://schemas.microsoft.com/office/word/2010/wordprocessingGroup" xmlns:wpi="http://schemas.microsoft.com/office/word/2010/wordprocessingInk" xmlns:wne="http://schemas.microsoft.com/office/word/2006/wordml" xmlns:wps="http://schemas.microsoft.com/office/word/2010/wordprocessingShape" mc:Ignorable="w14 w15 w16se wp14">
+<w:endnotes xmlns:wpc="http://schemas.microsoft.com/office/word/2010/wordprocessingCanvas" xmlns:cx="http://schemas.microsoft.com/office/drawing/2014/chartex" xmlns:cx1="http://schemas.microsoft.com/office/drawing/2015/9/8/chartex" xmlns:mc="http://schemas.openxmlformats.org/markup-compatibility/2006" xmlns:o="urn:schemas-microsoft-com:office:office" xmlns:r="http://schemas.openxmlformats.org/officeDocument/2006/relationships" xmlns:m="http://schemas.openxmlformats.org/officeDocument/2006/math" xmlns:v="urn:schemas-microsoft-com:vml" xmlns:wp14="http://schemas.microsoft.com/office/word/2010/wordprocessingDrawing" xmlns:wp="http://schemas.openxmlformats.org/drawingml/2006/wordprocessingDrawing" xmlns:w10="urn:schemas-microsoft-com:office:word" xmlns:w="http://schemas.openxmlformats.org/wordprocessingml/2006/main" xmlns:w14="http://schemas.microsoft.com/office/word/2010/wordml" xmlns:w15="http://schemas.microsoft.com/office/word/2012/wordml" xmlns:w16se="http://schemas.microsoft.com/office/word/2015/wordml/symex" xmlns:wpg="http://schemas.microsoft.com/office/word/2010/wordprocessingGroup" xmlns:wpi="http://schemas.microsoft.com/office/word/2010/wordprocessingInk" xmlns:wne="http://schemas.microsoft.com/office/word/2006/wordml" xmlns:wps="http://schemas.microsoft.com/office/word/2010/wordprocessingShape" mc:Ignorable="w14 w15 w16se wp14">
   <w:endnote w:type="separator" w:id="-1">
     <w:p>
       <w:pPr>
@@ -4453,7 +5818,7 @@
 </file>
 
 <file path=word/footer1.xml><?xml version="1.0" encoding="utf-8"?>
-<w:ftr xmlns:wpc="http://schemas.microsoft.com/office/word/2010/wordprocessingCanvas" xmlns:cx="http://schemas.microsoft.com/office/drawing/2014/chartex" xmlns:cx1="http://schemas.microsoft.com/office/drawing/2015/9/8/chartex" xmlns:cx2="http://schemas.microsoft.com/office/drawing/2015/10/21/chartex" xmlns:cx3="http://schemas.microsoft.com/office/drawing/2016/5/9/chartex" xmlns:cx4="http://schemas.microsoft.com/office/drawing/2016/5/10/chartex" xmlns:cx5="http://schemas.microsoft.com/office/drawing/2016/5/11/chartex" xmlns:cx6="http://schemas.microsoft.com/office/drawing/2016/5/12/chartex" xmlns:cx7="http://schemas.microsoft.com/office/drawing/2016/5/13/chartex" xmlns:cx8="http://schemas.microsoft.com/office/drawing/2016/5/14/chartex" xmlns:mc="http://schemas.openxmlformats.org/markup-compatibility/2006" xmlns:aink="http://schemas.microsoft.com/office/drawing/2016/ink" xmlns:o="urn:schemas-microsoft-com:office:office" xmlns:r="http://schemas.openxmlformats.org/officeDocument/2006/relationships" xmlns:m="http://schemas.openxmlformats.org/officeDocument/2006/math" xmlns:v="urn:schemas-microsoft-com:vml" xmlns:wp14="http://schemas.microsoft.com/office/word/2010/wordprocessingDrawing" xmlns:wp="http://schemas.openxmlformats.org/drawingml/2006/wordprocessingDrawing" xmlns:w10="urn:schemas-microsoft-com:office:word" xmlns:w="http://schemas.openxmlformats.org/wordprocessingml/2006/main" xmlns:w14="http://schemas.microsoft.com/office/word/2010/wordml" xmlns:w15="http://schemas.microsoft.com/office/word/2012/wordml" xmlns:w16se="http://schemas.microsoft.com/office/word/2015/wordml/symex" xmlns:wpg="http://schemas.microsoft.com/office/word/2010/wordprocessingGroup" xmlns:wpi="http://schemas.microsoft.com/office/word/2010/wordprocessingInk" xmlns:wne="http://schemas.microsoft.com/office/word/2006/wordml" xmlns:wps="http://schemas.microsoft.com/office/word/2010/wordprocessingShape" mc:Ignorable="w14 w15 w16se wp14">
+<w:ftr xmlns:wpc="http://schemas.microsoft.com/office/word/2010/wordprocessingCanvas" xmlns:cx="http://schemas.microsoft.com/office/drawing/2014/chartex" xmlns:cx1="http://schemas.microsoft.com/office/drawing/2015/9/8/chartex" xmlns:mc="http://schemas.openxmlformats.org/markup-compatibility/2006" xmlns:o="urn:schemas-microsoft-com:office:office" xmlns:r="http://schemas.openxmlformats.org/officeDocument/2006/relationships" xmlns:m="http://schemas.openxmlformats.org/officeDocument/2006/math" xmlns:v="urn:schemas-microsoft-com:vml" xmlns:wp14="http://schemas.microsoft.com/office/word/2010/wordprocessingDrawing" xmlns:wp="http://schemas.openxmlformats.org/drawingml/2006/wordprocessingDrawing" xmlns:w10="urn:schemas-microsoft-com:office:word" xmlns:w="http://schemas.openxmlformats.org/wordprocessingml/2006/main" xmlns:w14="http://schemas.microsoft.com/office/word/2010/wordml" xmlns:w15="http://schemas.microsoft.com/office/word/2012/wordml" xmlns:w16se="http://schemas.microsoft.com/office/word/2015/wordml/symex" xmlns:wpg="http://schemas.microsoft.com/office/word/2010/wordprocessingGroup" xmlns:wpi="http://schemas.microsoft.com/office/word/2010/wordprocessingInk" xmlns:wne="http://schemas.microsoft.com/office/word/2006/wordml" xmlns:wps="http://schemas.microsoft.com/office/word/2010/wordprocessingShape" mc:Ignorable="w14 w15 w16se wp14">
   <w:p>
     <w:pPr>
       <w:pStyle w:val="Piedepgina"/>
@@ -4474,7 +5839,7 @@
 </file>
 
 <file path=word/footnotes.xml><?xml version="1.0" encoding="utf-8"?>
-<w:footnotes xmlns:wpc="http://schemas.microsoft.com/office/word/2010/wordprocessingCanvas" xmlns:cx="http://schemas.microsoft.com/office/drawing/2014/chartex" xmlns:cx1="http://schemas.microsoft.com/office/drawing/2015/9/8/chartex" xmlns:cx2="http://schemas.microsoft.com/office/drawing/2015/10/21/chartex" xmlns:cx3="http://schemas.microsoft.com/office/drawing/2016/5/9/chartex" xmlns:cx4="http://schemas.microsoft.com/office/drawing/2016/5/10/chartex" xmlns:cx5="http://schemas.microsoft.com/office/drawing/2016/5/11/chartex" xmlns:cx6="http://schemas.microsoft.com/office/drawing/2016/5/12/chartex" xmlns:cx7="http://schemas.microsoft.com/office/drawing/2016/5/13/chartex" xmlns:cx8="http://schemas.microsoft.com/office/drawing/2016/5/14/chartex" xmlns:mc="http://schemas.openxmlformats.org/markup-compatibility/2006" xmlns:aink="http://schemas.microsoft.com/office/drawing/2016/ink" xmlns:o="urn:schemas-microsoft-com:office:office" xmlns:r="http://schemas.openxmlformats.org/officeDocument/2006/relationships" xmlns:m="http://schemas.openxmlformats.org/officeDocument/2006/math" xmlns:v="urn:schemas-microsoft-com:vml" xmlns:wp14="http://schemas.microsoft.com/office/word/2010/wordprocessingDrawing" xmlns:wp="http://schemas.openxmlformats.org/drawingml/2006/wordprocessingDrawing" xmlns:w10="urn:schemas-microsoft-com:office:word" xmlns:w="http://schemas.openxmlformats.org/wordprocessingml/2006/main" xmlns:w14="http://schemas.microsoft.com/office/word/2010/wordml" xmlns:w15="http://schemas.microsoft.com/office/word/2012/wordml" xmlns:w16se="http://schemas.microsoft.com/office/word/2015/wordml/symex" xmlns:wpg="http://schemas.microsoft.com/office/word/2010/wordprocessingGroup" xmlns:wpi="http://schemas.microsoft.com/office/word/2010/wordprocessingInk" xmlns:wne="http://schemas.microsoft.com/office/word/2006/wordml" xmlns:wps="http://schemas.microsoft.com/office/word/2010/wordprocessingShape" mc:Ignorable="w14 w15 w16se wp14">
+<w:footnotes xmlns:wpc="http://schemas.microsoft.com/office/word/2010/wordprocessingCanvas" xmlns:cx="http://schemas.microsoft.com/office/drawing/2014/chartex" xmlns:cx1="http://schemas.microsoft.com/office/drawing/2015/9/8/chartex" xmlns:mc="http://schemas.openxmlformats.org/markup-compatibility/2006" xmlns:o="urn:schemas-microsoft-com:office:office" xmlns:r="http://schemas.openxmlformats.org/officeDocument/2006/relationships" xmlns:m="http://schemas.openxmlformats.org/officeDocument/2006/math" xmlns:v="urn:schemas-microsoft-com:vml" xmlns:wp14="http://schemas.microsoft.com/office/word/2010/wordprocessingDrawing" xmlns:wp="http://schemas.openxmlformats.org/drawingml/2006/wordprocessingDrawing" xmlns:w10="urn:schemas-microsoft-com:office:word" xmlns:w="http://schemas.openxmlformats.org/wordprocessingml/2006/main" xmlns:w14="http://schemas.microsoft.com/office/word/2010/wordml" xmlns:w15="http://schemas.microsoft.com/office/word/2012/wordml" xmlns:w16se="http://schemas.microsoft.com/office/word/2015/wordml/symex" xmlns:wpg="http://schemas.microsoft.com/office/word/2010/wordprocessingGroup" xmlns:wpi="http://schemas.microsoft.com/office/word/2010/wordprocessingInk" xmlns:wne="http://schemas.microsoft.com/office/word/2006/wordml" xmlns:wps="http://schemas.microsoft.com/office/word/2010/wordprocessingShape" mc:Ignorable="w14 w15 w16se wp14">
   <w:footnote w:type="separator" w:id="-1">
     <w:p>
       <w:pPr>
@@ -4499,9 +5864,6 @@
     <w:p>
       <w:pPr>
         <w:pStyle w:val="Textonotapie"/>
-        <w:rPr>
-          <w:lang w:val="es-ES"/>
-        </w:rPr>
       </w:pPr>
       <w:r>
         <w:rPr>
@@ -4513,7 +5875,10 @@
         <w:t xml:space="preserve"> </w:t>
       </w:r>
       <w:r>
-        <w:t>https://es.wikipedia.org/wiki/Programaci%C3%B3n_por_capas</w:t>
+        <w:rPr>
+          <w:rFonts w:cs="Arial"/>
+        </w:rPr>
+        <w:t>https://es.wikipedia.org/wiki/Sistema_experto</w:t>
       </w:r>
     </w:p>
   </w:footnote>
@@ -4521,23 +5886,15 @@
     <w:p>
       <w:pPr>
         <w:pStyle w:val="Textonotapie"/>
-        <w:rPr>
-          <w:rFonts w:cs="Arial"/>
-          <w:lang w:val="es-ES"/>
-        </w:rPr>
       </w:pPr>
       <w:r>
         <w:rPr>
           <w:rStyle w:val="Refdenotaalpie"/>
-          <w:rFonts w:cs="Arial"/>
         </w:rPr>
         <w:footnoteRef/>
       </w:r>
       <w:r>
-        <w:rPr>
-          <w:rFonts w:cs="Arial"/>
-        </w:rPr>
-        <w:t xml:space="preserve"> https://es.wikipedia.org/wiki/Sistema_experto</w:t>
+        <w:t xml:space="preserve"> Involucrados e interesados en el proyecto.</w:t>
       </w:r>
     </w:p>
   </w:footnote>
@@ -4546,29 +5903,20 @@
       <w:pPr>
         <w:pStyle w:val="Textonotapie"/>
         <w:rPr>
-          <w:rFonts w:cs="Arial"/>
           <w:lang w:val="es-ES"/>
         </w:rPr>
       </w:pPr>
       <w:r>
         <w:rPr>
           <w:rStyle w:val="Refdenotaalpie"/>
-          <w:rFonts w:cs="Arial"/>
         </w:rPr>
         <w:footnoteRef/>
       </w:r>
       <w:r>
-        <w:rPr>
-          <w:rFonts w:cs="Arial"/>
-        </w:rPr>
         <w:t xml:space="preserve"> </w:t>
       </w:r>
       <w:r>
-        <w:rPr>
-          <w:rFonts w:cs="Arial"/>
-          <w:lang w:val="es-ES"/>
-        </w:rPr>
-        <w:t>Interesados e involucrados en el proyecto en cuestión</w:t>
+        <w:t>https://es.wikipedia.org/wiki/Programaci%C3%B3n_por_capas</w:t>
       </w:r>
     </w:p>
   </w:footnote>
@@ -4592,7 +5940,7 @@
         <w:rPr>
           <w:rFonts w:cs="Arial"/>
         </w:rPr>
-        <w:t xml:space="preserve"> https://es.wikipedia.org/wiki/Scrum_(desarrollo_de_software)</w:t>
+        <w:t xml:space="preserve"> https://es.wikipedia.org/wiki/Sistema_experto</w:t>
       </w:r>
     </w:p>
   </w:footnote>
@@ -4616,7 +5964,14 @@
         <w:rPr>
           <w:rFonts w:cs="Arial"/>
         </w:rPr>
-        <w:t xml:space="preserve"> https://es.wikipedia.org/wiki/Control_de_versiones</w:t>
+        <w:t xml:space="preserve"> </w:t>
+      </w:r>
+      <w:r>
+        <w:rPr>
+          <w:rFonts w:cs="Arial"/>
+          <w:lang w:val="es-ES"/>
+        </w:rPr>
+        <w:t>Interesados e involucrados en el proyecto en cuestión</w:t>
       </w:r>
     </w:p>
   </w:footnote>
@@ -4624,15 +5979,23 @@
     <w:p>
       <w:pPr>
         <w:pStyle w:val="Textonotapie"/>
+        <w:rPr>
+          <w:rFonts w:cs="Arial"/>
+          <w:lang w:val="es-ES"/>
+        </w:rPr>
       </w:pPr>
       <w:r>
         <w:rPr>
           <w:rStyle w:val="Refdenotaalpie"/>
+          <w:rFonts w:cs="Arial"/>
         </w:rPr>
         <w:footnoteRef/>
       </w:r>
       <w:r>
-        <w:t xml:space="preserve"> https://es.wikipedia.org/wiki/Desarrollo_iterativo_y_creciente</w:t>
+        <w:rPr>
+          <w:rFonts w:cs="Arial"/>
+        </w:rPr>
+        <w:t xml:space="preserve"> https://es.wikipedia.org/wiki/Scrum_(desarrollo_de_software)</w:t>
       </w:r>
     </w:p>
   </w:footnote>
@@ -4656,7 +6019,7 @@
         <w:rPr>
           <w:rFonts w:cs="Arial"/>
         </w:rPr>
-        <w:t xml:space="preserve"> https://es.wikipedia.org/wiki/Especificaci%C3%B3n_de_requisitos_de_software</w:t>
+        <w:t xml:space="preserve"> https://es.wikipedia.org/wiki/Control_de_versiones</w:t>
       </w:r>
     </w:p>
   </w:footnote>
@@ -4664,9 +6027,6 @@
     <w:p>
       <w:pPr>
         <w:pStyle w:val="Textonotapie"/>
-        <w:rPr>
-          <w:lang w:val="es-ES"/>
-        </w:rPr>
       </w:pPr>
       <w:r>
         <w:rPr>
@@ -4675,7 +6035,7 @@
         <w:footnoteRef/>
       </w:r>
       <w:r>
-        <w:t xml:space="preserve"> https://es.wikipedia.org/wiki/ISO/IEC_27002</w:t>
+        <w:t xml:space="preserve"> https://es.wikipedia.org/wiki/Desarrollo_iterativo_y_creciente</w:t>
       </w:r>
     </w:p>
   </w:footnote>
@@ -4684,23 +6044,22 @@
       <w:pPr>
         <w:pStyle w:val="Textonotapie"/>
         <w:rPr>
+          <w:rFonts w:cs="Arial"/>
           <w:lang w:val="es-ES"/>
         </w:rPr>
       </w:pPr>
       <w:r>
         <w:rPr>
           <w:rStyle w:val="Refdenotaalpie"/>
+          <w:rFonts w:cs="Arial"/>
         </w:rPr>
         <w:footnoteRef/>
       </w:r>
       <w:r>
-        <w:t xml:space="preserve"> </w:t>
-      </w:r>
-      <w:r>
-        <w:rPr>
-          <w:lang w:val="es-ES"/>
-        </w:rPr>
-        <w:t>Navegadores de internet</w:t>
+        <w:rPr>
+          <w:rFonts w:cs="Arial"/>
+        </w:rPr>
+        <w:t xml:space="preserve"> https://es.wikipedia.org/wiki/Especificaci%C3%B3n_de_requisitos_de_software</w:t>
       </w:r>
     </w:p>
   </w:footnote>
@@ -4719,14 +6078,58 @@
         <w:footnoteRef/>
       </w:r>
       <w:r>
-        <w:t xml:space="preserve"> </w:t>
-      </w:r>
-      <w:r>
-        <w:t>https://es.wikipedia.org/wiki/CRUD</w:t>
+        <w:t xml:space="preserve"> https://es.wikipedia.org/wiki/ISO/IEC_27002</w:t>
       </w:r>
     </w:p>
   </w:footnote>
   <w:footnote w:id="11">
+    <w:p>
+      <w:pPr>
+        <w:pStyle w:val="Textonotapie"/>
+        <w:rPr>
+          <w:lang w:val="es-ES"/>
+        </w:rPr>
+      </w:pPr>
+      <w:r>
+        <w:rPr>
+          <w:rStyle w:val="Refdenotaalpie"/>
+        </w:rPr>
+        <w:footnoteRef/>
+      </w:r>
+      <w:r>
+        <w:t xml:space="preserve"> </w:t>
+      </w:r>
+      <w:r>
+        <w:rPr>
+          <w:lang w:val="es-ES"/>
+        </w:rPr>
+        <w:t>Navegadores de internet</w:t>
+      </w:r>
+    </w:p>
+  </w:footnote>
+  <w:footnote w:id="12">
+    <w:p>
+      <w:pPr>
+        <w:pStyle w:val="Textonotapie"/>
+        <w:rPr>
+          <w:lang w:val="es-ES"/>
+        </w:rPr>
+      </w:pPr>
+      <w:r>
+        <w:rPr>
+          <w:rStyle w:val="Refdenotaalpie"/>
+        </w:rPr>
+        <w:footnoteRef/>
+      </w:r>
+      <w:r>
+        <w:t xml:space="preserve"> </w:t>
+      </w:r>
+      <w:r>
+        <w:t>https://es.wikipedia.org/wiki/CRUD</w:t>
+      </w:r>
+    </w:p>
+  </w:footnote>
+  <w:footnote w:id="13">
     <w:p>
       <w:pPr>
         <w:pStyle w:val="Textonotapie"/>
@@ -4752,7 +6155,7 @@
 </file>
 
 <file path=word/header1.xml><?xml version="1.0" encoding="utf-8"?>
-<w:hdr xmlns:wpc="http://schemas.microsoft.com/office/word/2010/wordprocessingCanvas" xmlns:cx="http://schemas.microsoft.com/office/drawing/2014/chartex" xmlns:cx1="http://schemas.microsoft.com/office/drawing/2015/9/8/chartex" xmlns:cx2="http://schemas.microsoft.com/office/drawing/2015/10/21/chartex" xmlns:cx3="http://schemas.microsoft.com/office/drawing/2016/5/9/chartex" xmlns:cx4="http://schemas.microsoft.com/office/drawing/2016/5/10/chartex" xmlns:cx5="http://schemas.microsoft.com/office/drawing/2016/5/11/chartex" xmlns:cx6="http://schemas.microsoft.com/office/drawing/2016/5/12/chartex" xmlns:cx7="http://schemas.microsoft.com/office/drawing/2016/5/13/chartex" xmlns:cx8="http://schemas.microsoft.com/office/drawing/2016/5/14/chartex" xmlns:mc="http://schemas.openxmlformats.org/markup-compatibility/2006" xmlns:aink="http://schemas.microsoft.com/office/drawing/2016/ink" xmlns:o="urn:schemas-microsoft-com:office:office" xmlns:r="http://schemas.openxmlformats.org/officeDocument/2006/relationships" xmlns:m="http://schemas.openxmlformats.org/officeDocument/2006/math" xmlns:v="urn:schemas-microsoft-com:vml" xmlns:wp14="http://schemas.microsoft.com/office/word/2010/wordprocessingDrawing" xmlns:wp="http://schemas.openxmlformats.org/drawingml/2006/wordprocessingDrawing" xmlns:w10="urn:schemas-microsoft-com:office:word" xmlns:w="http://schemas.openxmlformats.org/wordprocessingml/2006/main" xmlns:w14="http://schemas.microsoft.com/office/word/2010/wordml" xmlns:w15="http://schemas.microsoft.com/office/word/2012/wordml" xmlns:w16se="http://schemas.microsoft.com/office/word/2015/wordml/symex" xmlns:wpg="http://schemas.microsoft.com/office/word/2010/wordprocessingGroup" xmlns:wpi="http://schemas.microsoft.com/office/word/2010/wordprocessingInk" xmlns:wne="http://schemas.microsoft.com/office/word/2006/wordml" xmlns:wps="http://schemas.microsoft.com/office/word/2010/wordprocessingShape" mc:Ignorable="w14 w15 w16se wp14">
+<w:hdr xmlns:wpc="http://schemas.microsoft.com/office/word/2010/wordprocessingCanvas" xmlns:cx="http://schemas.microsoft.com/office/drawing/2014/chartex" xmlns:cx1="http://schemas.microsoft.com/office/drawing/2015/9/8/chartex" xmlns:mc="http://schemas.openxmlformats.org/markup-compatibility/2006" xmlns:o="urn:schemas-microsoft-com:office:office" xmlns:r="http://schemas.openxmlformats.org/officeDocument/2006/relationships" xmlns:m="http://schemas.openxmlformats.org/officeDocument/2006/math" xmlns:v="urn:schemas-microsoft-com:vml" xmlns:wp14="http://schemas.microsoft.com/office/word/2010/wordprocessingDrawing" xmlns:wp="http://schemas.openxmlformats.org/drawingml/2006/wordprocessingDrawing" xmlns:w10="urn:schemas-microsoft-com:office:word" xmlns:w="http://schemas.openxmlformats.org/wordprocessingml/2006/main" xmlns:w14="http://schemas.microsoft.com/office/word/2010/wordml" xmlns:w15="http://schemas.microsoft.com/office/word/2012/wordml" xmlns:w16se="http://schemas.microsoft.com/office/word/2015/wordml/symex" xmlns:wpg="http://schemas.microsoft.com/office/word/2010/wordprocessingGroup" xmlns:wpi="http://schemas.microsoft.com/office/word/2010/wordprocessingInk" xmlns:wne="http://schemas.microsoft.com/office/word/2006/wordml" xmlns:wps="http://schemas.microsoft.com/office/word/2010/wordprocessingShape" mc:Ignorable="w14 w15 w16se wp14">
   <w:p>
     <w:pPr>
       <w:pStyle w:val="Encabezado"/>
@@ -4760,7 +6163,7 @@
     <w:r>
       <w:rPr>
         <w:noProof/>
-        <w:lang w:val="es-ES" w:eastAsia="es-ES"/>
+        <w:lang w:eastAsia="es-CL"/>
       </w:rPr>
       <w:drawing>
         <wp:anchor distT="0" distB="0" distL="114300" distR="114300" simplePos="0" relativeHeight="251663360" behindDoc="1" locked="0" layoutInCell="1" allowOverlap="1" wp14:anchorId="55202243" wp14:editId="4CCF37BC">
@@ -4838,7 +6241,7 @@
 </file>
 
 <file path=word/numbering.xml><?xml version="1.0" encoding="utf-8"?>
-<w:numbering xmlns:wpc="http://schemas.microsoft.com/office/word/2010/wordprocessingCanvas" xmlns:cx="http://schemas.microsoft.com/office/drawing/2014/chartex" xmlns:cx1="http://schemas.microsoft.com/office/drawing/2015/9/8/chartex" xmlns:cx2="http://schemas.microsoft.com/office/drawing/2015/10/21/chartex" xmlns:cx3="http://schemas.microsoft.com/office/drawing/2016/5/9/chartex" xmlns:cx4="http://schemas.microsoft.com/office/drawing/2016/5/10/chartex" xmlns:cx5="http://schemas.microsoft.com/office/drawing/2016/5/11/chartex" xmlns:cx6="http://schemas.microsoft.com/office/drawing/2016/5/12/chartex" xmlns:cx7="http://schemas.microsoft.com/office/drawing/2016/5/13/chartex" xmlns:cx8="http://schemas.microsoft.com/office/drawing/2016/5/14/chartex" xmlns:mc="http://schemas.openxmlformats.org/markup-compatibility/2006" xmlns:aink="http://schemas.microsoft.com/office/drawing/2016/ink" xmlns:o="urn:schemas-microsoft-com:office:office" xmlns:r="http://schemas.openxmlformats.org/officeDocument/2006/relationships" xmlns:m="http://schemas.openxmlformats.org/officeDocument/2006/math" xmlns:v="urn:schemas-microsoft-com:vml" xmlns:wp14="http://schemas.microsoft.com/office/word/2010/wordprocessingDrawing" xmlns:wp="http://schemas.openxmlformats.org/drawingml/2006/wordprocessingDrawing" xmlns:w10="urn:schemas-microsoft-com:office:word" xmlns:w="http://schemas.openxmlformats.org/wordprocessingml/2006/main" xmlns:w14="http://schemas.microsoft.com/office/word/2010/wordml" xmlns:w15="http://schemas.microsoft.com/office/word/2012/wordml" xmlns:w16se="http://schemas.microsoft.com/office/word/2015/wordml/symex" xmlns:wpg="http://schemas.microsoft.com/office/word/2010/wordprocessingGroup" xmlns:wpi="http://schemas.microsoft.com/office/word/2010/wordprocessingInk" xmlns:wne="http://schemas.microsoft.com/office/word/2006/wordml" xmlns:wps="http://schemas.microsoft.com/office/word/2010/wordprocessingShape" mc:Ignorable="w14 w15 w16se wp14">
+<w:numbering xmlns:wpc="http://schemas.microsoft.com/office/word/2010/wordprocessingCanvas" xmlns:cx="http://schemas.microsoft.com/office/drawing/2014/chartex" xmlns:cx1="http://schemas.microsoft.com/office/drawing/2015/9/8/chartex" xmlns:mc="http://schemas.openxmlformats.org/markup-compatibility/2006" xmlns:o="urn:schemas-microsoft-com:office:office" xmlns:r="http://schemas.openxmlformats.org/officeDocument/2006/relationships" xmlns:m="http://schemas.openxmlformats.org/officeDocument/2006/math" xmlns:v="urn:schemas-microsoft-com:vml" xmlns:wp14="http://schemas.microsoft.com/office/word/2010/wordprocessingDrawing" xmlns:wp="http://schemas.openxmlformats.org/drawingml/2006/wordprocessingDrawing" xmlns:w10="urn:schemas-microsoft-com:office:word" xmlns:w="http://schemas.openxmlformats.org/wordprocessingml/2006/main" xmlns:w14="http://schemas.microsoft.com/office/word/2010/wordml" xmlns:w15="http://schemas.microsoft.com/office/word/2012/wordml" xmlns:w16se="http://schemas.microsoft.com/office/word/2015/wordml/symex" xmlns:wpg="http://schemas.microsoft.com/office/word/2010/wordprocessingGroup" xmlns:wpi="http://schemas.microsoft.com/office/word/2010/wordprocessingInk" xmlns:wne="http://schemas.microsoft.com/office/word/2006/wordml" xmlns:wps="http://schemas.microsoft.com/office/word/2010/wordprocessingShape" mc:Ignorable="w14 w15 w16se wp14">
   <w:abstractNum w:abstractNumId="0" w15:restartNumberingAfterBreak="0">
     <w:nsid w:val="176A6371"/>
     <w:multiLevelType w:val="hybridMultilevel"/>
@@ -6163,7 +7566,7 @@
       </w:pPr>
     </w:pPrDefault>
   </w:docDefaults>
-  <w:latentStyles w:defLockedState="0" w:defUIPriority="99" w:defSemiHidden="0" w:defUnhideWhenUsed="0" w:defQFormat="0" w:count="374">
+  <w:latentStyles w:defLockedState="0" w:defUIPriority="99" w:defSemiHidden="0" w:defUnhideWhenUsed="0" w:defQFormat="0" w:count="371">
     <w:lsdException w:name="Normal" w:uiPriority="0" w:qFormat="1"/>
     <w:lsdException w:name="heading 1" w:uiPriority="9" w:qFormat="1"/>
     <w:lsdException w:name="heading 2" w:semiHidden="1" w:uiPriority="9" w:unhideWhenUsed="1" w:qFormat="1"/>
@@ -6535,9 +7938,6 @@
     <w:lsdException w:name="List Table 5 Dark Accent 6" w:uiPriority="50"/>
     <w:lsdException w:name="List Table 6 Colorful Accent 6" w:uiPriority="51"/>
     <w:lsdException w:name="List Table 7 Colorful Accent 6" w:uiPriority="52"/>
-    <w:lsdException w:name="Mention" w:semiHidden="1" w:unhideWhenUsed="1"/>
-    <w:lsdException w:name="Smart Hyperlink" w:semiHidden="1" w:unhideWhenUsed="1"/>
-    <w:lsdException w:name="Hashtag" w:semiHidden="1" w:unhideWhenUsed="1"/>
   </w:latentStyles>
   <w:style w:type="paragraph" w:default="1" w:styleId="Normal">
     <w:name w:val="Normal"/>
@@ -7113,7 +8513,7 @@
       <w:u w:val="single"/>
     </w:rPr>
   </w:style>
-  <w:style w:type="character" w:styleId="Mencionar">
+  <w:style w:type="character" w:customStyle="1" w:styleId="Mention">
     <w:name w:val="Mention"/>
     <w:basedOn w:val="Fuentedeprrafopredeter"/>
     <w:uiPriority w:val="99"/>
@@ -7288,7 +8688,654 @@
       <w:ind w:left="240"/>
     </w:pPr>
   </w:style>
+  <w:style w:type="character" w:styleId="Textodelmarcadordeposicin">
+    <w:name w:val="Placeholder Text"/>
+    <w:basedOn w:val="Fuentedeprrafopredeter"/>
+    <w:uiPriority w:val="99"/>
+    <w:semiHidden/>
+    <w:rsid w:val="00ED267C"/>
+    <w:rPr>
+      <w:color w:val="808080"/>
+    </w:rPr>
+  </w:style>
+  <w:style w:type="table" w:styleId="Tabladecuadrcula2">
+    <w:name w:val="Grid Table 2"/>
+    <w:basedOn w:val="Tablanormal"/>
+    <w:uiPriority w:val="47"/>
+    <w:rsid w:val="000D1AFE"/>
+    <w:pPr>
+      <w:spacing w:after="0" w:line="240" w:lineRule="auto"/>
+    </w:pPr>
+    <w:tblPr>
+      <w:tblStyleRowBandSize w:val="1"/>
+      <w:tblStyleColBandSize w:val="1"/>
+      <w:tblBorders>
+        <w:top w:val="single" w:sz="2" w:space="0" w:color="666666" w:themeColor="text1" w:themeTint="99"/>
+        <w:bottom w:val="single" w:sz="2" w:space="0" w:color="666666" w:themeColor="text1" w:themeTint="99"/>
+        <w:insideH w:val="single" w:sz="2" w:space="0" w:color="666666" w:themeColor="text1" w:themeTint="99"/>
+        <w:insideV w:val="single" w:sz="2" w:space="0" w:color="666666" w:themeColor="text1" w:themeTint="99"/>
+      </w:tblBorders>
+    </w:tblPr>
+    <w:tblStylePr w:type="firstRow">
+      <w:rPr>
+        <w:b/>
+        <w:bCs/>
+      </w:rPr>
+      <w:tblPr/>
+      <w:tcPr>
+        <w:tcBorders>
+          <w:top w:val="nil"/>
+          <w:bottom w:val="single" w:sz="12" w:space="0" w:color="666666" w:themeColor="text1" w:themeTint="99"/>
+          <w:insideH w:val="nil"/>
+          <w:insideV w:val="nil"/>
+        </w:tcBorders>
+        <w:shd w:val="clear" w:color="auto" w:fill="FFFFFF" w:themeFill="background1"/>
+      </w:tcPr>
+    </w:tblStylePr>
+    <w:tblStylePr w:type="lastRow">
+      <w:rPr>
+        <w:b/>
+        <w:bCs/>
+      </w:rPr>
+      <w:tblPr/>
+      <w:tcPr>
+        <w:tcBorders>
+          <w:top w:val="double" w:sz="2" w:space="0" w:color="666666" w:themeColor="text1" w:themeTint="99"/>
+          <w:bottom w:val="nil"/>
+          <w:insideH w:val="nil"/>
+          <w:insideV w:val="nil"/>
+        </w:tcBorders>
+        <w:shd w:val="clear" w:color="auto" w:fill="FFFFFF" w:themeFill="background1"/>
+      </w:tcPr>
+    </w:tblStylePr>
+    <w:tblStylePr w:type="firstCol">
+      <w:rPr>
+        <w:b/>
+        <w:bCs/>
+      </w:rPr>
+    </w:tblStylePr>
+    <w:tblStylePr w:type="lastCol">
+      <w:rPr>
+        <w:b/>
+        <w:bCs/>
+      </w:rPr>
+    </w:tblStylePr>
+    <w:tblStylePr w:type="band1Vert">
+      <w:tblPr/>
+      <w:tcPr>
+        <w:shd w:val="clear" w:color="auto" w:fill="CCCCCC" w:themeFill="text1" w:themeFillTint="33"/>
+      </w:tcPr>
+    </w:tblStylePr>
+    <w:tblStylePr w:type="band1Horz">
+      <w:tblPr/>
+      <w:tcPr>
+        <w:shd w:val="clear" w:color="auto" w:fill="CCCCCC" w:themeFill="text1" w:themeFillTint="33"/>
+      </w:tcPr>
+    </w:tblStylePr>
+  </w:style>
 </w:styles>
+</file>
+
+<file path=word/glossary/document.xml><?xml version="1.0" encoding="utf-8"?>
+<w:glossaryDocument xmlns:wpc="http://schemas.microsoft.com/office/word/2010/wordprocessingCanvas" xmlns:cx="http://schemas.microsoft.com/office/drawing/2014/chartex" xmlns:cx1="http://schemas.microsoft.com/office/drawing/2015/9/8/chartex" xmlns:mc="http://schemas.openxmlformats.org/markup-compatibility/2006" xmlns:o="urn:schemas-microsoft-com:office:office" xmlns:r="http://schemas.openxmlformats.org/officeDocument/2006/relationships" xmlns:m="http://schemas.openxmlformats.org/officeDocument/2006/math" xmlns:v="urn:schemas-microsoft-com:vml" xmlns:wp14="http://schemas.microsoft.com/office/word/2010/wordprocessingDrawing" xmlns:wp="http://schemas.openxmlformats.org/drawingml/2006/wordprocessingDrawing" xmlns:w10="urn:schemas-microsoft-com:office:word" xmlns:w="http://schemas.openxmlformats.org/wordprocessingml/2006/main" xmlns:w14="http://schemas.microsoft.com/office/word/2010/wordml" xmlns:w15="http://schemas.microsoft.com/office/word/2012/wordml" xmlns:w16se="http://schemas.microsoft.com/office/word/2015/wordml/symex" xmlns:wpg="http://schemas.microsoft.com/office/word/2010/wordprocessingGroup" xmlns:wpi="http://schemas.microsoft.com/office/word/2010/wordprocessingInk" xmlns:wne="http://schemas.microsoft.com/office/word/2006/wordml" xmlns:wps="http://schemas.microsoft.com/office/word/2010/wordprocessingShape" mc:Ignorable="w14 w15 w16se wp14"/>
+</file>
+
+<file path=word/glossary/fontTable.xml><?xml version="1.0" encoding="utf-8"?>
+<w:fonts xmlns:mc="http://schemas.openxmlformats.org/markup-compatibility/2006" xmlns:r="http://schemas.openxmlformats.org/officeDocument/2006/relationships" xmlns:w="http://schemas.openxmlformats.org/wordprocessingml/2006/main" xmlns:w14="http://schemas.microsoft.com/office/word/2010/wordml" xmlns:w15="http://schemas.microsoft.com/office/word/2012/wordml" xmlns:w16se="http://schemas.microsoft.com/office/word/2015/wordml/symex" mc:Ignorable="w14 w15 w16se">
+  <w:font w:name="Wingdings">
+    <w:panose1 w:val="05000000000000000000"/>
+    <w:charset w:val="02"/>
+    <w:family w:val="auto"/>
+    <w:pitch w:val="variable"/>
+    <w:sig w:usb0="00000000" w:usb1="10000000" w:usb2="00000000" w:usb3="00000000" w:csb0="80000000" w:csb1="00000000"/>
+  </w:font>
+  <w:font w:name="Times New Roman">
+    <w:panose1 w:val="02020603050405020304"/>
+    <w:charset w:val="00"/>
+    <w:family w:val="roman"/>
+    <w:pitch w:val="variable"/>
+    <w:sig w:usb0="E0002EFF" w:usb1="C000785B" w:usb2="00000009" w:usb3="00000000" w:csb0="000001FF" w:csb1="00000000"/>
+  </w:font>
+  <w:font w:name="Courier New">
+    <w:panose1 w:val="02070309020205020404"/>
+    <w:charset w:val="00"/>
+    <w:family w:val="modern"/>
+    <w:pitch w:val="fixed"/>
+    <w:sig w:usb0="E0002EFF" w:usb1="C0007843" w:usb2="00000009" w:usb3="00000000" w:csb0="000001FF" w:csb1="00000000"/>
+  </w:font>
+  <w:font w:name="Symbol">
+    <w:panose1 w:val="05050102010706020507"/>
+    <w:charset w:val="02"/>
+    <w:family w:val="roman"/>
+    <w:pitch w:val="variable"/>
+    <w:sig w:usb0="00000000" w:usb1="10000000" w:usb2="00000000" w:usb3="00000000" w:csb0="80000000" w:csb1="00000000"/>
+  </w:font>
+  <w:font w:name="Calibri">
+    <w:panose1 w:val="020F0502020204030204"/>
+    <w:charset w:val="00"/>
+    <w:family w:val="swiss"/>
+    <w:pitch w:val="variable"/>
+    <w:sig w:usb0="E0002AFF" w:usb1="C000247B" w:usb2="00000009" w:usb3="00000000" w:csb0="000001FF" w:csb1="00000000"/>
+  </w:font>
+  <w:font w:name="Arial">
+    <w:panose1 w:val="020B0604020202020204"/>
+    <w:charset w:val="00"/>
+    <w:family w:val="swiss"/>
+    <w:pitch w:val="variable"/>
+    <w:sig w:usb0="E0002EFF" w:usb1="C0007843" w:usb2="00000009" w:usb3="00000000" w:csb0="000001FF" w:csb1="00000000"/>
+  </w:font>
+  <w:font w:name="MS Gothic">
+    <w:altName w:val="ＭＳ ゴシック"/>
+    <w:panose1 w:val="020B0609070205080204"/>
+    <w:charset w:val="80"/>
+    <w:family w:val="modern"/>
+    <w:pitch w:val="fixed"/>
+    <w:sig w:usb0="E00002FF" w:usb1="6AC7FDFB" w:usb2="08000012" w:usb3="00000000" w:csb0="0002009F" w:csb1="00000000"/>
+  </w:font>
+  <w:font w:name="Calibri Light">
+    <w:panose1 w:val="020F0302020204030204"/>
+    <w:charset w:val="00"/>
+    <w:family w:val="swiss"/>
+    <w:pitch w:val="variable"/>
+    <w:sig w:usb0="E0002AFF" w:usb1="C000247B" w:usb2="00000009" w:usb3="00000000" w:csb0="000001FF" w:csb1="00000000"/>
+  </w:font>
+  <w:font w:name="Segoe UI">
+    <w:panose1 w:val="020B0502040204020203"/>
+    <w:charset w:val="00"/>
+    <w:family w:val="swiss"/>
+    <w:pitch w:val="variable"/>
+    <w:sig w:usb0="E4002EFF" w:usb1="C000E47F" w:usb2="00000009" w:usb3="00000000" w:csb0="000001FF" w:csb1="00000000"/>
+  </w:font>
+  <w:font w:name="MS Mincho">
+    <w:altName w:val="Yu Gothic UI"/>
+    <w:panose1 w:val="02020609040205080304"/>
+    <w:charset w:val="80"/>
+    <w:family w:val="modern"/>
+    <w:pitch w:val="fixed"/>
+    <w:sig w:usb0="E00002FF" w:usb1="6AC7FDFB" w:usb2="08000012" w:usb3="00000000" w:csb0="0002009F" w:csb1="00000000"/>
+  </w:font>
+</w:fonts>
+</file>
+
+<file path=word/glossary/settings.xml><?xml version="1.0" encoding="utf-8"?>
+<w:settings xmlns:mc="http://schemas.openxmlformats.org/markup-compatibility/2006" xmlns:o="urn:schemas-microsoft-com:office:office" xmlns:r="http://schemas.openxmlformats.org/officeDocument/2006/relationships" xmlns:m="http://schemas.openxmlformats.org/officeDocument/2006/math" xmlns:v="urn:schemas-microsoft-com:vml" xmlns:w10="urn:schemas-microsoft-com:office:word" xmlns:w="http://schemas.openxmlformats.org/wordprocessingml/2006/main" xmlns:w14="http://schemas.microsoft.com/office/word/2010/wordml" xmlns:w15="http://schemas.microsoft.com/office/word/2012/wordml" xmlns:w16se="http://schemas.microsoft.com/office/word/2015/wordml/symex" xmlns:sl="http://schemas.openxmlformats.org/schemaLibrary/2006/main" mc:Ignorable="w14 w15 w16se">
+  <w:view w:val="normal"/>
+  <w:defaultTabStop w:val="708"/>
+  <w:hyphenationZone w:val="425"/>
+  <w:characterSpacingControl w:val="doNotCompress"/>
+  <w:compat>
+    <w:useFELayout/>
+    <w:compatSetting w:name="compatibilityMode" w:uri="http://schemas.microsoft.com/office/word" w:val="15"/>
+    <w:compatSetting w:name="overrideTableStyleFontSizeAndJustification" w:uri="http://schemas.microsoft.com/office/word" w:val="1"/>
+    <w:compatSetting w:name="enableOpenTypeFeatures" w:uri="http://schemas.microsoft.com/office/word" w:val="1"/>
+    <w:compatSetting w:name="doNotFlipMirrorIndents" w:uri="http://schemas.microsoft.com/office/word" w:val="1"/>
+    <w:compatSetting w:name="differentiateMultirowTableHeaders" w:uri="http://schemas.microsoft.com/office/word" w:val="1"/>
+  </w:compat>
+  <w:rsids>
+    <w:rsidRoot w:val="00B76871"/>
+    <w:rsid w:val="007851AD"/>
+    <w:rsid w:val="00B76871"/>
+  </w:rsids>
+  <m:mathPr>
+    <m:mathFont m:val="Cambria Math"/>
+    <m:brkBin m:val="before"/>
+    <m:brkBinSub m:val="--"/>
+    <m:smallFrac m:val="0"/>
+    <m:dispDef/>
+    <m:lMargin m:val="0"/>
+    <m:rMargin m:val="0"/>
+    <m:defJc m:val="centerGroup"/>
+    <m:wrapIndent m:val="1440"/>
+    <m:intLim m:val="subSup"/>
+    <m:naryLim m:val="undOvr"/>
+  </m:mathPr>
+  <w:themeFontLang w:val="es-CL"/>
+  <w:clrSchemeMapping w:bg1="light1" w:t1="dark1" w:bg2="light2" w:t2="dark2" w:accent1="accent1" w:accent2="accent2" w:accent3="accent3" w:accent4="accent4" w:accent5="accent5" w:accent6="accent6" w:hyperlink="hyperlink" w:followedHyperlink="followedHyperlink"/>
+  <w:decimalSymbol w:val=","/>
+  <w:listSeparator w:val=";"/>
+  <w15:chartTrackingRefBased/>
+</w:settings>
+</file>
+
+<file path=word/glossary/styles.xml><?xml version="1.0" encoding="utf-8"?>
+<w:styles xmlns:mc="http://schemas.openxmlformats.org/markup-compatibility/2006" xmlns:r="http://schemas.openxmlformats.org/officeDocument/2006/relationships" xmlns:w="http://schemas.openxmlformats.org/wordprocessingml/2006/main" xmlns:w14="http://schemas.microsoft.com/office/word/2010/wordml" xmlns:w15="http://schemas.microsoft.com/office/word/2012/wordml" xmlns:w16se="http://schemas.microsoft.com/office/word/2015/wordml/symex" mc:Ignorable="w14 w15 w16se">
+  <w:docDefaults>
+    <w:rPrDefault>
+      <w:rPr>
+        <w:rFonts w:asciiTheme="minorHAnsi" w:eastAsiaTheme="minorEastAsia" w:hAnsiTheme="minorHAnsi" w:cstheme="minorBidi"/>
+        <w:sz w:val="22"/>
+        <w:szCs w:val="22"/>
+        <w:lang w:val="es-CL" w:eastAsia="es-CL" w:bidi="ar-SA"/>
+      </w:rPr>
+    </w:rPrDefault>
+    <w:pPrDefault>
+      <w:pPr>
+        <w:spacing w:after="160" w:line="259" w:lineRule="auto"/>
+      </w:pPr>
+    </w:pPrDefault>
+  </w:docDefaults>
+  <w:latentStyles w:defLockedState="0" w:defUIPriority="99" w:defSemiHidden="0" w:defUnhideWhenUsed="0" w:defQFormat="0" w:count="371">
+    <w:lsdException w:name="Normal" w:uiPriority="0" w:qFormat="1"/>
+    <w:lsdException w:name="heading 1" w:uiPriority="9" w:qFormat="1"/>
+    <w:lsdException w:name="heading 2" w:semiHidden="1" w:uiPriority="9" w:unhideWhenUsed="1" w:qFormat="1"/>
+    <w:lsdException w:name="heading 3" w:semiHidden="1" w:uiPriority="9" w:unhideWhenUsed="1" w:qFormat="1"/>
+    <w:lsdException w:name="heading 4" w:semiHidden="1" w:uiPriority="9" w:unhideWhenUsed="1" w:qFormat="1"/>
+    <w:lsdException w:name="heading 5" w:semiHidden="1" w:uiPriority="9" w:unhideWhenUsed="1" w:qFormat="1"/>
+    <w:lsdException w:name="heading 6" w:semiHidden="1" w:uiPriority="9" w:unhideWhenUsed="1" w:qFormat="1"/>
+    <w:lsdException w:name="heading 7" w:semiHidden="1" w:uiPriority="9" w:unhideWhenUsed="1" w:qFormat="1"/>
+    <w:lsdException w:name="heading 8" w:semiHidden="1" w:uiPriority="9" w:unhideWhenUsed="1" w:qFormat="1"/>
+    <w:lsdException w:name="heading 9" w:semiHidden="1" w:uiPriority="9" w:unhideWhenUsed="1" w:qFormat="1"/>
+    <w:lsdException w:name="index 1" w:semiHidden="1" w:unhideWhenUsed="1"/>
+    <w:lsdException w:name="index 2" w:semiHidden="1" w:unhideWhenUsed="1"/>
+    <w:lsdException w:name="index 3" w:semiHidden="1" w:unhideWhenUsed="1"/>
+    <w:lsdException w:name="index 4" w:semiHidden="1" w:unhideWhenUsed="1"/>
+    <w:lsdException w:name="index 5" w:semiHidden="1" w:unhideWhenUsed="1"/>
+    <w:lsdException w:name="index 6" w:semiHidden="1" w:unhideWhenUsed="1"/>
+    <w:lsdException w:name="index 7" w:semiHidden="1" w:unhideWhenUsed="1"/>
+    <w:lsdException w:name="index 8" w:semiHidden="1" w:unhideWhenUsed="1"/>
+    <w:lsdException w:name="index 9" w:semiHidden="1" w:unhideWhenUsed="1"/>
+    <w:lsdException w:name="toc 1" w:semiHidden="1" w:uiPriority="39" w:unhideWhenUsed="1"/>
+    <w:lsdException w:name="toc 2" w:semiHidden="1" w:uiPriority="39" w:unhideWhenUsed="1"/>
+    <w:lsdException w:name="toc 3" w:semiHidden="1" w:uiPriority="39" w:unhideWhenUsed="1"/>
+    <w:lsdException w:name="toc 4" w:semiHidden="1" w:uiPriority="39" w:unhideWhenUsed="1"/>
+    <w:lsdException w:name="toc 5" w:semiHidden="1" w:uiPriority="39" w:unhideWhenUsed="1"/>
+    <w:lsdException w:name="toc 6" w:semiHidden="1" w:uiPriority="39" w:unhideWhenUsed="1"/>
+    <w:lsdException w:name="toc 7" w:semiHidden="1" w:uiPriority="39" w:unhideWhenUsed="1"/>
+    <w:lsdException w:name="toc 8" w:semiHidden="1" w:uiPriority="39" w:unhideWhenUsed="1"/>
+    <w:lsdException w:name="toc 9" w:semiHidden="1" w:uiPriority="39" w:unhideWhenUsed="1"/>
+    <w:lsdException w:name="Normal Indent" w:semiHidden="1" w:unhideWhenUsed="1"/>
+    <w:lsdException w:name="footnote text" w:semiHidden="1" w:unhideWhenUsed="1"/>
+    <w:lsdException w:name="annotation text" w:semiHidden="1" w:unhideWhenUsed="1"/>
+    <w:lsdException w:name="header" w:semiHidden="1" w:unhideWhenUsed="1"/>
+    <w:lsdException w:name="footer" w:semiHidden="1" w:unhideWhenUsed="1"/>
+    <w:lsdException w:name="index heading" w:semiHidden="1" w:unhideWhenUsed="1"/>
+    <w:lsdException w:name="caption" w:semiHidden="1" w:uiPriority="35" w:unhideWhenUsed="1" w:qFormat="1"/>
+    <w:lsdException w:name="table of figures" w:semiHidden="1" w:unhideWhenUsed="1"/>
+    <w:lsdException w:name="envelope address" w:semiHidden="1" w:unhideWhenUsed="1"/>
+    <w:lsdException w:name="envelope return" w:semiHidden="1" w:unhideWhenUsed="1"/>
+    <w:lsdException w:name="footnote reference" w:semiHidden="1" w:unhideWhenUsed="1"/>
+    <w:lsdException w:name="annotation reference" w:semiHidden="1" w:unhideWhenUsed="1"/>
+    <w:lsdException w:name="line number" w:semiHidden="1" w:unhideWhenUsed="1"/>
+    <w:lsdException w:name="page number" w:semiHidden="1" w:unhideWhenUsed="1"/>
+    <w:lsdException w:name="endnote reference" w:semiHidden="1" w:unhideWhenUsed="1"/>
+    <w:lsdException w:name="endnote text" w:semiHidden="1" w:unhideWhenUsed="1"/>
+    <w:lsdException w:name="table of authorities" w:semiHidden="1" w:unhideWhenUsed="1"/>
+    <w:lsdException w:name="macro" w:semiHidden="1" w:unhideWhenUsed="1"/>
+    <w:lsdException w:name="toa heading" w:semiHidden="1" w:unhideWhenUsed="1"/>
+    <w:lsdException w:name="List" w:semiHidden="1" w:unhideWhenUsed="1"/>
+    <w:lsdException w:name="List Bullet" w:semiHidden="1" w:unhideWhenUsed="1"/>
+    <w:lsdException w:name="List Number" w:semiHidden="1" w:unhideWhenUsed="1"/>
+    <w:lsdException w:name="List 2" w:semiHidden="1" w:unhideWhenUsed="1"/>
+    <w:lsdException w:name="List 3" w:semiHidden="1" w:unhideWhenUsed="1"/>
+    <w:lsdException w:name="List 4" w:semiHidden="1" w:unhideWhenUsed="1"/>
+    <w:lsdException w:name="List 5" w:semiHidden="1" w:unhideWhenUsed="1"/>
+    <w:lsdException w:name="List Bullet 2" w:semiHidden="1" w:unhideWhenUsed="1"/>
+    <w:lsdException w:name="List Bullet 3" w:semiHidden="1" w:unhideWhenUsed="1"/>
+    <w:lsdException w:name="List Bullet 4" w:semiHidden="1" w:unhideWhenUsed="1"/>
+    <w:lsdException w:name="List Bullet 5" w:semiHidden="1" w:unhideWhenUsed="1"/>
+    <w:lsdException w:name="List Number 2" w:semiHidden="1" w:unhideWhenUsed="1"/>
+    <w:lsdException w:name="List Number 3" w:semiHidden="1" w:unhideWhenUsed="1"/>
+    <w:lsdException w:name="List Number 4" w:semiHidden="1" w:unhideWhenUsed="1"/>
+    <w:lsdException w:name="List Number 5" w:semiHidden="1" w:unhideWhenUsed="1"/>
+    <w:lsdException w:name="Title" w:uiPriority="10" w:qFormat="1"/>
+    <w:lsdException w:name="Closing" w:semiHidden="1" w:unhideWhenUsed="1"/>
+    <w:lsdException w:name="Signature" w:semiHidden="1" w:unhideWhenUsed="1"/>
+    <w:lsdException w:name="Default Paragraph Font" w:semiHidden="1" w:uiPriority="1" w:unhideWhenUsed="1"/>
+    <w:lsdException w:name="Body Text" w:semiHidden="1" w:unhideWhenUsed="1"/>
+    <w:lsdException w:name="Body Text Indent" w:semiHidden="1" w:unhideWhenUsed="1"/>
+    <w:lsdException w:name="List Continue" w:semiHidden="1" w:unhideWhenUsed="1"/>
+    <w:lsdException w:name="List Continue 2" w:semiHidden="1" w:unhideWhenUsed="1"/>
+    <w:lsdException w:name="List Continue 3" w:semiHidden="1" w:unhideWhenUsed="1"/>
+    <w:lsdException w:name="List Continue 4" w:semiHidden="1" w:unhideWhenUsed="1"/>
+    <w:lsdException w:name="List Continue 5" w:semiHidden="1" w:unhideWhenUsed="1"/>
+    <w:lsdException w:name="Message Header" w:semiHidden="1" w:unhideWhenUsed="1"/>
+    <w:lsdException w:name="Subtitle" w:uiPriority="11" w:qFormat="1"/>
+    <w:lsdException w:name="Salutation" w:semiHidden="1" w:unhideWhenUsed="1"/>
+    <w:lsdException w:name="Date" w:semiHidden="1" w:unhideWhenUsed="1"/>
+    <w:lsdException w:name="Body Text First Indent" w:semiHidden="1" w:unhideWhenUsed="1"/>
+    <w:lsdException w:name="Body Text First Indent 2" w:semiHidden="1" w:unhideWhenUsed="1"/>
+    <w:lsdException w:name="Note Heading" w:semiHidden="1" w:unhideWhenUsed="1"/>
+    <w:lsdException w:name="Body Text 2" w:semiHidden="1" w:unhideWhenUsed="1"/>
+    <w:lsdException w:name="Body Text 3" w:semiHidden="1" w:unhideWhenUsed="1"/>
+    <w:lsdException w:name="Body Text Indent 2" w:semiHidden="1" w:unhideWhenUsed="1"/>
+    <w:lsdException w:name="Body Text Indent 3" w:semiHidden="1" w:unhideWhenUsed="1"/>
+    <w:lsdException w:name="Block Text" w:semiHidden="1" w:unhideWhenUsed="1"/>
+    <w:lsdException w:name="Hyperlink" w:semiHidden="1" w:unhideWhenUsed="1"/>
+    <w:lsdException w:name="FollowedHyperlink" w:semiHidden="1" w:unhideWhenUsed="1"/>
+    <w:lsdException w:name="Strong" w:uiPriority="22" w:qFormat="1"/>
+    <w:lsdException w:name="Emphasis" w:uiPriority="20" w:qFormat="1"/>
+    <w:lsdException w:name="Document Map" w:semiHidden="1" w:unhideWhenUsed="1"/>
+    <w:lsdException w:name="Plain Text" w:semiHidden="1" w:unhideWhenUsed="1"/>
+    <w:lsdException w:name="E-mail Signature" w:semiHidden="1" w:unhideWhenUsed="1"/>
+    <w:lsdException w:name="HTML Top of Form" w:semiHidden="1" w:unhideWhenUsed="1"/>
+    <w:lsdException w:name="HTML Bottom of Form" w:semiHidden="1" w:unhideWhenUsed="1"/>
+    <w:lsdException w:name="Normal (Web)" w:semiHidden="1" w:unhideWhenUsed="1"/>
+    <w:lsdException w:name="HTML Acronym" w:semiHidden="1" w:unhideWhenUsed="1"/>
+    <w:lsdException w:name="HTML Address" w:semiHidden="1" w:unhideWhenUsed="1"/>
+    <w:lsdException w:name="HTML Cite" w:semiHidden="1" w:unhideWhenUsed="1"/>
+    <w:lsdException w:name="HTML Code" w:semiHidden="1" w:unhideWhenUsed="1"/>
+    <w:lsdException w:name="HTML Definition" w:semiHidden="1" w:unhideWhenUsed="1"/>
+    <w:lsdException w:name="HTML Keyboard" w:semiHidden="1" w:unhideWhenUsed="1"/>
+    <w:lsdException w:name="HTML Preformatted" w:semiHidden="1" w:unhideWhenUsed="1"/>
+    <w:lsdException w:name="HTML Sample" w:semiHidden="1" w:unhideWhenUsed="1"/>
+    <w:lsdException w:name="HTML Typewriter" w:semiHidden="1" w:unhideWhenUsed="1"/>
+    <w:lsdException w:name="HTML Variable" w:semiHidden="1" w:unhideWhenUsed="1"/>
+    <w:lsdException w:name="Normal Table" w:semiHidden="1" w:unhideWhenUsed="1"/>
+    <w:lsdException w:name="annotation subject" w:semiHidden="1" w:unhideWhenUsed="1"/>
+    <w:lsdException w:name="No List" w:semiHidden="1" w:unhideWhenUsed="1"/>
+    <w:lsdException w:name="Outline List 1" w:semiHidden="1" w:unhideWhenUsed="1"/>
+    <w:lsdException w:name="Outline List 2" w:semiHidden="1" w:unhideWhenUsed="1"/>
+    <w:lsdException w:name="Outline List 3" w:semiHidden="1" w:unhideWhenUsed="1"/>
+    <w:lsdException w:name="Table Simple 1" w:semiHidden="1" w:unhideWhenUsed="1"/>
+    <w:lsdException w:name="Table Simple 2" w:semiHidden="1" w:unhideWhenUsed="1"/>
+    <w:lsdException w:name="Table Simple 3" w:semiHidden="1" w:unhideWhenUsed="1"/>
+    <w:lsdException w:name="Table Classic 1" w:semiHidden="1" w:unhideWhenUsed="1"/>
+    <w:lsdException w:name="Table Classic 2" w:semiHidden="1" w:unhideWhenUsed="1"/>
+    <w:lsdException w:name="Table Classic 3" w:semiHidden="1" w:unhideWhenUsed="1"/>
+    <w:lsdException w:name="Table Classic 4" w:semiHidden="1" w:unhideWhenUsed="1"/>
+    <w:lsdException w:name="Table Colorful 1" w:semiHidden="1" w:unhideWhenUsed="1"/>
+    <w:lsdException w:name="Table Colorful 2" w:semiHidden="1" w:unhideWhenUsed="1"/>
+    <w:lsdException w:name="Table Colorful 3" w:semiHidden="1" w:unhideWhenUsed="1"/>
+    <w:lsdException w:name="Table Columns 1" w:semiHidden="1" w:unhideWhenUsed="1"/>
+    <w:lsdException w:name="Table Columns 2" w:semiHidden="1" w:unhideWhenUsed="1"/>
+    <w:lsdException w:name="Table Columns 3" w:semiHidden="1" w:unhideWhenUsed="1"/>
+    <w:lsdException w:name="Table Columns 4" w:semiHidden="1" w:unhideWhenUsed="1"/>
+    <w:lsdException w:name="Table Columns 5" w:semiHidden="1" w:unhideWhenUsed="1"/>
+    <w:lsdException w:name="Table Grid 1" w:semiHidden="1" w:unhideWhenUsed="1"/>
+    <w:lsdException w:name="Table Grid 2" w:semiHidden="1" w:unhideWhenUsed="1"/>
+    <w:lsdException w:name="Table Grid 3" w:semiHidden="1" w:unhideWhenUsed="1"/>
+    <w:lsdException w:name="Table Grid 4" w:semiHidden="1" w:unhideWhenUsed="1"/>
+    <w:lsdException w:name="Table Grid 5" w:semiHidden="1" w:unhideWhenUsed="1"/>
+    <w:lsdException w:name="Table Grid 6" w:semiHidden="1" w:unhideWhenUsed="1"/>
+    <w:lsdException w:name="Table Grid 7" w:semiHidden="1" w:unhideWhenUsed="1"/>
+    <w:lsdException w:name="Table Grid 8" w:semiHidden="1" w:unhideWhenUsed="1"/>
+    <w:lsdException w:name="Table List 1" w:semiHidden="1" w:unhideWhenUsed="1"/>
+    <w:lsdException w:name="Table List 2" w:semiHidden="1" w:unhideWhenUsed="1"/>
+    <w:lsdException w:name="Table List 3" w:semiHidden="1" w:unhideWhenUsed="1"/>
+    <w:lsdException w:name="Table List 4" w:semiHidden="1" w:unhideWhenUsed="1"/>
+    <w:lsdException w:name="Table List 5" w:semiHidden="1" w:unhideWhenUsed="1"/>
+    <w:lsdException w:name="Table List 6" w:semiHidden="1" w:unhideWhenUsed="1"/>
+    <w:lsdException w:name="Table List 7" w:semiHidden="1" w:unhideWhenUsed="1"/>
+    <w:lsdException w:name="Table List 8" w:semiHidden="1" w:unhideWhenUsed="1"/>
+    <w:lsdException w:name="Table 3D effects 1" w:semiHidden="1" w:unhideWhenUsed="1"/>
+    <w:lsdException w:name="Table 3D effects 2" w:semiHidden="1" w:unhideWhenUsed="1"/>
+    <w:lsdException w:name="Table 3D effects 3" w:semiHidden="1" w:unhideWhenUsed="1"/>
+    <w:lsdException w:name="Table Contemporary" w:semiHidden="1" w:unhideWhenUsed="1"/>
+    <w:lsdException w:name="Table Elegant" w:semiHidden="1" w:unhideWhenUsed="1"/>
+    <w:lsdException w:name="Table Professional" w:semiHidden="1" w:unhideWhenUsed="1"/>
+    <w:lsdException w:name="Table Subtle 1" w:semiHidden="1" w:unhideWhenUsed="1"/>
+    <w:lsdException w:name="Table Subtle 2" w:semiHidden="1" w:unhideWhenUsed="1"/>
+    <w:lsdException w:name="Table Web 1" w:semiHidden="1" w:unhideWhenUsed="1"/>
+    <w:lsdException w:name="Table Web 2" w:semiHidden="1" w:unhideWhenUsed="1"/>
+    <w:lsdException w:name="Table Web 3" w:semiHidden="1" w:unhideWhenUsed="1"/>
+    <w:lsdException w:name="Balloon Text" w:semiHidden="1" w:unhideWhenUsed="1"/>
+    <w:lsdException w:name="Table Grid" w:uiPriority="39"/>
+    <w:lsdException w:name="Table Theme" w:semiHidden="1" w:unhideWhenUsed="1"/>
+    <w:lsdException w:name="Placeholder Text" w:semiHidden="1"/>
+    <w:lsdException w:name="No Spacing" w:uiPriority="1" w:qFormat="1"/>
+    <w:lsdException w:name="Light Shading" w:uiPriority="60"/>
+    <w:lsdException w:name="Light List" w:uiPriority="61"/>
+    <w:lsdException w:name="Light Grid" w:uiPriority="62"/>
+    <w:lsdException w:name="Medium Shading 1" w:uiPriority="63"/>
+    <w:lsdException w:name="Medium Shading 2" w:uiPriority="64"/>
+    <w:lsdException w:name="Medium List 1" w:uiPriority="65"/>
+    <w:lsdException w:name="Medium List 2" w:uiPriority="66"/>
+    <w:lsdException w:name="Medium Grid 1" w:uiPriority="67"/>
+    <w:lsdException w:name="Medium Grid 2" w:uiPriority="68"/>
+    <w:lsdException w:name="Medium Grid 3" w:uiPriority="69"/>
+    <w:lsdException w:name="Dark List" w:uiPriority="70"/>
+    <w:lsdException w:name="Colorful Shading" w:uiPriority="71"/>
+    <w:lsdException w:name="Colorful List" w:uiPriority="72"/>
+    <w:lsdException w:name="Colorful Grid" w:uiPriority="73"/>
+    <w:lsdException w:name="Light Shading Accent 1" w:uiPriority="60"/>
+    <w:lsdException w:name="Light List Accent 1" w:uiPriority="61"/>
+    <w:lsdException w:name="Light Grid Accent 1" w:uiPriority="62"/>
+    <w:lsdException w:name="Medium Shading 1 Accent 1" w:uiPriority="63"/>
+    <w:lsdException w:name="Medium Shading 2 Accent 1" w:uiPriority="64"/>
+    <w:lsdException w:name="Medium List 1 Accent 1" w:uiPriority="65"/>
+    <w:lsdException w:name="Revision" w:semiHidden="1"/>
+    <w:lsdException w:name="List Paragraph" w:uiPriority="34" w:qFormat="1"/>
+    <w:lsdException w:name="Quote" w:uiPriority="29" w:qFormat="1"/>
+    <w:lsdException w:name="Intense Quote" w:uiPriority="30" w:qFormat="1"/>
+    <w:lsdException w:name="Medium List 2 Accent 1" w:uiPriority="66"/>
+    <w:lsdException w:name="Medium Grid 1 Accent 1" w:uiPriority="67"/>
+    <w:lsdException w:name="Medium Grid 2 Accent 1" w:uiPriority="68"/>
+    <w:lsdException w:name="Medium Grid 3 Accent 1" w:uiPriority="69"/>
+    <w:lsdException w:name="Dark List Accent 1" w:uiPriority="70"/>
+    <w:lsdException w:name="Colorful Shading Accent 1" w:uiPriority="71"/>
+    <w:lsdException w:name="Colorful List Accent 1" w:uiPriority="72"/>
+    <w:lsdException w:name="Colorful Grid Accent 1" w:uiPriority="73"/>
+    <w:lsdException w:name="Light Shading Accent 2" w:uiPriority="60"/>
+    <w:lsdException w:name="Light List Accent 2" w:uiPriority="61"/>
+    <w:lsdException w:name="Light Grid Accent 2" w:uiPriority="62"/>
+    <w:lsdException w:name="Medium Shading 1 Accent 2" w:uiPriority="63"/>
+    <w:lsdException w:name="Medium Shading 2 Accent 2" w:uiPriority="64"/>
+    <w:lsdException w:name="Medium List 1 Accent 2" w:uiPriority="65"/>
+    <w:lsdException w:name="Medium List 2 Accent 2" w:uiPriority="66"/>
+    <w:lsdException w:name="Medium Grid 1 Accent 2" w:uiPriority="67"/>
+    <w:lsdException w:name="Medium Grid 2 Accent 2" w:uiPriority="68"/>
+    <w:lsdException w:name="Medium Grid 3 Accent 2" w:uiPriority="69"/>
+    <w:lsdException w:name="Dark List Accent 2" w:uiPriority="70"/>
+    <w:lsdException w:name="Colorful Shading Accent 2" w:uiPriority="71"/>
+    <w:lsdException w:name="Colorful List Accent 2" w:uiPriority="72"/>
+    <w:lsdException w:name="Colorful Grid Accent 2" w:uiPriority="73"/>
+    <w:lsdException w:name="Light Shading Accent 3" w:uiPriority="60"/>
+    <w:lsdException w:name="Light List Accent 3" w:uiPriority="61"/>
+    <w:lsdException w:name="Light Grid Accent 3" w:uiPriority="62"/>
+    <w:lsdException w:name="Medium Shading 1 Accent 3" w:uiPriority="63"/>
+    <w:lsdException w:name="Medium Shading 2 Accent 3" w:uiPriority="64"/>
+    <w:lsdException w:name="Medium List 1 Accent 3" w:uiPriority="65"/>
+    <w:lsdException w:name="Medium List 2 Accent 3" w:uiPriority="66"/>
+    <w:lsdException w:name="Medium Grid 1 Accent 3" w:uiPriority="67"/>
+    <w:lsdException w:name="Medium Grid 2 Accent 3" w:uiPriority="68"/>
+    <w:lsdException w:name="Medium Grid 3 Accent 3" w:uiPriority="69"/>
+    <w:lsdException w:name="Dark List Accent 3" w:uiPriority="70"/>
+    <w:lsdException w:name="Colorful Shading Accent 3" w:uiPriority="71"/>
+    <w:lsdException w:name="Colorful List Accent 3" w:uiPriority="72"/>
+    <w:lsdException w:name="Colorful Grid Accent 3" w:uiPriority="73"/>
+    <w:lsdException w:name="Light Shading Accent 4" w:uiPriority="60"/>
+    <w:lsdException w:name="Light List Accent 4" w:uiPriority="61"/>
+    <w:lsdException w:name="Light Grid Accent 4" w:uiPriority="62"/>
+    <w:lsdException w:name="Medium Shading 1 Accent 4" w:uiPriority="63"/>
+    <w:lsdException w:name="Medium Shading 2 Accent 4" w:uiPriority="64"/>
+    <w:lsdException w:name="Medium List 1 Accent 4" w:uiPriority="65"/>
+    <w:lsdException w:name="Medium List 2 Accent 4" w:uiPriority="66"/>
+    <w:lsdException w:name="Medium Grid 1 Accent 4" w:uiPriority="67"/>
+    <w:lsdException w:name="Medium Grid 2 Accent 4" w:uiPriority="68"/>
+    <w:lsdException w:name="Medium Grid 3 Accent 4" w:uiPriority="69"/>
+    <w:lsdException w:name="Dark List Accent 4" w:uiPriority="70"/>
+    <w:lsdException w:name="Colorful Shading Accent 4" w:uiPriority="71"/>
+    <w:lsdException w:name="Colorful List Accent 4" w:uiPriority="72"/>
+    <w:lsdException w:name="Colorful Grid Accent 4" w:uiPriority="73"/>
+    <w:lsdException w:name="Light Shading Accent 5" w:uiPriority="60"/>
+    <w:lsdException w:name="Light List Accent 5" w:uiPriority="61"/>
+    <w:lsdException w:name="Light Grid Accent 5" w:uiPriority="62"/>
+    <w:lsdException w:name="Medium Shading 1 Accent 5" w:uiPriority="63"/>
+    <w:lsdException w:name="Medium Shading 2 Accent 5" w:uiPriority="64"/>
+    <w:lsdException w:name="Medium List 1 Accent 5" w:uiPriority="65"/>
+    <w:lsdException w:name="Medium List 2 Accent 5" w:uiPriority="66"/>
+    <w:lsdException w:name="Medium Grid 1 Accent 5" w:uiPriority="67"/>
+    <w:lsdException w:name="Medium Grid 2 Accent 5" w:uiPriority="68"/>
+    <w:lsdException w:name="Medium Grid 3 Accent 5" w:uiPriority="69"/>
+    <w:lsdException w:name="Dark List Accent 5" w:uiPriority="70"/>
+    <w:lsdException w:name="Colorful Shading Accent 5" w:uiPriority="71"/>
+    <w:lsdException w:name="Colorful List Accent 5" w:uiPriority="72"/>
+    <w:lsdException w:name="Colorful Grid Accent 5" w:uiPriority="73"/>
+    <w:lsdException w:name="Light Shading Accent 6" w:uiPriority="60"/>
+    <w:lsdException w:name="Light List Accent 6" w:uiPriority="61"/>
+    <w:lsdException w:name="Light Grid Accent 6" w:uiPriority="62"/>
+    <w:lsdException w:name="Medium Shading 1 Accent 6" w:uiPriority="63"/>
+    <w:lsdException w:name="Medium Shading 2 Accent 6" w:uiPriority="64"/>
+    <w:lsdException w:name="Medium List 1 Accent 6" w:uiPriority="65"/>
+    <w:lsdException w:name="Medium List 2 Accent 6" w:uiPriority="66"/>
+    <w:lsdException w:name="Medium Grid 1 Accent 6" w:uiPriority="67"/>
+    <w:lsdException w:name="Medium Grid 2 Accent 6" w:uiPriority="68"/>
+    <w:lsdException w:name="Medium Grid 3 Accent 6" w:uiPriority="69"/>
+    <w:lsdException w:name="Dark List Accent 6" w:uiPriority="70"/>
+    <w:lsdException w:name="Colorful Shading Accent 6" w:uiPriority="71"/>
+    <w:lsdException w:name="Colorful List Accent 6" w:uiPriority="72"/>
+    <w:lsdException w:name="Colorful Grid Accent 6" w:uiPriority="73"/>
+    <w:lsdException w:name="Subtle Emphasis" w:uiPriority="19" w:qFormat="1"/>
+    <w:lsdException w:name="Intense Emphasis" w:uiPriority="21" w:qFormat="1"/>
+    <w:lsdException w:name="Subtle Reference" w:uiPriority="31" w:qFormat="1"/>
+    <w:lsdException w:name="Intense Reference" w:uiPriority="32" w:qFormat="1"/>
+    <w:lsdException w:name="Book Title" w:uiPriority="33" w:qFormat="1"/>
+    <w:lsdException w:name="Bibliography" w:semiHidden="1" w:uiPriority="37" w:unhideWhenUsed="1"/>
+    <w:lsdException w:name="TOC Heading" w:semiHidden="1" w:uiPriority="39" w:unhideWhenUsed="1" w:qFormat="1"/>
+    <w:lsdException w:name="Plain Table 1" w:uiPriority="41"/>
+    <w:lsdException w:name="Plain Table 2" w:uiPriority="42"/>
+    <w:lsdException w:name="Plain Table 3" w:uiPriority="43"/>
+    <w:lsdException w:name="Plain Table 4" w:uiPriority="44"/>
+    <w:lsdException w:name="Plain Table 5" w:uiPriority="45"/>
+    <w:lsdException w:name="Grid Table Light" w:uiPriority="40"/>
+    <w:lsdException w:name="Grid Table 1 Light" w:uiPriority="46"/>
+    <w:lsdException w:name="Grid Table 2" w:uiPriority="47"/>
+    <w:lsdException w:name="Grid Table 3" w:uiPriority="48"/>
+    <w:lsdException w:name="Grid Table 4" w:uiPriority="49"/>
+    <w:lsdException w:name="Grid Table 5 Dark" w:uiPriority="50"/>
+    <w:lsdException w:name="Grid Table 6 Colorful" w:uiPriority="51"/>
+    <w:lsdException w:name="Grid Table 7 Colorful" w:uiPriority="52"/>
+    <w:lsdException w:name="Grid Table 1 Light Accent 1" w:uiPriority="46"/>
+    <w:lsdException w:name="Grid Table 2 Accent 1" w:uiPriority="47"/>
+    <w:lsdException w:name="Grid Table 3 Accent 1" w:uiPriority="48"/>
+    <w:lsdException w:name="Grid Table 4 Accent 1" w:uiPriority="49"/>
+    <w:lsdException w:name="Grid Table 5 Dark Accent 1" w:uiPriority="50"/>
+    <w:lsdException w:name="Grid Table 6 Colorful Accent 1" w:uiPriority="51"/>
+    <w:lsdException w:name="Grid Table 7 Colorful Accent 1" w:uiPriority="52"/>
+    <w:lsdException w:name="Grid Table 1 Light Accent 2" w:uiPriority="46"/>
+    <w:lsdException w:name="Grid Table 2 Accent 2" w:uiPriority="47"/>
+    <w:lsdException w:name="Grid Table 3 Accent 2" w:uiPriority="48"/>
+    <w:lsdException w:name="Grid Table 4 Accent 2" w:uiPriority="49"/>
+    <w:lsdException w:name="Grid Table 5 Dark Accent 2" w:uiPriority="50"/>
+    <w:lsdException w:name="Grid Table 6 Colorful Accent 2" w:uiPriority="51"/>
+    <w:lsdException w:name="Grid Table 7 Colorful Accent 2" w:uiPriority="52"/>
+    <w:lsdException w:name="Grid Table 1 Light Accent 3" w:uiPriority="46"/>
+    <w:lsdException w:name="Grid Table 2 Accent 3" w:uiPriority="47"/>
+    <w:lsdException w:name="Grid Table 3 Accent 3" w:uiPriority="48"/>
+    <w:lsdException w:name="Grid Table 4 Accent 3" w:uiPriority="49"/>
+    <w:lsdException w:name="Grid Table 5 Dark Accent 3" w:uiPriority="50"/>
+    <w:lsdException w:name="Grid Table 6 Colorful Accent 3" w:uiPriority="51"/>
+    <w:lsdException w:name="Grid Table 7 Colorful Accent 3" w:uiPriority="52"/>
+    <w:lsdException w:name="Grid Table 1 Light Accent 4" w:uiPriority="46"/>
+    <w:lsdException w:name="Grid Table 2 Accent 4" w:uiPriority="47"/>
+    <w:lsdException w:name="Grid Table 3 Accent 4" w:uiPriority="48"/>
+    <w:lsdException w:name="Grid Table 4 Accent 4" w:uiPriority="49"/>
+    <w:lsdException w:name="Grid Table 5 Dark Accent 4" w:uiPriority="50"/>
+    <w:lsdException w:name="Grid Table 6 Colorful Accent 4" w:uiPriority="51"/>
+    <w:lsdException w:name="Grid Table 7 Colorful Accent 4" w:uiPriority="52"/>
+    <w:lsdException w:name="Grid Table 1 Light Accent 5" w:uiPriority="46"/>
+    <w:lsdException w:name="Grid Table 2 Accent 5" w:uiPriority="47"/>
+    <w:lsdException w:name="Grid Table 3 Accent 5" w:uiPriority="48"/>
+    <w:lsdException w:name="Grid Table 4 Accent 5" w:uiPriority="49"/>
+    <w:lsdException w:name="Grid Table 5 Dark Accent 5" w:uiPriority="50"/>
+    <w:lsdException w:name="Grid Table 6 Colorful Accent 5" w:uiPriority="51"/>
+    <w:lsdException w:name="Grid Table 7 Colorful Accent 5" w:uiPriority="52"/>
+    <w:lsdException w:name="Grid Table 1 Light Accent 6" w:uiPriority="46"/>
+    <w:lsdException w:name="Grid Table 2 Accent 6" w:uiPriority="47"/>
+    <w:lsdException w:name="Grid Table 3 Accent 6" w:uiPriority="48"/>
+    <w:lsdException w:name="Grid Table 4 Accent 6" w:uiPriority="49"/>
+    <w:lsdException w:name="Grid Table 5 Dark Accent 6" w:uiPriority="50"/>
+    <w:lsdException w:name="Grid Table 6 Colorful Accent 6" w:uiPriority="51"/>
+    <w:lsdException w:name="Grid Table 7 Colorful Accent 6" w:uiPriority="52"/>
+    <w:lsdException w:name="List Table 1 Light" w:uiPriority="46"/>
+    <w:lsdException w:name="List Table 2" w:uiPriority="47"/>
+    <w:lsdException w:name="List Table 3" w:uiPriority="48"/>
+    <w:lsdException w:name="List Table 4" w:uiPriority="49"/>
+    <w:lsdException w:name="List Table 5 Dark" w:uiPriority="50"/>
+    <w:lsdException w:name="List Table 6 Colorful" w:uiPriority="51"/>
+    <w:lsdException w:name="List Table 7 Colorful" w:uiPriority="52"/>
+    <w:lsdException w:name="List Table 1 Light Accent 1" w:uiPriority="46"/>
+    <w:lsdException w:name="List Table 2 Accent 1" w:uiPriority="47"/>
+    <w:lsdException w:name="List Table 3 Accent 1" w:uiPriority="48"/>
+    <w:lsdException w:name="List Table 4 Accent 1" w:uiPriority="49"/>
+    <w:lsdException w:name="List Table 5 Dark Accent 1" w:uiPriority="50"/>
+    <w:lsdException w:name="List Table 6 Colorful Accent 1" w:uiPriority="51"/>
+    <w:lsdException w:name="List Table 7 Colorful Accent 1" w:uiPriority="52"/>
+    <w:lsdException w:name="List Table 1 Light Accent 2" w:uiPriority="46"/>
+    <w:lsdException w:name="List Table 2 Accent 2" w:uiPriority="47"/>
+    <w:lsdException w:name="List Table 3 Accent 2" w:uiPriority="48"/>
+    <w:lsdException w:name="List Table 4 Accent 2" w:uiPriority="49"/>
+    <w:lsdException w:name="List Table 5 Dark Accent 2" w:uiPriority="50"/>
+    <w:lsdException w:name="List Table 6 Colorful Accent 2" w:uiPriority="51"/>
+    <w:lsdException w:name="List Table 7 Colorful Accent 2" w:uiPriority="52"/>
+    <w:lsdException w:name="List Table 1 Light Accent 3" w:uiPriority="46"/>
+    <w:lsdException w:name="List Table 2 Accent 3" w:uiPriority="47"/>
+    <w:lsdException w:name="List Table 3 Accent 3" w:uiPriority="48"/>
+    <w:lsdException w:name="List Table 4 Accent 3" w:uiPriority="49"/>
+    <w:lsdException w:name="List Table 5 Dark Accent 3" w:uiPriority="50"/>
+    <w:lsdException w:name="List Table 6 Colorful Accent 3" w:uiPriority="51"/>
+    <w:lsdException w:name="List Table 7 Colorful Accent 3" w:uiPriority="52"/>
+    <w:lsdException w:name="List Table 1 Light Accent 4" w:uiPriority="46"/>
+    <w:lsdException w:name="List Table 2 Accent 4" w:uiPriority="47"/>
+    <w:lsdException w:name="List Table 3 Accent 4" w:uiPriority="48"/>
+    <w:lsdException w:name="List Table 4 Accent 4" w:uiPriority="49"/>
+    <w:lsdException w:name="List Table 5 Dark Accent 4" w:uiPriority="50"/>
+    <w:lsdException w:name="List Table 6 Colorful Accent 4" w:uiPriority="51"/>
+    <w:lsdException w:name="List Table 7 Colorful Accent 4" w:uiPriority="52"/>
+    <w:lsdException w:name="List Table 1 Light Accent 5" w:uiPriority="46"/>
+    <w:lsdException w:name="List Table 2 Accent 5" w:uiPriority="47"/>
+    <w:lsdException w:name="List Table 3 Accent 5" w:uiPriority="48"/>
+    <w:lsdException w:name="List Table 4 Accent 5" w:uiPriority="49"/>
+    <w:lsdException w:name="List Table 5 Dark Accent 5" w:uiPriority="50"/>
+    <w:lsdException w:name="List Table 6 Colorful Accent 5" w:uiPriority="51"/>
+    <w:lsdException w:name="List Table 7 Colorful Accent 5" w:uiPriority="52"/>
+    <w:lsdException w:name="List Table 1 Light Accent 6" w:uiPriority="46"/>
+    <w:lsdException w:name="List Table 2 Accent 6" w:uiPriority="47"/>
+    <w:lsdException w:name="List Table 3 Accent 6" w:uiPriority="48"/>
+    <w:lsdException w:name="List Table 4 Accent 6" w:uiPriority="49"/>
+    <w:lsdException w:name="List Table 5 Dark Accent 6" w:uiPriority="50"/>
+    <w:lsdException w:name="List Table 6 Colorful Accent 6" w:uiPriority="51"/>
+    <w:lsdException w:name="List Table 7 Colorful Accent 6" w:uiPriority="52"/>
+  </w:latentStyles>
+  <w:style w:type="paragraph" w:default="1" w:styleId="Normal">
+    <w:name w:val="Normal"/>
+    <w:qFormat/>
+  </w:style>
+  <w:style w:type="character" w:default="1" w:styleId="Fuentedeprrafopredeter">
+    <w:name w:val="Default Paragraph Font"/>
+    <w:uiPriority w:val="1"/>
+    <w:semiHidden/>
+    <w:unhideWhenUsed/>
+  </w:style>
+  <w:style w:type="table" w:default="1" w:styleId="Tablanormal">
+    <w:name w:val="Normal Table"/>
+    <w:uiPriority w:val="99"/>
+    <w:semiHidden/>
+    <w:unhideWhenUsed/>
+    <w:tblPr>
+      <w:tblInd w:w="0" w:type="dxa"/>
+      <w:tblCellMar>
+        <w:top w:w="0" w:type="dxa"/>
+        <w:left w:w="108" w:type="dxa"/>
+        <w:bottom w:w="0" w:type="dxa"/>
+        <w:right w:w="108" w:type="dxa"/>
+      </w:tblCellMar>
+    </w:tblPr>
+  </w:style>
+  <w:style w:type="numbering" w:default="1" w:styleId="Sinlista">
+    <w:name w:val="No List"/>
+    <w:uiPriority w:val="99"/>
+    <w:semiHidden/>
+    <w:unhideWhenUsed/>
+  </w:style>
+  <w:style w:type="character" w:styleId="Textodelmarcadordeposicin">
+    <w:name w:val="Placeholder Text"/>
+    <w:basedOn w:val="Fuentedeprrafopredeter"/>
+    <w:uiPriority w:val="99"/>
+    <w:semiHidden/>
+    <w:rsid w:val="00B76871"/>
+    <w:rPr>
+      <w:color w:val="808080"/>
+    </w:rPr>
+  </w:style>
+</w:styles>
+</file>
+
+<file path=word/glossary/webSettings.xml><?xml version="1.0" encoding="utf-8"?>
+<w:webSettings xmlns:mc="http://schemas.openxmlformats.org/markup-compatibility/2006" xmlns:r="http://schemas.openxmlformats.org/officeDocument/2006/relationships" xmlns:w="http://schemas.openxmlformats.org/wordprocessingml/2006/main" xmlns:w14="http://schemas.microsoft.com/office/word/2010/wordml" xmlns:w15="http://schemas.microsoft.com/office/word/2012/wordml" xmlns:w16se="http://schemas.microsoft.com/office/word/2015/wordml/symex" mc:Ignorable="w14 w15 w16se">
+  <w:optimizeForBrowser/>
+  <w:allowPNG/>
+</w:webSettings>
 </file>
 
 <file path=word/theme/theme1.xml><?xml version="1.0" encoding="utf-8"?>
@@ -7557,7 +9604,7 @@
 </file>
 
 <file path=customXml/itemProps1.xml><?xml version="1.0" encoding="utf-8"?>
-<ds:datastoreItem xmlns:ds="http://schemas.openxmlformats.org/officeDocument/2006/customXml" ds:itemID="{A63EEAD4-B019-49AF-82B0-BAA4E06D6663}">
+<ds:datastoreItem xmlns:ds="http://schemas.openxmlformats.org/officeDocument/2006/customXml" ds:itemID="{4D65BCE5-67DB-4688-A0F1-C9DD3CF0CCC8}">
   <ds:schemaRefs>
     <ds:schemaRef ds:uri="http://schemas.openxmlformats.org/officeDocument/2006/bibliography"/>
   </ds:schemaRefs>

</xml_diff>

<commit_message>
Se finaliza el documento
</commit_message>
<xml_diff>
--- a/docs/Documento de Infraestructura.docx
+++ b/docs/Documento de Infraestructura.docx
@@ -114,6 +114,7 @@
       <w:bookmarkStart w:id="0" w:name="_Toc483684947"/>
       <w:bookmarkStart w:id="1" w:name="_Toc484422149"/>
       <w:bookmarkStart w:id="2" w:name="_Toc484463292"/>
+      <w:bookmarkStart w:id="3" w:name="_Toc484632167"/>
       <w:r>
         <w:rPr>
           <w:rFonts w:cs="Arial"/>
@@ -123,6 +124,7 @@
       <w:bookmarkEnd w:id="0"/>
       <w:bookmarkEnd w:id="1"/>
       <w:bookmarkEnd w:id="2"/>
+      <w:bookmarkEnd w:id="3"/>
     </w:p>
     <w:p>
       <w:pPr>
@@ -140,18 +142,20 @@
           <w:rFonts w:cs="Arial"/>
         </w:rPr>
       </w:pPr>
-      <w:bookmarkStart w:id="3" w:name="_Toc483684948"/>
-      <w:bookmarkStart w:id="4" w:name="_Toc484422150"/>
-      <w:bookmarkStart w:id="5" w:name="_Toc484463293"/>
+      <w:bookmarkStart w:id="4" w:name="_Toc483684948"/>
+      <w:bookmarkStart w:id="5" w:name="_Toc484422150"/>
+      <w:bookmarkStart w:id="6" w:name="_Toc484463293"/>
+      <w:bookmarkStart w:id="7" w:name="_Toc484632168"/>
       <w:r>
         <w:rPr>
           <w:rFonts w:cs="Arial"/>
         </w:rPr>
         <w:t>Sistema web de planificación horaria</w:t>
       </w:r>
-      <w:bookmarkEnd w:id="3"/>
       <w:bookmarkEnd w:id="4"/>
       <w:bookmarkEnd w:id="5"/>
+      <w:bookmarkEnd w:id="6"/>
+      <w:bookmarkEnd w:id="7"/>
     </w:p>
     <w:p>
       <w:pPr>
@@ -349,22 +353,54 @@
     </w:p>
     <w:p>
       <w:pPr>
-        <w:spacing w:line="360" w:lineRule="auto"/>
-        <w:ind w:firstLine="709"/>
-      </w:pPr>
-      <w:bookmarkStart w:id="6" w:name="_GoBack"/>
-      <w:bookmarkEnd w:id="6"/>
+        <w:spacing w:after="0" w:line="360" w:lineRule="auto"/>
+        <w:jc w:val="center"/>
+        <w:rPr>
+          <w:rFonts w:cs="Arial"/>
+          <w:b/>
+          <w:sz w:val="28"/>
+          <w:szCs w:val="28"/>
+        </w:rPr>
+      </w:pPr>
     </w:p>
     <w:p>
       <w:pPr>
         <w:spacing w:after="0" w:line="360" w:lineRule="auto"/>
         <w:ind w:firstLine="709"/>
-        <w:rPr>
-          <w:rFonts w:cs="Arial"/>
-          <w:b/>
-          <w:szCs w:val="24"/>
-        </w:rPr>
-      </w:pPr>
+      </w:pPr>
+      <w:r>
+        <w:t>El proyecto de sistema web de planificación horaria “Edd” automatizará el proceso de planificación horaria académica, lo cual permitirá una mayor certeza y calidad en los horarios disminuyendo la complejidad y el tiempo utilizado en este proceso, además, permitirá una mayor agilidad al momento de realizar cambios después de la creación de los horarios. El proyecto cumplirá los requerimientos del cliente y, además, como parte de la investigación, se presenta una problemática existente en el nivel estratégico de INACAP y una posible solución a esto para mejorar la carga académica docente.</w:t>
+      </w:r>
+    </w:p>
+    <w:p>
+      <w:pPr>
+        <w:spacing w:after="0" w:line="360" w:lineRule="auto"/>
+        <w:ind w:firstLine="709"/>
+      </w:pPr>
+    </w:p>
+    <w:p>
+      <w:pPr>
+        <w:spacing w:after="0" w:line="360" w:lineRule="auto"/>
+        <w:ind w:firstLine="709"/>
+      </w:pPr>
+      <w:r>
+        <w:t>Conocerá las normas técnicas y estándares que se utilizarán en el proyecto, como la ISO 27002 y el Control de Versiones. Además, se han realizado pruebas a la base de datos en relación al espacio en disco que se utilizará y así mismo la cantidad de transferencia esperada para este sistema, llegando a la conclusión de que el servicio que se contratará para el proyecto es completamente suficiente, no solo en un inicio, sino también en la escalabilidad del sistema.</w:t>
+      </w:r>
+    </w:p>
+    <w:p>
+      <w:pPr>
+        <w:spacing w:after="0" w:line="360" w:lineRule="auto"/>
+        <w:ind w:firstLine="709"/>
+      </w:pPr>
+    </w:p>
+    <w:p>
+      <w:pPr>
+        <w:spacing w:after="0" w:line="360" w:lineRule="auto"/>
+        <w:ind w:firstLine="709"/>
+      </w:pPr>
+      <w:r>
+        <w:t>Finalmente, encontrará información acerca de los costos de este proyecto y las distintas conclusiones que se obtuvieron después del proceso de investigación realizado.</w:t>
+      </w:r>
     </w:p>
     <w:p>
       <w:pPr>
@@ -474,7 +510,7 @@
               <w:lang w:eastAsia="es-CL"/>
             </w:rPr>
           </w:pPr>
-          <w:hyperlink w:anchor="_Toc484463294" w:history="1">
+          <w:hyperlink w:anchor="_Toc484632169" w:history="1">
             <w:r>
               <w:rPr>
                 <w:rStyle w:val="Hipervnculo"/>
@@ -519,7 +555,7 @@
                 <w:noProof/>
                 <w:webHidden/>
               </w:rPr>
-              <w:instrText xml:space="preserve"> PAGEREF _Toc484463294 \h </w:instrText>
+              <w:instrText xml:space="preserve"> PAGEREF _Toc484632169 \h </w:instrText>
             </w:r>
             <w:r>
               <w:rPr>
@@ -564,7 +600,7 @@
               <w:lang w:eastAsia="es-CL"/>
             </w:rPr>
           </w:pPr>
-          <w:hyperlink w:anchor="_Toc484463295" w:history="1">
+          <w:hyperlink w:anchor="_Toc484632170" w:history="1">
             <w:r>
               <w:rPr>
                 <w:rStyle w:val="Hipervnculo"/>
@@ -609,7 +645,7 @@
                 <w:noProof/>
                 <w:webHidden/>
               </w:rPr>
-              <w:instrText xml:space="preserve"> PAGEREF _Toc484463295 \h </w:instrText>
+              <w:instrText xml:space="preserve"> PAGEREF _Toc484632170 \h </w:instrText>
             </w:r>
             <w:r>
               <w:rPr>
@@ -654,7 +690,7 @@
               <w:lang w:eastAsia="es-CL"/>
             </w:rPr>
           </w:pPr>
-          <w:hyperlink w:anchor="_Toc484463296" w:history="1">
+          <w:hyperlink w:anchor="_Toc484632171" w:history="1">
             <w:r>
               <w:rPr>
                 <w:rStyle w:val="Hipervnculo"/>
@@ -699,7 +735,7 @@
                 <w:noProof/>
                 <w:webHidden/>
               </w:rPr>
-              <w:instrText xml:space="preserve"> PAGEREF _Toc484463296 \h </w:instrText>
+              <w:instrText xml:space="preserve"> PAGEREF _Toc484632171 \h </w:instrText>
             </w:r>
             <w:r>
               <w:rPr>
@@ -744,7 +780,7 @@
               <w:lang w:eastAsia="es-CL"/>
             </w:rPr>
           </w:pPr>
-          <w:hyperlink w:anchor="_Toc484463297" w:history="1">
+          <w:hyperlink w:anchor="_Toc484632172" w:history="1">
             <w:r>
               <w:rPr>
                 <w:rStyle w:val="Hipervnculo"/>
@@ -789,7 +825,7 @@
                 <w:noProof/>
                 <w:webHidden/>
               </w:rPr>
-              <w:instrText xml:space="preserve"> PAGEREF _Toc484463297 \h </w:instrText>
+              <w:instrText xml:space="preserve"> PAGEREF _Toc484632172 \h </w:instrText>
             </w:r>
             <w:r>
               <w:rPr>
@@ -834,7 +870,7 @@
               <w:lang w:eastAsia="es-CL"/>
             </w:rPr>
           </w:pPr>
-          <w:hyperlink w:anchor="_Toc484463298" w:history="1">
+          <w:hyperlink w:anchor="_Toc484632173" w:history="1">
             <w:r>
               <w:rPr>
                 <w:rStyle w:val="Hipervnculo"/>
@@ -877,7 +913,7 @@
                 <w:noProof/>
                 <w:webHidden/>
               </w:rPr>
-              <w:instrText xml:space="preserve"> PAGEREF _Toc484463298 \h </w:instrText>
+              <w:instrText xml:space="preserve"> PAGEREF _Toc484632173 \h </w:instrText>
             </w:r>
             <w:r>
               <w:rPr>
@@ -922,7 +958,7 @@
               <w:lang w:eastAsia="es-CL"/>
             </w:rPr>
           </w:pPr>
-          <w:hyperlink w:anchor="_Toc484463299" w:history="1">
+          <w:hyperlink w:anchor="_Toc484632174" w:history="1">
             <w:r>
               <w:rPr>
                 <w:rStyle w:val="Hipervnculo"/>
@@ -965,7 +1001,7 @@
                 <w:noProof/>
                 <w:webHidden/>
               </w:rPr>
-              <w:instrText xml:space="preserve"> PAGEREF _Toc484463299 \h </w:instrText>
+              <w:instrText xml:space="preserve"> PAGEREF _Toc484632174 \h </w:instrText>
             </w:r>
             <w:r>
               <w:rPr>
@@ -1010,7 +1046,7 @@
               <w:lang w:eastAsia="es-CL"/>
             </w:rPr>
           </w:pPr>
-          <w:hyperlink w:anchor="_Toc484463300" w:history="1">
+          <w:hyperlink w:anchor="_Toc484632175" w:history="1">
             <w:r>
               <w:rPr>
                 <w:rStyle w:val="Hipervnculo"/>
@@ -1053,7 +1089,7 @@
                 <w:noProof/>
                 <w:webHidden/>
               </w:rPr>
-              <w:instrText xml:space="preserve"> PAGEREF _Toc484463300 \h </w:instrText>
+              <w:instrText xml:space="preserve"> PAGEREF _Toc484632175 \h </w:instrText>
             </w:r>
             <w:r>
               <w:rPr>
@@ -1098,7 +1134,7 @@
               <w:lang w:eastAsia="es-CL"/>
             </w:rPr>
           </w:pPr>
-          <w:hyperlink w:anchor="_Toc484463301" w:history="1">
+          <w:hyperlink w:anchor="_Toc484632176" w:history="1">
             <w:r>
               <w:rPr>
                 <w:rStyle w:val="Hipervnculo"/>
@@ -1141,7 +1177,7 @@
                 <w:noProof/>
                 <w:webHidden/>
               </w:rPr>
-              <w:instrText xml:space="preserve"> PAGEREF _Toc484463301 \h </w:instrText>
+              <w:instrText xml:space="preserve"> PAGEREF _Toc484632176 \h </w:instrText>
             </w:r>
             <w:r>
               <w:rPr>
@@ -1186,7 +1222,7 @@
               <w:lang w:eastAsia="es-CL"/>
             </w:rPr>
           </w:pPr>
-          <w:hyperlink w:anchor="_Toc484463302" w:history="1">
+          <w:hyperlink w:anchor="_Toc484632177" w:history="1">
             <w:r>
               <w:rPr>
                 <w:rStyle w:val="Hipervnculo"/>
@@ -1229,7 +1265,7 @@
                 <w:noProof/>
                 <w:webHidden/>
               </w:rPr>
-              <w:instrText xml:space="preserve"> PAGEREF _Toc484463302 \h </w:instrText>
+              <w:instrText xml:space="preserve"> PAGEREF _Toc484632177 \h </w:instrText>
             </w:r>
             <w:r>
               <w:rPr>
@@ -1274,7 +1310,7 @@
               <w:lang w:eastAsia="es-CL"/>
             </w:rPr>
           </w:pPr>
-          <w:hyperlink w:anchor="_Toc484463303" w:history="1">
+          <w:hyperlink w:anchor="_Toc484632178" w:history="1">
             <w:r>
               <w:rPr>
                 <w:rStyle w:val="Hipervnculo"/>
@@ -1317,7 +1353,7 @@
                 <w:noProof/>
                 <w:webHidden/>
               </w:rPr>
-              <w:instrText xml:space="preserve"> PAGEREF _Toc484463303 \h </w:instrText>
+              <w:instrText xml:space="preserve"> PAGEREF _Toc484632178 \h </w:instrText>
             </w:r>
             <w:r>
               <w:rPr>
@@ -1362,7 +1398,7 @@
               <w:lang w:eastAsia="es-CL"/>
             </w:rPr>
           </w:pPr>
-          <w:hyperlink w:anchor="_Toc484463304" w:history="1">
+          <w:hyperlink w:anchor="_Toc484632179" w:history="1">
             <w:r>
               <w:rPr>
                 <w:rStyle w:val="Hipervnculo"/>
@@ -1405,7 +1441,7 @@
                 <w:noProof/>
                 <w:webHidden/>
               </w:rPr>
-              <w:instrText xml:space="preserve"> PAGEREF _Toc484463304 \h </w:instrText>
+              <w:instrText xml:space="preserve"> PAGEREF _Toc484632179 \h </w:instrText>
             </w:r>
             <w:r>
               <w:rPr>
@@ -1450,7 +1486,7 @@
               <w:lang w:eastAsia="es-CL"/>
             </w:rPr>
           </w:pPr>
-          <w:hyperlink w:anchor="_Toc484463305" w:history="1">
+          <w:hyperlink w:anchor="_Toc484632180" w:history="1">
             <w:r>
               <w:rPr>
                 <w:rStyle w:val="Hipervnculo"/>
@@ -1493,7 +1529,7 @@
                 <w:noProof/>
                 <w:webHidden/>
               </w:rPr>
-              <w:instrText xml:space="preserve"> PAGEREF _Toc484463305 \h </w:instrText>
+              <w:instrText xml:space="preserve"> PAGEREF _Toc484632180 \h </w:instrText>
             </w:r>
             <w:r>
               <w:rPr>
@@ -1538,7 +1574,7 @@
               <w:lang w:eastAsia="es-CL"/>
             </w:rPr>
           </w:pPr>
-          <w:hyperlink w:anchor="_Toc484463306" w:history="1">
+          <w:hyperlink w:anchor="_Toc484632181" w:history="1">
             <w:r>
               <w:rPr>
                 <w:rStyle w:val="Hipervnculo"/>
@@ -1581,7 +1617,7 @@
                 <w:noProof/>
                 <w:webHidden/>
               </w:rPr>
-              <w:instrText xml:space="preserve"> PAGEREF _Toc484463306 \h </w:instrText>
+              <w:instrText xml:space="preserve"> PAGEREF _Toc484632181 \h </w:instrText>
             </w:r>
             <w:r>
               <w:rPr>
@@ -1626,7 +1662,7 @@
               <w:lang w:eastAsia="es-CL"/>
             </w:rPr>
           </w:pPr>
-          <w:hyperlink w:anchor="_Toc484463307" w:history="1">
+          <w:hyperlink w:anchor="_Toc484632182" w:history="1">
             <w:r>
               <w:rPr>
                 <w:rStyle w:val="Hipervnculo"/>
@@ -1669,7 +1705,7 @@
                 <w:noProof/>
                 <w:webHidden/>
               </w:rPr>
-              <w:instrText xml:space="preserve"> PAGEREF _Toc484463307 \h </w:instrText>
+              <w:instrText xml:space="preserve"> PAGEREF _Toc484632182 \h </w:instrText>
             </w:r>
             <w:r>
               <w:rPr>
@@ -1714,7 +1750,7 @@
               <w:lang w:eastAsia="es-CL"/>
             </w:rPr>
           </w:pPr>
-          <w:hyperlink w:anchor="_Toc484463308" w:history="1">
+          <w:hyperlink w:anchor="_Toc484632183" w:history="1">
             <w:r>
               <w:rPr>
                 <w:rStyle w:val="Hipervnculo"/>
@@ -1757,7 +1793,7 @@
                 <w:noProof/>
                 <w:webHidden/>
               </w:rPr>
-              <w:instrText xml:space="preserve"> PAGEREF _Toc484463308 \h </w:instrText>
+              <w:instrText xml:space="preserve"> PAGEREF _Toc484632183 \h </w:instrText>
             </w:r>
             <w:r>
               <w:rPr>
@@ -1802,7 +1838,7 @@
               <w:lang w:eastAsia="es-CL"/>
             </w:rPr>
           </w:pPr>
-          <w:hyperlink w:anchor="_Toc484463309" w:history="1">
+          <w:hyperlink w:anchor="_Toc484632184" w:history="1">
             <w:r>
               <w:rPr>
                 <w:rStyle w:val="Hipervnculo"/>
@@ -1845,7 +1881,7 @@
                 <w:noProof/>
                 <w:webHidden/>
               </w:rPr>
-              <w:instrText xml:space="preserve"> PAGEREF _Toc484463309 \h </w:instrText>
+              <w:instrText xml:space="preserve"> PAGEREF _Toc484632184 \h </w:instrText>
             </w:r>
             <w:r>
               <w:rPr>
@@ -1890,7 +1926,7 @@
               <w:lang w:eastAsia="es-CL"/>
             </w:rPr>
           </w:pPr>
-          <w:hyperlink w:anchor="_Toc484463310" w:history="1">
+          <w:hyperlink w:anchor="_Toc484632185" w:history="1">
             <w:r>
               <w:rPr>
                 <w:rStyle w:val="Hipervnculo"/>
@@ -1933,7 +1969,7 @@
                 <w:noProof/>
                 <w:webHidden/>
               </w:rPr>
-              <w:instrText xml:space="preserve"> PAGEREF _Toc484463310 \h </w:instrText>
+              <w:instrText xml:space="preserve"> PAGEREF _Toc484632185 \h </w:instrText>
             </w:r>
             <w:r>
               <w:rPr>
@@ -1978,7 +2014,7 @@
               <w:lang w:eastAsia="es-CL"/>
             </w:rPr>
           </w:pPr>
-          <w:hyperlink w:anchor="_Toc484463311" w:history="1">
+          <w:hyperlink w:anchor="_Toc484632186" w:history="1">
             <w:r>
               <w:rPr>
                 <w:rStyle w:val="Hipervnculo"/>
@@ -2021,7 +2057,7 @@
                 <w:noProof/>
                 <w:webHidden/>
               </w:rPr>
-              <w:instrText xml:space="preserve"> PAGEREF _Toc484463311 \h </w:instrText>
+              <w:instrText xml:space="preserve"> PAGEREF _Toc484632186 \h </w:instrText>
             </w:r>
             <w:r>
               <w:rPr>
@@ -2066,7 +2102,7 @@
               <w:lang w:eastAsia="es-CL"/>
             </w:rPr>
           </w:pPr>
-          <w:hyperlink w:anchor="_Toc484463312" w:history="1">
+          <w:hyperlink w:anchor="_Toc484632187" w:history="1">
             <w:r>
               <w:rPr>
                 <w:rStyle w:val="Hipervnculo"/>
@@ -2109,7 +2145,7 @@
                 <w:noProof/>
                 <w:webHidden/>
               </w:rPr>
-              <w:instrText xml:space="preserve"> PAGEREF _Toc484463312 \h </w:instrText>
+              <w:instrText xml:space="preserve"> PAGEREF _Toc484632187 \h </w:instrText>
             </w:r>
             <w:r>
               <w:rPr>
@@ -2154,7 +2190,7 @@
               <w:lang w:eastAsia="es-CL"/>
             </w:rPr>
           </w:pPr>
-          <w:hyperlink w:anchor="_Toc484463313" w:history="1">
+          <w:hyperlink w:anchor="_Toc484632188" w:history="1">
             <w:r>
               <w:rPr>
                 <w:rStyle w:val="Hipervnculo"/>
@@ -2197,7 +2233,7 @@
                 <w:noProof/>
                 <w:webHidden/>
               </w:rPr>
-              <w:instrText xml:space="preserve"> PAGEREF _Toc484463313 \h </w:instrText>
+              <w:instrText xml:space="preserve"> PAGEREF _Toc484632188 \h </w:instrText>
             </w:r>
             <w:r>
               <w:rPr>
@@ -2242,7 +2278,7 @@
               <w:lang w:eastAsia="es-CL"/>
             </w:rPr>
           </w:pPr>
-          <w:hyperlink w:anchor="_Toc484463314" w:history="1">
+          <w:hyperlink w:anchor="_Toc484632189" w:history="1">
             <w:r>
               <w:rPr>
                 <w:rStyle w:val="Hipervnculo"/>
@@ -2285,7 +2321,7 @@
                 <w:noProof/>
                 <w:webHidden/>
               </w:rPr>
-              <w:instrText xml:space="preserve"> PAGEREF _Toc484463314 \h </w:instrText>
+              <w:instrText xml:space="preserve"> PAGEREF _Toc484632189 \h </w:instrText>
             </w:r>
             <w:r>
               <w:rPr>
@@ -2330,7 +2366,7 @@
               <w:lang w:eastAsia="es-CL"/>
             </w:rPr>
           </w:pPr>
-          <w:hyperlink w:anchor="_Toc484463315" w:history="1">
+          <w:hyperlink w:anchor="_Toc484632190" w:history="1">
             <w:r>
               <w:rPr>
                 <w:rStyle w:val="Hipervnculo"/>
@@ -2373,7 +2409,7 @@
                 <w:noProof/>
                 <w:webHidden/>
               </w:rPr>
-              <w:instrText xml:space="preserve"> PAGEREF _Toc484463315 \h </w:instrText>
+              <w:instrText xml:space="preserve"> PAGEREF _Toc484632190 \h </w:instrText>
             </w:r>
             <w:r>
               <w:rPr>
@@ -2418,7 +2454,7 @@
               <w:lang w:eastAsia="es-CL"/>
             </w:rPr>
           </w:pPr>
-          <w:hyperlink w:anchor="_Toc484463316" w:history="1">
+          <w:hyperlink w:anchor="_Toc484632191" w:history="1">
             <w:r>
               <w:rPr>
                 <w:rStyle w:val="Hipervnculo"/>
@@ -2461,7 +2497,7 @@
                 <w:noProof/>
                 <w:webHidden/>
               </w:rPr>
-              <w:instrText xml:space="preserve"> PAGEREF _Toc484463316 \h </w:instrText>
+              <w:instrText xml:space="preserve"> PAGEREF _Toc484632191 \h </w:instrText>
             </w:r>
             <w:r>
               <w:rPr>
@@ -2506,7 +2542,7 @@
               <w:lang w:eastAsia="es-CL"/>
             </w:rPr>
           </w:pPr>
-          <w:hyperlink w:anchor="_Toc484463317" w:history="1">
+          <w:hyperlink w:anchor="_Toc484632192" w:history="1">
             <w:r>
               <w:rPr>
                 <w:rStyle w:val="Hipervnculo"/>
@@ -2549,7 +2585,7 @@
                 <w:noProof/>
                 <w:webHidden/>
               </w:rPr>
-              <w:instrText xml:space="preserve"> PAGEREF _Toc484463317 \h </w:instrText>
+              <w:instrText xml:space="preserve"> PAGEREF _Toc484632192 \h </w:instrText>
             </w:r>
             <w:r>
               <w:rPr>
@@ -2594,7 +2630,7 @@
               <w:lang w:eastAsia="es-CL"/>
             </w:rPr>
           </w:pPr>
-          <w:hyperlink w:anchor="_Toc484463318" w:history="1">
+          <w:hyperlink w:anchor="_Toc484632193" w:history="1">
             <w:r>
               <w:rPr>
                 <w:rStyle w:val="Hipervnculo"/>
@@ -2637,7 +2673,7 @@
                 <w:noProof/>
                 <w:webHidden/>
               </w:rPr>
-              <w:instrText xml:space="preserve"> PAGEREF _Toc484463318 \h </w:instrText>
+              <w:instrText xml:space="preserve"> PAGEREF _Toc484632193 \h </w:instrText>
             </w:r>
             <w:r>
               <w:rPr>
@@ -2670,7 +2706,95 @@
         </w:p>
         <w:p>
           <w:pPr>
-            <w:spacing w:line="276" w:lineRule="auto"/>
+            <w:pStyle w:val="TDC1"/>
+            <w:tabs>
+              <w:tab w:val="left" w:pos="440"/>
+              <w:tab w:val="right" w:leader="dot" w:pos="9395"/>
+            </w:tabs>
+            <w:rPr>
+              <w:rFonts w:asciiTheme="minorHAnsi" w:eastAsiaTheme="minorEastAsia" w:hAnsiTheme="minorHAnsi"/>
+              <w:noProof/>
+              <w:sz w:val="22"/>
+              <w:lang w:eastAsia="es-CL"/>
+            </w:rPr>
+          </w:pPr>
+          <w:hyperlink w:anchor="_Toc484632194" w:history="1">
+            <w:r>
+              <w:rPr>
+                <w:rStyle w:val="Hipervnculo"/>
+                <w:noProof/>
+              </w:rPr>
+              <w:t>9</w:t>
+            </w:r>
+            <w:r>
+              <w:rPr>
+                <w:rFonts w:asciiTheme="minorHAnsi" w:eastAsiaTheme="minorEastAsia" w:hAnsiTheme="minorHAnsi"/>
+                <w:noProof/>
+                <w:sz w:val="22"/>
+                <w:lang w:eastAsia="es-CL"/>
+              </w:rPr>
+              <w:tab/>
+            </w:r>
+            <w:r>
+              <w:rPr>
+                <w:rStyle w:val="Hipervnculo"/>
+                <w:noProof/>
+              </w:rPr>
+              <w:t>REFERENCIAS BIBLIOGRÁFICAS</w:t>
+            </w:r>
+            <w:r>
+              <w:rPr>
+                <w:noProof/>
+                <w:webHidden/>
+              </w:rPr>
+              <w:tab/>
+            </w:r>
+            <w:r>
+              <w:rPr>
+                <w:noProof/>
+                <w:webHidden/>
+              </w:rPr>
+              <w:fldChar w:fldCharType="begin"/>
+            </w:r>
+            <w:r>
+              <w:rPr>
+                <w:noProof/>
+                <w:webHidden/>
+              </w:rPr>
+              <w:instrText xml:space="preserve"> PAGEREF _Toc484632194 \h </w:instrText>
+            </w:r>
+            <w:r>
+              <w:rPr>
+                <w:noProof/>
+                <w:webHidden/>
+              </w:rPr>
+            </w:r>
+            <w:r>
+              <w:rPr>
+                <w:noProof/>
+                <w:webHidden/>
+              </w:rPr>
+              <w:fldChar w:fldCharType="separate"/>
+            </w:r>
+            <w:r>
+              <w:rPr>
+                <w:noProof/>
+                <w:webHidden/>
+              </w:rPr>
+              <w:t>35</w:t>
+            </w:r>
+            <w:r>
+              <w:rPr>
+                <w:noProof/>
+                <w:webHidden/>
+              </w:rPr>
+              <w:fldChar w:fldCharType="end"/>
+            </w:r>
+          </w:hyperlink>
+        </w:p>
+        <w:p>
+          <w:pPr>
+            <w:spacing w:line="360" w:lineRule="auto"/>
           </w:pPr>
           <w:r>
             <w:rPr>
@@ -2707,19 +2831,6 @@
           <w:szCs w:val="28"/>
         </w:rPr>
       </w:pPr>
-    </w:p>
-    <w:p>
-      <w:pPr>
-        <w:spacing w:after="0" w:line="360" w:lineRule="auto"/>
-        <w:ind w:firstLine="709"/>
-        <w:jc w:val="center"/>
-        <w:rPr>
-          <w:rFonts w:cs="Arial"/>
-          <w:b/>
-          <w:sz w:val="28"/>
-          <w:szCs w:val="28"/>
-        </w:rPr>
-      </w:pPr>
       <w:r>
         <w:rPr>
           <w:rFonts w:cs="Arial"/>
@@ -2750,6 +2861,7 @@
         <w:tabs>
           <w:tab w:val="right" w:leader="dot" w:pos="9395"/>
         </w:tabs>
+        <w:spacing w:line="360" w:lineRule="auto"/>
         <w:rPr>
           <w:rFonts w:ascii="Arial" w:eastAsiaTheme="minorEastAsia" w:hAnsi="Arial" w:cs="Arial"/>
           <w:smallCaps w:val="0"/>
@@ -2858,6 +2970,7 @@
         <w:tabs>
           <w:tab w:val="right" w:leader="dot" w:pos="9395"/>
         </w:tabs>
+        <w:spacing w:line="360" w:lineRule="auto"/>
         <w:rPr>
           <w:rFonts w:ascii="Arial" w:eastAsiaTheme="minorEastAsia" w:hAnsi="Arial" w:cs="Arial"/>
           <w:smallCaps w:val="0"/>
@@ -2939,6 +3052,7 @@
         <w:tabs>
           <w:tab w:val="right" w:leader="dot" w:pos="9395"/>
         </w:tabs>
+        <w:spacing w:line="360" w:lineRule="auto"/>
         <w:rPr>
           <w:rFonts w:ascii="Arial" w:eastAsiaTheme="minorEastAsia" w:hAnsi="Arial" w:cs="Arial"/>
           <w:smallCaps w:val="0"/>
@@ -3020,6 +3134,7 @@
         <w:tabs>
           <w:tab w:val="right" w:leader="dot" w:pos="9395"/>
         </w:tabs>
+        <w:spacing w:line="360" w:lineRule="auto"/>
         <w:rPr>
           <w:rFonts w:eastAsiaTheme="minorEastAsia" w:cstheme="minorBidi"/>
           <w:smallCaps w:val="0"/>
@@ -3158,6 +3273,7 @@
         <w:tabs>
           <w:tab w:val="right" w:leader="dot" w:pos="9395"/>
         </w:tabs>
+        <w:spacing w:line="360" w:lineRule="auto"/>
         <w:rPr>
           <w:rFonts w:ascii="Arial" w:eastAsiaTheme="minorEastAsia" w:hAnsi="Arial" w:cs="Arial"/>
           <w:smallCaps w:val="0"/>
@@ -3266,6 +3382,7 @@
         <w:tabs>
           <w:tab w:val="right" w:leader="dot" w:pos="9395"/>
         </w:tabs>
+        <w:spacing w:line="360" w:lineRule="auto"/>
         <w:rPr>
           <w:rFonts w:ascii="Arial" w:eastAsiaTheme="minorEastAsia" w:hAnsi="Arial" w:cs="Arial"/>
           <w:smallCaps w:val="0"/>
@@ -3347,6 +3464,7 @@
         <w:tabs>
           <w:tab w:val="right" w:leader="dot" w:pos="9395"/>
         </w:tabs>
+        <w:spacing w:line="360" w:lineRule="auto"/>
         <w:rPr>
           <w:rFonts w:ascii="Arial" w:eastAsiaTheme="minorEastAsia" w:hAnsi="Arial" w:cs="Arial"/>
           <w:smallCaps w:val="0"/>
@@ -3428,6 +3546,7 @@
         <w:tabs>
           <w:tab w:val="right" w:leader="dot" w:pos="9395"/>
         </w:tabs>
+        <w:spacing w:line="360" w:lineRule="auto"/>
         <w:rPr>
           <w:rFonts w:ascii="Arial" w:eastAsiaTheme="minorEastAsia" w:hAnsi="Arial" w:cs="Arial"/>
           <w:smallCaps w:val="0"/>
@@ -3760,7 +3879,9 @@
           <w:szCs w:val="28"/>
         </w:rPr>
       </w:pPr>
-      <w:bookmarkStart w:id="7" w:name="_Toc484463294"/>
+      <w:bookmarkStart w:id="8" w:name="_Toc484632169"/>
+      <w:bookmarkStart w:id="9" w:name="_GoBack"/>
+      <w:bookmarkEnd w:id="9"/>
       <w:r>
         <w:rPr>
           <w:rFonts w:cs="Arial"/>
@@ -3769,7 +3890,7 @@
         <w:lastRenderedPageBreak/>
         <w:t>INTRODUCCIÓN</w:t>
       </w:r>
-      <w:bookmarkEnd w:id="7"/>
+      <w:bookmarkEnd w:id="8"/>
     </w:p>
     <w:p>
       <w:pPr>
@@ -4181,7 +4302,7 @@
         </w:rPr>
         <w:br w:type="page"/>
       </w:r>
-      <w:bookmarkStart w:id="8" w:name="_Toc484463295"/>
+      <w:bookmarkStart w:id="10" w:name="_Toc484632170"/>
       <w:r>
         <w:rPr>
           <w:rFonts w:cs="Arial"/>
@@ -4190,7 +4311,7 @@
         <w:lastRenderedPageBreak/>
         <w:t>DESCRIPCIÓN DEL PROBLEMA</w:t>
       </w:r>
-      <w:bookmarkEnd w:id="8"/>
+      <w:bookmarkEnd w:id="10"/>
     </w:p>
     <w:p>
       <w:pPr>
@@ -4265,7 +4386,7 @@
           <w:szCs w:val="28"/>
         </w:rPr>
       </w:pPr>
-      <w:bookmarkStart w:id="9" w:name="_Toc484463296"/>
+      <w:bookmarkStart w:id="11" w:name="_Toc484632171"/>
       <w:r>
         <w:rPr>
           <w:rFonts w:cs="Arial"/>
@@ -4274,7 +4395,7 @@
         <w:lastRenderedPageBreak/>
         <w:t>ALTERNATIVAS DE SOLUCIÓN</w:t>
       </w:r>
-      <w:bookmarkEnd w:id="9"/>
+      <w:bookmarkEnd w:id="11"/>
     </w:p>
     <w:p>
       <w:pPr>
@@ -4370,7 +4491,7 @@
         </w:rPr>
         <w:t>También, como bien se menciona en la introducción del documento, la creación de una normativa que permita regular la disponibilidad de los docentes sería absolutamente necesaria si se busca un nivel de compactación adecuada para terminar con la problemática de las ventanas en relación a la carga acad</w:t>
       </w:r>
-      <w:ins w:id="10" w:author="RAUL EDUARDO DURAN CARRASCO" w:date="2017-06-05T10:42:00Z">
+      <w:ins w:id="12" w:author="RAUL EDUARDO DURAN CARRASCO" w:date="2017-06-05T10:42:00Z">
         <w:r>
           <w:rPr>
             <w:rFonts w:cs="Arial"/>
@@ -4496,7 +4617,7 @@
           <w:szCs w:val="28"/>
         </w:rPr>
       </w:pPr>
-      <w:bookmarkStart w:id="11" w:name="_Toc484463297"/>
+      <w:bookmarkStart w:id="13" w:name="_Toc484632172"/>
       <w:r>
         <w:rPr>
           <w:rFonts w:cs="Arial"/>
@@ -4504,7 +4625,7 @@
         </w:rPr>
         <w:t>DESCRIPCIÓN GENERAL DE LA SOLUCIÓN</w:t>
       </w:r>
-      <w:bookmarkEnd w:id="11"/>
+      <w:bookmarkEnd w:id="13"/>
     </w:p>
     <w:p>
       <w:pPr>
@@ -4755,12 +4876,12 @@
         <w:pStyle w:val="Ttulo1"/>
         <w:spacing w:line="360" w:lineRule="auto"/>
       </w:pPr>
-      <w:bookmarkStart w:id="12" w:name="_Toc484463298"/>
+      <w:bookmarkStart w:id="14" w:name="_Toc484632173"/>
       <w:r>
         <w:lastRenderedPageBreak/>
         <w:t>OBJETIVOS</w:t>
       </w:r>
-      <w:bookmarkEnd w:id="12"/>
+      <w:bookmarkEnd w:id="14"/>
     </w:p>
     <w:p>
       <w:pPr>
@@ -4779,11 +4900,11 @@
         <w:pStyle w:val="Ttulo2"/>
         <w:spacing w:line="360" w:lineRule="auto"/>
       </w:pPr>
-      <w:bookmarkStart w:id="13" w:name="_Toc484463299"/>
+      <w:bookmarkStart w:id="15" w:name="_Toc484632174"/>
       <w:r>
         <w:t>GENERAL</w:t>
       </w:r>
-      <w:bookmarkEnd w:id="13"/>
+      <w:bookmarkEnd w:id="15"/>
     </w:p>
     <w:p>
       <w:pPr>
@@ -4817,11 +4938,11 @@
         <w:pStyle w:val="Ttulo2"/>
         <w:spacing w:line="360" w:lineRule="auto"/>
       </w:pPr>
-      <w:bookmarkStart w:id="14" w:name="_Toc484463300"/>
+      <w:bookmarkStart w:id="16" w:name="_Toc484632175"/>
       <w:r>
         <w:t>ESPECÍFICOS</w:t>
       </w:r>
-      <w:bookmarkEnd w:id="14"/>
+      <w:bookmarkEnd w:id="16"/>
     </w:p>
     <w:p>
       <w:pPr>
@@ -5047,12 +5168,12 @@
         <w:pStyle w:val="Ttulo1"/>
         <w:spacing w:line="360" w:lineRule="auto"/>
       </w:pPr>
-      <w:bookmarkStart w:id="15" w:name="_Toc484463301"/>
+      <w:bookmarkStart w:id="17" w:name="_Toc484632176"/>
       <w:r>
         <w:lastRenderedPageBreak/>
         <w:t>FUNDAMENTOS TEÓRICOS, NORMAS TÉCNICAS Y ESTÁNDARES</w:t>
       </w:r>
-      <w:bookmarkEnd w:id="15"/>
+      <w:bookmarkEnd w:id="17"/>
     </w:p>
     <w:p>
       <w:pPr>
@@ -5064,11 +5185,11 @@
         <w:pStyle w:val="Ttulo2"/>
         <w:spacing w:line="360" w:lineRule="auto"/>
       </w:pPr>
-      <w:bookmarkStart w:id="16" w:name="_Toc484463302"/>
+      <w:bookmarkStart w:id="18" w:name="_Toc484632177"/>
       <w:r>
         <w:t>FUNDAMENTOS TEÓRICOS</w:t>
       </w:r>
-      <w:bookmarkEnd w:id="16"/>
+      <w:bookmarkEnd w:id="18"/>
     </w:p>
     <w:p>
       <w:pPr>
@@ -5235,14 +5356,14 @@
         <w:pStyle w:val="Ttulo2"/>
         <w:spacing w:line="360" w:lineRule="auto"/>
       </w:pPr>
-      <w:bookmarkStart w:id="17" w:name="_Toc484463303"/>
+      <w:bookmarkStart w:id="19" w:name="_Toc484632178"/>
       <w:r>
         <w:t>NORMAS TÉCNICAS</w:t>
       </w:r>
       <w:r>
         <w:t xml:space="preserve"> Y ESTÁNDARES</w:t>
       </w:r>
-      <w:bookmarkEnd w:id="17"/>
+      <w:bookmarkEnd w:id="19"/>
     </w:p>
     <w:p>
       <w:pPr>
@@ -5561,6 +5682,7 @@
     </w:p>
     <w:p>
       <w:pPr>
+        <w:spacing w:line="360" w:lineRule="auto"/>
         <w:jc w:val="left"/>
         <w:rPr>
           <w:rFonts w:cs="Arial"/>
@@ -5731,12 +5853,12 @@
         <w:pStyle w:val="Ttulo1"/>
         <w:spacing w:line="360" w:lineRule="auto"/>
       </w:pPr>
-      <w:bookmarkStart w:id="18" w:name="_Toc484463304"/>
+      <w:bookmarkStart w:id="20" w:name="_Toc484632179"/>
       <w:r>
         <w:lastRenderedPageBreak/>
         <w:t>PLANIFICACIÓN Y DESARROLLO DEL PROYECTO</w:t>
       </w:r>
-      <w:bookmarkEnd w:id="18"/>
+      <w:bookmarkEnd w:id="20"/>
     </w:p>
     <w:p>
       <w:pPr>
@@ -5748,11 +5870,11 @@
         <w:pStyle w:val="Ttulo2"/>
         <w:spacing w:line="360" w:lineRule="auto"/>
       </w:pPr>
-      <w:bookmarkStart w:id="19" w:name="_Toc484463305"/>
+      <w:bookmarkStart w:id="21" w:name="_Toc484632180"/>
       <w:r>
         <w:t>INSTALACIÓN</w:t>
       </w:r>
-      <w:bookmarkEnd w:id="19"/>
+      <w:bookmarkEnd w:id="21"/>
     </w:p>
     <w:p>
       <w:pPr>
@@ -5843,11 +5965,11 @@
         <w:pStyle w:val="Ttulo2"/>
         <w:spacing w:line="360" w:lineRule="auto"/>
       </w:pPr>
-      <w:bookmarkStart w:id="20" w:name="_Toc484463306"/>
+      <w:bookmarkStart w:id="22" w:name="_Toc484632181"/>
       <w:r>
         <w:t>IMPLEMENTACIÓN</w:t>
       </w:r>
-      <w:bookmarkEnd w:id="20"/>
+      <w:bookmarkEnd w:id="22"/>
     </w:p>
     <w:p>
       <w:pPr>
@@ -6081,25 +6203,38 @@
           <w:noProof/>
         </w:rPr>
       </w:pPr>
-      <w:bookmarkStart w:id="21" w:name="_Toc484463257"/>
+      <w:bookmarkStart w:id="23" w:name="_Toc484463257"/>
       <w:r>
         <w:t xml:space="preserve">Tabla </w:t>
       </w:r>
-      <w:fldSimple w:instr=" SEQ Tabla \* ARABIC ">
-        <w:r>
-          <w:rPr>
-            <w:noProof/>
-          </w:rPr>
-          <w:t>1</w:t>
-        </w:r>
-      </w:fldSimple>
+      <w:r>
+        <w:fldChar w:fldCharType="begin"/>
+      </w:r>
+      <w:r>
+        <w:instrText xml:space="preserve"> SEQ Tabla \* ARABIC </w:instrText>
+      </w:r>
+      <w:r>
+        <w:fldChar w:fldCharType="separate"/>
+      </w:r>
       <w:r>
         <w:rPr>
           <w:noProof/>
         </w:rPr>
+        <w:t>1</w:t>
+      </w:r>
+      <w:r>
+        <w:rPr>
+          <w:noProof/>
+        </w:rPr>
+        <w:fldChar w:fldCharType="end"/>
+      </w:r>
+      <w:r>
+        <w:rPr>
+          <w:noProof/>
+        </w:rPr>
         <w:t xml:space="preserve"> - Comparación de Hosting vs VPS</w:t>
       </w:r>
-      <w:bookmarkEnd w:id="21"/>
+      <w:bookmarkEnd w:id="23"/>
     </w:p>
     <w:p>
       <w:pPr>
@@ -6126,12 +6261,12 @@
         <w:pStyle w:val="Ttulo2"/>
         <w:spacing w:line="360" w:lineRule="auto"/>
       </w:pPr>
-      <w:bookmarkStart w:id="22" w:name="_Toc484463307"/>
+      <w:bookmarkStart w:id="24" w:name="_Toc484632182"/>
       <w:r>
         <w:lastRenderedPageBreak/>
         <w:t>CONFIGURACIÓN DE SERVICIOS</w:t>
       </w:r>
-      <w:bookmarkEnd w:id="22"/>
+      <w:bookmarkEnd w:id="24"/>
     </w:p>
     <w:p>
       <w:pPr>
@@ -6200,25 +6335,38 @@
           <w:noProof/>
         </w:rPr>
       </w:pPr>
-      <w:bookmarkStart w:id="23" w:name="_Toc484463253"/>
+      <w:bookmarkStart w:id="25" w:name="_Toc484463253"/>
       <w:r>
         <w:t xml:space="preserve">Ilustración </w:t>
       </w:r>
-      <w:fldSimple w:instr=" SEQ Ilustración \* ARABIC ">
-        <w:r>
-          <w:rPr>
-            <w:noProof/>
-          </w:rPr>
-          <w:t>1</w:t>
-        </w:r>
-      </w:fldSimple>
+      <w:r>
+        <w:fldChar w:fldCharType="begin"/>
+      </w:r>
+      <w:r>
+        <w:instrText xml:space="preserve"> SEQ Ilustración \* ARABIC </w:instrText>
+      </w:r>
+      <w:r>
+        <w:fldChar w:fldCharType="separate"/>
+      </w:r>
       <w:r>
         <w:rPr>
           <w:noProof/>
         </w:rPr>
+        <w:t>1</w:t>
+      </w:r>
+      <w:r>
+        <w:rPr>
+          <w:noProof/>
+        </w:rPr>
+        <w:fldChar w:fldCharType="end"/>
+      </w:r>
+      <w:r>
+        <w:rPr>
+          <w:noProof/>
+        </w:rPr>
         <w:t xml:space="preserve"> - Diagrama de Casos de Uso sobre los CRUDs del sistema</w:t>
       </w:r>
-      <w:bookmarkEnd w:id="23"/>
+      <w:bookmarkEnd w:id="25"/>
     </w:p>
     <w:p>
       <w:pPr>
@@ -6299,25 +6447,38 @@
           <w:noProof/>
         </w:rPr>
       </w:pPr>
-      <w:bookmarkStart w:id="24" w:name="_Toc484463254"/>
+      <w:bookmarkStart w:id="26" w:name="_Toc484463254"/>
       <w:r>
         <w:t xml:space="preserve">Ilustración </w:t>
       </w:r>
-      <w:fldSimple w:instr=" SEQ Ilustración \* ARABIC ">
-        <w:r>
-          <w:rPr>
-            <w:noProof/>
-          </w:rPr>
-          <w:t>2</w:t>
-        </w:r>
-      </w:fldSimple>
+      <w:r>
+        <w:fldChar w:fldCharType="begin"/>
+      </w:r>
+      <w:r>
+        <w:instrText xml:space="preserve"> SEQ Ilustración \* ARABIC </w:instrText>
+      </w:r>
+      <w:r>
+        <w:fldChar w:fldCharType="separate"/>
+      </w:r>
       <w:r>
         <w:rPr>
           <w:noProof/>
         </w:rPr>
+        <w:t>2</w:t>
+      </w:r>
+      <w:r>
+        <w:rPr>
+          <w:noProof/>
+        </w:rPr>
+        <w:fldChar w:fldCharType="end"/>
+      </w:r>
+      <w:r>
+        <w:rPr>
+          <w:noProof/>
+        </w:rPr>
         <w:t xml:space="preserve"> - Diagrama de Casos de Uso acerca de más opciones en el sistema</w:t>
       </w:r>
-      <w:bookmarkEnd w:id="24"/>
+      <w:bookmarkEnd w:id="26"/>
     </w:p>
     <w:p>
       <w:pPr>
@@ -6519,12 +6680,12 @@
         <w:pStyle w:val="Ttulo1"/>
         <w:spacing w:line="360" w:lineRule="auto"/>
       </w:pPr>
-      <w:bookmarkStart w:id="25" w:name="_Toc484463308"/>
+      <w:bookmarkStart w:id="27" w:name="_Toc484632183"/>
       <w:r>
         <w:lastRenderedPageBreak/>
         <w:t>PRUEBAS</w:t>
       </w:r>
-      <w:bookmarkEnd w:id="25"/>
+      <w:bookmarkEnd w:id="27"/>
     </w:p>
     <w:p>
       <w:pPr>
@@ -6608,25 +6769,38 @@
         <w:spacing w:line="360" w:lineRule="auto"/>
         <w:jc w:val="center"/>
       </w:pPr>
-      <w:bookmarkStart w:id="26" w:name="_Toc484463255"/>
+      <w:bookmarkStart w:id="28" w:name="_Toc484463255"/>
       <w:r>
         <w:t xml:space="preserve">Ilustración </w:t>
       </w:r>
-      <w:fldSimple w:instr=" SEQ Ilustración \* ARABIC ">
-        <w:r>
-          <w:rPr>
-            <w:noProof/>
-          </w:rPr>
-          <w:t>3</w:t>
-        </w:r>
-      </w:fldSimple>
+      <w:r>
+        <w:fldChar w:fldCharType="begin"/>
+      </w:r>
+      <w:r>
+        <w:instrText xml:space="preserve"> SEQ Ilustración \* ARABIC </w:instrText>
+      </w:r>
+      <w:r>
+        <w:fldChar w:fldCharType="separate"/>
+      </w:r>
       <w:r>
         <w:rPr>
           <w:noProof/>
         </w:rPr>
+        <w:t>3</w:t>
+      </w:r>
+      <w:r>
+        <w:rPr>
+          <w:noProof/>
+        </w:rPr>
+        <w:fldChar w:fldCharType="end"/>
+      </w:r>
+      <w:r>
+        <w:rPr>
+          <w:noProof/>
+        </w:rPr>
         <w:t xml:space="preserve"> - Cantidad de espacio inicial según las configuraciones de MySQL</w:t>
       </w:r>
-      <w:bookmarkEnd w:id="26"/>
+      <w:bookmarkEnd w:id="28"/>
     </w:p>
     <w:p>
       <w:pPr>
@@ -6721,11 +6895,11 @@
         <w:pStyle w:val="Ttulo2"/>
         <w:spacing w:line="360" w:lineRule="auto"/>
       </w:pPr>
-      <w:bookmarkStart w:id="27" w:name="_Toc484463309"/>
+      <w:bookmarkStart w:id="29" w:name="_Toc484632184"/>
       <w:r>
         <w:t>PRESENTACIÓN DE RESULTADOS</w:t>
       </w:r>
-      <w:bookmarkEnd w:id="27"/>
+      <w:bookmarkEnd w:id="29"/>
     </w:p>
     <w:p>
       <w:pPr>
@@ -6921,11 +7095,11 @@
         <w:pStyle w:val="Ttulo2"/>
         <w:spacing w:line="360" w:lineRule="auto"/>
       </w:pPr>
-      <w:bookmarkStart w:id="28" w:name="_Toc484463310"/>
+      <w:bookmarkStart w:id="30" w:name="_Toc484632185"/>
       <w:r>
         <w:t>TABULACIÓN</w:t>
       </w:r>
-      <w:bookmarkEnd w:id="28"/>
+      <w:bookmarkEnd w:id="30"/>
     </w:p>
     <w:p>
       <w:pPr>
@@ -7675,25 +7849,38 @@
           <w:noProof/>
         </w:rPr>
       </w:pPr>
-      <w:bookmarkStart w:id="29" w:name="_Toc484463258"/>
+      <w:bookmarkStart w:id="31" w:name="_Toc484463258"/>
       <w:r>
         <w:t xml:space="preserve">Tabla </w:t>
       </w:r>
-      <w:fldSimple w:instr=" SEQ Tabla \* ARABIC ">
-        <w:r>
-          <w:rPr>
-            <w:noProof/>
-          </w:rPr>
-          <w:t>2</w:t>
-        </w:r>
-      </w:fldSimple>
+      <w:r>
+        <w:fldChar w:fldCharType="begin"/>
+      </w:r>
+      <w:r>
+        <w:instrText xml:space="preserve"> SEQ Tabla \* ARABIC </w:instrText>
+      </w:r>
+      <w:r>
+        <w:fldChar w:fldCharType="separate"/>
+      </w:r>
       <w:r>
         <w:rPr>
           <w:noProof/>
         </w:rPr>
+        <w:t>2</w:t>
+      </w:r>
+      <w:r>
+        <w:rPr>
+          <w:noProof/>
+        </w:rPr>
+        <w:fldChar w:fldCharType="end"/>
+      </w:r>
+      <w:r>
+        <w:rPr>
+          <w:noProof/>
+        </w:rPr>
         <w:t xml:space="preserve"> - Espacio utilizado en relación a la cantidad de docentes</w:t>
       </w:r>
-      <w:bookmarkEnd w:id="29"/>
+      <w:bookmarkEnd w:id="31"/>
     </w:p>
     <w:p>
       <w:pPr>
@@ -7703,14 +7890,14 @@
           <w:noProof/>
         </w:rPr>
       </w:pPr>
-      <w:bookmarkStart w:id="30" w:name="_Toc484463311"/>
+      <w:bookmarkStart w:id="32" w:name="_Toc484632186"/>
       <w:r>
         <w:rPr>
           <w:noProof/>
         </w:rPr>
         <w:t>GRÁFICOS</w:t>
       </w:r>
-      <w:bookmarkEnd w:id="30"/>
+      <w:bookmarkEnd w:id="32"/>
     </w:p>
     <w:p>
       <w:pPr>
@@ -7755,25 +7942,38 @@
           <w:noProof/>
         </w:rPr>
       </w:pPr>
-      <w:bookmarkStart w:id="31" w:name="_Toc484463256"/>
+      <w:bookmarkStart w:id="33" w:name="_Toc484463256"/>
       <w:r>
         <w:t xml:space="preserve">Ilustración </w:t>
       </w:r>
-      <w:fldSimple w:instr=" SEQ Ilustración \* ARABIC ">
-        <w:r>
-          <w:rPr>
-            <w:noProof/>
-          </w:rPr>
-          <w:t>4</w:t>
-        </w:r>
-      </w:fldSimple>
+      <w:r>
+        <w:fldChar w:fldCharType="begin"/>
+      </w:r>
+      <w:r>
+        <w:instrText xml:space="preserve"> SEQ Ilustración \* ARABIC </w:instrText>
+      </w:r>
+      <w:r>
+        <w:fldChar w:fldCharType="separate"/>
+      </w:r>
       <w:r>
         <w:rPr>
           <w:noProof/>
         </w:rPr>
+        <w:t>4</w:t>
+      </w:r>
+      <w:r>
+        <w:rPr>
+          <w:noProof/>
+        </w:rPr>
+        <w:fldChar w:fldCharType="end"/>
+      </w:r>
+      <w:r>
+        <w:rPr>
+          <w:noProof/>
+        </w:rPr>
         <w:t xml:space="preserve"> - Utilización de Disco Duro en porcentajes</w:t>
       </w:r>
-      <w:bookmarkEnd w:id="31"/>
+      <w:bookmarkEnd w:id="33"/>
     </w:p>
     <w:p>
       <w:pPr>
@@ -7783,7 +7983,7 @@
           <w:noProof/>
         </w:rPr>
       </w:pPr>
-      <w:bookmarkStart w:id="32" w:name="_Toc484463312"/>
+      <w:bookmarkStart w:id="34" w:name="_Toc484632187"/>
       <w:r>
         <w:rPr>
           <w:noProof/>
@@ -7791,7 +7991,7 @@
         <w:lastRenderedPageBreak/>
         <w:t>ORDENAMIENTO DE LOS DATOS</w:t>
       </w:r>
-      <w:bookmarkEnd w:id="32"/>
+      <w:bookmarkEnd w:id="34"/>
     </w:p>
     <w:p>
       <w:pPr>
@@ -7978,25 +8178,38 @@
           <w:noProof/>
         </w:rPr>
       </w:pPr>
-      <w:bookmarkStart w:id="33" w:name="_Toc484463259"/>
+      <w:bookmarkStart w:id="35" w:name="_Toc484463259"/>
       <w:r>
         <w:t xml:space="preserve">Tabla </w:t>
       </w:r>
-      <w:fldSimple w:instr=" SEQ Tabla \* ARABIC ">
-        <w:r>
-          <w:rPr>
-            <w:noProof/>
-          </w:rPr>
-          <w:t>3</w:t>
-        </w:r>
-      </w:fldSimple>
+      <w:r>
+        <w:fldChar w:fldCharType="begin"/>
+      </w:r>
+      <w:r>
+        <w:instrText xml:space="preserve"> SEQ Tabla \* ARABIC </w:instrText>
+      </w:r>
+      <w:r>
+        <w:fldChar w:fldCharType="separate"/>
+      </w:r>
       <w:r>
         <w:rPr>
           <w:noProof/>
         </w:rPr>
+        <w:t>3</w:t>
+      </w:r>
+      <w:r>
+        <w:rPr>
+          <w:noProof/>
+        </w:rPr>
+        <w:fldChar w:fldCharType="end"/>
+      </w:r>
+      <w:r>
+        <w:rPr>
+          <w:noProof/>
+        </w:rPr>
         <w:t xml:space="preserve"> - Ordenamiento de los datos obtenidos en las pruebas</w:t>
       </w:r>
-      <w:bookmarkEnd w:id="33"/>
+      <w:bookmarkEnd w:id="35"/>
     </w:p>
     <w:p>
       <w:pPr>
@@ -8042,18 +8255,18 @@
         <w:pStyle w:val="Ttulo2"/>
         <w:spacing w:line="360" w:lineRule="auto"/>
       </w:pPr>
-      <w:bookmarkStart w:id="34" w:name="_Toc484463313"/>
+      <w:bookmarkStart w:id="36" w:name="_Toc484632188"/>
       <w:r>
         <w:t>ANÁLISIS DE LOS RESULTADOS</w:t>
       </w:r>
-      <w:bookmarkEnd w:id="34"/>
+      <w:bookmarkEnd w:id="36"/>
     </w:p>
     <w:p>
       <w:pPr>
         <w:spacing w:line="360" w:lineRule="auto"/>
         <w:ind w:firstLine="709"/>
       </w:pPr>
-      <w:bookmarkStart w:id="35" w:name="_Hlk484351459"/>
+      <w:bookmarkStart w:id="37" w:name="_Hlk484351459"/>
       <w:r>
         <w:t>En relación a los resultados obtenidos del espacio utilizado en la base de datos, se puede llegar a la conclusión que la utilización de un servicio de VPS que entregue 20GB de espacio en disco, es completamente suficiente para el funcionamiento del sistema y su escalabilidad.</w:t>
       </w:r>
@@ -8066,7 +8279,7 @@
       <w:r>
         <w:t>En cuanto a la transferencia mensual de archivos, la estimada solo llega a ocupar una cantidad ínfima dentro del mínimo entregado por empresas de servicio de VPS (1 TB), por lo tanto, está completamente satisfecha esa necesidad.</w:t>
       </w:r>
-      <w:bookmarkEnd w:id="35"/>
+      <w:bookmarkEnd w:id="37"/>
       <w:r>
         <w:br w:type="page"/>
       </w:r>
@@ -8186,12 +8399,12 @@
         <w:pStyle w:val="Ttulo1"/>
         <w:spacing w:line="360" w:lineRule="auto"/>
       </w:pPr>
-      <w:bookmarkStart w:id="36" w:name="_Toc484463314"/>
+      <w:bookmarkStart w:id="38" w:name="_Toc484632189"/>
       <w:r>
         <w:lastRenderedPageBreak/>
         <w:t>ANÁLISIS DE RESULTADOS</w:t>
       </w:r>
-      <w:bookmarkEnd w:id="36"/>
+      <w:bookmarkEnd w:id="38"/>
     </w:p>
     <w:p>
       <w:pPr>
@@ -8356,12 +8569,12 @@
         <w:pStyle w:val="Ttulo1"/>
         <w:spacing w:line="360" w:lineRule="auto"/>
       </w:pPr>
-      <w:bookmarkStart w:id="37" w:name="_Toc484463315"/>
+      <w:bookmarkStart w:id="39" w:name="_Toc484632190"/>
       <w:r>
         <w:lastRenderedPageBreak/>
         <w:t>ESTUDIO ECONÓMICO</w:t>
       </w:r>
-      <w:bookmarkEnd w:id="37"/>
+      <w:bookmarkEnd w:id="39"/>
     </w:p>
     <w:p>
       <w:pPr>
@@ -8380,11 +8593,11 @@
         <w:pStyle w:val="Ttulo2"/>
         <w:spacing w:line="360" w:lineRule="auto"/>
       </w:pPr>
-      <w:bookmarkStart w:id="38" w:name="_Toc484463316"/>
+      <w:bookmarkStart w:id="40" w:name="_Toc484632191"/>
       <w:r>
         <w:t>COSTOS</w:t>
       </w:r>
-      <w:bookmarkEnd w:id="38"/>
+      <w:bookmarkEnd w:id="40"/>
     </w:p>
     <w:p>
       <w:pPr>
@@ -8431,7 +8644,6 @@
                 <w:szCs w:val="20"/>
               </w:rPr>
             </w:pPr>
-            <w:commentRangeStart w:id="39"/>
           </w:p>
         </w:tc>
         <w:tc>
@@ -10068,6 +10280,7 @@
       </w:tr>
       <w:tr>
         <w:trPr>
+          <w:cnfStyle w:val="010000000000" w:firstRow="0" w:lastRow="1" w:firstColumn="0" w:lastColumn="0" w:oddVBand="0" w:evenVBand="0" w:oddHBand="0" w:evenHBand="0" w:firstRowFirstColumn="0" w:firstRowLastColumn="0" w:lastRowFirstColumn="0" w:lastRowLastColumn="0"/>
           <w:jc w:val="center"/>
         </w:trPr>
         <w:tc>
@@ -10089,7 +10302,7 @@
                 <w:sz w:val="20"/>
                 <w:szCs w:val="20"/>
               </w:rPr>
-              <w:t>Mantención</w:t>
+              <w:t>TOTAL</w:t>
             </w:r>
           </w:p>
         </w:tc>
@@ -10112,7 +10325,7 @@
                 <w:sz w:val="20"/>
                 <w:szCs w:val="20"/>
               </w:rPr>
-              <w:t>-</w:t>
+              <w:t>9</w:t>
             </w:r>
           </w:p>
         </w:tc>
@@ -10136,7 +10349,36 @@
                 <w:sz w:val="20"/>
                 <w:szCs w:val="20"/>
               </w:rPr>
-              <w:t>-</w:t>
+              <w:fldChar w:fldCharType="begin"/>
+            </w:r>
+            <w:r>
+              <w:rPr>
+                <w:sz w:val="20"/>
+                <w:szCs w:val="20"/>
+              </w:rPr>
+              <w:instrText xml:space="preserve"> =SUM(ABOVE) </w:instrText>
+            </w:r>
+            <w:r>
+              <w:rPr>
+                <w:sz w:val="20"/>
+                <w:szCs w:val="20"/>
+              </w:rPr>
+              <w:fldChar w:fldCharType="separate"/>
+            </w:r>
+            <w:r>
+              <w:rPr>
+                <w:noProof/>
+                <w:sz w:val="20"/>
+                <w:szCs w:val="20"/>
+              </w:rPr>
+              <w:t>$3.435.682,00</w:t>
+            </w:r>
+            <w:r>
+              <w:rPr>
+                <w:sz w:val="20"/>
+                <w:szCs w:val="20"/>
+              </w:rPr>
+              <w:fldChar w:fldCharType="end"/>
             </w:r>
           </w:p>
         </w:tc>
@@ -10160,7 +10402,7 @@
                 <w:sz w:val="20"/>
                 <w:szCs w:val="20"/>
               </w:rPr>
-              <w:t>-</w:t>
+              <w:t>$1.903.351,00</w:t>
             </w:r>
           </w:p>
         </w:tc>
@@ -10184,7 +10426,7 @@
                 <w:sz w:val="20"/>
                 <w:szCs w:val="20"/>
               </w:rPr>
-              <w:t>-</w:t>
+              <w:t>$1.303.351,00</w:t>
             </w:r>
           </w:p>
         </w:tc>
@@ -10208,14 +10450,14 @@
                 <w:sz w:val="20"/>
                 <w:szCs w:val="20"/>
               </w:rPr>
-              <w:t>$18</w:t>
+              <w:t>$4.769</w:t>
             </w:r>
             <w:r>
               <w:rPr>
                 <w:sz w:val="20"/>
                 <w:szCs w:val="20"/>
               </w:rPr>
-              <w:t>0.000</w:t>
+              <w:t>.192,00</w:t>
             </w:r>
           </w:p>
         </w:tc>
@@ -10239,226 +10481,21 @@
                 <w:sz w:val="20"/>
                 <w:szCs w:val="20"/>
               </w:rPr>
-              <w:t>$240.000</w:t>
-            </w:r>
-          </w:p>
-        </w:tc>
-      </w:tr>
-      <w:tr>
-        <w:trPr>
-          <w:cnfStyle w:val="010000000000" w:firstRow="0" w:lastRow="1" w:firstColumn="0" w:lastColumn="0" w:oddVBand="0" w:evenVBand="0" w:oddHBand="0" w:evenHBand="0" w:firstRowFirstColumn="0" w:firstRowLastColumn="0" w:lastRowFirstColumn="0" w:lastRowLastColumn="0"/>
-          <w:jc w:val="center"/>
-        </w:trPr>
-        <w:tc>
-          <w:tcPr>
-            <w:tcW w:w="1297" w:type="dxa"/>
-            <w:vAlign w:val="center"/>
-          </w:tcPr>
-          <w:p>
-            <w:pPr>
-              <w:spacing w:line="360" w:lineRule="auto"/>
-              <w:jc w:val="center"/>
+              <w:t>$89</w:t>
+            </w:r>
+            <w:r>
               <w:rPr>
                 <w:sz w:val="20"/>
                 <w:szCs w:val="20"/>
               </w:rPr>
-            </w:pPr>
+              <w:t>.202</w:t>
+            </w:r>
             <w:r>
               <w:rPr>
                 <w:sz w:val="20"/>
                 <w:szCs w:val="20"/>
               </w:rPr>
-              <w:t>TOTAL</w:t>
-            </w:r>
-          </w:p>
-        </w:tc>
-        <w:tc>
-          <w:tcPr>
-            <w:tcW w:w="1108" w:type="dxa"/>
-            <w:vAlign w:val="center"/>
-          </w:tcPr>
-          <w:p>
-            <w:pPr>
-              <w:spacing w:line="360" w:lineRule="auto"/>
-              <w:jc w:val="center"/>
-              <w:rPr>
-                <w:sz w:val="20"/>
-                <w:szCs w:val="20"/>
-              </w:rPr>
-            </w:pPr>
-            <w:r>
-              <w:rPr>
-                <w:sz w:val="20"/>
-                <w:szCs w:val="20"/>
-              </w:rPr>
-              <w:t>9</w:t>
-            </w:r>
-          </w:p>
-        </w:tc>
-        <w:tc>
-          <w:tcPr>
-            <w:tcW w:w="1559" w:type="dxa"/>
-            <w:vAlign w:val="center"/>
-          </w:tcPr>
-          <w:p>
-            <w:pPr>
-              <w:keepNext/>
-              <w:spacing w:line="360" w:lineRule="auto"/>
-              <w:jc w:val="center"/>
-              <w:rPr>
-                <w:sz w:val="20"/>
-                <w:szCs w:val="20"/>
-              </w:rPr>
-            </w:pPr>
-            <w:r>
-              <w:rPr>
-                <w:sz w:val="20"/>
-                <w:szCs w:val="20"/>
-              </w:rPr>
-              <w:fldChar w:fldCharType="begin"/>
-            </w:r>
-            <w:r>
-              <w:rPr>
-                <w:sz w:val="20"/>
-                <w:szCs w:val="20"/>
-              </w:rPr>
-              <w:instrText xml:space="preserve"> =SUM(ABOVE) </w:instrText>
-            </w:r>
-            <w:r>
-              <w:rPr>
-                <w:sz w:val="20"/>
-                <w:szCs w:val="20"/>
-              </w:rPr>
-              <w:fldChar w:fldCharType="separate"/>
-            </w:r>
-            <w:r>
-              <w:rPr>
-                <w:noProof/>
-                <w:sz w:val="20"/>
-                <w:szCs w:val="20"/>
-              </w:rPr>
-              <w:t>$3.435.682,00</w:t>
-            </w:r>
-            <w:r>
-              <w:rPr>
-                <w:sz w:val="20"/>
-                <w:szCs w:val="20"/>
-              </w:rPr>
-              <w:fldChar w:fldCharType="end"/>
-            </w:r>
-            <w:commentRangeEnd w:id="39"/>
-            <w:r>
-              <w:rPr>
-                <w:rStyle w:val="Refdecomentario"/>
-                <w:b w:val="0"/>
-                <w:bCs w:val="0"/>
-                <w:sz w:val="20"/>
-                <w:szCs w:val="20"/>
-              </w:rPr>
-              <w:commentReference w:id="39"/>
-            </w:r>
-          </w:p>
-        </w:tc>
-        <w:tc>
-          <w:tcPr>
-            <w:tcW w:w="1560" w:type="dxa"/>
-            <w:vAlign w:val="center"/>
-          </w:tcPr>
-          <w:p>
-            <w:pPr>
-              <w:keepNext/>
-              <w:spacing w:line="360" w:lineRule="auto"/>
-              <w:jc w:val="center"/>
-              <w:rPr>
-                <w:sz w:val="20"/>
-                <w:szCs w:val="20"/>
-              </w:rPr>
-            </w:pPr>
-            <w:r>
-              <w:rPr>
-                <w:sz w:val="20"/>
-                <w:szCs w:val="20"/>
-              </w:rPr>
-              <w:t>$1.903.351,00</w:t>
-            </w:r>
-          </w:p>
-        </w:tc>
-        <w:tc>
-          <w:tcPr>
-            <w:tcW w:w="1559" w:type="dxa"/>
-            <w:vAlign w:val="center"/>
-          </w:tcPr>
-          <w:p>
-            <w:pPr>
-              <w:keepNext/>
-              <w:spacing w:line="360" w:lineRule="auto"/>
-              <w:jc w:val="center"/>
-              <w:rPr>
-                <w:sz w:val="20"/>
-                <w:szCs w:val="20"/>
-              </w:rPr>
-            </w:pPr>
-            <w:r>
-              <w:rPr>
-                <w:sz w:val="20"/>
-                <w:szCs w:val="20"/>
-              </w:rPr>
-              <w:t>$1.303.351,00</w:t>
-            </w:r>
-          </w:p>
-        </w:tc>
-        <w:tc>
-          <w:tcPr>
-            <w:tcW w:w="1559" w:type="dxa"/>
-            <w:vAlign w:val="center"/>
-          </w:tcPr>
-          <w:p>
-            <w:pPr>
-              <w:keepNext/>
-              <w:spacing w:line="360" w:lineRule="auto"/>
-              <w:jc w:val="center"/>
-              <w:rPr>
-                <w:sz w:val="20"/>
-                <w:szCs w:val="20"/>
-              </w:rPr>
-            </w:pPr>
-            <w:r>
-              <w:rPr>
-                <w:sz w:val="20"/>
-                <w:szCs w:val="20"/>
-              </w:rPr>
-              <w:t>$4.94</w:t>
-            </w:r>
-            <w:r>
-              <w:rPr>
-                <w:sz w:val="20"/>
-                <w:szCs w:val="20"/>
-              </w:rPr>
-              <w:t>9.192,00</w:t>
-            </w:r>
-          </w:p>
-        </w:tc>
-        <w:tc>
-          <w:tcPr>
-            <w:tcW w:w="1418" w:type="dxa"/>
-            <w:vAlign w:val="center"/>
-          </w:tcPr>
-          <w:p>
-            <w:pPr>
-              <w:keepNext/>
-              <w:spacing w:line="360" w:lineRule="auto"/>
-              <w:jc w:val="center"/>
-              <w:rPr>
-                <w:sz w:val="20"/>
-                <w:szCs w:val="20"/>
-              </w:rPr>
-            </w:pPr>
-            <w:r>
-              <w:rPr>
-                <w:sz w:val="20"/>
-                <w:szCs w:val="20"/>
-              </w:rPr>
-              <w:t>$329.202</w:t>
+              <w:t>,00</w:t>
             </w:r>
           </w:p>
         </w:tc>
@@ -10472,25 +10509,38 @@
           <w:noProof/>
         </w:rPr>
       </w:pPr>
-      <w:bookmarkStart w:id="40" w:name="_Toc484463260"/>
+      <w:bookmarkStart w:id="41" w:name="_Toc484463260"/>
       <w:r>
         <w:t xml:space="preserve">Tabla </w:t>
       </w:r>
-      <w:fldSimple w:instr=" SEQ Tabla \* ARABIC ">
-        <w:r>
-          <w:rPr>
-            <w:noProof/>
-          </w:rPr>
-          <w:t>4</w:t>
-        </w:r>
-      </w:fldSimple>
+      <w:r>
+        <w:fldChar w:fldCharType="begin"/>
+      </w:r>
+      <w:r>
+        <w:instrText xml:space="preserve"> SEQ Tabla \* ARABIC </w:instrText>
+      </w:r>
+      <w:r>
+        <w:fldChar w:fldCharType="separate"/>
+      </w:r>
       <w:r>
         <w:rPr>
           <w:noProof/>
         </w:rPr>
+        <w:t>4</w:t>
+      </w:r>
+      <w:r>
+        <w:rPr>
+          <w:noProof/>
+        </w:rPr>
+        <w:fldChar w:fldCharType="end"/>
+      </w:r>
+      <w:r>
+        <w:rPr>
+          <w:noProof/>
+        </w:rPr>
         <w:t xml:space="preserve"> - Tabla de costos del proyecto</w:t>
       </w:r>
-      <w:bookmarkEnd w:id="40"/>
+      <w:bookmarkEnd w:id="41"/>
     </w:p>
     <w:p>
       <w:pPr>
@@ -10507,13 +10557,7 @@
         <w:t xml:space="preserve">). Las empresas que prestan servicios de arriendo de equipos son muy poco conocidas o lo hacen a empresas y eventos en particular, por lo tanto, se ha preferido adquirir un notebook que satisfaga las prestaciones necesarias para el desarrollo del proyecto. El certificado SSL ha sido cotizado en GoDaddy debido a su precio y buena reputación en la comunidad. </w:t>
       </w:r>
       <w:r>
-        <w:t xml:space="preserve">El precio </w:t>
-      </w:r>
-      <w:r>
         <w:lastRenderedPageBreak/>
-        <w:t xml:space="preserve">de mantención sería de $20.000 mensuales a partir del 4º mes. </w:t>
-      </w:r>
-      <w:r>
         <w:t>Finalmente, los sueldos a pagar fueron obtenidos desde la página del gobierno de Chile mifuturo.cl.</w:t>
       </w:r>
     </w:p>
@@ -10528,11 +10572,11 @@
         <w:pStyle w:val="Ttulo2"/>
         <w:spacing w:line="360" w:lineRule="auto"/>
       </w:pPr>
-      <w:bookmarkStart w:id="41" w:name="_Toc484463317"/>
+      <w:bookmarkStart w:id="42" w:name="_Toc484632192"/>
       <w:r>
         <w:t>COMERCIALIZACIÓN</w:t>
       </w:r>
-      <w:bookmarkEnd w:id="41"/>
+      <w:bookmarkEnd w:id="42"/>
     </w:p>
     <w:p>
       <w:pPr>
@@ -10688,12 +10732,12 @@
         <w:pStyle w:val="Ttulo1"/>
         <w:spacing w:line="360" w:lineRule="auto"/>
       </w:pPr>
-      <w:bookmarkStart w:id="42" w:name="_Toc484463318"/>
+      <w:bookmarkStart w:id="43" w:name="_Toc484632193"/>
       <w:r>
         <w:lastRenderedPageBreak/>
         <w:t>CONCLUSIÓN</w:t>
       </w:r>
-      <w:bookmarkEnd w:id="42"/>
+      <w:bookmarkEnd w:id="43"/>
     </w:p>
     <w:p>
       <w:pPr>
@@ -10755,7 +10799,13 @@
         <w:t xml:space="preserve">También se concluye que la </w:t>
       </w:r>
       <w:r>
-        <w:t>comparación de los requerimientos mínimos de las tecnologías a utilizar para el desarrollo del proyecto con las tecnologías a contratar para la producción de este, entrega un nivel de certeza adecuado para poder seleccionar el mejor ambiente para este fin.</w:t>
+        <w:t>comparación de los requerimientos mínimos de las tecnologías a utilizar para el desarrollo del proyecto con las tecnologías a contratar para la producción de este</w:t>
+      </w:r>
+      <w:r>
+        <w:t xml:space="preserve"> y la realización de distintas estimaciones con estos datos</w:t>
+      </w:r>
+      <w:r>
+        <w:t>, entrega un nivel de certeza adecuado para poder seleccionar el mejor ambiente para este fin.</w:t>
       </w:r>
     </w:p>
     <w:p>
@@ -10787,6 +10837,84 @@
       <w:r>
         <w:t>.</w:t>
       </w:r>
+    </w:p>
+    <w:p>
+      <w:pPr>
+        <w:spacing w:line="360" w:lineRule="auto"/>
+        <w:jc w:val="left"/>
+      </w:pPr>
+      <w:r>
+        <w:br w:type="page"/>
+      </w:r>
+    </w:p>
+    <w:p>
+      <w:pPr>
+        <w:pStyle w:val="Ttulo1"/>
+        <w:spacing w:line="360" w:lineRule="auto"/>
+      </w:pPr>
+      <w:bookmarkStart w:id="44" w:name="_Toc484632194"/>
+      <w:r>
+        <w:lastRenderedPageBreak/>
+        <w:t>REFERENCIAS BIBLIOGRÁFICAS</w:t>
+      </w:r>
+      <w:bookmarkEnd w:id="44"/>
+    </w:p>
+    <w:p>
+      <w:pPr>
+        <w:spacing w:line="360" w:lineRule="auto"/>
+        <w:ind w:firstLine="709"/>
+      </w:pPr>
+      <w:r>
+        <w:t xml:space="preserve">[1] Mitch, </w:t>
+      </w:r>
+      <w:r>
+        <w:t>How do I install Ubuntu Server (step-by-step)</w:t>
+      </w:r>
+      <w:r>
+        <w:t>, 2013, www.askubuntu.org</w:t>
+      </w:r>
+    </w:p>
+    <w:p>
+      <w:pPr>
+        <w:spacing w:line="360" w:lineRule="auto"/>
+        <w:ind w:firstLine="709"/>
+      </w:pPr>
+      <w:r>
+        <w:t xml:space="preserve">[2] Shane Rainville, </w:t>
+      </w:r>
+      <w:r>
+        <w:t>Installing and Configuring MariaDB on Ubuntu 14</w:t>
+      </w:r>
+      <w:r>
+        <w:t>, No especifica, www.serverlab.ca</w:t>
+      </w:r>
+    </w:p>
+    <w:p>
+      <w:pPr>
+        <w:spacing w:line="360" w:lineRule="auto"/>
+        <w:ind w:firstLine="709"/>
+      </w:pPr>
+      <w:r>
+        <w:t xml:space="preserve">[3] Brennen Bearnes, </w:t>
+      </w:r>
+      <w:r>
+        <w:t>¿Cóm</w:t>
+      </w:r>
+      <w:r>
+        <w:t>o instalar Node.js en Ubuntu 16.</w:t>
+      </w:r>
+      <w:r>
+        <w:t>04?</w:t>
+      </w:r>
+      <w:r>
+        <w:t>, 2016, www.digitalocean.com/community</w:t>
+      </w:r>
+    </w:p>
+    <w:p>
+      <w:pPr>
+        <w:spacing w:line="360" w:lineRule="auto"/>
+        <w:ind w:firstLine="709"/>
+      </w:pPr>
     </w:p>
     <w:sectPr>
       <w:pgSz w:w="12240" w:h="15840"/>
@@ -10796,36 +10924,6 @@
     </w:sectPr>
   </w:body>
 </w:document>
-</file>
-
-<file path=word/comments.xml><?xml version="1.0" encoding="utf-8"?>
-<w:comments xmlns:wpc="http://schemas.microsoft.com/office/word/2010/wordprocessingCanvas" xmlns:cx="http://schemas.microsoft.com/office/drawing/2014/chartex" xmlns:cx1="http://schemas.microsoft.com/office/drawing/2015/9/8/chartex" xmlns:cx2="http://schemas.microsoft.com/office/drawing/2015/10/21/chartex" xmlns:cx3="http://schemas.microsoft.com/office/drawing/2016/5/9/chartex" xmlns:cx4="http://schemas.microsoft.com/office/drawing/2016/5/10/chartex" xmlns:cx5="http://schemas.microsoft.com/office/drawing/2016/5/11/chartex" xmlns:cx6="http://schemas.microsoft.com/office/drawing/2016/5/12/chartex" xmlns:cx7="http://schemas.microsoft.com/office/drawing/2016/5/13/chartex" xmlns:cx8="http://schemas.microsoft.com/office/drawing/2016/5/14/chartex" xmlns:mc="http://schemas.openxmlformats.org/markup-compatibility/2006" xmlns:aink="http://schemas.microsoft.com/office/drawing/2016/ink" xmlns:o="urn:schemas-microsoft-com:office:office" xmlns:r="http://schemas.openxmlformats.org/officeDocument/2006/relationships" xmlns:m="http://schemas.openxmlformats.org/officeDocument/2006/math" xmlns:v="urn:schemas-microsoft-com:vml" xmlns:wp14="http://schemas.microsoft.com/office/word/2010/wordprocessingDrawing" xmlns:wp="http://schemas.openxmlformats.org/drawingml/2006/wordprocessingDrawing" xmlns:w10="urn:schemas-microsoft-com:office:word" xmlns:w="http://schemas.openxmlformats.org/wordprocessingml/2006/main" xmlns:w14="http://schemas.microsoft.com/office/word/2010/wordml" xmlns:w15="http://schemas.microsoft.com/office/word/2012/wordml" xmlns:w16se="http://schemas.microsoft.com/office/word/2015/wordml/symex" xmlns:wpg="http://schemas.microsoft.com/office/word/2010/wordprocessingGroup" xmlns:wpi="http://schemas.microsoft.com/office/word/2010/wordprocessingInk" xmlns:wne="http://schemas.microsoft.com/office/word/2006/wordml" xmlns:wps="http://schemas.microsoft.com/office/word/2010/wordprocessingShape" mc:Ignorable="w14 w15 w16se wp14">
-  <w:comment w:id="39" w:author="RAUL EDUARDO DURAN CARRASCO" w:date="2017-06-05T13:22:00Z" w:initials="REDC">
-    <w:p>
-      <w:pPr>
-        <w:pStyle w:val="Textocomentario"/>
-      </w:pPr>
-      <w:r>
-        <w:rPr>
-          <w:rStyle w:val="Refdecomentario"/>
-        </w:rPr>
-        <w:annotationRef/>
-      </w:r>
-      <w:r>
-        <w:rPr>
-          <w:noProof/>
-        </w:rPr>
-        <w:t>Costos de forma anual</w:t>
-      </w:r>
-    </w:p>
-  </w:comment>
-</w:comments>
-</file>
-
-<file path=word/commentsExtended.xml><?xml version="1.0" encoding="utf-8"?>
-<w15:commentsEx xmlns:wpc="http://schemas.microsoft.com/office/word/2010/wordprocessingCanvas" xmlns:cx="http://schemas.microsoft.com/office/drawing/2014/chartex" xmlns:cx1="http://schemas.microsoft.com/office/drawing/2015/9/8/chartex" xmlns:cx2="http://schemas.microsoft.com/office/drawing/2015/10/21/chartex" xmlns:cx3="http://schemas.microsoft.com/office/drawing/2016/5/9/chartex" xmlns:cx4="http://schemas.microsoft.com/office/drawing/2016/5/10/chartex" xmlns:cx5="http://schemas.microsoft.com/office/drawing/2016/5/11/chartex" xmlns:cx6="http://schemas.microsoft.com/office/drawing/2016/5/12/chartex" xmlns:cx7="http://schemas.microsoft.com/office/drawing/2016/5/13/chartex" xmlns:cx8="http://schemas.microsoft.com/office/drawing/2016/5/14/chartex" xmlns:mc="http://schemas.openxmlformats.org/markup-compatibility/2006" xmlns:aink="http://schemas.microsoft.com/office/drawing/2016/ink" xmlns:o="urn:schemas-microsoft-com:office:office" xmlns:r="http://schemas.openxmlformats.org/officeDocument/2006/relationships" xmlns:m="http://schemas.openxmlformats.org/officeDocument/2006/math" xmlns:v="urn:schemas-microsoft-com:vml" xmlns:wp14="http://schemas.microsoft.com/office/word/2010/wordprocessingDrawing" xmlns:wp="http://schemas.openxmlformats.org/drawingml/2006/wordprocessingDrawing" xmlns:w10="urn:schemas-microsoft-com:office:word" xmlns:w="http://schemas.openxmlformats.org/wordprocessingml/2006/main" xmlns:w14="http://schemas.microsoft.com/office/word/2010/wordml" xmlns:w15="http://schemas.microsoft.com/office/word/2012/wordml" xmlns:w16se="http://schemas.microsoft.com/office/word/2015/wordml/symex" xmlns:wpg="http://schemas.microsoft.com/office/word/2010/wordprocessingGroup" xmlns:wpi="http://schemas.microsoft.com/office/word/2010/wordprocessingInk" xmlns:wne="http://schemas.microsoft.com/office/word/2006/wordml" xmlns:wps="http://schemas.microsoft.com/office/word/2010/wordprocessingShape" mc:Ignorable="w14 w15 w16se wp14">
-  <w15:commentEx w15:paraId="77EFABCD" w15:done="0"/>
-</w15:commentsEx>
 </file>
 
 <file path=word/endnotes.xml><?xml version="1.0" encoding="utf-8"?>
@@ -11318,7 +11416,7 @@
         <v:path o:extrusionok="f" gradientshapeok="t" o:connecttype="rect"/>
         <o:lock v:ext="edit" aspectratio="t"/>
       </v:shapetype>
-      <v:shape id="_x0000_i1053" type="#_x0000_t75" style="width:11.25pt;height:11.25pt" o:bullet="t">
+      <v:shape id="_x0000_i1047" type="#_x0000_t75" style="width:11.55pt;height:11.55pt" o:bullet="t">
         <v:imagedata r:id="rId1" o:title="msoA6D7"/>
       </v:shape>
     </w:pict>
@@ -12878,6 +12976,7 @@
     <w:lsdException w:name="HTML Sample" w:semiHidden="1" w:unhideWhenUsed="1"/>
     <w:lsdException w:name="HTML Typewriter" w:semiHidden="1" w:unhideWhenUsed="1"/>
     <w:lsdException w:name="HTML Variable" w:semiHidden="1" w:unhideWhenUsed="1"/>
+    <w:lsdException w:name="Normal Table" w:semiHidden="1" w:unhideWhenUsed="1"/>
     <w:lsdException w:name="annotation subject" w:semiHidden="1" w:unhideWhenUsed="1"/>
     <w:lsdException w:name="No List" w:semiHidden="1" w:unhideWhenUsed="1"/>
     <w:lsdException w:name="Outline List 1" w:semiHidden="1" w:unhideWhenUsed="1"/>
@@ -12922,6 +13021,7 @@
     <w:lsdException w:name="Table Professional" w:semiHidden="1" w:unhideWhenUsed="1"/>
     <w:lsdException w:name="Table Subtle 1" w:semiHidden="1" w:unhideWhenUsed="1"/>
     <w:lsdException w:name="Table Subtle 2" w:semiHidden="1" w:unhideWhenUsed="1"/>
+    <w:lsdException w:name="Table Web 1" w:semiHidden="1" w:unhideWhenUsed="1"/>
     <w:lsdException w:name="Table Web 2" w:semiHidden="1" w:unhideWhenUsed="1"/>
     <w:lsdException w:name="Table Web 3" w:semiHidden="1" w:unhideWhenUsed="1"/>
     <w:lsdException w:name="Balloon Text" w:semiHidden="1" w:unhideWhenUsed="1"/>
@@ -14515,6 +14615,18 @@
     <w:rPr>
       <w:rFonts w:ascii="Arial" w:hAnsi="Arial"/>
       <w:sz w:val="24"/>
+    </w:rPr>
+  </w:style>
+  <w:style w:type="character" w:styleId="Mencionar">
+    <w:name w:val="Mention"/>
+    <w:basedOn w:val="Fuentedeprrafopredeter"/>
+    <w:uiPriority w:val="99"/>
+    <w:semiHidden/>
+    <w:unhideWhenUsed/>
+    <w:rsid w:val="008C1BE7"/>
+    <w:rPr>
+      <w:color w:val="2B579A"/>
+      <w:shd w:val="clear" w:color="auto" w:fill="E6E6E6"/>
     </w:rPr>
   </w:style>
 </w:styles>
@@ -15770,7 +15882,7 @@
 </file>
 
 <file path=customXml/itemProps1.xml><?xml version="1.0" encoding="utf-8"?>
-<ds:datastoreItem xmlns:ds="http://schemas.openxmlformats.org/officeDocument/2006/customXml" ds:itemID="{FD2FE5E1-2119-4348-AF90-9AFE2DA718B6}">
+<ds:datastoreItem xmlns:ds="http://schemas.openxmlformats.org/officeDocument/2006/customXml" ds:itemID="{F5AE8A99-377A-4F9F-933A-09878E8B28F0}">
   <ds:schemaRefs>
     <ds:schemaRef ds:uri="http://schemas.openxmlformats.org/officeDocument/2006/bibliography"/>
   </ds:schemaRefs>

</xml_diff>

<commit_message>
Se añade la numeración de página y se corrigen pequeños detalles
</commit_message>
<xml_diff>
--- a/docs/Documento de Infraestructura.docx
+++ b/docs/Documento de Infraestructura.docx
@@ -1,6 +1,6 @@
 
 <file path=word/document.xml><?xml version="1.0" encoding="utf-8"?>
-<w:document xmlns:wpc="http://schemas.microsoft.com/office/word/2010/wordprocessingCanvas" xmlns:cx="http://schemas.microsoft.com/office/drawing/2014/chartex" xmlns:cx1="http://schemas.microsoft.com/office/drawing/2015/9/8/chartex" xmlns:cx2="http://schemas.microsoft.com/office/drawing/2015/10/21/chartex" xmlns:cx3="http://schemas.microsoft.com/office/drawing/2016/5/9/chartex" xmlns:cx4="http://schemas.microsoft.com/office/drawing/2016/5/10/chartex" xmlns:cx5="http://schemas.microsoft.com/office/drawing/2016/5/11/chartex" xmlns:cx6="http://schemas.microsoft.com/office/drawing/2016/5/12/chartex" xmlns:cx7="http://schemas.microsoft.com/office/drawing/2016/5/13/chartex" xmlns:cx8="http://schemas.microsoft.com/office/drawing/2016/5/14/chartex" xmlns:mc="http://schemas.openxmlformats.org/markup-compatibility/2006" xmlns:aink="http://schemas.microsoft.com/office/drawing/2016/ink" xmlns:o="urn:schemas-microsoft-com:office:office" xmlns:r="http://schemas.openxmlformats.org/officeDocument/2006/relationships" xmlns:m="http://schemas.openxmlformats.org/officeDocument/2006/math" xmlns:v="urn:schemas-microsoft-com:vml" xmlns:wp14="http://schemas.microsoft.com/office/word/2010/wordprocessingDrawing" xmlns:wp="http://schemas.openxmlformats.org/drawingml/2006/wordprocessingDrawing" xmlns:w10="urn:schemas-microsoft-com:office:word" xmlns:w="http://schemas.openxmlformats.org/wordprocessingml/2006/main" xmlns:w14="http://schemas.microsoft.com/office/word/2010/wordml" xmlns:w15="http://schemas.microsoft.com/office/word/2012/wordml" xmlns:w16se="http://schemas.microsoft.com/office/word/2015/wordml/symex" xmlns:wpg="http://schemas.microsoft.com/office/word/2010/wordprocessingGroup" xmlns:wpi="http://schemas.microsoft.com/office/word/2010/wordprocessingInk" xmlns:wne="http://schemas.microsoft.com/office/word/2006/wordml" xmlns:wps="http://schemas.microsoft.com/office/word/2010/wordprocessingShape" mc:Ignorable="w14 w15 w16se wp14">
+<w:document xmlns:wpc="http://schemas.microsoft.com/office/word/2010/wordprocessingCanvas" xmlns:cx="http://schemas.microsoft.com/office/drawing/2014/chartex" xmlns:cx1="http://schemas.microsoft.com/office/drawing/2015/9/8/chartex" xmlns:mc="http://schemas.openxmlformats.org/markup-compatibility/2006" xmlns:o="urn:schemas-microsoft-com:office:office" xmlns:r="http://schemas.openxmlformats.org/officeDocument/2006/relationships" xmlns:m="http://schemas.openxmlformats.org/officeDocument/2006/math" xmlns:v="urn:schemas-microsoft-com:vml" xmlns:wp14="http://schemas.microsoft.com/office/word/2010/wordprocessingDrawing" xmlns:wp="http://schemas.openxmlformats.org/drawingml/2006/wordprocessingDrawing" xmlns:w10="urn:schemas-microsoft-com:office:word" xmlns:w="http://schemas.openxmlformats.org/wordprocessingml/2006/main" xmlns:w14="http://schemas.microsoft.com/office/word/2010/wordml" xmlns:w15="http://schemas.microsoft.com/office/word/2012/wordml" xmlns:w16se="http://schemas.microsoft.com/office/word/2015/wordml/symex" xmlns:wpg="http://schemas.microsoft.com/office/word/2010/wordprocessingGroup" xmlns:wpi="http://schemas.microsoft.com/office/word/2010/wordprocessingInk" xmlns:wne="http://schemas.microsoft.com/office/word/2006/wordml" xmlns:wps="http://schemas.microsoft.com/office/word/2010/wordprocessingShape" mc:Ignorable="w14 w15 w16se wp14">
   <w:body>
     <w:p>
       <w:pPr>
@@ -115,6 +115,7 @@
       <w:bookmarkStart w:id="1" w:name="_Toc484422149"/>
       <w:bookmarkStart w:id="2" w:name="_Toc484463292"/>
       <w:bookmarkStart w:id="3" w:name="_Toc484632167"/>
+      <w:proofErr w:type="spellStart"/>
       <w:r>
         <w:rPr>
           <w:rFonts w:cs="Arial"/>
@@ -125,6 +126,7 @@
       <w:bookmarkEnd w:id="1"/>
       <w:bookmarkEnd w:id="2"/>
       <w:bookmarkEnd w:id="3"/>
+      <w:proofErr w:type="spellEnd"/>
     </w:p>
     <w:p>
       <w:pPr>
@@ -369,7 +371,15 @@
         <w:ind w:firstLine="709"/>
       </w:pPr>
       <w:r>
-        <w:t>El proyecto de sistema web de planificación horaria “Edd” automatizará el proceso de planificación horaria académica, lo cual permitirá una mayor certeza y calidad en los horarios disminuyendo la complejidad y el tiempo utilizado en este proceso, además, permitirá una mayor agilidad al momento de realizar cambios después de la creación de los horarios. El proyecto cumplirá los requerimientos del cliente y, además, como parte de la investigación, se presenta una problemática existente en el nivel estratégico de INACAP y una posible solución a esto para mejorar la carga académica docente.</w:t>
+        <w:t>El proyecto de sistema web de planificación horaria “</w:t>
+      </w:r>
+      <w:proofErr w:type="spellStart"/>
+      <w:r>
+        <w:t>Edd</w:t>
+      </w:r>
+      <w:proofErr w:type="spellEnd"/>
+      <w:r>
+        <w:t>” automatizará el proceso de planificación horaria académica, lo cual permitirá una mayor certeza y calidad en los horarios disminuyendo la complejidad y el tiempo utilizado en este proceso, además, permitirá una mayor agilidad al momento de realizar cambios después de la creación de los horarios. El proyecto cumplirá los requerimientos del cliente y, además, como parte de la investigación, se presenta una problemática existente en el nivel estratégico de INACAP y una posible solución a esto para mejorar la carga académica docente.</w:t>
       </w:r>
     </w:p>
     <w:p>
@@ -3858,6 +3868,15 @@
           <w:sz w:val="40"/>
           <w:szCs w:val="40"/>
         </w:rPr>
+        <w:sectPr>
+          <w:headerReference w:type="default" r:id="rId8"/>
+          <w:footerReference w:type="default" r:id="rId9"/>
+          <w:pgSz w:w="12240" w:h="15840"/>
+          <w:pgMar w:top="1701" w:right="1134" w:bottom="1701" w:left="1701" w:header="709" w:footer="0" w:gutter="0"/>
+          <w:cols w:space="708"/>
+          <w:titlePg/>
+          <w:docGrid w:linePitch="360"/>
+        </w:sectPr>
       </w:pPr>
       <w:r>
         <w:rPr>
@@ -3880,8 +3899,6 @@
         </w:rPr>
       </w:pPr>
       <w:bookmarkStart w:id="8" w:name="_Toc484632169"/>
-      <w:bookmarkStart w:id="9" w:name="_GoBack"/>
-      <w:bookmarkEnd w:id="9"/>
       <w:r>
         <w:rPr>
           <w:rFonts w:cs="Arial"/>
@@ -4182,8 +4199,17 @@
           <w:rFonts w:cs="Arial"/>
           <w:szCs w:val="24"/>
         </w:rPr>
-        <w:t>, se llegó a la conclusión que la construcción como sistema no experto sería suficiente para satisfacer todos los requerimientos y expectativas de los stakeholders</w:t>
-      </w:r>
+        <w:t xml:space="preserve">, se llegó a la conclusión que la construcción como sistema no experto sería suficiente para satisfacer todos los requerimientos y expectativas de los </w:t>
+      </w:r>
+      <w:proofErr w:type="spellStart"/>
+      <w:r>
+        <w:rPr>
+          <w:rFonts w:cs="Arial"/>
+          <w:szCs w:val="24"/>
+        </w:rPr>
+        <w:t>stakeholders</w:t>
+      </w:r>
+      <w:proofErr w:type="spellEnd"/>
       <w:r>
         <w:rPr>
           <w:rStyle w:val="Refdenotaalpie"/>
@@ -4302,7 +4328,7 @@
         </w:rPr>
         <w:br w:type="page"/>
       </w:r>
-      <w:bookmarkStart w:id="10" w:name="_Toc484632170"/>
+      <w:bookmarkStart w:id="9" w:name="_Toc484632170"/>
       <w:r>
         <w:rPr>
           <w:rFonts w:cs="Arial"/>
@@ -4311,7 +4337,7 @@
         <w:lastRenderedPageBreak/>
         <w:t>DESCRIPCIÓN DEL PROBLEMA</w:t>
       </w:r>
-      <w:bookmarkEnd w:id="10"/>
+      <w:bookmarkEnd w:id="9"/>
     </w:p>
     <w:p>
       <w:pPr>
@@ -4386,7 +4412,7 @@
           <w:szCs w:val="28"/>
         </w:rPr>
       </w:pPr>
-      <w:bookmarkStart w:id="11" w:name="_Toc484632171"/>
+      <w:bookmarkStart w:id="10" w:name="_Toc484632171"/>
       <w:r>
         <w:rPr>
           <w:rFonts w:cs="Arial"/>
@@ -4395,7 +4421,7 @@
         <w:lastRenderedPageBreak/>
         <w:t>ALTERNATIVAS DE SOLUCIÓN</w:t>
       </w:r>
-      <w:bookmarkEnd w:id="11"/>
+      <w:bookmarkEnd w:id="10"/>
     </w:p>
     <w:p>
       <w:pPr>
@@ -4491,7 +4517,7 @@
         </w:rPr>
         <w:t>También, como bien se menciona en la introducción del documento, la creación de una normativa que permita regular la disponibilidad de los docentes sería absolutamente necesaria si se busca un nivel de compactación adecuada para terminar con la problemática de las ventanas en relación a la carga acad</w:t>
       </w:r>
-      <w:ins w:id="12" w:author="RAUL EDUARDO DURAN CARRASCO" w:date="2017-06-05T10:42:00Z">
+      <w:ins w:id="11" w:author="RAUL EDUARDO DURAN CARRASCO" w:date="2017-06-05T10:42:00Z">
         <w:r>
           <w:rPr>
             <w:rFonts w:cs="Arial"/>
@@ -4617,7 +4643,7 @@
           <w:szCs w:val="28"/>
         </w:rPr>
       </w:pPr>
-      <w:bookmarkStart w:id="13" w:name="_Toc484632172"/>
+      <w:bookmarkStart w:id="12" w:name="_Toc484632172"/>
       <w:r>
         <w:rPr>
           <w:rFonts w:cs="Arial"/>
@@ -4625,7 +4651,7 @@
         </w:rPr>
         <w:t>DESCRIPCIÓN GENERAL DE LA SOLUCIÓN</w:t>
       </w:r>
-      <w:bookmarkEnd w:id="13"/>
+      <w:bookmarkEnd w:id="12"/>
     </w:p>
     <w:p>
       <w:pPr>
@@ -4641,8 +4667,17 @@
           <w:rFonts w:cs="Arial"/>
           <w:szCs w:val="24"/>
         </w:rPr>
-        <w:t>La solución escogida será la primera. Esto es gracias al correcto análisis de los requerimientos y tecnologías y las constantes conversaciones con los stakeholders</w:t>
-      </w:r>
+        <w:t xml:space="preserve">La solución escogida será la primera. Esto es gracias al correcto análisis de los requerimientos y tecnologías y las constantes conversaciones con los </w:t>
+      </w:r>
+      <w:proofErr w:type="spellStart"/>
+      <w:r>
+        <w:rPr>
+          <w:rFonts w:cs="Arial"/>
+          <w:szCs w:val="24"/>
+        </w:rPr>
+        <w:t>stakeholders</w:t>
+      </w:r>
+      <w:proofErr w:type="spellEnd"/>
       <w:r>
         <w:rPr>
           <w:rStyle w:val="Refdenotaalpie"/>
@@ -4674,6 +4709,14 @@
           <w:rFonts w:cs="Arial"/>
           <w:szCs w:val="24"/>
         </w:rPr>
+        <w:sectPr>
+          <w:footerReference w:type="default" r:id="rId10"/>
+          <w:type w:val="continuous"/>
+          <w:pgSz w:w="12240" w:h="15840"/>
+          <w:pgMar w:top="1701" w:right="1134" w:bottom="1701" w:left="1701" w:header="709" w:footer="397" w:gutter="0"/>
+          <w:cols w:space="708"/>
+          <w:docGrid w:linePitch="360"/>
+        </w:sectPr>
       </w:pPr>
       <w:r>
         <w:rPr>
@@ -4715,7 +4758,23 @@
           <w:rFonts w:cs="Arial"/>
           <w:szCs w:val="24"/>
         </w:rPr>
-        <w:t xml:space="preserve"> El sistema razonará en relación de los requerimientos de la institución para la generación de horarios y entregaría hasta tres soluciones horarias académicas, disminuyendo considerablemente la complejidad y el tiempo utilizado en este proceso por parte de las personas. Debido a esto mismo, también permitiría disminuir cualquier complejidad de cambio de disponibilidad de docente, crecimiento de la sección, etc, ocurrida después de la creación de estos horarios, ya que el usuario solo tendría que modificar la disponibilidad del docente o el dato necesario y volver a solicitar la planificación para esa sección, semestre y maya en específico.</w:t>
+        <w:t xml:space="preserve"> El sistema razonará en relación de los requerimientos de la institución para la generación de horarios y entregaría hasta tres soluciones horarias académicas, disminuyendo considerablemente la complejidad y el tiempo utilizado en este proceso por parte de las personas. Debido a esto mismo, también permitiría disminuir cualquier complejidad de cambio de disponibilidad de docente, crecimiento de la sección, </w:t>
+      </w:r>
+      <w:proofErr w:type="spellStart"/>
+      <w:r>
+        <w:rPr>
+          <w:rFonts w:cs="Arial"/>
+          <w:szCs w:val="24"/>
+        </w:rPr>
+        <w:t>etc</w:t>
+      </w:r>
+      <w:proofErr w:type="spellEnd"/>
+      <w:r>
+        <w:rPr>
+          <w:rFonts w:cs="Arial"/>
+          <w:szCs w:val="24"/>
+        </w:rPr>
+        <w:t>, ocurrida después de la creación de estos horarios, ya que el usuario solo tendría que modificar la disponibilidad del docente o el dato necesario y volver a solicitar la planificación para esa sección, semestre y maya en específico.</w:t>
       </w:r>
     </w:p>
     <w:p>
@@ -4860,6 +4919,14 @@
           <w:sz w:val="40"/>
           <w:szCs w:val="40"/>
         </w:rPr>
+        <w:sectPr>
+          <w:footerReference w:type="default" r:id="rId11"/>
+          <w:type w:val="continuous"/>
+          <w:pgSz w:w="12240" w:h="15840"/>
+          <w:pgMar w:top="1701" w:right="1134" w:bottom="1701" w:left="1701" w:header="709" w:footer="0" w:gutter="0"/>
+          <w:cols w:space="708"/>
+          <w:docGrid w:linePitch="360"/>
+        </w:sectPr>
       </w:pPr>
       <w:r>
         <w:rPr>
@@ -4876,12 +4943,12 @@
         <w:pStyle w:val="Ttulo1"/>
         <w:spacing w:line="360" w:lineRule="auto"/>
       </w:pPr>
-      <w:bookmarkStart w:id="14" w:name="_Toc484632173"/>
+      <w:bookmarkStart w:id="13" w:name="_Toc484632173"/>
       <w:r>
         <w:lastRenderedPageBreak/>
         <w:t>OBJETIVOS</w:t>
       </w:r>
-      <w:bookmarkEnd w:id="14"/>
+      <w:bookmarkEnd w:id="13"/>
     </w:p>
     <w:p>
       <w:pPr>
@@ -4900,49 +4967,49 @@
         <w:pStyle w:val="Ttulo2"/>
         <w:spacing w:line="360" w:lineRule="auto"/>
       </w:pPr>
-      <w:bookmarkStart w:id="15" w:name="_Toc484632174"/>
+      <w:bookmarkStart w:id="14" w:name="_Toc484632174"/>
       <w:r>
         <w:t>GENERAL</w:t>
       </w:r>
+      <w:bookmarkEnd w:id="14"/>
+    </w:p>
+    <w:p>
+      <w:pPr>
+        <w:spacing w:line="360" w:lineRule="auto"/>
+        <w:ind w:firstLine="709"/>
+        <w:rPr>
+          <w:rFonts w:cs="Arial"/>
+          <w:szCs w:val="40"/>
+        </w:rPr>
+      </w:pPr>
+      <w:r>
+        <w:rPr>
+          <w:rFonts w:cs="Arial"/>
+          <w:szCs w:val="40"/>
+        </w:rPr>
+        <w:t>Desarrollar un sistema web capaz de planificar de una a tres soluciones horarias para los semestres académicos de la Universidad Tecnológica de Chile, INACAP, sede Chillán antes del 30 de noviembre del 2017.</w:t>
+      </w:r>
+    </w:p>
+    <w:p>
+      <w:pPr>
+        <w:spacing w:line="360" w:lineRule="auto"/>
+        <w:ind w:firstLine="709"/>
+        <w:rPr>
+          <w:rFonts w:cs="Arial"/>
+          <w:szCs w:val="40"/>
+        </w:rPr>
+      </w:pPr>
+    </w:p>
+    <w:p>
+      <w:pPr>
+        <w:pStyle w:val="Ttulo2"/>
+        <w:spacing w:line="360" w:lineRule="auto"/>
+      </w:pPr>
+      <w:bookmarkStart w:id="15" w:name="_Toc484632175"/>
+      <w:r>
+        <w:t>ESPECÍFICOS</w:t>
+      </w:r>
       <w:bookmarkEnd w:id="15"/>
-    </w:p>
-    <w:p>
-      <w:pPr>
-        <w:spacing w:line="360" w:lineRule="auto"/>
-        <w:ind w:firstLine="709"/>
-        <w:rPr>
-          <w:rFonts w:cs="Arial"/>
-          <w:szCs w:val="40"/>
-        </w:rPr>
-      </w:pPr>
-      <w:r>
-        <w:rPr>
-          <w:rFonts w:cs="Arial"/>
-          <w:szCs w:val="40"/>
-        </w:rPr>
-        <w:t>Desarrollar un sistema web capaz de planificar de una a tres soluciones horarias para los semestres académicos de la Universidad Tecnológica de Chile, INACAP, sede Chillán antes del 30 de noviembre del 2017.</w:t>
-      </w:r>
-    </w:p>
-    <w:p>
-      <w:pPr>
-        <w:spacing w:line="360" w:lineRule="auto"/>
-        <w:ind w:firstLine="709"/>
-        <w:rPr>
-          <w:rFonts w:cs="Arial"/>
-          <w:szCs w:val="40"/>
-        </w:rPr>
-      </w:pPr>
-    </w:p>
-    <w:p>
-      <w:pPr>
-        <w:pStyle w:val="Ttulo2"/>
-        <w:spacing w:line="360" w:lineRule="auto"/>
-      </w:pPr>
-      <w:bookmarkStart w:id="16" w:name="_Toc484632175"/>
-      <w:r>
-        <w:t>ESPECÍFICOS</w:t>
-      </w:r>
-      <w:bookmarkEnd w:id="16"/>
     </w:p>
     <w:p>
       <w:pPr>
@@ -5014,6 +5081,14 @@
           <w:rFonts w:cs="Arial"/>
           <w:szCs w:val="24"/>
         </w:rPr>
+        <w:sectPr>
+          <w:footerReference w:type="default" r:id="rId12"/>
+          <w:type w:val="continuous"/>
+          <w:pgSz w:w="12240" w:h="15840"/>
+          <w:pgMar w:top="1701" w:right="1134" w:bottom="1701" w:left="1701" w:header="709" w:footer="397" w:gutter="0"/>
+          <w:cols w:space="708"/>
+          <w:docGrid w:linePitch="360"/>
+        </w:sectPr>
       </w:pPr>
       <w:r>
         <w:rPr>
@@ -5022,6 +5097,8 @@
         </w:rPr>
         <w:br w:type="page"/>
       </w:r>
+      <w:bookmarkStart w:id="16" w:name="_GoBack"/>
+      <w:bookmarkEnd w:id="16"/>
     </w:p>
     <w:p>
       <w:pPr>
@@ -5152,6 +5229,14 @@
           <w:sz w:val="40"/>
           <w:szCs w:val="24"/>
         </w:rPr>
+        <w:sectPr>
+          <w:footerReference w:type="default" r:id="rId13"/>
+          <w:type w:val="continuous"/>
+          <w:pgSz w:w="12240" w:h="15840"/>
+          <w:pgMar w:top="1701" w:right="1134" w:bottom="1701" w:left="1701" w:header="709" w:footer="0" w:gutter="0"/>
+          <w:cols w:space="708"/>
+          <w:docGrid w:linePitch="360"/>
+        </w:sectPr>
       </w:pPr>
       <w:r>
         <w:rPr>
@@ -5311,7 +5396,23 @@
           <w:rFonts w:cs="Arial"/>
           <w:szCs w:val="24"/>
         </w:rPr>
-        <w:t xml:space="preserve"> Sin embargo, si logramos reemplazar el manejo humano en los pasos más complejos del proceso por maquinas, seremos capaces de disminuir considerablemente toda esta carga, no solo disminuyendo los tiempos y la complejidad, sino también los errores implícitos, beneficiando considerablemente a los stakeholders.</w:t>
+        <w:t xml:space="preserve"> Sin embargo, si logramos reemplazar el manejo humano en los pasos más complejos del proceso por maquinas, seremos capaces de disminuir considerablemente toda esta carga, no solo disminuyendo los tiempos y la complejidad, sino también los errores implícitos, beneficiando considerablemente a los </w:t>
+      </w:r>
+      <w:proofErr w:type="spellStart"/>
+      <w:r>
+        <w:rPr>
+          <w:rFonts w:cs="Arial"/>
+          <w:szCs w:val="24"/>
+        </w:rPr>
+        <w:t>stakeholders</w:t>
+      </w:r>
+      <w:proofErr w:type="spellEnd"/>
+      <w:r>
+        <w:rPr>
+          <w:rFonts w:cs="Arial"/>
+          <w:szCs w:val="24"/>
+        </w:rPr>
+        <w:t>.</w:t>
       </w:r>
     </w:p>
     <w:p>
@@ -5688,6 +5789,14 @@
           <w:rFonts w:cs="Arial"/>
           <w:szCs w:val="24"/>
         </w:rPr>
+        <w:sectPr>
+          <w:footerReference w:type="default" r:id="rId14"/>
+          <w:type w:val="continuous"/>
+          <w:pgSz w:w="12240" w:h="15840"/>
+          <w:pgMar w:top="1701" w:right="1134" w:bottom="1701" w:left="1701" w:header="709" w:footer="397" w:gutter="0"/>
+          <w:cols w:space="708"/>
+          <w:docGrid w:linePitch="360"/>
+        </w:sectPr>
       </w:pPr>
       <w:r>
         <w:rPr>
@@ -5837,6 +5946,14 @@
           <w:sz w:val="40"/>
           <w:szCs w:val="24"/>
         </w:rPr>
+        <w:sectPr>
+          <w:footerReference w:type="default" r:id="rId15"/>
+          <w:type w:val="continuous"/>
+          <w:pgSz w:w="12240" w:h="15840"/>
+          <w:pgMar w:top="1701" w:right="1134" w:bottom="1701" w:left="1701" w:header="709" w:footer="0" w:gutter="0"/>
+          <w:cols w:space="708"/>
+          <w:docGrid w:linePitch="360"/>
+        </w:sectPr>
       </w:pPr>
       <w:r>
         <w:rPr>
@@ -5938,7 +6055,15 @@
         <w:spacing w:line="360" w:lineRule="auto"/>
       </w:pPr>
       <w:r>
-        <w:t>Instalación y configuración de MariaDB. [2]</w:t>
+        <w:t xml:space="preserve">Instalación y configuración de </w:t>
+      </w:r>
+      <w:proofErr w:type="spellStart"/>
+      <w:r>
+        <w:t>MariaDB</w:t>
+      </w:r>
+      <w:proofErr w:type="spellEnd"/>
+      <w:r>
+        <w:t>. [2]</w:t>
       </w:r>
     </w:p>
     <w:p>
@@ -5951,7 +6076,15 @@
         <w:spacing w:line="360" w:lineRule="auto"/>
       </w:pPr>
       <w:r>
-        <w:t>Instalación de NodeJS. [3]</w:t>
+        <w:t xml:space="preserve">Instalación de </w:t>
+      </w:r>
+      <w:proofErr w:type="spellStart"/>
+      <w:r>
+        <w:t>NodeJS</w:t>
+      </w:r>
+      <w:proofErr w:type="spellEnd"/>
+      <w:r>
+        <w:t>. [3]</w:t>
       </w:r>
     </w:p>
     <w:p>
@@ -5977,7 +6110,15 @@
         <w:ind w:firstLine="709"/>
       </w:pPr>
       <w:r>
-        <w:t>El proyecto se implementará en un ambiente web debido a la portabilidad requerida por los stakeholders. Este ambiente web será un VPS con la capacidad de soportar las distintas tecnologías mencionadas en la factibilidad técnica y que permita la incorporación de distintos niveles de seguridad como certificados HTTPS, cortafuegos, etc.</w:t>
+        <w:t xml:space="preserve">El proyecto se implementará en un ambiente web debido a la portabilidad requerida por los </w:t>
+      </w:r>
+      <w:proofErr w:type="spellStart"/>
+      <w:r>
+        <w:t>stakeholders</w:t>
+      </w:r>
+      <w:proofErr w:type="spellEnd"/>
+      <w:r>
+        <w:t>. Este ambiente web será un VPS con la capacidad de soportar las distintas tecnologías mencionadas en la factibilidad técnica y que permita la incorporación de distintos niveles de seguridad como certificados HTTPS, cortafuegos, etc.</w:t>
       </w:r>
     </w:p>
     <w:p>
@@ -6207,27 +6348,14 @@
       <w:r>
         <w:t xml:space="preserve">Tabla </w:t>
       </w:r>
-      <w:r>
-        <w:fldChar w:fldCharType="begin"/>
-      </w:r>
-      <w:r>
-        <w:instrText xml:space="preserve"> SEQ Tabla \* ARABIC </w:instrText>
-      </w:r>
-      <w:r>
-        <w:fldChar w:fldCharType="separate"/>
-      </w:r>
-      <w:r>
-        <w:rPr>
-          <w:noProof/>
-        </w:rPr>
-        <w:t>1</w:t>
-      </w:r>
-      <w:r>
-        <w:rPr>
-          <w:noProof/>
-        </w:rPr>
-        <w:fldChar w:fldCharType="end"/>
-      </w:r>
+      <w:fldSimple w:instr=" SEQ Tabla \* ARABIC ">
+        <w:r>
+          <w:rPr>
+            <w:noProof/>
+          </w:rPr>
+          <w:t>1</w:t>
+        </w:r>
+      </w:fldSimple>
       <w:r>
         <w:rPr>
           <w:noProof/>
@@ -6305,7 +6433,7 @@
                     <pic:cNvPicPr/>
                   </pic:nvPicPr>
                   <pic:blipFill>
-                    <a:blip r:embed="rId8"/>
+                    <a:blip r:embed="rId16"/>
                     <a:stretch>
                       <a:fillRect/>
                     </a:stretch>
@@ -6339,27 +6467,14 @@
       <w:r>
         <w:t xml:space="preserve">Ilustración </w:t>
       </w:r>
-      <w:r>
-        <w:fldChar w:fldCharType="begin"/>
-      </w:r>
-      <w:r>
-        <w:instrText xml:space="preserve"> SEQ Ilustración \* ARABIC </w:instrText>
-      </w:r>
-      <w:r>
-        <w:fldChar w:fldCharType="separate"/>
-      </w:r>
-      <w:r>
-        <w:rPr>
-          <w:noProof/>
-        </w:rPr>
-        <w:t>1</w:t>
-      </w:r>
-      <w:r>
-        <w:rPr>
-          <w:noProof/>
-        </w:rPr>
-        <w:fldChar w:fldCharType="end"/>
-      </w:r>
+      <w:fldSimple w:instr=" SEQ Ilustración \* ARABIC ">
+        <w:r>
+          <w:rPr>
+            <w:noProof/>
+          </w:rPr>
+          <w:t>1</w:t>
+        </w:r>
+      </w:fldSimple>
       <w:r>
         <w:rPr>
           <w:noProof/>
@@ -6417,7 +6532,7 @@
                     <pic:cNvPicPr/>
                   </pic:nvPicPr>
                   <pic:blipFill>
-                    <a:blip r:embed="rId9"/>
+                    <a:blip r:embed="rId17"/>
                     <a:stretch>
                       <a:fillRect/>
                     </a:stretch>
@@ -6451,31 +6566,18 @@
       <w:r>
         <w:t xml:space="preserve">Ilustración </w:t>
       </w:r>
-      <w:r>
-        <w:fldChar w:fldCharType="begin"/>
-      </w:r>
-      <w:r>
-        <w:instrText xml:space="preserve"> SEQ Ilustración \* ARABIC </w:instrText>
-      </w:r>
-      <w:r>
-        <w:fldChar w:fldCharType="separate"/>
-      </w:r>
+      <w:fldSimple w:instr=" SEQ Ilustración \* ARABIC ">
+        <w:r>
+          <w:rPr>
+            <w:noProof/>
+          </w:rPr>
+          <w:t>2</w:t>
+        </w:r>
+      </w:fldSimple>
       <w:r>
         <w:rPr>
           <w:noProof/>
         </w:rPr>
-        <w:t>2</w:t>
-      </w:r>
-      <w:r>
-        <w:rPr>
-          <w:noProof/>
-        </w:rPr>
-        <w:fldChar w:fldCharType="end"/>
-      </w:r>
-      <w:r>
-        <w:rPr>
-          <w:noProof/>
-        </w:rPr>
         <w:t xml:space="preserve"> - Diagrama de Casos de Uso acerca de más opciones en el sistema</w:t>
       </w:r>
       <w:bookmarkEnd w:id="26"/>
@@ -6486,8 +6588,13 @@
         <w:ind w:firstLine="709"/>
       </w:pPr>
       <w:r>
-        <w:t>Los CRUDs</w:t>
-      </w:r>
+        <w:t xml:space="preserve">Los </w:t>
+      </w:r>
+      <w:proofErr w:type="spellStart"/>
+      <w:r>
+        <w:t>CRUDs</w:t>
+      </w:r>
+      <w:proofErr w:type="spellEnd"/>
       <w:r>
         <w:rPr>
           <w:rStyle w:val="Refdenotaalpie"/>
@@ -6529,6 +6636,14 @@
       <w:pPr>
         <w:spacing w:line="360" w:lineRule="auto"/>
         <w:ind w:firstLine="709"/>
+        <w:sectPr>
+          <w:footerReference w:type="default" r:id="rId18"/>
+          <w:type w:val="continuous"/>
+          <w:pgSz w:w="12240" w:h="15840"/>
+          <w:pgMar w:top="1701" w:right="1134" w:bottom="1701" w:left="1701" w:header="709" w:footer="397" w:gutter="0"/>
+          <w:cols w:space="708"/>
+          <w:docGrid w:linePitch="360"/>
+        </w:sectPr>
       </w:pPr>
       <w:r>
         <w:t>Todos estos servicios serán configurados a través de la programación, la configuración y puesta en marcha de la base de datos y la configuración y puesta en marcha del VPS en conjunto con el dominio</w:t>
@@ -6664,6 +6779,14 @@
           <w:sz w:val="40"/>
           <w:szCs w:val="24"/>
         </w:rPr>
+        <w:sectPr>
+          <w:footerReference w:type="default" r:id="rId19"/>
+          <w:type w:val="continuous"/>
+          <w:pgSz w:w="12240" w:h="15840"/>
+          <w:pgMar w:top="1701" w:right="1134" w:bottom="1701" w:left="1701" w:header="709" w:footer="0" w:gutter="0"/>
+          <w:cols w:space="708"/>
+          <w:docGrid w:linePitch="360"/>
+        </w:sectPr>
       </w:pPr>
       <w:r>
         <w:rPr>
@@ -6736,7 +6859,7 @@
                     <pic:cNvPicPr/>
                   </pic:nvPicPr>
                   <pic:blipFill>
-                    <a:blip r:embed="rId10">
+                    <a:blip r:embed="rId20">
                       <a:extLst>
                         <a:ext uri="{28A0092B-C50C-407E-A947-70E740481C1C}">
                           <a14:useLocalDpi xmlns:a14="http://schemas.microsoft.com/office/drawing/2010/main" val="0"/>
@@ -6773,31 +6896,18 @@
       <w:r>
         <w:t xml:space="preserve">Ilustración </w:t>
       </w:r>
-      <w:r>
-        <w:fldChar w:fldCharType="begin"/>
-      </w:r>
-      <w:r>
-        <w:instrText xml:space="preserve"> SEQ Ilustración \* ARABIC </w:instrText>
-      </w:r>
-      <w:r>
-        <w:fldChar w:fldCharType="separate"/>
-      </w:r>
+      <w:fldSimple w:instr=" SEQ Ilustración \* ARABIC ">
+        <w:r>
+          <w:rPr>
+            <w:noProof/>
+          </w:rPr>
+          <w:t>3</w:t>
+        </w:r>
+      </w:fldSimple>
       <w:r>
         <w:rPr>
           <w:noProof/>
         </w:rPr>
-        <w:t>3</w:t>
-      </w:r>
-      <w:r>
-        <w:rPr>
-          <w:noProof/>
-        </w:rPr>
-        <w:fldChar w:fldCharType="end"/>
-      </w:r>
-      <w:r>
-        <w:rPr>
-          <w:noProof/>
-        </w:rPr>
         <w:t xml:space="preserve"> - Cantidad de espacio inicial según las configuraciones de MySQL</w:t>
       </w:r>
       <w:bookmarkEnd w:id="28"/>
@@ -6814,7 +6924,35 @@
         <w:rPr>
           <w:i/>
         </w:rPr>
-        <w:t>Recordar que el motor de base de datos a utilizar es MariaDB que está basado en MySQL, por lo tanto, los valores indicados en este cálculo son los mismos o muy cercanos.</w:t>
+        <w:t xml:space="preserve">Recordar que el motor de base de datos a utilizar es </w:t>
+      </w:r>
+      <w:proofErr w:type="spellStart"/>
+      <w:r>
+        <w:rPr>
+          <w:i/>
+        </w:rPr>
+        <w:t>MariaDB</w:t>
+      </w:r>
+      <w:proofErr w:type="spellEnd"/>
+      <w:r>
+        <w:rPr>
+          <w:i/>
+        </w:rPr>
+        <w:t xml:space="preserve"> que está basado en </w:t>
+      </w:r>
+      <w:proofErr w:type="spellStart"/>
+      <w:r>
+        <w:rPr>
+          <w:i/>
+        </w:rPr>
+        <w:t>MySQL</w:t>
+      </w:r>
+      <w:proofErr w:type="spellEnd"/>
+      <w:r>
+        <w:rPr>
+          <w:i/>
+        </w:rPr>
+        <w:t>, por lo tanto, los valores indicados en este cálculo son los mismos o muy cercanos.</w:t>
       </w:r>
     </w:p>
     <w:p>
@@ -7081,7 +7219,13 @@
       </w:pPr>
       <w:r>
         <w:lastRenderedPageBreak/>
-        <w:t>Recordar que las cantidades y el peso en KB de una página promedio son solo datos hipotéticos. La cantidad de visitas esperadas por día en relación a la cantidad de áreas en INACAP sede Chillán y la cantidad de páginas visitas es en relación a las funcionalidades entregadas por el sistema.</w:t>
+        <w:t xml:space="preserve">Recordar que las cantidades y el peso en KB de una página promedio son solo datos hipotéticos. La cantidad de visitas esperadas por día en relación a la cantidad de áreas en INACAP sede Chillán y la cantidad de páginas </w:t>
+      </w:r>
+      <w:r>
+        <w:t>visitadas</w:t>
+      </w:r>
+      <w:r>
+        <w:t xml:space="preserve"> es en relación a las funcionalidades entregadas por el sistema.</w:t>
       </w:r>
     </w:p>
     <w:p>
@@ -7600,10 +7744,10 @@
           <w:i/>
         </w:rPr>
         <w:sectPr>
-          <w:headerReference w:type="default" r:id="rId11"/>
-          <w:footerReference w:type="default" r:id="rId12"/>
+          <w:footerReference w:type="default" r:id="rId21"/>
+          <w:type w:val="continuous"/>
           <w:pgSz w:w="12240" w:h="15840"/>
-          <w:pgMar w:top="1701" w:right="1134" w:bottom="1701" w:left="1701" w:header="709" w:footer="0" w:gutter="0"/>
+          <w:pgMar w:top="1701" w:right="1134" w:bottom="1701" w:left="1701" w:header="709" w:footer="397" w:gutter="0"/>
           <w:cols w:space="708"/>
           <w:docGrid w:linePitch="360"/>
         </w:sectPr>
@@ -7853,27 +7997,14 @@
       <w:r>
         <w:t xml:space="preserve">Tabla </w:t>
       </w:r>
-      <w:r>
-        <w:fldChar w:fldCharType="begin"/>
-      </w:r>
-      <w:r>
-        <w:instrText xml:space="preserve"> SEQ Tabla \* ARABIC </w:instrText>
-      </w:r>
-      <w:r>
-        <w:fldChar w:fldCharType="separate"/>
-      </w:r>
-      <w:r>
-        <w:rPr>
-          <w:noProof/>
-        </w:rPr>
-        <w:t>2</w:t>
-      </w:r>
-      <w:r>
-        <w:rPr>
-          <w:noProof/>
-        </w:rPr>
-        <w:fldChar w:fldCharType="end"/>
-      </w:r>
+      <w:fldSimple w:instr=" SEQ Tabla \* ARABIC ">
+        <w:r>
+          <w:rPr>
+            <w:noProof/>
+          </w:rPr>
+          <w:t>2</w:t>
+        </w:r>
+      </w:fldSimple>
       <w:r>
         <w:rPr>
           <w:noProof/>
@@ -7927,7 +8058,7 @@
             <wp:cNvGraphicFramePr/>
             <a:graphic xmlns:a="http://schemas.openxmlformats.org/drawingml/2006/main">
               <a:graphicData uri="http://schemas.openxmlformats.org/drawingml/2006/chart">
-                <c:chart xmlns:c="http://schemas.openxmlformats.org/drawingml/2006/chart" xmlns:r="http://schemas.openxmlformats.org/officeDocument/2006/relationships" r:id="rId13"/>
+                <c:chart xmlns:c="http://schemas.openxmlformats.org/drawingml/2006/chart" xmlns:r="http://schemas.openxmlformats.org/officeDocument/2006/relationships" r:id="rId22"/>
               </a:graphicData>
             </a:graphic>
           </wp:inline>
@@ -7946,27 +8077,14 @@
       <w:r>
         <w:t xml:space="preserve">Ilustración </w:t>
       </w:r>
-      <w:r>
-        <w:fldChar w:fldCharType="begin"/>
-      </w:r>
-      <w:r>
-        <w:instrText xml:space="preserve"> SEQ Ilustración \* ARABIC </w:instrText>
-      </w:r>
-      <w:r>
-        <w:fldChar w:fldCharType="separate"/>
-      </w:r>
-      <w:r>
-        <w:rPr>
-          <w:noProof/>
-        </w:rPr>
-        <w:t>4</w:t>
-      </w:r>
-      <w:r>
-        <w:rPr>
-          <w:noProof/>
-        </w:rPr>
-        <w:fldChar w:fldCharType="end"/>
-      </w:r>
+      <w:fldSimple w:instr=" SEQ Ilustración \* ARABIC ">
+        <w:r>
+          <w:rPr>
+            <w:noProof/>
+          </w:rPr>
+          <w:t>4</w:t>
+        </w:r>
+      </w:fldSimple>
       <w:r>
         <w:rPr>
           <w:noProof/>
@@ -8182,31 +8300,18 @@
       <w:r>
         <w:t xml:space="preserve">Tabla </w:t>
       </w:r>
-      <w:r>
-        <w:fldChar w:fldCharType="begin"/>
-      </w:r>
-      <w:r>
-        <w:instrText xml:space="preserve"> SEQ Tabla \* ARABIC </w:instrText>
-      </w:r>
-      <w:r>
-        <w:fldChar w:fldCharType="separate"/>
-      </w:r>
+      <w:fldSimple w:instr=" SEQ Tabla \* ARABIC ">
+        <w:r>
+          <w:rPr>
+            <w:noProof/>
+          </w:rPr>
+          <w:t>3</w:t>
+        </w:r>
+      </w:fldSimple>
       <w:r>
         <w:rPr>
           <w:noProof/>
         </w:rPr>
-        <w:t>3</w:t>
-      </w:r>
-      <w:r>
-        <w:rPr>
-          <w:noProof/>
-        </w:rPr>
-        <w:fldChar w:fldCharType="end"/>
-      </w:r>
-      <w:r>
-        <w:rPr>
-          <w:noProof/>
-        </w:rPr>
         <w:t xml:space="preserve"> - Ordenamiento de los datos obtenidos en las pruebas</w:t>
       </w:r>
       <w:bookmarkEnd w:id="35"/>
@@ -8232,8 +8337,13 @@
         <w:ind w:firstLine="709"/>
       </w:pPr>
       <w:r>
-        <w:t>Debido a que en la actualidad no se posee algún código (debido a la alta complejidad del algoritmo central) que permita realizar una prueba de complejidad ciclomática</w:t>
-      </w:r>
+        <w:t xml:space="preserve">Debido a que en la actualidad no se posee algún código (debido a la alta complejidad del algoritmo central) que permita realizar una prueba de complejidad </w:t>
+      </w:r>
+      <w:proofErr w:type="spellStart"/>
+      <w:r>
+        <w:t>ciclomática</w:t>
+      </w:r>
+      <w:proofErr w:type="spellEnd"/>
       <w:r>
         <w:rPr>
           <w:rStyle w:val="Refdenotaalpie"/>
@@ -8275,14 +8385,23 @@
       <w:pPr>
         <w:spacing w:line="360" w:lineRule="auto"/>
         <w:ind w:firstLine="709"/>
+        <w:sectPr>
+          <w:pgSz w:w="12240" w:h="15840"/>
+          <w:pgMar w:top="1701" w:right="1134" w:bottom="1701" w:left="1701" w:header="709" w:footer="0" w:gutter="0"/>
+          <w:cols w:space="708"/>
+          <w:docGrid w:linePitch="360"/>
+        </w:sectPr>
       </w:pPr>
       <w:r>
         <w:t>En cuanto a la transferencia mensual de archivos, la estimada solo llega a ocupar una cantidad ínfima dentro del mínimo entregado por empresas de servicio de VPS (1 TB), por lo tanto, está completamente satisfecha esa necesidad.</w:t>
       </w:r>
       <w:bookmarkEnd w:id="37"/>
-      <w:r>
-        <w:br w:type="page"/>
-      </w:r>
+    </w:p>
+    <w:p>
+      <w:pPr>
+        <w:spacing w:line="360" w:lineRule="auto"/>
+        <w:ind w:firstLine="709"/>
+      </w:pPr>
     </w:p>
     <w:p>
       <w:pPr>
@@ -8389,6 +8508,14 @@
       <w:pPr>
         <w:spacing w:line="360" w:lineRule="auto"/>
         <w:jc w:val="left"/>
+        <w:sectPr>
+          <w:footerReference w:type="default" r:id="rId23"/>
+          <w:type w:val="continuous"/>
+          <w:pgSz w:w="12240" w:h="15840"/>
+          <w:pgMar w:top="1701" w:right="1134" w:bottom="1701" w:left="1701" w:header="709" w:footer="0" w:gutter="0"/>
+          <w:cols w:space="708"/>
+          <w:docGrid w:linePitch="360"/>
+        </w:sectPr>
       </w:pPr>
       <w:r>
         <w:br w:type="page"/>
@@ -8449,6 +8576,14 @@
       <w:pPr>
         <w:spacing w:line="360" w:lineRule="auto"/>
         <w:jc w:val="left"/>
+        <w:sectPr>
+          <w:footerReference w:type="default" r:id="rId24"/>
+          <w:type w:val="continuous"/>
+          <w:pgSz w:w="12240" w:h="15840"/>
+          <w:pgMar w:top="1701" w:right="1134" w:bottom="1701" w:left="1701" w:header="709" w:footer="397" w:gutter="0"/>
+          <w:cols w:space="708"/>
+          <w:docGrid w:linePitch="360"/>
+        </w:sectPr>
       </w:pPr>
       <w:r>
         <w:br w:type="page"/>
@@ -8559,6 +8694,14 @@
       <w:pPr>
         <w:spacing w:line="360" w:lineRule="auto"/>
         <w:jc w:val="left"/>
+        <w:sectPr>
+          <w:footerReference w:type="default" r:id="rId25"/>
+          <w:type w:val="continuous"/>
+          <w:pgSz w:w="12240" w:h="15840"/>
+          <w:pgMar w:top="1701" w:right="1134" w:bottom="1701" w:left="1701" w:header="709" w:footer="0" w:gutter="0"/>
+          <w:cols w:space="708"/>
+          <w:docGrid w:linePitch="360"/>
+        </w:sectPr>
       </w:pPr>
       <w:r>
         <w:br w:type="page"/>
@@ -9464,6 +9607,7 @@
                 <w:szCs w:val="20"/>
               </w:rPr>
             </w:pPr>
+            <w:proofErr w:type="spellStart"/>
             <w:r>
               <w:rPr>
                 <w:sz w:val="20"/>
@@ -9471,6 +9615,7 @@
               </w:rPr>
               <w:t>NodeJS</w:t>
             </w:r>
+            <w:proofErr w:type="spellEnd"/>
           </w:p>
         </w:tc>
         <w:tc>
@@ -9630,6 +9775,7 @@
                 <w:szCs w:val="20"/>
               </w:rPr>
             </w:pPr>
+            <w:proofErr w:type="spellStart"/>
             <w:r>
               <w:rPr>
                 <w:sz w:val="20"/>
@@ -9637,6 +9783,7 @@
               </w:rPr>
               <w:t>MariaDB</w:t>
             </w:r>
+            <w:proofErr w:type="spellEnd"/>
           </w:p>
         </w:tc>
         <w:tc>
@@ -10513,31 +10660,18 @@
       <w:r>
         <w:t xml:space="preserve">Tabla </w:t>
       </w:r>
-      <w:r>
-        <w:fldChar w:fldCharType="begin"/>
-      </w:r>
-      <w:r>
-        <w:instrText xml:space="preserve"> SEQ Tabla \* ARABIC </w:instrText>
-      </w:r>
-      <w:r>
-        <w:fldChar w:fldCharType="separate"/>
-      </w:r>
+      <w:fldSimple w:instr=" SEQ Tabla \* ARABIC ">
+        <w:r>
+          <w:rPr>
+            <w:noProof/>
+          </w:rPr>
+          <w:t>4</w:t>
+        </w:r>
+      </w:fldSimple>
       <w:r>
         <w:rPr>
           <w:noProof/>
         </w:rPr>
-        <w:t>4</w:t>
-      </w:r>
-      <w:r>
-        <w:rPr>
-          <w:noProof/>
-        </w:rPr>
-        <w:fldChar w:fldCharType="end"/>
-      </w:r>
-      <w:r>
-        <w:rPr>
-          <w:noProof/>
-        </w:rPr>
         <w:t xml:space="preserve"> - Tabla de costos del proyecto</w:t>
       </w:r>
       <w:bookmarkEnd w:id="41"/>
@@ -10548,13 +10682,29 @@
         <w:ind w:firstLine="709"/>
       </w:pPr>
       <w:r>
-        <w:t xml:space="preserve">La empresa prestadora del servicio de VPS elegida es DigitalOcean debido a su buena reputación en la comunidad y el precio entregado (5 </w:t>
+        <w:t xml:space="preserve">La empresa prestadora del servicio de VPS elegida es </w:t>
+      </w:r>
+      <w:proofErr w:type="spellStart"/>
+      <w:r>
+        <w:t>DigitalOcean</w:t>
+      </w:r>
+      <w:proofErr w:type="spellEnd"/>
+      <w:r>
+        <w:t xml:space="preserve"> debido a su buena reputación en la comunidad y el precio entregado (5 </w:t>
       </w:r>
       <w:r>
         <w:t>dólares</w:t>
       </w:r>
       <w:r>
-        <w:t xml:space="preserve">). Las empresas que prestan servicios de arriendo de equipos son muy poco conocidas o lo hacen a empresas y eventos en particular, por lo tanto, se ha preferido adquirir un notebook que satisfaga las prestaciones necesarias para el desarrollo del proyecto. El certificado SSL ha sido cotizado en GoDaddy debido a su precio y buena reputación en la comunidad. </w:t>
+        <w:t xml:space="preserve">). Las empresas que prestan servicios de arriendo de equipos son muy poco conocidas o lo hacen a empresas y eventos en particular, por lo tanto, se ha preferido adquirir un notebook que satisfaga las prestaciones necesarias para el desarrollo del proyecto. El certificado SSL ha sido cotizado en </w:t>
+      </w:r>
+      <w:proofErr w:type="spellStart"/>
+      <w:r>
+        <w:t>GoDaddy</w:t>
+      </w:r>
+      <w:proofErr w:type="spellEnd"/>
+      <w:r>
+        <w:t xml:space="preserve"> debido a su precio y buena reputación en la comunidad. </w:t>
       </w:r>
       <w:r>
         <w:lastRenderedPageBreak/>
@@ -10600,6 +10750,14 @@
       <w:pPr>
         <w:spacing w:line="360" w:lineRule="auto"/>
         <w:jc w:val="left"/>
+        <w:sectPr>
+          <w:footerReference w:type="default" r:id="rId26"/>
+          <w:type w:val="continuous"/>
+          <w:pgSz w:w="12240" w:h="15840"/>
+          <w:pgMar w:top="1701" w:right="1134" w:bottom="1701" w:left="1701" w:header="709" w:footer="397" w:gutter="0"/>
+          <w:cols w:space="708"/>
+          <w:docGrid w:linePitch="360"/>
+        </w:sectPr>
       </w:pPr>
       <w:r>
         <w:br w:type="page"/>
@@ -10716,6 +10874,14 @@
           <w:sz w:val="40"/>
           <w:szCs w:val="24"/>
         </w:rPr>
+        <w:sectPr>
+          <w:footerReference w:type="default" r:id="rId27"/>
+          <w:type w:val="continuous"/>
+          <w:pgSz w:w="12240" w:h="15840"/>
+          <w:pgMar w:top="1701" w:right="1134" w:bottom="1701" w:left="1701" w:header="709" w:footer="0" w:gutter="0"/>
+          <w:cols w:space="708"/>
+          <w:docGrid w:linePitch="360"/>
+        </w:sectPr>
       </w:pPr>
       <w:r>
         <w:rPr>
@@ -10867,8 +11033,29 @@
       <w:r>
         <w:t xml:space="preserve">[1] Mitch, </w:t>
       </w:r>
-      <w:r>
-        <w:t>How do I install Ubuntu Server (step-by-step)</w:t>
+      <w:proofErr w:type="spellStart"/>
+      <w:r>
+        <w:t>How</w:t>
+      </w:r>
+      <w:proofErr w:type="spellEnd"/>
+      <w:r>
+        <w:t xml:space="preserve"> do I </w:t>
+      </w:r>
+      <w:proofErr w:type="spellStart"/>
+      <w:r>
+        <w:t>install</w:t>
+      </w:r>
+      <w:proofErr w:type="spellEnd"/>
+      <w:r>
+        <w:t xml:space="preserve"> Ubuntu Server (</w:t>
+      </w:r>
+      <w:proofErr w:type="spellStart"/>
+      <w:r>
+        <w:t>step-by-step</w:t>
+      </w:r>
+      <w:proofErr w:type="spellEnd"/>
+      <w:r>
+        <w:t>)</w:t>
       </w:r>
       <w:r>
         <w:t>, 2013, www.askubuntu.org</w:t>
@@ -10880,13 +11067,66 @@
         <w:ind w:firstLine="709"/>
       </w:pPr>
       <w:r>
-        <w:t xml:space="preserve">[2] Shane Rainville, </w:t>
-      </w:r>
-      <w:r>
-        <w:t>Installing and Configuring MariaDB on Ubuntu 14</w:t>
-      </w:r>
-      <w:r>
-        <w:t>, No especifica, www.serverlab.ca</w:t>
+        <w:t xml:space="preserve">[2] </w:t>
+      </w:r>
+      <w:proofErr w:type="spellStart"/>
+      <w:r>
+        <w:t>Shane</w:t>
+      </w:r>
+      <w:proofErr w:type="spellEnd"/>
+      <w:r>
+        <w:t xml:space="preserve"> </w:t>
+      </w:r>
+      <w:proofErr w:type="spellStart"/>
+      <w:r>
+        <w:t>Rainville</w:t>
+      </w:r>
+      <w:proofErr w:type="spellEnd"/>
+      <w:r>
+        <w:t xml:space="preserve">, </w:t>
+      </w:r>
+      <w:proofErr w:type="spellStart"/>
+      <w:r>
+        <w:t>Installing</w:t>
+      </w:r>
+      <w:proofErr w:type="spellEnd"/>
+      <w:r>
+        <w:t xml:space="preserve"> and </w:t>
+      </w:r>
+      <w:proofErr w:type="spellStart"/>
+      <w:r>
+        <w:t>Configuring</w:t>
+      </w:r>
+      <w:proofErr w:type="spellEnd"/>
+      <w:r>
+        <w:t xml:space="preserve"> </w:t>
+      </w:r>
+      <w:proofErr w:type="spellStart"/>
+      <w:r>
+        <w:t>MariaDB</w:t>
+      </w:r>
+      <w:proofErr w:type="spellEnd"/>
+      <w:r>
+        <w:t xml:space="preserve"> </w:t>
+      </w:r>
+      <w:proofErr w:type="spellStart"/>
+      <w:r>
+        <w:t>on</w:t>
+      </w:r>
+      <w:proofErr w:type="spellEnd"/>
+      <w:r>
+        <w:t xml:space="preserve"> Ubuntu 14</w:t>
+      </w:r>
+      <w:r>
+        <w:t xml:space="preserve">, No </w:t>
+      </w:r>
+      <w:proofErr w:type="spellStart"/>
+      <w:r>
+        <w:t>especifica</w:t>
+      </w:r>
+      <w:proofErr w:type="spellEnd"/>
+      <w:r>
+        <w:t>, www.serverlab.ca</w:t>
       </w:r>
     </w:p>
     <w:p>
@@ -10895,14 +11135,32 @@
         <w:ind w:firstLine="709"/>
       </w:pPr>
       <w:r>
-        <w:t xml:space="preserve">[3] Brennen Bearnes, </w:t>
-      </w:r>
+        <w:t xml:space="preserve">[3] </w:t>
+      </w:r>
+      <w:proofErr w:type="spellStart"/>
+      <w:r>
+        <w:t>Brennen</w:t>
+      </w:r>
+      <w:proofErr w:type="spellEnd"/>
+      <w:r>
+        <w:t xml:space="preserve"> </w:t>
+      </w:r>
+      <w:proofErr w:type="spellStart"/>
+      <w:r>
+        <w:t>Bearnes</w:t>
+      </w:r>
+      <w:proofErr w:type="spellEnd"/>
+      <w:r>
+        <w:t xml:space="preserve">, </w:t>
+      </w:r>
+      <w:proofErr w:type="gramStart"/>
       <w:r>
         <w:t>¿Cóm</w:t>
       </w:r>
       <w:r>
         <w:t>o instalar Node.js en Ubuntu 16.</w:t>
       </w:r>
+      <w:proofErr w:type="gramEnd"/>
       <w:r>
         <w:t>04?</w:t>
       </w:r>
@@ -10917,8 +11175,10 @@
       </w:pPr>
     </w:p>
     <w:sectPr>
+      <w:footerReference w:type="default" r:id="rId28"/>
+      <w:type w:val="continuous"/>
       <w:pgSz w:w="12240" w:h="15840"/>
-      <w:pgMar w:top="1701" w:right="1134" w:bottom="1701" w:left="1701" w:header="709" w:footer="0" w:gutter="0"/>
+      <w:pgMar w:top="1701" w:right="1134" w:bottom="1701" w:left="1701" w:header="709" w:footer="397" w:gutter="0"/>
       <w:cols w:space="708"/>
       <w:docGrid w:linePitch="360"/>
     </w:sectPr>
@@ -10927,7 +11187,7 @@
 </file>
 
 <file path=word/endnotes.xml><?xml version="1.0" encoding="utf-8"?>
-<w:endnotes xmlns:wpc="http://schemas.microsoft.com/office/word/2010/wordprocessingCanvas" xmlns:cx="http://schemas.microsoft.com/office/drawing/2014/chartex" xmlns:cx1="http://schemas.microsoft.com/office/drawing/2015/9/8/chartex" xmlns:cx2="http://schemas.microsoft.com/office/drawing/2015/10/21/chartex" xmlns:cx3="http://schemas.microsoft.com/office/drawing/2016/5/9/chartex" xmlns:cx4="http://schemas.microsoft.com/office/drawing/2016/5/10/chartex" xmlns:cx5="http://schemas.microsoft.com/office/drawing/2016/5/11/chartex" xmlns:cx6="http://schemas.microsoft.com/office/drawing/2016/5/12/chartex" xmlns:cx7="http://schemas.microsoft.com/office/drawing/2016/5/13/chartex" xmlns:cx8="http://schemas.microsoft.com/office/drawing/2016/5/14/chartex" xmlns:mc="http://schemas.openxmlformats.org/markup-compatibility/2006" xmlns:aink="http://schemas.microsoft.com/office/drawing/2016/ink" xmlns:o="urn:schemas-microsoft-com:office:office" xmlns:r="http://schemas.openxmlformats.org/officeDocument/2006/relationships" xmlns:m="http://schemas.openxmlformats.org/officeDocument/2006/math" xmlns:v="urn:schemas-microsoft-com:vml" xmlns:wp14="http://schemas.microsoft.com/office/word/2010/wordprocessingDrawing" xmlns:wp="http://schemas.openxmlformats.org/drawingml/2006/wordprocessingDrawing" xmlns:w10="urn:schemas-microsoft-com:office:word" xmlns:w="http://schemas.openxmlformats.org/wordprocessingml/2006/main" xmlns:w14="http://schemas.microsoft.com/office/word/2010/wordml" xmlns:w15="http://schemas.microsoft.com/office/word/2012/wordml" xmlns:w16se="http://schemas.microsoft.com/office/word/2015/wordml/symex" xmlns:wpg="http://schemas.microsoft.com/office/word/2010/wordprocessingGroup" xmlns:wpi="http://schemas.microsoft.com/office/word/2010/wordprocessingInk" xmlns:wne="http://schemas.microsoft.com/office/word/2006/wordml" xmlns:wps="http://schemas.microsoft.com/office/word/2010/wordprocessingShape" mc:Ignorable="w14 w15 w16se wp14">
+<w:endnotes xmlns:wpc="http://schemas.microsoft.com/office/word/2010/wordprocessingCanvas" xmlns:cx="http://schemas.microsoft.com/office/drawing/2014/chartex" xmlns:cx1="http://schemas.microsoft.com/office/drawing/2015/9/8/chartex" xmlns:mc="http://schemas.openxmlformats.org/markup-compatibility/2006" xmlns:o="urn:schemas-microsoft-com:office:office" xmlns:r="http://schemas.openxmlformats.org/officeDocument/2006/relationships" xmlns:m="http://schemas.openxmlformats.org/officeDocument/2006/math" xmlns:v="urn:schemas-microsoft-com:vml" xmlns:wp14="http://schemas.microsoft.com/office/word/2010/wordprocessingDrawing" xmlns:wp="http://schemas.openxmlformats.org/drawingml/2006/wordprocessingDrawing" xmlns:w10="urn:schemas-microsoft-com:office:word" xmlns:w="http://schemas.openxmlformats.org/wordprocessingml/2006/main" xmlns:w14="http://schemas.microsoft.com/office/word/2010/wordml" xmlns:w15="http://schemas.microsoft.com/office/word/2012/wordml" xmlns:w16se="http://schemas.microsoft.com/office/word/2015/wordml/symex" xmlns:wpg="http://schemas.microsoft.com/office/word/2010/wordprocessingGroup" xmlns:wpi="http://schemas.microsoft.com/office/word/2010/wordprocessingInk" xmlns:wne="http://schemas.microsoft.com/office/word/2006/wordml" xmlns:wps="http://schemas.microsoft.com/office/word/2010/wordprocessingShape" mc:Ignorable="w14 w15 w16se wp14">
   <w:endnote w:type="separator" w:id="-1">
     <w:p>
       <w:pPr>
@@ -10952,15 +11212,11 @@
 </file>
 
 <file path=word/footer1.xml><?xml version="1.0" encoding="utf-8"?>
-<w:ftr xmlns:wpc="http://schemas.microsoft.com/office/word/2010/wordprocessingCanvas" xmlns:cx="http://schemas.microsoft.com/office/drawing/2014/chartex" xmlns:cx1="http://schemas.microsoft.com/office/drawing/2015/9/8/chartex" xmlns:cx2="http://schemas.microsoft.com/office/drawing/2015/10/21/chartex" xmlns:cx3="http://schemas.microsoft.com/office/drawing/2016/5/9/chartex" xmlns:cx4="http://schemas.microsoft.com/office/drawing/2016/5/10/chartex" xmlns:cx5="http://schemas.microsoft.com/office/drawing/2016/5/11/chartex" xmlns:cx6="http://schemas.microsoft.com/office/drawing/2016/5/12/chartex" xmlns:cx7="http://schemas.microsoft.com/office/drawing/2016/5/13/chartex" xmlns:cx8="http://schemas.microsoft.com/office/drawing/2016/5/14/chartex" xmlns:mc="http://schemas.openxmlformats.org/markup-compatibility/2006" xmlns:aink="http://schemas.microsoft.com/office/drawing/2016/ink" xmlns:o="urn:schemas-microsoft-com:office:office" xmlns:r="http://schemas.openxmlformats.org/officeDocument/2006/relationships" xmlns:m="http://schemas.openxmlformats.org/officeDocument/2006/math" xmlns:v="urn:schemas-microsoft-com:vml" xmlns:wp14="http://schemas.microsoft.com/office/word/2010/wordprocessingDrawing" xmlns:wp="http://schemas.openxmlformats.org/drawingml/2006/wordprocessingDrawing" xmlns:w10="urn:schemas-microsoft-com:office:word" xmlns:w="http://schemas.openxmlformats.org/wordprocessingml/2006/main" xmlns:w14="http://schemas.microsoft.com/office/word/2010/wordml" xmlns:w15="http://schemas.microsoft.com/office/word/2012/wordml" xmlns:w16se="http://schemas.microsoft.com/office/word/2015/wordml/symex" xmlns:wpg="http://schemas.microsoft.com/office/word/2010/wordprocessingGroup" xmlns:wpi="http://schemas.microsoft.com/office/word/2010/wordprocessingInk" xmlns:wne="http://schemas.microsoft.com/office/word/2006/wordml" xmlns:wps="http://schemas.microsoft.com/office/word/2010/wordprocessingShape" mc:Ignorable="w14 w15 w16se wp14">
+<w:ftr xmlns:wpc="http://schemas.microsoft.com/office/word/2010/wordprocessingCanvas" xmlns:cx="http://schemas.microsoft.com/office/drawing/2014/chartex" xmlns:cx1="http://schemas.microsoft.com/office/drawing/2015/9/8/chartex" xmlns:mc="http://schemas.openxmlformats.org/markup-compatibility/2006" xmlns:o="urn:schemas-microsoft-com:office:office" xmlns:r="http://schemas.openxmlformats.org/officeDocument/2006/relationships" xmlns:m="http://schemas.openxmlformats.org/officeDocument/2006/math" xmlns:v="urn:schemas-microsoft-com:vml" xmlns:wp14="http://schemas.microsoft.com/office/word/2010/wordprocessingDrawing" xmlns:wp="http://schemas.openxmlformats.org/drawingml/2006/wordprocessingDrawing" xmlns:w10="urn:schemas-microsoft-com:office:word" xmlns:w="http://schemas.openxmlformats.org/wordprocessingml/2006/main" xmlns:w14="http://schemas.microsoft.com/office/word/2010/wordml" xmlns:w15="http://schemas.microsoft.com/office/word/2012/wordml" xmlns:w16se="http://schemas.microsoft.com/office/word/2015/wordml/symex" xmlns:wpg="http://schemas.microsoft.com/office/word/2010/wordprocessingGroup" xmlns:wpi="http://schemas.microsoft.com/office/word/2010/wordprocessingInk" xmlns:wne="http://schemas.microsoft.com/office/word/2006/wordml" xmlns:wps="http://schemas.microsoft.com/office/word/2010/wordprocessingShape" mc:Ignorable="w14 w15 w16se wp14">
   <w:p>
     <w:pPr>
       <w:pStyle w:val="Piedepgina"/>
       <w:jc w:val="right"/>
-      <w:rPr>
-        <w:noProof/>
-        <w:lang w:eastAsia="es-CL"/>
-      </w:rPr>
     </w:pPr>
   </w:p>
   <w:p>
@@ -10972,8 +11228,558 @@
 </w:ftr>
 </file>
 
+<file path=word/footer10.xml><?xml version="1.0" encoding="utf-8"?>
+<w:ftr xmlns:wpc="http://schemas.microsoft.com/office/word/2010/wordprocessingCanvas" xmlns:cx="http://schemas.microsoft.com/office/drawing/2014/chartex" xmlns:cx1="http://schemas.microsoft.com/office/drawing/2015/9/8/chartex" xmlns:mc="http://schemas.openxmlformats.org/markup-compatibility/2006" xmlns:o="urn:schemas-microsoft-com:office:office" xmlns:r="http://schemas.openxmlformats.org/officeDocument/2006/relationships" xmlns:m="http://schemas.openxmlformats.org/officeDocument/2006/math" xmlns:v="urn:schemas-microsoft-com:vml" xmlns:wp14="http://schemas.microsoft.com/office/word/2010/wordprocessingDrawing" xmlns:wp="http://schemas.openxmlformats.org/drawingml/2006/wordprocessingDrawing" xmlns:w10="urn:schemas-microsoft-com:office:word" xmlns:w="http://schemas.openxmlformats.org/wordprocessingml/2006/main" xmlns:w14="http://schemas.microsoft.com/office/word/2010/wordml" xmlns:w15="http://schemas.microsoft.com/office/word/2012/wordml" xmlns:w16se="http://schemas.microsoft.com/office/word/2015/wordml/symex" xmlns:wpg="http://schemas.microsoft.com/office/word/2010/wordprocessingGroup" xmlns:wpi="http://schemas.microsoft.com/office/word/2010/wordprocessingInk" xmlns:wne="http://schemas.microsoft.com/office/word/2006/wordml" xmlns:wps="http://schemas.microsoft.com/office/word/2010/wordprocessingShape" mc:Ignorable="w14 w15 w16se wp14">
+  <w:sdt>
+    <w:sdtPr>
+      <w:id w:val="-1086607615"/>
+      <w:docPartObj>
+        <w:docPartGallery w:val="Page Numbers (Bottom of Page)"/>
+        <w:docPartUnique/>
+      </w:docPartObj>
+    </w:sdtPr>
+    <w:sdtContent>
+      <w:p>
+        <w:pPr>
+          <w:pStyle w:val="Piedepgina"/>
+          <w:jc w:val="right"/>
+        </w:pPr>
+        <w:r>
+          <w:fldChar w:fldCharType="begin"/>
+        </w:r>
+        <w:r>
+          <w:instrText>PAGE   \* MERGEFORMAT</w:instrText>
+        </w:r>
+        <w:r>
+          <w:fldChar w:fldCharType="separate"/>
+        </w:r>
+        <w:r>
+          <w:rPr>
+            <w:noProof/>
+            <w:lang w:val="es-ES"/>
+          </w:rPr>
+          <w:t>27</w:t>
+        </w:r>
+        <w:r>
+          <w:fldChar w:fldCharType="end"/>
+        </w:r>
+      </w:p>
+    </w:sdtContent>
+  </w:sdt>
+  <w:p>
+    <w:pPr>
+      <w:pStyle w:val="Piedepgina"/>
+      <w:ind w:left="-1417"/>
+    </w:pPr>
+  </w:p>
+</w:ftr>
+</file>
+
+<file path=word/footer11.xml><?xml version="1.0" encoding="utf-8"?>
+<w:ftr xmlns:wpc="http://schemas.microsoft.com/office/word/2010/wordprocessingCanvas" xmlns:cx="http://schemas.microsoft.com/office/drawing/2014/chartex" xmlns:cx1="http://schemas.microsoft.com/office/drawing/2015/9/8/chartex" xmlns:mc="http://schemas.openxmlformats.org/markup-compatibility/2006" xmlns:o="urn:schemas-microsoft-com:office:office" xmlns:r="http://schemas.openxmlformats.org/officeDocument/2006/relationships" xmlns:m="http://schemas.openxmlformats.org/officeDocument/2006/math" xmlns:v="urn:schemas-microsoft-com:vml" xmlns:wp14="http://schemas.microsoft.com/office/word/2010/wordprocessingDrawing" xmlns:wp="http://schemas.openxmlformats.org/drawingml/2006/wordprocessingDrawing" xmlns:w10="urn:schemas-microsoft-com:office:word" xmlns:w="http://schemas.openxmlformats.org/wordprocessingml/2006/main" xmlns:w14="http://schemas.microsoft.com/office/word/2010/wordml" xmlns:w15="http://schemas.microsoft.com/office/word/2012/wordml" xmlns:w16se="http://schemas.microsoft.com/office/word/2015/wordml/symex" xmlns:wpg="http://schemas.microsoft.com/office/word/2010/wordprocessingGroup" xmlns:wpi="http://schemas.microsoft.com/office/word/2010/wordprocessingInk" xmlns:wne="http://schemas.microsoft.com/office/word/2006/wordml" xmlns:wps="http://schemas.microsoft.com/office/word/2010/wordprocessingShape" mc:Ignorable="w14 w15 w16se wp14">
+  <w:sdt>
+    <w:sdtPr>
+      <w:id w:val="-2136015137"/>
+      <w:docPartObj>
+        <w:docPartGallery w:val="Page Numbers (Bottom of Page)"/>
+        <w:docPartUnique/>
+      </w:docPartObj>
+    </w:sdtPr>
+    <w:sdtContent>
+      <w:p>
+        <w:pPr>
+          <w:pStyle w:val="Piedepgina"/>
+          <w:jc w:val="right"/>
+        </w:pPr>
+      </w:p>
+    </w:sdtContent>
+  </w:sdt>
+  <w:p>
+    <w:pPr>
+      <w:pStyle w:val="Piedepgina"/>
+      <w:ind w:left="-1417"/>
+    </w:pPr>
+  </w:p>
+</w:ftr>
+</file>
+
+<file path=word/footer12.xml><?xml version="1.0" encoding="utf-8"?>
+<w:ftr xmlns:wpc="http://schemas.microsoft.com/office/word/2010/wordprocessingCanvas" xmlns:cx="http://schemas.microsoft.com/office/drawing/2014/chartex" xmlns:cx1="http://schemas.microsoft.com/office/drawing/2015/9/8/chartex" xmlns:mc="http://schemas.openxmlformats.org/markup-compatibility/2006" xmlns:o="urn:schemas-microsoft-com:office:office" xmlns:r="http://schemas.openxmlformats.org/officeDocument/2006/relationships" xmlns:m="http://schemas.openxmlformats.org/officeDocument/2006/math" xmlns:v="urn:schemas-microsoft-com:vml" xmlns:wp14="http://schemas.microsoft.com/office/word/2010/wordprocessingDrawing" xmlns:wp="http://schemas.openxmlformats.org/drawingml/2006/wordprocessingDrawing" xmlns:w10="urn:schemas-microsoft-com:office:word" xmlns:w="http://schemas.openxmlformats.org/wordprocessingml/2006/main" xmlns:w14="http://schemas.microsoft.com/office/word/2010/wordml" xmlns:w15="http://schemas.microsoft.com/office/word/2012/wordml" xmlns:w16se="http://schemas.microsoft.com/office/word/2015/wordml/symex" xmlns:wpg="http://schemas.microsoft.com/office/word/2010/wordprocessingGroup" xmlns:wpi="http://schemas.microsoft.com/office/word/2010/wordprocessingInk" xmlns:wne="http://schemas.microsoft.com/office/word/2006/wordml" xmlns:wps="http://schemas.microsoft.com/office/word/2010/wordprocessingShape" mc:Ignorable="w14 w15 w16se wp14">
+  <w:sdt>
+    <w:sdtPr>
+      <w:id w:val="-842387722"/>
+      <w:docPartObj>
+        <w:docPartGallery w:val="Page Numbers (Bottom of Page)"/>
+        <w:docPartUnique/>
+      </w:docPartObj>
+    </w:sdtPr>
+    <w:sdtContent>
+      <w:p>
+        <w:pPr>
+          <w:pStyle w:val="Piedepgina"/>
+          <w:jc w:val="right"/>
+        </w:pPr>
+        <w:r>
+          <w:fldChar w:fldCharType="begin"/>
+        </w:r>
+        <w:r>
+          <w:instrText>PAGE   \* MERGEFORMAT</w:instrText>
+        </w:r>
+        <w:r>
+          <w:fldChar w:fldCharType="separate"/>
+        </w:r>
+        <w:r>
+          <w:rPr>
+            <w:noProof/>
+            <w:lang w:val="es-ES"/>
+          </w:rPr>
+          <w:t>29</w:t>
+        </w:r>
+        <w:r>
+          <w:fldChar w:fldCharType="end"/>
+        </w:r>
+      </w:p>
+    </w:sdtContent>
+  </w:sdt>
+  <w:p>
+    <w:pPr>
+      <w:pStyle w:val="Piedepgina"/>
+      <w:ind w:left="-1417"/>
+    </w:pPr>
+  </w:p>
+</w:ftr>
+</file>
+
+<file path=word/footer13.xml><?xml version="1.0" encoding="utf-8"?>
+<w:ftr xmlns:wpc="http://schemas.microsoft.com/office/word/2010/wordprocessingCanvas" xmlns:cx="http://schemas.microsoft.com/office/drawing/2014/chartex" xmlns:cx1="http://schemas.microsoft.com/office/drawing/2015/9/8/chartex" xmlns:mc="http://schemas.openxmlformats.org/markup-compatibility/2006" xmlns:o="urn:schemas-microsoft-com:office:office" xmlns:r="http://schemas.openxmlformats.org/officeDocument/2006/relationships" xmlns:m="http://schemas.openxmlformats.org/officeDocument/2006/math" xmlns:v="urn:schemas-microsoft-com:vml" xmlns:wp14="http://schemas.microsoft.com/office/word/2010/wordprocessingDrawing" xmlns:wp="http://schemas.openxmlformats.org/drawingml/2006/wordprocessingDrawing" xmlns:w10="urn:schemas-microsoft-com:office:word" xmlns:w="http://schemas.openxmlformats.org/wordprocessingml/2006/main" xmlns:w14="http://schemas.microsoft.com/office/word/2010/wordml" xmlns:w15="http://schemas.microsoft.com/office/word/2012/wordml" xmlns:w16se="http://schemas.microsoft.com/office/word/2015/wordml/symex" xmlns:wpg="http://schemas.microsoft.com/office/word/2010/wordprocessingGroup" xmlns:wpi="http://schemas.microsoft.com/office/word/2010/wordprocessingInk" xmlns:wne="http://schemas.microsoft.com/office/word/2006/wordml" xmlns:wps="http://schemas.microsoft.com/office/word/2010/wordprocessingShape" mc:Ignorable="w14 w15 w16se wp14">
+  <w:p>
+    <w:pPr>
+      <w:pStyle w:val="Piedepgina"/>
+      <w:jc w:val="right"/>
+    </w:pPr>
+  </w:p>
+  <w:p>
+    <w:pPr>
+      <w:pStyle w:val="Piedepgina"/>
+      <w:ind w:left="-1417"/>
+    </w:pPr>
+  </w:p>
+</w:ftr>
+</file>
+
+<file path=word/footer14.xml><?xml version="1.0" encoding="utf-8"?>
+<w:ftr xmlns:wpc="http://schemas.microsoft.com/office/word/2010/wordprocessingCanvas" xmlns:cx="http://schemas.microsoft.com/office/drawing/2014/chartex" xmlns:cx1="http://schemas.microsoft.com/office/drawing/2015/9/8/chartex" xmlns:mc="http://schemas.openxmlformats.org/markup-compatibility/2006" xmlns:o="urn:schemas-microsoft-com:office:office" xmlns:r="http://schemas.openxmlformats.org/officeDocument/2006/relationships" xmlns:m="http://schemas.openxmlformats.org/officeDocument/2006/math" xmlns:v="urn:schemas-microsoft-com:vml" xmlns:wp14="http://schemas.microsoft.com/office/word/2010/wordprocessingDrawing" xmlns:wp="http://schemas.openxmlformats.org/drawingml/2006/wordprocessingDrawing" xmlns:w10="urn:schemas-microsoft-com:office:word" xmlns:w="http://schemas.openxmlformats.org/wordprocessingml/2006/main" xmlns:w14="http://schemas.microsoft.com/office/word/2010/wordml" xmlns:w15="http://schemas.microsoft.com/office/word/2012/wordml" xmlns:w16se="http://schemas.microsoft.com/office/word/2015/wordml/symex" xmlns:wpg="http://schemas.microsoft.com/office/word/2010/wordprocessingGroup" xmlns:wpi="http://schemas.microsoft.com/office/word/2010/wordprocessingInk" xmlns:wne="http://schemas.microsoft.com/office/word/2006/wordml" xmlns:wps="http://schemas.microsoft.com/office/word/2010/wordprocessingShape" mc:Ignorable="w14 w15 w16se wp14">
+  <w:sdt>
+    <w:sdtPr>
+      <w:id w:val="-1863202810"/>
+      <w:docPartObj>
+        <w:docPartGallery w:val="Page Numbers (Bottom of Page)"/>
+        <w:docPartUnique/>
+      </w:docPartObj>
+    </w:sdtPr>
+    <w:sdtContent>
+      <w:p>
+        <w:pPr>
+          <w:pStyle w:val="Piedepgina"/>
+          <w:jc w:val="right"/>
+        </w:pPr>
+        <w:r>
+          <w:fldChar w:fldCharType="begin"/>
+        </w:r>
+        <w:r>
+          <w:instrText>PAGE   \* MERGEFORMAT</w:instrText>
+        </w:r>
+        <w:r>
+          <w:fldChar w:fldCharType="separate"/>
+        </w:r>
+        <w:r>
+          <w:rPr>
+            <w:noProof/>
+            <w:lang w:val="es-ES"/>
+          </w:rPr>
+          <w:t>32</w:t>
+        </w:r>
+        <w:r>
+          <w:fldChar w:fldCharType="end"/>
+        </w:r>
+      </w:p>
+    </w:sdtContent>
+  </w:sdt>
+  <w:p>
+    <w:pPr>
+      <w:pStyle w:val="Piedepgina"/>
+      <w:ind w:left="-1417"/>
+    </w:pPr>
+  </w:p>
+</w:ftr>
+</file>
+
+<file path=word/footer15.xml><?xml version="1.0" encoding="utf-8"?>
+<w:ftr xmlns:wpc="http://schemas.microsoft.com/office/word/2010/wordprocessingCanvas" xmlns:cx="http://schemas.microsoft.com/office/drawing/2014/chartex" xmlns:cx1="http://schemas.microsoft.com/office/drawing/2015/9/8/chartex" xmlns:mc="http://schemas.openxmlformats.org/markup-compatibility/2006" xmlns:o="urn:schemas-microsoft-com:office:office" xmlns:r="http://schemas.openxmlformats.org/officeDocument/2006/relationships" xmlns:m="http://schemas.openxmlformats.org/officeDocument/2006/math" xmlns:v="urn:schemas-microsoft-com:vml" xmlns:wp14="http://schemas.microsoft.com/office/word/2010/wordprocessingDrawing" xmlns:wp="http://schemas.openxmlformats.org/drawingml/2006/wordprocessingDrawing" xmlns:w10="urn:schemas-microsoft-com:office:word" xmlns:w="http://schemas.openxmlformats.org/wordprocessingml/2006/main" xmlns:w14="http://schemas.microsoft.com/office/word/2010/wordml" xmlns:w15="http://schemas.microsoft.com/office/word/2012/wordml" xmlns:w16se="http://schemas.microsoft.com/office/word/2015/wordml/symex" xmlns:wpg="http://schemas.microsoft.com/office/word/2010/wordprocessingGroup" xmlns:wpi="http://schemas.microsoft.com/office/word/2010/wordprocessingInk" xmlns:wne="http://schemas.microsoft.com/office/word/2006/wordml" xmlns:wps="http://schemas.microsoft.com/office/word/2010/wordprocessingShape" mc:Ignorable="w14 w15 w16se wp14">
+  <w:p>
+    <w:pPr>
+      <w:pStyle w:val="Piedepgina"/>
+      <w:jc w:val="right"/>
+    </w:pPr>
+  </w:p>
+  <w:p>
+    <w:pPr>
+      <w:pStyle w:val="Piedepgina"/>
+      <w:ind w:left="-1417"/>
+    </w:pPr>
+  </w:p>
+</w:ftr>
+</file>
+
+<file path=word/footer16.xml><?xml version="1.0" encoding="utf-8"?>
+<w:ftr xmlns:wpc="http://schemas.microsoft.com/office/word/2010/wordprocessingCanvas" xmlns:cx="http://schemas.microsoft.com/office/drawing/2014/chartex" xmlns:cx1="http://schemas.microsoft.com/office/drawing/2015/9/8/chartex" xmlns:mc="http://schemas.openxmlformats.org/markup-compatibility/2006" xmlns:o="urn:schemas-microsoft-com:office:office" xmlns:r="http://schemas.openxmlformats.org/officeDocument/2006/relationships" xmlns:m="http://schemas.openxmlformats.org/officeDocument/2006/math" xmlns:v="urn:schemas-microsoft-com:vml" xmlns:wp14="http://schemas.microsoft.com/office/word/2010/wordprocessingDrawing" xmlns:wp="http://schemas.openxmlformats.org/drawingml/2006/wordprocessingDrawing" xmlns:w10="urn:schemas-microsoft-com:office:word" xmlns:w="http://schemas.openxmlformats.org/wordprocessingml/2006/main" xmlns:w14="http://schemas.microsoft.com/office/word/2010/wordml" xmlns:w15="http://schemas.microsoft.com/office/word/2012/wordml" xmlns:w16se="http://schemas.microsoft.com/office/word/2015/wordml/symex" xmlns:wpg="http://schemas.microsoft.com/office/word/2010/wordprocessingGroup" xmlns:wpi="http://schemas.microsoft.com/office/word/2010/wordprocessingInk" xmlns:wne="http://schemas.microsoft.com/office/word/2006/wordml" xmlns:wps="http://schemas.microsoft.com/office/word/2010/wordprocessingShape" mc:Ignorable="w14 w15 w16se wp14">
+  <w:sdt>
+    <w:sdtPr>
+      <w:id w:val="623816487"/>
+      <w:docPartObj>
+        <w:docPartGallery w:val="Page Numbers (Bottom of Page)"/>
+        <w:docPartUnique/>
+      </w:docPartObj>
+    </w:sdtPr>
+    <w:sdtContent>
+      <w:p>
+        <w:pPr>
+          <w:pStyle w:val="Piedepgina"/>
+          <w:jc w:val="right"/>
+        </w:pPr>
+        <w:r>
+          <w:fldChar w:fldCharType="begin"/>
+        </w:r>
+        <w:r>
+          <w:instrText>PAGE   \* MERGEFORMAT</w:instrText>
+        </w:r>
+        <w:r>
+          <w:fldChar w:fldCharType="separate"/>
+        </w:r>
+        <w:r>
+          <w:rPr>
+            <w:noProof/>
+            <w:lang w:val="es-ES"/>
+          </w:rPr>
+          <w:t>35</w:t>
+        </w:r>
+        <w:r>
+          <w:fldChar w:fldCharType="end"/>
+        </w:r>
+      </w:p>
+    </w:sdtContent>
+  </w:sdt>
+  <w:p>
+    <w:pPr>
+      <w:pStyle w:val="Piedepgina"/>
+      <w:ind w:left="-1417"/>
+    </w:pPr>
+  </w:p>
+</w:ftr>
+</file>
+
+<file path=word/footer2.xml><?xml version="1.0" encoding="utf-8"?>
+<w:ftr xmlns:wpc="http://schemas.microsoft.com/office/word/2010/wordprocessingCanvas" xmlns:cx="http://schemas.microsoft.com/office/drawing/2014/chartex" xmlns:cx1="http://schemas.microsoft.com/office/drawing/2015/9/8/chartex" xmlns:mc="http://schemas.openxmlformats.org/markup-compatibility/2006" xmlns:o="urn:schemas-microsoft-com:office:office" xmlns:r="http://schemas.openxmlformats.org/officeDocument/2006/relationships" xmlns:m="http://schemas.openxmlformats.org/officeDocument/2006/math" xmlns:v="urn:schemas-microsoft-com:vml" xmlns:wp14="http://schemas.microsoft.com/office/word/2010/wordprocessingDrawing" xmlns:wp="http://schemas.openxmlformats.org/drawingml/2006/wordprocessingDrawing" xmlns:w10="urn:schemas-microsoft-com:office:word" xmlns:w="http://schemas.openxmlformats.org/wordprocessingml/2006/main" xmlns:w14="http://schemas.microsoft.com/office/word/2010/wordml" xmlns:w15="http://schemas.microsoft.com/office/word/2012/wordml" xmlns:w16se="http://schemas.microsoft.com/office/word/2015/wordml/symex" xmlns:wpg="http://schemas.microsoft.com/office/word/2010/wordprocessingGroup" xmlns:wpi="http://schemas.microsoft.com/office/word/2010/wordprocessingInk" xmlns:wne="http://schemas.microsoft.com/office/word/2006/wordml" xmlns:wps="http://schemas.microsoft.com/office/word/2010/wordprocessingShape" mc:Ignorable="w14 w15 w16se wp14">
+  <w:sdt>
+    <w:sdtPr>
+      <w:id w:val="-57950380"/>
+      <w:docPartObj>
+        <w:docPartGallery w:val="Page Numbers (Bottom of Page)"/>
+        <w:docPartUnique/>
+      </w:docPartObj>
+    </w:sdtPr>
+    <w:sdtContent>
+      <w:p>
+        <w:pPr>
+          <w:pStyle w:val="Piedepgina"/>
+          <w:jc w:val="right"/>
+        </w:pPr>
+        <w:r>
+          <w:fldChar w:fldCharType="begin"/>
+        </w:r>
+        <w:r>
+          <w:instrText>PAGE   \* MERGEFORMAT</w:instrText>
+        </w:r>
+        <w:r>
+          <w:fldChar w:fldCharType="separate"/>
+        </w:r>
+        <w:r>
+          <w:rPr>
+            <w:noProof/>
+            <w:lang w:val="es-ES"/>
+          </w:rPr>
+          <w:t>10</w:t>
+        </w:r>
+        <w:r>
+          <w:fldChar w:fldCharType="end"/>
+        </w:r>
+      </w:p>
+    </w:sdtContent>
+  </w:sdt>
+  <w:p>
+    <w:pPr>
+      <w:pStyle w:val="Piedepgina"/>
+      <w:ind w:left="-1417"/>
+    </w:pPr>
+  </w:p>
+</w:ftr>
+</file>
+
+<file path=word/footer3.xml><?xml version="1.0" encoding="utf-8"?>
+<w:ftr xmlns:wpc="http://schemas.microsoft.com/office/word/2010/wordprocessingCanvas" xmlns:cx="http://schemas.microsoft.com/office/drawing/2014/chartex" xmlns:cx1="http://schemas.microsoft.com/office/drawing/2015/9/8/chartex" xmlns:mc="http://schemas.openxmlformats.org/markup-compatibility/2006" xmlns:o="urn:schemas-microsoft-com:office:office" xmlns:r="http://schemas.openxmlformats.org/officeDocument/2006/relationships" xmlns:m="http://schemas.openxmlformats.org/officeDocument/2006/math" xmlns:v="urn:schemas-microsoft-com:vml" xmlns:wp14="http://schemas.microsoft.com/office/word/2010/wordprocessingDrawing" xmlns:wp="http://schemas.openxmlformats.org/drawingml/2006/wordprocessingDrawing" xmlns:w10="urn:schemas-microsoft-com:office:word" xmlns:w="http://schemas.openxmlformats.org/wordprocessingml/2006/main" xmlns:w14="http://schemas.microsoft.com/office/word/2010/wordml" xmlns:w15="http://schemas.microsoft.com/office/word/2012/wordml" xmlns:w16se="http://schemas.microsoft.com/office/word/2015/wordml/symex" xmlns:wpg="http://schemas.microsoft.com/office/word/2010/wordprocessingGroup" xmlns:wpi="http://schemas.microsoft.com/office/word/2010/wordprocessingInk" xmlns:wne="http://schemas.microsoft.com/office/word/2006/wordml" xmlns:wps="http://schemas.microsoft.com/office/word/2010/wordprocessingShape" mc:Ignorable="w14 w15 w16se wp14">
+  <w:sdt>
+    <w:sdtPr>
+      <w:id w:val="754478040"/>
+      <w:docPartObj>
+        <w:docPartGallery w:val="Page Numbers (Bottom of Page)"/>
+        <w:docPartUnique/>
+      </w:docPartObj>
+    </w:sdtPr>
+    <w:sdtContent>
+      <w:p>
+        <w:pPr>
+          <w:pStyle w:val="Piedepgina"/>
+          <w:jc w:val="right"/>
+        </w:pPr>
+      </w:p>
+    </w:sdtContent>
+  </w:sdt>
+  <w:p>
+    <w:pPr>
+      <w:pStyle w:val="Piedepgina"/>
+      <w:ind w:left="-1417"/>
+    </w:pPr>
+  </w:p>
+</w:ftr>
+</file>
+
+<file path=word/footer4.xml><?xml version="1.0" encoding="utf-8"?>
+<w:ftr xmlns:wpc="http://schemas.microsoft.com/office/word/2010/wordprocessingCanvas" xmlns:cx="http://schemas.microsoft.com/office/drawing/2014/chartex" xmlns:cx1="http://schemas.microsoft.com/office/drawing/2015/9/8/chartex" xmlns:mc="http://schemas.openxmlformats.org/markup-compatibility/2006" xmlns:o="urn:schemas-microsoft-com:office:office" xmlns:r="http://schemas.openxmlformats.org/officeDocument/2006/relationships" xmlns:m="http://schemas.openxmlformats.org/officeDocument/2006/math" xmlns:v="urn:schemas-microsoft-com:vml" xmlns:wp14="http://schemas.microsoft.com/office/word/2010/wordprocessingDrawing" xmlns:wp="http://schemas.openxmlformats.org/drawingml/2006/wordprocessingDrawing" xmlns:w10="urn:schemas-microsoft-com:office:word" xmlns:w="http://schemas.openxmlformats.org/wordprocessingml/2006/main" xmlns:w14="http://schemas.microsoft.com/office/word/2010/wordml" xmlns:w15="http://schemas.microsoft.com/office/word/2012/wordml" xmlns:w16se="http://schemas.microsoft.com/office/word/2015/wordml/symex" xmlns:wpg="http://schemas.microsoft.com/office/word/2010/wordprocessingGroup" xmlns:wpi="http://schemas.microsoft.com/office/word/2010/wordprocessingInk" xmlns:wne="http://schemas.microsoft.com/office/word/2006/wordml" xmlns:wps="http://schemas.microsoft.com/office/word/2010/wordprocessingShape" mc:Ignorable="w14 w15 w16se wp14">
+  <w:sdt>
+    <w:sdtPr>
+      <w:id w:val="-1219049532"/>
+      <w:docPartObj>
+        <w:docPartGallery w:val="Page Numbers (Bottom of Page)"/>
+        <w:docPartUnique/>
+      </w:docPartObj>
+    </w:sdtPr>
+    <w:sdtContent>
+      <w:p>
+        <w:pPr>
+          <w:pStyle w:val="Piedepgina"/>
+          <w:jc w:val="right"/>
+        </w:pPr>
+        <w:r>
+          <w:fldChar w:fldCharType="begin"/>
+        </w:r>
+        <w:r>
+          <w:instrText>PAGE   \* MERGEFORMAT</w:instrText>
+        </w:r>
+        <w:r>
+          <w:fldChar w:fldCharType="separate"/>
+        </w:r>
+        <w:r>
+          <w:rPr>
+            <w:noProof/>
+            <w:lang w:val="es-ES"/>
+          </w:rPr>
+          <w:t>12</w:t>
+        </w:r>
+        <w:r>
+          <w:fldChar w:fldCharType="end"/>
+        </w:r>
+      </w:p>
+    </w:sdtContent>
+  </w:sdt>
+  <w:p>
+    <w:pPr>
+      <w:pStyle w:val="Piedepgina"/>
+      <w:ind w:left="-1417"/>
+    </w:pPr>
+  </w:p>
+</w:ftr>
+</file>
+
+<file path=word/footer5.xml><?xml version="1.0" encoding="utf-8"?>
+<w:ftr xmlns:wpc="http://schemas.microsoft.com/office/word/2010/wordprocessingCanvas" xmlns:cx="http://schemas.microsoft.com/office/drawing/2014/chartex" xmlns:cx1="http://schemas.microsoft.com/office/drawing/2015/9/8/chartex" xmlns:mc="http://schemas.openxmlformats.org/markup-compatibility/2006" xmlns:o="urn:schemas-microsoft-com:office:office" xmlns:r="http://schemas.openxmlformats.org/officeDocument/2006/relationships" xmlns:m="http://schemas.openxmlformats.org/officeDocument/2006/math" xmlns:v="urn:schemas-microsoft-com:vml" xmlns:wp14="http://schemas.microsoft.com/office/word/2010/wordprocessingDrawing" xmlns:wp="http://schemas.openxmlformats.org/drawingml/2006/wordprocessingDrawing" xmlns:w10="urn:schemas-microsoft-com:office:word" xmlns:w="http://schemas.openxmlformats.org/wordprocessingml/2006/main" xmlns:w14="http://schemas.microsoft.com/office/word/2010/wordml" xmlns:w15="http://schemas.microsoft.com/office/word/2012/wordml" xmlns:w16se="http://schemas.microsoft.com/office/word/2015/wordml/symex" xmlns:wpg="http://schemas.microsoft.com/office/word/2010/wordprocessingGroup" xmlns:wpi="http://schemas.microsoft.com/office/word/2010/wordprocessingInk" xmlns:wne="http://schemas.microsoft.com/office/word/2006/wordml" xmlns:wps="http://schemas.microsoft.com/office/word/2010/wordprocessingShape" mc:Ignorable="w14 w15 w16se wp14">
+  <w:sdt>
+    <w:sdtPr>
+      <w:id w:val="-457650022"/>
+      <w:docPartObj>
+        <w:docPartGallery w:val="Page Numbers (Bottom of Page)"/>
+        <w:docPartUnique/>
+      </w:docPartObj>
+    </w:sdtPr>
+    <w:sdtContent>
+      <w:p>
+        <w:pPr>
+          <w:pStyle w:val="Piedepgina"/>
+          <w:jc w:val="right"/>
+        </w:pPr>
+      </w:p>
+    </w:sdtContent>
+  </w:sdt>
+  <w:p>
+    <w:pPr>
+      <w:pStyle w:val="Piedepgina"/>
+      <w:ind w:left="-1417"/>
+    </w:pPr>
+  </w:p>
+</w:ftr>
+</file>
+
+<file path=word/footer6.xml><?xml version="1.0" encoding="utf-8"?>
+<w:ftr xmlns:wpc="http://schemas.microsoft.com/office/word/2010/wordprocessingCanvas" xmlns:cx="http://schemas.microsoft.com/office/drawing/2014/chartex" xmlns:cx1="http://schemas.microsoft.com/office/drawing/2015/9/8/chartex" xmlns:mc="http://schemas.openxmlformats.org/markup-compatibility/2006" xmlns:o="urn:schemas-microsoft-com:office:office" xmlns:r="http://schemas.openxmlformats.org/officeDocument/2006/relationships" xmlns:m="http://schemas.openxmlformats.org/officeDocument/2006/math" xmlns:v="urn:schemas-microsoft-com:vml" xmlns:wp14="http://schemas.microsoft.com/office/word/2010/wordprocessingDrawing" xmlns:wp="http://schemas.openxmlformats.org/drawingml/2006/wordprocessingDrawing" xmlns:w10="urn:schemas-microsoft-com:office:word" xmlns:w="http://schemas.openxmlformats.org/wordprocessingml/2006/main" xmlns:w14="http://schemas.microsoft.com/office/word/2010/wordml" xmlns:w15="http://schemas.microsoft.com/office/word/2012/wordml" xmlns:w16se="http://schemas.microsoft.com/office/word/2015/wordml/symex" xmlns:wpg="http://schemas.microsoft.com/office/word/2010/wordprocessingGroup" xmlns:wpi="http://schemas.microsoft.com/office/word/2010/wordprocessingInk" xmlns:wne="http://schemas.microsoft.com/office/word/2006/wordml" xmlns:wps="http://schemas.microsoft.com/office/word/2010/wordprocessingShape" mc:Ignorable="w14 w15 w16se wp14">
+  <w:sdt>
+    <w:sdtPr>
+      <w:id w:val="1045255708"/>
+      <w:docPartObj>
+        <w:docPartGallery w:val="Page Numbers (Bottom of Page)"/>
+        <w:docPartUnique/>
+      </w:docPartObj>
+    </w:sdtPr>
+    <w:sdtContent>
+      <w:p>
+        <w:pPr>
+          <w:pStyle w:val="Piedepgina"/>
+          <w:jc w:val="right"/>
+        </w:pPr>
+        <w:r>
+          <w:fldChar w:fldCharType="begin"/>
+        </w:r>
+        <w:r>
+          <w:instrText>PAGE   \* MERGEFORMAT</w:instrText>
+        </w:r>
+        <w:r>
+          <w:fldChar w:fldCharType="separate"/>
+        </w:r>
+        <w:r>
+          <w:rPr>
+            <w:noProof/>
+            <w:lang w:val="es-ES"/>
+          </w:rPr>
+          <w:t>16</w:t>
+        </w:r>
+        <w:r>
+          <w:fldChar w:fldCharType="end"/>
+        </w:r>
+      </w:p>
+    </w:sdtContent>
+  </w:sdt>
+  <w:p>
+    <w:pPr>
+      <w:pStyle w:val="Piedepgina"/>
+      <w:ind w:left="-1417"/>
+    </w:pPr>
+  </w:p>
+</w:ftr>
+</file>
+
+<file path=word/footer7.xml><?xml version="1.0" encoding="utf-8"?>
+<w:ftr xmlns:wpc="http://schemas.microsoft.com/office/word/2010/wordprocessingCanvas" xmlns:cx="http://schemas.microsoft.com/office/drawing/2014/chartex" xmlns:cx1="http://schemas.microsoft.com/office/drawing/2015/9/8/chartex" xmlns:mc="http://schemas.openxmlformats.org/markup-compatibility/2006" xmlns:o="urn:schemas-microsoft-com:office:office" xmlns:r="http://schemas.openxmlformats.org/officeDocument/2006/relationships" xmlns:m="http://schemas.openxmlformats.org/officeDocument/2006/math" xmlns:v="urn:schemas-microsoft-com:vml" xmlns:wp14="http://schemas.microsoft.com/office/word/2010/wordprocessingDrawing" xmlns:wp="http://schemas.openxmlformats.org/drawingml/2006/wordprocessingDrawing" xmlns:w10="urn:schemas-microsoft-com:office:word" xmlns:w="http://schemas.openxmlformats.org/wordprocessingml/2006/main" xmlns:w14="http://schemas.microsoft.com/office/word/2010/wordml" xmlns:w15="http://schemas.microsoft.com/office/word/2012/wordml" xmlns:w16se="http://schemas.microsoft.com/office/word/2015/wordml/symex" xmlns:wpg="http://schemas.microsoft.com/office/word/2010/wordprocessingGroup" xmlns:wpi="http://schemas.microsoft.com/office/word/2010/wordprocessingInk" xmlns:wne="http://schemas.microsoft.com/office/word/2006/wordml" xmlns:wps="http://schemas.microsoft.com/office/word/2010/wordprocessingShape" mc:Ignorable="w14 w15 w16se wp14">
+  <w:sdt>
+    <w:sdtPr>
+      <w:id w:val="1896163757"/>
+      <w:docPartObj>
+        <w:docPartGallery w:val="Page Numbers (Bottom of Page)"/>
+        <w:docPartUnique/>
+      </w:docPartObj>
+    </w:sdtPr>
+    <w:sdtContent>
+      <w:p>
+        <w:pPr>
+          <w:pStyle w:val="Piedepgina"/>
+          <w:jc w:val="right"/>
+        </w:pPr>
+      </w:p>
+    </w:sdtContent>
+  </w:sdt>
+  <w:p>
+    <w:pPr>
+      <w:pStyle w:val="Piedepgina"/>
+      <w:ind w:left="-1417"/>
+    </w:pPr>
+  </w:p>
+</w:ftr>
+</file>
+
+<file path=word/footer8.xml><?xml version="1.0" encoding="utf-8"?>
+<w:ftr xmlns:wpc="http://schemas.microsoft.com/office/word/2010/wordprocessingCanvas" xmlns:cx="http://schemas.microsoft.com/office/drawing/2014/chartex" xmlns:cx1="http://schemas.microsoft.com/office/drawing/2015/9/8/chartex" xmlns:mc="http://schemas.openxmlformats.org/markup-compatibility/2006" xmlns:o="urn:schemas-microsoft-com:office:office" xmlns:r="http://schemas.openxmlformats.org/officeDocument/2006/relationships" xmlns:m="http://schemas.openxmlformats.org/officeDocument/2006/math" xmlns:v="urn:schemas-microsoft-com:vml" xmlns:wp14="http://schemas.microsoft.com/office/word/2010/wordprocessingDrawing" xmlns:wp="http://schemas.openxmlformats.org/drawingml/2006/wordprocessingDrawing" xmlns:w10="urn:schemas-microsoft-com:office:word" xmlns:w="http://schemas.openxmlformats.org/wordprocessingml/2006/main" xmlns:w14="http://schemas.microsoft.com/office/word/2010/wordml" xmlns:w15="http://schemas.microsoft.com/office/word/2012/wordml" xmlns:w16se="http://schemas.microsoft.com/office/word/2015/wordml/symex" xmlns:wpg="http://schemas.microsoft.com/office/word/2010/wordprocessingGroup" xmlns:wpi="http://schemas.microsoft.com/office/word/2010/wordprocessingInk" xmlns:wne="http://schemas.microsoft.com/office/word/2006/wordml" xmlns:wps="http://schemas.microsoft.com/office/word/2010/wordprocessingShape" mc:Ignorable="w14 w15 w16se wp14">
+  <w:sdt>
+    <w:sdtPr>
+      <w:id w:val="1927142989"/>
+      <w:docPartObj>
+        <w:docPartGallery w:val="Page Numbers (Bottom of Page)"/>
+        <w:docPartUnique/>
+      </w:docPartObj>
+    </w:sdtPr>
+    <w:sdtContent>
+      <w:p>
+        <w:pPr>
+          <w:pStyle w:val="Piedepgina"/>
+          <w:jc w:val="right"/>
+        </w:pPr>
+        <w:r>
+          <w:fldChar w:fldCharType="begin"/>
+        </w:r>
+        <w:r>
+          <w:instrText>PAGE   \* MERGEFORMAT</w:instrText>
+        </w:r>
+        <w:r>
+          <w:fldChar w:fldCharType="separate"/>
+        </w:r>
+        <w:r>
+          <w:rPr>
+            <w:noProof/>
+            <w:lang w:val="es-ES"/>
+          </w:rPr>
+          <w:t>21</w:t>
+        </w:r>
+        <w:r>
+          <w:fldChar w:fldCharType="end"/>
+        </w:r>
+      </w:p>
+    </w:sdtContent>
+  </w:sdt>
+  <w:p>
+    <w:pPr>
+      <w:pStyle w:val="Piedepgina"/>
+      <w:ind w:left="-1417"/>
+    </w:pPr>
+  </w:p>
+</w:ftr>
+</file>
+
+<file path=word/footer9.xml><?xml version="1.0" encoding="utf-8"?>
+<w:ftr xmlns:wpc="http://schemas.microsoft.com/office/word/2010/wordprocessingCanvas" xmlns:cx="http://schemas.microsoft.com/office/drawing/2014/chartex" xmlns:cx1="http://schemas.microsoft.com/office/drawing/2015/9/8/chartex" xmlns:mc="http://schemas.openxmlformats.org/markup-compatibility/2006" xmlns:o="urn:schemas-microsoft-com:office:office" xmlns:r="http://schemas.openxmlformats.org/officeDocument/2006/relationships" xmlns:m="http://schemas.openxmlformats.org/officeDocument/2006/math" xmlns:v="urn:schemas-microsoft-com:vml" xmlns:wp14="http://schemas.microsoft.com/office/word/2010/wordprocessingDrawing" xmlns:wp="http://schemas.openxmlformats.org/drawingml/2006/wordprocessingDrawing" xmlns:w10="urn:schemas-microsoft-com:office:word" xmlns:w="http://schemas.openxmlformats.org/wordprocessingml/2006/main" xmlns:w14="http://schemas.microsoft.com/office/word/2010/wordml" xmlns:w15="http://schemas.microsoft.com/office/word/2012/wordml" xmlns:w16se="http://schemas.microsoft.com/office/word/2015/wordml/symex" xmlns:wpg="http://schemas.microsoft.com/office/word/2010/wordprocessingGroup" xmlns:wpi="http://schemas.microsoft.com/office/word/2010/wordprocessingInk" xmlns:wne="http://schemas.microsoft.com/office/word/2006/wordml" xmlns:wps="http://schemas.microsoft.com/office/word/2010/wordprocessingShape" mc:Ignorable="w14 w15 w16se wp14">
+  <w:sdt>
+    <w:sdtPr>
+      <w:id w:val="1474957116"/>
+      <w:docPartObj>
+        <w:docPartGallery w:val="Page Numbers (Bottom of Page)"/>
+        <w:docPartUnique/>
+      </w:docPartObj>
+    </w:sdtPr>
+    <w:sdtContent>
+      <w:p>
+        <w:pPr>
+          <w:pStyle w:val="Piedepgina"/>
+          <w:jc w:val="right"/>
+        </w:pPr>
+      </w:p>
+    </w:sdtContent>
+  </w:sdt>
+  <w:p>
+    <w:pPr>
+      <w:pStyle w:val="Piedepgina"/>
+      <w:ind w:left="-1417"/>
+    </w:pPr>
+  </w:p>
+</w:ftr>
+</file>
+
 <file path=word/footnotes.xml><?xml version="1.0" encoding="utf-8"?>
-<w:footnotes xmlns:wpc="http://schemas.microsoft.com/office/word/2010/wordprocessingCanvas" xmlns:cx="http://schemas.microsoft.com/office/drawing/2014/chartex" xmlns:cx1="http://schemas.microsoft.com/office/drawing/2015/9/8/chartex" xmlns:cx2="http://schemas.microsoft.com/office/drawing/2015/10/21/chartex" xmlns:cx3="http://schemas.microsoft.com/office/drawing/2016/5/9/chartex" xmlns:cx4="http://schemas.microsoft.com/office/drawing/2016/5/10/chartex" xmlns:cx5="http://schemas.microsoft.com/office/drawing/2016/5/11/chartex" xmlns:cx6="http://schemas.microsoft.com/office/drawing/2016/5/12/chartex" xmlns:cx7="http://schemas.microsoft.com/office/drawing/2016/5/13/chartex" xmlns:cx8="http://schemas.microsoft.com/office/drawing/2016/5/14/chartex" xmlns:mc="http://schemas.openxmlformats.org/markup-compatibility/2006" xmlns:aink="http://schemas.microsoft.com/office/drawing/2016/ink" xmlns:o="urn:schemas-microsoft-com:office:office" xmlns:r="http://schemas.openxmlformats.org/officeDocument/2006/relationships" xmlns:m="http://schemas.openxmlformats.org/officeDocument/2006/math" xmlns:v="urn:schemas-microsoft-com:vml" xmlns:wp14="http://schemas.microsoft.com/office/word/2010/wordprocessingDrawing" xmlns:wp="http://schemas.openxmlformats.org/drawingml/2006/wordprocessingDrawing" xmlns:w10="urn:schemas-microsoft-com:office:word" xmlns:w="http://schemas.openxmlformats.org/wordprocessingml/2006/main" xmlns:w14="http://schemas.microsoft.com/office/word/2010/wordml" xmlns:w15="http://schemas.microsoft.com/office/word/2012/wordml" xmlns:w16se="http://schemas.microsoft.com/office/word/2015/wordml/symex" xmlns:wpg="http://schemas.microsoft.com/office/word/2010/wordprocessingGroup" xmlns:wpi="http://schemas.microsoft.com/office/word/2010/wordprocessingInk" xmlns:wne="http://schemas.microsoft.com/office/word/2006/wordml" xmlns:wps="http://schemas.microsoft.com/office/word/2010/wordprocessingShape" mc:Ignorable="w14 w15 w16se wp14">
+<w:footnotes xmlns:wpc="http://schemas.microsoft.com/office/word/2010/wordprocessingCanvas" xmlns:cx="http://schemas.microsoft.com/office/drawing/2014/chartex" xmlns:cx1="http://schemas.microsoft.com/office/drawing/2015/9/8/chartex" xmlns:mc="http://schemas.openxmlformats.org/markup-compatibility/2006" xmlns:o="urn:schemas-microsoft-com:office:office" xmlns:r="http://schemas.openxmlformats.org/officeDocument/2006/relationships" xmlns:m="http://schemas.openxmlformats.org/officeDocument/2006/math" xmlns:v="urn:schemas-microsoft-com:vml" xmlns:wp14="http://schemas.microsoft.com/office/word/2010/wordprocessingDrawing" xmlns:wp="http://schemas.openxmlformats.org/drawingml/2006/wordprocessingDrawing" xmlns:w10="urn:schemas-microsoft-com:office:word" xmlns:w="http://schemas.openxmlformats.org/wordprocessingml/2006/main" xmlns:w14="http://schemas.microsoft.com/office/word/2010/wordml" xmlns:w15="http://schemas.microsoft.com/office/word/2012/wordml" xmlns:w16se="http://schemas.microsoft.com/office/word/2015/wordml/symex" xmlns:wpg="http://schemas.microsoft.com/office/word/2010/wordprocessingGroup" xmlns:wpi="http://schemas.microsoft.com/office/word/2010/wordprocessingInk" xmlns:wne="http://schemas.microsoft.com/office/word/2006/wordml" xmlns:wps="http://schemas.microsoft.com/office/word/2010/wordprocessingShape" mc:Ignorable="w14 w15 w16se wp14">
   <w:footnote w:type="separator" w:id="-1">
     <w:p>
       <w:pPr>
@@ -11308,7 +12114,7 @@
 </file>
 
 <file path=word/header1.xml><?xml version="1.0" encoding="utf-8"?>
-<w:hdr xmlns:wpc="http://schemas.microsoft.com/office/word/2010/wordprocessingCanvas" xmlns:cx="http://schemas.microsoft.com/office/drawing/2014/chartex" xmlns:cx1="http://schemas.microsoft.com/office/drawing/2015/9/8/chartex" xmlns:cx2="http://schemas.microsoft.com/office/drawing/2015/10/21/chartex" xmlns:cx3="http://schemas.microsoft.com/office/drawing/2016/5/9/chartex" xmlns:cx4="http://schemas.microsoft.com/office/drawing/2016/5/10/chartex" xmlns:cx5="http://schemas.microsoft.com/office/drawing/2016/5/11/chartex" xmlns:cx6="http://schemas.microsoft.com/office/drawing/2016/5/12/chartex" xmlns:cx7="http://schemas.microsoft.com/office/drawing/2016/5/13/chartex" xmlns:cx8="http://schemas.microsoft.com/office/drawing/2016/5/14/chartex" xmlns:mc="http://schemas.openxmlformats.org/markup-compatibility/2006" xmlns:aink="http://schemas.microsoft.com/office/drawing/2016/ink" xmlns:o="urn:schemas-microsoft-com:office:office" xmlns:r="http://schemas.openxmlformats.org/officeDocument/2006/relationships" xmlns:m="http://schemas.openxmlformats.org/officeDocument/2006/math" xmlns:v="urn:schemas-microsoft-com:vml" xmlns:wp14="http://schemas.microsoft.com/office/word/2010/wordprocessingDrawing" xmlns:wp="http://schemas.openxmlformats.org/drawingml/2006/wordprocessingDrawing" xmlns:w10="urn:schemas-microsoft-com:office:word" xmlns:w="http://schemas.openxmlformats.org/wordprocessingml/2006/main" xmlns:w14="http://schemas.microsoft.com/office/word/2010/wordml" xmlns:w15="http://schemas.microsoft.com/office/word/2012/wordml" xmlns:w16se="http://schemas.microsoft.com/office/word/2015/wordml/symex" xmlns:wpg="http://schemas.microsoft.com/office/word/2010/wordprocessingGroup" xmlns:wpi="http://schemas.microsoft.com/office/word/2010/wordprocessingInk" xmlns:wne="http://schemas.microsoft.com/office/word/2006/wordml" xmlns:wps="http://schemas.microsoft.com/office/word/2010/wordprocessingShape" mc:Ignorable="w14 w15 w16se wp14">
+<w:hdr xmlns:wpc="http://schemas.microsoft.com/office/word/2010/wordprocessingCanvas" xmlns:cx="http://schemas.microsoft.com/office/drawing/2014/chartex" xmlns:cx1="http://schemas.microsoft.com/office/drawing/2015/9/8/chartex" xmlns:mc="http://schemas.openxmlformats.org/markup-compatibility/2006" xmlns:o="urn:schemas-microsoft-com:office:office" xmlns:r="http://schemas.openxmlformats.org/officeDocument/2006/relationships" xmlns:m="http://schemas.openxmlformats.org/officeDocument/2006/math" xmlns:v="urn:schemas-microsoft-com:vml" xmlns:wp14="http://schemas.microsoft.com/office/word/2010/wordprocessingDrawing" xmlns:wp="http://schemas.openxmlformats.org/drawingml/2006/wordprocessingDrawing" xmlns:w10="urn:schemas-microsoft-com:office:word" xmlns:w="http://schemas.openxmlformats.org/wordprocessingml/2006/main" xmlns:w14="http://schemas.microsoft.com/office/word/2010/wordml" xmlns:w15="http://schemas.microsoft.com/office/word/2012/wordml" xmlns:w16se="http://schemas.microsoft.com/office/word/2015/wordml/symex" xmlns:wpg="http://schemas.microsoft.com/office/word/2010/wordprocessingGroup" xmlns:wpi="http://schemas.microsoft.com/office/word/2010/wordprocessingInk" xmlns:wne="http://schemas.microsoft.com/office/word/2006/wordml" xmlns:wps="http://schemas.microsoft.com/office/word/2010/wordprocessingShape" mc:Ignorable="w14 w15 w16se wp14">
   <w:p>
     <w:pPr>
       <w:pStyle w:val="Encabezado"/>
@@ -11394,7 +12200,7 @@
 </file>
 
 <file path=word/numbering.xml><?xml version="1.0" encoding="utf-8"?>
-<w:numbering xmlns:wpc="http://schemas.microsoft.com/office/word/2010/wordprocessingCanvas" xmlns:cx="http://schemas.microsoft.com/office/drawing/2014/chartex" xmlns:cx1="http://schemas.microsoft.com/office/drawing/2015/9/8/chartex" xmlns:cx2="http://schemas.microsoft.com/office/drawing/2015/10/21/chartex" xmlns:cx3="http://schemas.microsoft.com/office/drawing/2016/5/9/chartex" xmlns:cx4="http://schemas.microsoft.com/office/drawing/2016/5/10/chartex" xmlns:cx5="http://schemas.microsoft.com/office/drawing/2016/5/11/chartex" xmlns:cx6="http://schemas.microsoft.com/office/drawing/2016/5/12/chartex" xmlns:cx7="http://schemas.microsoft.com/office/drawing/2016/5/13/chartex" xmlns:cx8="http://schemas.microsoft.com/office/drawing/2016/5/14/chartex" xmlns:mc="http://schemas.openxmlformats.org/markup-compatibility/2006" xmlns:aink="http://schemas.microsoft.com/office/drawing/2016/ink" xmlns:o="urn:schemas-microsoft-com:office:office" xmlns:r="http://schemas.openxmlformats.org/officeDocument/2006/relationships" xmlns:m="http://schemas.openxmlformats.org/officeDocument/2006/math" xmlns:v="urn:schemas-microsoft-com:vml" xmlns:wp14="http://schemas.microsoft.com/office/word/2010/wordprocessingDrawing" xmlns:wp="http://schemas.openxmlformats.org/drawingml/2006/wordprocessingDrawing" xmlns:w10="urn:schemas-microsoft-com:office:word" xmlns:w="http://schemas.openxmlformats.org/wordprocessingml/2006/main" xmlns:w14="http://schemas.microsoft.com/office/word/2010/wordml" xmlns:w15="http://schemas.microsoft.com/office/word/2012/wordml" xmlns:w16se="http://schemas.microsoft.com/office/word/2015/wordml/symex" xmlns:wpg="http://schemas.microsoft.com/office/word/2010/wordprocessingGroup" xmlns:wpi="http://schemas.microsoft.com/office/word/2010/wordprocessingInk" xmlns:wne="http://schemas.microsoft.com/office/word/2006/wordml" xmlns:wps="http://schemas.microsoft.com/office/word/2010/wordprocessingShape" mc:Ignorable="w14 w15 w16se wp14">
+<w:numbering xmlns:wpc="http://schemas.microsoft.com/office/word/2010/wordprocessingCanvas" xmlns:cx="http://schemas.microsoft.com/office/drawing/2014/chartex" xmlns:cx1="http://schemas.microsoft.com/office/drawing/2015/9/8/chartex" xmlns:mc="http://schemas.openxmlformats.org/markup-compatibility/2006" xmlns:o="urn:schemas-microsoft-com:office:office" xmlns:r="http://schemas.openxmlformats.org/officeDocument/2006/relationships" xmlns:m="http://schemas.openxmlformats.org/officeDocument/2006/math" xmlns:v="urn:schemas-microsoft-com:vml" xmlns:wp14="http://schemas.microsoft.com/office/word/2010/wordprocessingDrawing" xmlns:wp="http://schemas.openxmlformats.org/drawingml/2006/wordprocessingDrawing" xmlns:w10="urn:schemas-microsoft-com:office:word" xmlns:w="http://schemas.openxmlformats.org/wordprocessingml/2006/main" xmlns:w14="http://schemas.microsoft.com/office/word/2010/wordml" xmlns:w15="http://schemas.microsoft.com/office/word/2012/wordml" xmlns:w16se="http://schemas.microsoft.com/office/word/2015/wordml/symex" xmlns:wpg="http://schemas.microsoft.com/office/word/2010/wordprocessingGroup" xmlns:wpi="http://schemas.microsoft.com/office/word/2010/wordprocessingInk" xmlns:wne="http://schemas.microsoft.com/office/word/2006/wordml" xmlns:wps="http://schemas.microsoft.com/office/word/2010/wordprocessingShape" mc:Ignorable="w14 w15 w16se wp14">
   <w:numPicBullet w:numPicBulletId="0">
     <w:pict>
       <v:shapetype id="_x0000_t75" coordsize="21600,21600" o:spt="75" o:preferrelative="t" path="m@4@5l@4@11@9@11@9@5xe" filled="f" stroked="f">
@@ -11416,7 +12222,7 @@
         <v:path o:extrusionok="f" gradientshapeok="t" o:connecttype="rect"/>
         <o:lock v:ext="edit" aspectratio="t"/>
       </v:shapetype>
-      <v:shape id="_x0000_i1047" type="#_x0000_t75" style="width:11.55pt;height:11.55pt" o:bullet="t">
+      <v:shape id="_x0000_i1043" type="#_x0000_t75" style="width:11.7pt;height:11.7pt" o:bullet="t">
         <v:imagedata r:id="rId1" o:title="msoA6D7"/>
       </v:shape>
     </w:pict>
@@ -12846,7 +13652,7 @@
 </file>
 
 <file path=word/people.xml><?xml version="1.0" encoding="utf-8"?>
-<w15:people xmlns:wpc="http://schemas.microsoft.com/office/word/2010/wordprocessingCanvas" xmlns:cx="http://schemas.microsoft.com/office/drawing/2014/chartex" xmlns:cx1="http://schemas.microsoft.com/office/drawing/2015/9/8/chartex" xmlns:cx2="http://schemas.microsoft.com/office/drawing/2015/10/21/chartex" xmlns:cx3="http://schemas.microsoft.com/office/drawing/2016/5/9/chartex" xmlns:cx4="http://schemas.microsoft.com/office/drawing/2016/5/10/chartex" xmlns:cx5="http://schemas.microsoft.com/office/drawing/2016/5/11/chartex" xmlns:cx6="http://schemas.microsoft.com/office/drawing/2016/5/12/chartex" xmlns:cx7="http://schemas.microsoft.com/office/drawing/2016/5/13/chartex" xmlns:cx8="http://schemas.microsoft.com/office/drawing/2016/5/14/chartex" xmlns:mc="http://schemas.openxmlformats.org/markup-compatibility/2006" xmlns:aink="http://schemas.microsoft.com/office/drawing/2016/ink" xmlns:o="urn:schemas-microsoft-com:office:office" xmlns:r="http://schemas.openxmlformats.org/officeDocument/2006/relationships" xmlns:m="http://schemas.openxmlformats.org/officeDocument/2006/math" xmlns:v="urn:schemas-microsoft-com:vml" xmlns:wp14="http://schemas.microsoft.com/office/word/2010/wordprocessingDrawing" xmlns:wp="http://schemas.openxmlformats.org/drawingml/2006/wordprocessingDrawing" xmlns:w10="urn:schemas-microsoft-com:office:word" xmlns:w="http://schemas.openxmlformats.org/wordprocessingml/2006/main" xmlns:w14="http://schemas.microsoft.com/office/word/2010/wordml" xmlns:w15="http://schemas.microsoft.com/office/word/2012/wordml" xmlns:w16se="http://schemas.microsoft.com/office/word/2015/wordml/symex" xmlns:wpg="http://schemas.microsoft.com/office/word/2010/wordprocessingGroup" xmlns:wpi="http://schemas.microsoft.com/office/word/2010/wordprocessingInk" xmlns:wne="http://schemas.microsoft.com/office/word/2006/wordml" xmlns:wps="http://schemas.microsoft.com/office/word/2010/wordprocessingShape" mc:Ignorable="w14 w15 w16se wp14">
+<w15:people xmlns:wpc="http://schemas.microsoft.com/office/word/2010/wordprocessingCanvas" xmlns:cx="http://schemas.microsoft.com/office/drawing/2014/chartex" xmlns:cx1="http://schemas.microsoft.com/office/drawing/2015/9/8/chartex" xmlns:mc="http://schemas.openxmlformats.org/markup-compatibility/2006" xmlns:o="urn:schemas-microsoft-com:office:office" xmlns:r="http://schemas.openxmlformats.org/officeDocument/2006/relationships" xmlns:m="http://schemas.openxmlformats.org/officeDocument/2006/math" xmlns:v="urn:schemas-microsoft-com:vml" xmlns:wp14="http://schemas.microsoft.com/office/word/2010/wordprocessingDrawing" xmlns:wp="http://schemas.openxmlformats.org/drawingml/2006/wordprocessingDrawing" xmlns:w10="urn:schemas-microsoft-com:office:word" xmlns:w="http://schemas.openxmlformats.org/wordprocessingml/2006/main" xmlns:w14="http://schemas.microsoft.com/office/word/2010/wordml" xmlns:w15="http://schemas.microsoft.com/office/word/2012/wordml" xmlns:w16se="http://schemas.microsoft.com/office/word/2015/wordml/symex" xmlns:wpg="http://schemas.microsoft.com/office/word/2010/wordprocessingGroup" xmlns:wpi="http://schemas.microsoft.com/office/word/2010/wordprocessingInk" xmlns:wne="http://schemas.microsoft.com/office/word/2006/wordml" xmlns:wps="http://schemas.microsoft.com/office/word/2010/wordprocessingShape" mc:Ignorable="w14 w15 w16se wp14">
   <w15:person w15:author="RAUL EDUARDO DURAN CARRASCO">
     <w15:presenceInfo w15:providerId="AD" w15:userId="S-1-5-21-1294207961-3136512922-2563422031-696934"/>
   </w15:person>
@@ -12870,7 +13676,7 @@
       </w:pPr>
     </w:pPrDefault>
   </w:docDefaults>
-  <w:latentStyles w:defLockedState="0" w:defUIPriority="99" w:defSemiHidden="0" w:defUnhideWhenUsed="0" w:defQFormat="0" w:count="374">
+  <w:latentStyles w:defLockedState="0" w:defUIPriority="99" w:defSemiHidden="0" w:defUnhideWhenUsed="0" w:defQFormat="0" w:count="371">
     <w:lsdException w:name="Normal" w:uiPriority="0" w:qFormat="1"/>
     <w:lsdException w:name="heading 1" w:uiPriority="9" w:qFormat="1"/>
     <w:lsdException w:name="heading 2" w:semiHidden="1" w:uiPriority="9" w:unhideWhenUsed="1" w:qFormat="1"/>
@@ -13242,9 +14048,6 @@
     <w:lsdException w:name="List Table 5 Dark Accent 6" w:uiPriority="50"/>
     <w:lsdException w:name="List Table 6 Colorful Accent 6" w:uiPriority="51"/>
     <w:lsdException w:name="List Table 7 Colorful Accent 6" w:uiPriority="52"/>
-    <w:lsdException w:name="Mention" w:semiHidden="1" w:unhideWhenUsed="1"/>
-    <w:lsdException w:name="Smart Hyperlink" w:semiHidden="1" w:unhideWhenUsed="1"/>
-    <w:lsdException w:name="Hashtag" w:semiHidden="1" w:unhideWhenUsed="1"/>
   </w:latentStyles>
   <w:style w:type="paragraph" w:default="1" w:styleId="Normal">
     <w:name w:val="Normal"/>
@@ -14617,7 +15420,7 @@
       <w:sz w:val="24"/>
     </w:rPr>
   </w:style>
-  <w:style w:type="character" w:styleId="Mencionar">
+  <w:style w:type="character" w:customStyle="1" w:styleId="Mention">
     <w:name w:val="Mention"/>
     <w:basedOn w:val="Fuentedeprrafopredeter"/>
     <w:uiPriority w:val="99"/>
@@ -15882,7 +16685,7 @@
 </file>
 
 <file path=customXml/itemProps1.xml><?xml version="1.0" encoding="utf-8"?>
-<ds:datastoreItem xmlns:ds="http://schemas.openxmlformats.org/officeDocument/2006/customXml" ds:itemID="{F5AE8A99-377A-4F9F-933A-09878E8B28F0}">
+<ds:datastoreItem xmlns:ds="http://schemas.openxmlformats.org/officeDocument/2006/customXml" ds:itemID="{BDFD14DB-E510-4098-B601-E895B6B375E5}">
   <ds:schemaRefs>
     <ds:schemaRef ds:uri="http://schemas.openxmlformats.org/officeDocument/2006/bibliography"/>
   </ds:schemaRefs>

</xml_diff>